<commit_message>
new admin fee scheme
</commit_message>
<xml_diff>
--- a/contract.docx
+++ b/contract.docx
@@ -147,7 +147,27 @@
           <w:szCs w:val="32"/>
           <w:u w:val="single"/>
         </w:rPr>
-        <w:t>16 August</w:t>
+        <w:t>24</w:t>
+      </w:r>
+      <w:r>
+        <w:rPr>
+          <w:rFonts w:ascii="Calibri" w:eastAsia="Calibri" w:hAnsi="Calibri" w:cs="Calibri"/>
+          <w:b/>
+          <w:sz w:val="32"/>
+          <w:szCs w:val="32"/>
+          <w:u w:val="single"/>
+        </w:rPr>
+        <w:t xml:space="preserve"> </w:t>
+      </w:r>
+      <w:r>
+        <w:rPr>
+          <w:rFonts w:ascii="Calibri" w:eastAsia="Calibri" w:hAnsi="Calibri" w:cs="Calibri"/>
+          <w:b/>
+          <w:sz w:val="32"/>
+          <w:szCs w:val="32"/>
+          <w:u w:val="single"/>
+        </w:rPr>
+        <w:t>November</w:t>
       </w:r>
       <w:r>
         <w:rPr>
@@ -8772,7 +8792,7 @@
     <w:p>
       <w:pPr>
         <w:spacing w:line="240" w:lineRule="auto"/>
-        <w:ind w:leftChars="0" w:left="0" w:firstLineChars="0" w:firstLine="284"/>
+        <w:ind w:leftChars="0" w:left="0" w:firstLineChars="0" w:firstLine="0"/>
         <w:contextualSpacing/>
         <w:rPr>
           <w:rFonts w:ascii="Calibri" w:eastAsia="Calibri" w:hAnsi="Calibri" w:cs="Calibri"/>
@@ -8796,7 +8816,7 @@
     <w:p>
       <w:pPr>
         <w:spacing w:line="240" w:lineRule="auto"/>
-        <w:ind w:leftChars="0" w:left="0" w:firstLineChars="0" w:firstLine="284"/>
+        <w:ind w:leftChars="0" w:left="0" w:firstLineChars="0" w:firstLine="0"/>
         <w:contextualSpacing/>
         <w:rPr>
           <w:rFonts w:ascii="Calibri" w:eastAsia="Calibri" w:hAnsi="Calibri" w:cs="Calibri"/>
@@ -8813,7 +8833,6 @@
           <w:ilvl w:val="0"/>
           <w:numId w:val="0"/>
         </w:numPr>
-        <w:ind w:firstLine="284"/>
         <w:contextualSpacing/>
         <w:rPr>
           <w:rFonts w:ascii="Calibri" w:eastAsia="Calibri" w:hAnsi="Calibri" w:cs="Calibri"/>
@@ -8874,7 +8893,6 @@
           <w:ilvl w:val="0"/>
           <w:numId w:val="0"/>
         </w:numPr>
-        <w:ind w:left="284"/>
         <w:contextualSpacing/>
         <w:rPr>
           <w:rFonts w:ascii="Calibri" w:eastAsia="Calibri" w:hAnsi="Calibri" w:cs="Calibri"/>
@@ -8910,7 +8928,20 @@
     <w:p>
       <w:pPr>
         <w:spacing w:line="240" w:lineRule="auto"/>
-        <w:ind w:leftChars="0" w:left="0" w:firstLineChars="0" w:firstLine="284"/>
+        <w:ind w:leftChars="0" w:left="0" w:firstLineChars="0" w:firstLine="0"/>
+        <w:contextualSpacing/>
+        <w:rPr>
+          <w:rFonts w:ascii="Calibri" w:eastAsia="Calibri" w:hAnsi="Calibri" w:cs="Calibri"/>
+          <w:sz w:val="22"/>
+          <w:szCs w:val="22"/>
+          <w:highlight w:val="white"/>
+        </w:rPr>
+      </w:pPr>
+    </w:p>
+    <w:p>
+      <w:pPr>
+        <w:spacing w:line="240" w:lineRule="auto"/>
+        <w:ind w:leftChars="0" w:left="0" w:firstLineChars="0" w:firstLine="0"/>
         <w:contextualSpacing/>
         <w:rPr>
           <w:rFonts w:ascii="Calibri" w:eastAsia="Calibri" w:hAnsi="Calibri" w:cs="Calibri"/>
@@ -8929,511 +8960,317 @@
         <w:t>The following service fees (plus VAT, if applicable) apply:</w:t>
       </w:r>
     </w:p>
-    <w:tbl>
-      <w:tblPr>
-        <w:tblStyle w:val="3"/>
-        <w:tblW w:w="9778" w:type="dxa"/>
-        <w:tblInd w:w="-108" w:type="dxa"/>
-        <w:tblLayout w:type="fixed"/>
-        <w:tblLook w:val="0000" w:firstRow="0" w:lastRow="0" w:firstColumn="0" w:lastColumn="0" w:noHBand="0" w:noVBand="0"/>
-      </w:tblPr>
-      <w:tblGrid>
-        <w:gridCol w:w="6629"/>
-        <w:gridCol w:w="3149"/>
-      </w:tblGrid>
-      <w:tr>
-        <w:tc>
-          <w:tcPr>
-            <w:tcW w:w="6629" w:type="dxa"/>
-          </w:tcPr>
-          <w:p>
-            <w:pPr>
-              <w:spacing w:line="240" w:lineRule="auto"/>
-              <w:ind w:leftChars="0" w:left="0" w:firstLineChars="0" w:firstLine="284"/>
-              <w:contextualSpacing/>
-              <w:rPr>
-                <w:rFonts w:ascii="Calibri" w:eastAsia="Calibri" w:hAnsi="Calibri" w:cs="Calibri"/>
-                <w:sz w:val="22"/>
-                <w:szCs w:val="22"/>
-              </w:rPr>
-            </w:pPr>
-            <w:sdt>
-              <w:sdtPr>
-                <w:tag w:val="goog_rdk_12"/>
-                <w:id w:val="1275899839"/>
-              </w:sdtPr>
-              <w:sdtContent>
-                <w:r>
-                  <w:rPr>
-                    <w:rFonts w:ascii="Arial Unicode MS" w:eastAsia="Arial Unicode MS" w:hAnsi="Arial Unicode MS" w:cs="Arial Unicode MS"/>
-                    <w:sz w:val="22"/>
-                    <w:szCs w:val="22"/>
-                    <w:highlight w:val="white"/>
-                  </w:rPr>
-                  <w:t xml:space="preserve">☐ </w:t>
-                </w:r>
-              </w:sdtContent>
-            </w:sdt>
-            <w:r>
-              <w:rPr>
-                <w:rFonts w:ascii="Calibri" w:eastAsia="Calibri" w:hAnsi="Calibri" w:cs="Calibri"/>
-                <w:sz w:val="22"/>
-                <w:szCs w:val="22"/>
-                <w:highlight w:val="white"/>
-              </w:rPr>
-              <w:t>BIDS-curation of pseudonymized Institution Data:</w:t>
-            </w:r>
-          </w:p>
-        </w:tc>
-        <w:tc>
-          <w:tcPr>
-            <w:tcW w:w="3149" w:type="dxa"/>
-          </w:tcPr>
-          <w:p>
-            <w:pPr>
-              <w:spacing w:line="240" w:lineRule="auto"/>
-              <w:ind w:leftChars="0" w:left="0" w:firstLineChars="0" w:firstLine="284"/>
-              <w:contextualSpacing/>
-              <w:rPr>
-                <w:rFonts w:ascii="Calibri" w:eastAsia="Calibri" w:hAnsi="Calibri" w:cs="Calibri"/>
-                <w:sz w:val="22"/>
-                <w:szCs w:val="22"/>
-                <w:highlight w:val="yellow"/>
-              </w:rPr>
-            </w:pPr>
-            <w:r>
-              <w:rPr>
-                <w:rFonts w:ascii="Calibri" w:eastAsia="Calibri" w:hAnsi="Calibri" w:cs="Calibri"/>
-                <w:b/>
-                <w:sz w:val="22"/>
-                <w:szCs w:val="22"/>
-                <w:highlight w:val="white"/>
-              </w:rPr>
-              <w:t>500 DKK/hour</w:t>
-            </w:r>
-          </w:p>
-        </w:tc>
-      </w:tr>
-      <w:tr>
-        <w:tc>
-          <w:tcPr>
-            <w:tcW w:w="6629" w:type="dxa"/>
-          </w:tcPr>
-          <w:p>
-            <w:pPr>
-              <w:spacing w:line="240" w:lineRule="auto"/>
-              <w:ind w:leftChars="0" w:left="0" w:firstLineChars="0" w:firstLine="284"/>
-              <w:contextualSpacing/>
-              <w:rPr>
-                <w:rFonts w:ascii="Calibri" w:eastAsia="Calibri" w:hAnsi="Calibri" w:cs="Calibri"/>
-                <w:sz w:val="22"/>
-                <w:szCs w:val="22"/>
-                <w:highlight w:val="yellow"/>
-              </w:rPr>
-            </w:pPr>
-            <w:sdt>
-              <w:sdtPr>
-                <w:tag w:val="goog_rdk_13"/>
-                <w:id w:val="-1086227256"/>
-              </w:sdtPr>
-              <w:sdtContent>
-                <w:r>
-                  <w:rPr>
-                    <w:rFonts w:ascii="Arial Unicode MS" w:eastAsia="Arial Unicode MS" w:hAnsi="Arial Unicode MS" w:cs="Arial Unicode MS"/>
-                    <w:sz w:val="22"/>
-                    <w:szCs w:val="22"/>
-                    <w:highlight w:val="white"/>
-                  </w:rPr>
-                  <w:t xml:space="preserve">☐ </w:t>
-                </w:r>
-              </w:sdtContent>
-            </w:sdt>
-            <w:r>
-              <w:rPr>
-                <w:rFonts w:ascii="Calibri" w:eastAsia="Calibri" w:hAnsi="Calibri" w:cs="Calibri"/>
-                <w:sz w:val="22"/>
-                <w:szCs w:val="22"/>
-                <w:highlight w:val="white"/>
-              </w:rPr>
-              <w:t>Private hosting:</w:t>
-            </w:r>
-          </w:p>
-        </w:tc>
-        <w:tc>
-          <w:tcPr>
-            <w:tcW w:w="3149" w:type="dxa"/>
-          </w:tcPr>
-          <w:p>
-            <w:pPr>
-              <w:spacing w:line="240" w:lineRule="auto"/>
-              <w:ind w:leftChars="0" w:left="0" w:firstLineChars="0" w:firstLine="284"/>
-              <w:contextualSpacing/>
-              <w:rPr>
-                <w:rFonts w:ascii="Calibri" w:eastAsia="Calibri" w:hAnsi="Calibri" w:cs="Calibri"/>
-                <w:sz w:val="22"/>
-                <w:szCs w:val="22"/>
-              </w:rPr>
-            </w:pPr>
-            <w:r>
-              <w:rPr>
-                <w:rFonts w:ascii="Calibri" w:eastAsia="Calibri" w:hAnsi="Calibri" w:cs="Calibri"/>
-                <w:b/>
-                <w:sz w:val="22"/>
-                <w:szCs w:val="22"/>
-                <w:highlight w:val="white"/>
-              </w:rPr>
-              <w:t>2000 DKK management fee</w:t>
-            </w:r>
-          </w:p>
-        </w:tc>
-      </w:tr>
-      <w:tr>
-        <w:tc>
-          <w:tcPr>
-            <w:tcW w:w="6629" w:type="dxa"/>
-          </w:tcPr>
-          <w:p>
-            <w:pPr>
-              <w:spacing w:line="240" w:lineRule="auto"/>
-              <w:ind w:leftChars="0" w:left="0" w:firstLineChars="0" w:firstLine="284"/>
-              <w:contextualSpacing/>
-              <w:rPr>
-                <w:rFonts w:ascii="Calibri" w:eastAsia="Calibri" w:hAnsi="Calibri" w:cs="Calibri"/>
-                <w:sz w:val="22"/>
-                <w:szCs w:val="22"/>
-                <w:highlight w:val="white"/>
-              </w:rPr>
-            </w:pPr>
-            <w:sdt>
-              <w:sdtPr>
-                <w:tag w:val="goog_rdk_14"/>
-                <w:id w:val="1430618103"/>
-              </w:sdtPr>
-              <w:sdtContent>
-                <w:r>
-                  <w:rPr>
-                    <w:rFonts w:ascii="Arial Unicode MS" w:eastAsia="Arial Unicode MS" w:hAnsi="Arial Unicode MS" w:cs="Arial Unicode MS"/>
-                    <w:sz w:val="22"/>
-                    <w:szCs w:val="22"/>
-                    <w:highlight w:val="white"/>
-                  </w:rPr>
-                  <w:t xml:space="preserve">☐ </w:t>
-                </w:r>
-              </w:sdtContent>
-            </w:sdt>
-            <w:r>
-              <w:rPr>
-                <w:rFonts w:ascii="Calibri" w:eastAsia="Calibri" w:hAnsi="Calibri" w:cs="Calibri"/>
-                <w:sz w:val="22"/>
-                <w:szCs w:val="22"/>
-                <w:highlight w:val="white"/>
-              </w:rPr>
-              <w:t>O</w:t>
-            </w:r>
-            <w:r>
-              <w:rPr>
-                <w:rFonts w:ascii="Calibri" w:eastAsia="Calibri" w:hAnsi="Calibri" w:cs="Calibri"/>
-                <w:sz w:val="22"/>
-                <w:szCs w:val="22"/>
-                <w:highlight w:val="white"/>
-              </w:rPr>
-              <w:t xml:space="preserve">pen data hosting </w:t>
-            </w:r>
-            <w:r>
-              <w:rPr>
-                <w:rFonts w:ascii="Calibri" w:eastAsia="Calibri" w:hAnsi="Calibri" w:cs="Calibri"/>
-                <w:sz w:val="22"/>
-                <w:szCs w:val="22"/>
-                <w:highlight w:val="white"/>
-              </w:rPr>
-              <w:t>(no access control)</w:t>
-            </w:r>
-            <w:r>
-              <w:rPr>
-                <w:rFonts w:ascii="Calibri" w:eastAsia="Calibri" w:hAnsi="Calibri" w:cs="Calibri"/>
-                <w:sz w:val="22"/>
-                <w:szCs w:val="22"/>
-                <w:highlight w:val="white"/>
-              </w:rPr>
-              <w:t xml:space="preserve">       </w:t>
-            </w:r>
-          </w:p>
-          <w:p>
-            <w:pPr>
-              <w:spacing w:line="240" w:lineRule="auto"/>
-              <w:ind w:leftChars="0" w:left="0" w:firstLineChars="0" w:firstLine="284"/>
-              <w:contextualSpacing/>
-              <w:rPr>
-                <w:rFonts w:ascii="Calibri" w:eastAsia="Calibri" w:hAnsi="Calibri" w:cs="Calibri"/>
-                <w:sz w:val="22"/>
-                <w:szCs w:val="22"/>
-              </w:rPr>
-            </w:pPr>
-            <w:r>
-              <w:rPr>
-                <w:rFonts w:ascii="Segoe UI Symbol" w:eastAsia="Calibri" w:hAnsi="Segoe UI Symbol" w:cs="Segoe UI Symbol"/>
-                <w:sz w:val="22"/>
-                <w:szCs w:val="22"/>
-              </w:rPr>
-              <w:t>☐</w:t>
-            </w:r>
-            <w:r>
-              <w:rPr>
-                <w:rFonts w:ascii="Calibri" w:eastAsia="Calibri" w:hAnsi="Calibri" w:cs="Calibri"/>
-                <w:sz w:val="22"/>
-                <w:szCs w:val="22"/>
-              </w:rPr>
-              <w:t xml:space="preserve"> Warm cloud-based hosting and data access management:</w:t>
-            </w:r>
-          </w:p>
-          <w:p>
-            <w:pPr>
-              <w:spacing w:line="240" w:lineRule="auto"/>
-              <w:ind w:leftChars="0" w:firstLineChars="0" w:firstLine="284"/>
-              <w:contextualSpacing/>
-              <w:rPr>
-                <w:rFonts w:ascii="Calibri" w:eastAsia="Calibri" w:hAnsi="Calibri" w:cs="Calibri"/>
-                <w:sz w:val="22"/>
-                <w:szCs w:val="22"/>
-              </w:rPr>
-            </w:pPr>
-            <w:r>
-              <w:rPr>
-                <w:rFonts w:ascii="Segoe UI Symbol" w:eastAsia="Calibri" w:hAnsi="Segoe UI Symbol" w:cs="Segoe UI Symbol"/>
-                <w:sz w:val="22"/>
-                <w:szCs w:val="22"/>
-              </w:rPr>
-              <w:t>☐</w:t>
-            </w:r>
-            <w:r>
-              <w:rPr>
-                <w:rFonts w:ascii="Calibri" w:eastAsia="Calibri" w:hAnsi="Calibri" w:cs="Calibri"/>
-                <w:sz w:val="22"/>
-                <w:szCs w:val="22"/>
-              </w:rPr>
-              <w:t xml:space="preserve"> Archiving/Cold data sharing (from tape to cloud): </w:t>
-            </w:r>
-          </w:p>
-          <w:p>
-            <w:pPr>
-              <w:spacing w:line="240" w:lineRule="auto"/>
-              <w:ind w:leftChars="0" w:left="0" w:firstLineChars="0" w:firstLine="284"/>
-              <w:contextualSpacing/>
-              <w:rPr>
-                <w:rFonts w:ascii="Calibri" w:eastAsia="Calibri" w:hAnsi="Calibri" w:cs="Calibri"/>
-                <w:sz w:val="22"/>
-                <w:szCs w:val="22"/>
-              </w:rPr>
-            </w:pPr>
-            <w:r>
-              <w:rPr>
-                <w:rFonts w:ascii="Calibri" w:eastAsia="Calibri" w:hAnsi="Calibri" w:cs="Calibri"/>
-                <w:sz w:val="22"/>
-                <w:szCs w:val="22"/>
-              </w:rPr>
-              <w:t xml:space="preserve">     (only for contract renewal)</w:t>
-            </w:r>
-          </w:p>
-          <w:p>
-            <w:pPr>
-              <w:spacing w:line="240" w:lineRule="auto"/>
-              <w:ind w:leftChars="0" w:left="0" w:firstLineChars="0" w:firstLine="284"/>
-              <w:contextualSpacing/>
-              <w:rPr>
-                <w:rFonts w:ascii="Calibri" w:eastAsia="Calibri" w:hAnsi="Calibri" w:cs="Calibri"/>
-                <w:b/>
-                <w:bCs/>
-                <w:sz w:val="22"/>
-                <w:szCs w:val="22"/>
-              </w:rPr>
-            </w:pPr>
-            <w:r>
-              <w:rPr>
-                <w:rFonts w:ascii="Segoe UI Symbol" w:eastAsia="Calibri" w:hAnsi="Segoe UI Symbol" w:cs="Segoe UI Symbol"/>
-                <w:sz w:val="22"/>
-                <w:szCs w:val="22"/>
-              </w:rPr>
-              <w:t>☐</w:t>
-            </w:r>
-            <w:r>
-              <w:rPr>
-                <w:rFonts w:ascii="Segoe UI Symbol" w:eastAsia="Calibri" w:hAnsi="Segoe UI Symbol" w:cs="Segoe UI Symbol"/>
-                <w:sz w:val="22"/>
-                <w:szCs w:val="22"/>
-              </w:rPr>
-              <w:t xml:space="preserve"> </w:t>
-            </w:r>
-            <w:r>
-              <w:rPr>
-                <w:rFonts w:asciiTheme="majorHAnsi" w:eastAsia="Calibri" w:hAnsiTheme="majorHAnsi" w:cstheme="majorHAnsi"/>
-                <w:sz w:val="22"/>
-                <w:szCs w:val="22"/>
-              </w:rPr>
-              <w:t>Others</w:t>
-            </w:r>
-          </w:p>
-          <w:p>
-            <w:pPr>
-              <w:spacing w:line="240" w:lineRule="auto"/>
-              <w:ind w:leftChars="0" w:left="0" w:firstLineChars="0" w:firstLine="284"/>
-              <w:contextualSpacing/>
-              <w:rPr>
-                <w:rFonts w:ascii="Calibri" w:eastAsia="Calibri" w:hAnsi="Calibri" w:cs="Calibri"/>
-                <w:sz w:val="22"/>
-                <w:szCs w:val="22"/>
-                <w:highlight w:val="yellow"/>
-              </w:rPr>
-            </w:pPr>
-            <w:r>
-              <w:rPr>
-                <w:rFonts w:ascii="Calibri" w:eastAsia="Calibri" w:hAnsi="Calibri" w:cs="Calibri"/>
-                <w:sz w:val="22"/>
-                <w:szCs w:val="22"/>
-                <w:highlight w:val="white"/>
-              </w:rPr>
-              <w:t xml:space="preserve">            </w:t>
-            </w:r>
-          </w:p>
-        </w:tc>
-        <w:tc>
-          <w:tcPr>
-            <w:tcW w:w="3149" w:type="dxa"/>
-          </w:tcPr>
-          <w:p>
-            <w:pPr>
-              <w:spacing w:line="240" w:lineRule="auto"/>
-              <w:ind w:leftChars="0" w:left="0" w:firstLineChars="0" w:firstLine="284"/>
-              <w:contextualSpacing/>
-              <w:rPr>
-                <w:rFonts w:ascii="Calibri" w:eastAsia="Calibri" w:hAnsi="Calibri" w:cs="Calibri"/>
-                <w:b/>
-                <w:sz w:val="22"/>
-                <w:szCs w:val="22"/>
-              </w:rPr>
-            </w:pPr>
-            <w:r>
-              <w:rPr>
-                <w:rFonts w:ascii="Calibri" w:eastAsia="Calibri" w:hAnsi="Calibri" w:cs="Calibri"/>
-                <w:b/>
-                <w:sz w:val="22"/>
-                <w:szCs w:val="22"/>
-              </w:rPr>
-              <w:t>0 DKK</w:t>
-            </w:r>
-          </w:p>
-          <w:p>
-            <w:pPr>
-              <w:spacing w:line="240" w:lineRule="auto"/>
-              <w:ind w:leftChars="0" w:left="0" w:firstLineChars="0" w:firstLine="284"/>
-              <w:contextualSpacing/>
-              <w:rPr>
-                <w:rFonts w:ascii="Calibri" w:eastAsia="Calibri" w:hAnsi="Calibri" w:cs="Calibri"/>
-                <w:b/>
-                <w:sz w:val="22"/>
-                <w:szCs w:val="22"/>
-              </w:rPr>
-            </w:pPr>
-            <w:r>
-              <w:rPr>
-                <w:rFonts w:ascii="Calibri" w:eastAsia="Calibri" w:hAnsi="Calibri" w:cs="Calibri"/>
-                <w:b/>
-                <w:sz w:val="22"/>
-                <w:szCs w:val="22"/>
-              </w:rPr>
-              <w:t>0.97</w:t>
-            </w:r>
-            <w:r>
-              <w:rPr>
-                <w:rFonts w:ascii="Calibri" w:eastAsia="Calibri" w:hAnsi="Calibri" w:cs="Calibri"/>
-                <w:b/>
-                <w:sz w:val="22"/>
-                <w:szCs w:val="22"/>
-              </w:rPr>
-              <w:t xml:space="preserve"> DKK/</w:t>
-            </w:r>
-            <w:r>
-              <w:rPr>
-                <w:rFonts w:ascii="Calibri" w:eastAsia="Calibri" w:hAnsi="Calibri" w:cs="Calibri"/>
-                <w:b/>
-                <w:sz w:val="22"/>
-                <w:szCs w:val="22"/>
-              </w:rPr>
-              <w:t>TB</w:t>
-            </w:r>
-            <w:r>
-              <w:rPr>
-                <w:rFonts w:ascii="Calibri" w:eastAsia="Calibri" w:hAnsi="Calibri" w:cs="Calibri"/>
-                <w:b/>
-                <w:sz w:val="22"/>
-                <w:szCs w:val="22"/>
-              </w:rPr>
-              <w:t>/month</w:t>
-            </w:r>
-          </w:p>
-          <w:p>
-            <w:pPr>
-              <w:spacing w:line="240" w:lineRule="auto"/>
-              <w:ind w:leftChars="0" w:left="0" w:firstLineChars="0" w:firstLine="284"/>
-              <w:contextualSpacing/>
-              <w:rPr>
-                <w:rFonts w:ascii="Calibri" w:eastAsia="Calibri" w:hAnsi="Calibri" w:cs="Calibri"/>
-                <w:b/>
-                <w:bCs/>
-                <w:sz w:val="22"/>
-                <w:szCs w:val="22"/>
-              </w:rPr>
-            </w:pPr>
-            <w:r>
-              <w:rPr>
-                <w:rFonts w:ascii="Calibri" w:eastAsia="Calibri" w:hAnsi="Calibri" w:cs="Calibri"/>
-                <w:b/>
-                <w:bCs/>
-                <w:sz w:val="22"/>
-                <w:szCs w:val="22"/>
-              </w:rPr>
-              <w:t>1000 DKK</w:t>
-            </w:r>
-          </w:p>
-          <w:p>
-            <w:pPr>
-              <w:spacing w:line="240" w:lineRule="auto"/>
-              <w:ind w:leftChars="0" w:left="0" w:firstLineChars="0" w:firstLine="284"/>
-              <w:contextualSpacing/>
-              <w:rPr>
-                <w:rFonts w:ascii="Calibri" w:eastAsia="Calibri" w:hAnsi="Calibri" w:cs="Calibri"/>
-                <w:sz w:val="22"/>
-                <w:szCs w:val="22"/>
-              </w:rPr>
-            </w:pPr>
-          </w:p>
-          <w:p>
-            <w:pPr>
-              <w:spacing w:line="240" w:lineRule="auto"/>
-              <w:ind w:leftChars="0" w:left="0" w:firstLineChars="0" w:firstLine="284"/>
-              <w:contextualSpacing/>
-              <w:rPr>
-                <w:rFonts w:ascii="Calibri" w:eastAsia="Calibri" w:hAnsi="Calibri" w:cs="Calibri"/>
-                <w:sz w:val="22"/>
-                <w:szCs w:val="22"/>
-              </w:rPr>
-            </w:pPr>
-            <w:r>
-              <w:rPr>
-                <w:rFonts w:ascii="Calibri" w:eastAsia="Calibri" w:hAnsi="Calibri" w:cs="Calibri"/>
-                <w:sz w:val="22"/>
-                <w:szCs w:val="22"/>
-                <w:highlight w:val="yellow"/>
-              </w:rPr>
-              <w:t>Set here if use or delete</w:t>
-            </w:r>
-          </w:p>
-        </w:tc>
-      </w:tr>
-    </w:tbl>
-    <w:p>
-      <w:pPr>
-        <w:spacing w:line="240" w:lineRule="auto"/>
-        <w:ind w:leftChars="0" w:left="0" w:firstLineChars="0" w:firstLine="284"/>
+    <w:p>
+      <w:pPr>
+        <w:spacing w:line="240" w:lineRule="auto"/>
+        <w:ind w:leftChars="0" w:left="0" w:firstLineChars="0" w:firstLine="0"/>
+        <w:contextualSpacing/>
+        <w:rPr>
+          <w:rFonts w:ascii="Calibri" w:eastAsia="Calibri" w:hAnsi="Calibri" w:cs="Calibri"/>
+          <w:sz w:val="22"/>
+          <w:szCs w:val="22"/>
+          <w:highlight w:val="white"/>
+        </w:rPr>
+      </w:pPr>
+    </w:p>
+    <w:p>
+      <w:pPr>
+        <w:spacing w:line="240" w:lineRule="auto"/>
+        <w:ind w:leftChars="0" w:left="0" w:firstLineChars="0" w:firstLine="0"/>
+        <w:contextualSpacing/>
+        <w:rPr>
+          <w:lang w:val="da-DK"/>
+        </w:rPr>
+      </w:pPr>
+      <w:sdt>
+        <w:sdtPr>
+          <w:tag w:val="goog_rdk_12"/>
+          <w:id w:val="-2070253101"/>
+        </w:sdtPr>
+        <w:sdtContent>
+          <w:r>
+            <w:rPr>
+              <w:rFonts w:ascii="Segoe UI Symbol" w:eastAsia="Arial Unicode MS" w:hAnsi="Segoe UI Symbol" w:cs="Segoe UI Symbol"/>
+              <w:sz w:val="22"/>
+              <w:szCs w:val="22"/>
+              <w:highlight w:val="white"/>
+            </w:rPr>
+            <w:t>☐</w:t>
+          </w:r>
+          <w:r>
+            <w:rPr>
+              <w:rFonts w:ascii="Arial Unicode MS" w:eastAsia="Arial Unicode MS" w:hAnsi="Arial Unicode MS" w:cs="Arial Unicode MS"/>
+              <w:sz w:val="22"/>
+              <w:szCs w:val="22"/>
+              <w:highlight w:val="white"/>
+            </w:rPr>
+            <w:t xml:space="preserve"> </w:t>
+          </w:r>
+        </w:sdtContent>
+      </w:sdt>
+      <w:r>
+        <w:rPr>
+          <w:rFonts w:asciiTheme="majorHAnsi" w:hAnsiTheme="majorHAnsi" w:cstheme="majorHAnsi"/>
+          <w:position w:val="0"/>
+          <w:sz w:val="22"/>
+          <w:szCs w:val="22"/>
+          <w:lang w:val="en-DK" w:eastAsia="en-DK"/>
+        </w:rPr>
+        <w:t>Data instalment (includes NRU administration and PublicnEUro data management):</w:t>
+      </w:r>
+      <w:r>
+        <w:rPr>
+          <w:rFonts w:asciiTheme="majorHAnsi" w:hAnsiTheme="majorHAnsi" w:cstheme="majorHAnsi"/>
+          <w:position w:val="0"/>
+          <w:sz w:val="22"/>
+          <w:szCs w:val="22"/>
+          <w:lang w:val="en-DK" w:eastAsia="en-DK"/>
+        </w:rPr>
+        <w:t xml:space="preserve"> </w:t>
+      </w:r>
+      <w:r>
+        <w:rPr>
+          <w:rFonts w:asciiTheme="majorHAnsi" w:hAnsiTheme="majorHAnsi" w:cstheme="majorHAnsi"/>
+          <w:position w:val="0"/>
+          <w:sz w:val="22"/>
+          <w:szCs w:val="22"/>
+          <w:lang w:val="da-DK" w:eastAsia="en-DK"/>
+        </w:rPr>
+        <w:t xml:space="preserve"> </w:t>
+      </w:r>
+      <w:r>
+        <w:rPr>
+          <w:rFonts w:asciiTheme="majorHAnsi" w:hAnsiTheme="majorHAnsi" w:cstheme="majorHAnsi"/>
+          <w:b/>
+          <w:bCs/>
+          <w:position w:val="0"/>
+          <w:sz w:val="22"/>
+          <w:szCs w:val="22"/>
+          <w:lang w:val="en-DK" w:eastAsia="en-DK"/>
+        </w:rPr>
+        <w:t>4000 DKK</w:t>
+      </w:r>
+      <w:r>
+        <w:rPr>
+          <w:rFonts w:asciiTheme="majorHAnsi" w:hAnsiTheme="majorHAnsi" w:cstheme="majorHAnsi"/>
+          <w:position w:val="0"/>
+          <w:sz w:val="22"/>
+          <w:szCs w:val="22"/>
+          <w:lang w:val="en-DK" w:eastAsia="en-DK"/>
+        </w:rPr>
+        <w:t> </w:t>
+      </w:r>
+      <w:r>
+        <w:rPr>
+          <w:rFonts w:asciiTheme="majorHAnsi" w:hAnsiTheme="majorHAnsi" w:cstheme="majorHAnsi"/>
+          <w:position w:val="0"/>
+          <w:sz w:val="22"/>
+          <w:szCs w:val="22"/>
+          <w:lang w:val="da-DK" w:eastAsia="en-DK"/>
+        </w:rPr>
+        <w:t>(once)</w:t>
+      </w:r>
+    </w:p>
+    <w:p>
+      <w:pPr>
+        <w:spacing w:line="240" w:lineRule="auto"/>
+        <w:ind w:leftChars="0" w:left="0" w:firstLineChars="0" w:firstLine="0"/>
+        <w:contextualSpacing/>
+        <w:rPr>
+          <w:lang w:val="da-DK"/>
+        </w:rPr>
+      </w:pPr>
+      <w:sdt>
+        <w:sdtPr>
+          <w:tag w:val="goog_rdk_12"/>
+          <w:id w:val="1069315122"/>
+        </w:sdtPr>
+        <w:sdtContent>
+          <w:r>
+            <w:rPr>
+              <w:rFonts w:ascii="Segoe UI Symbol" w:eastAsia="Arial Unicode MS" w:hAnsi="Segoe UI Symbol" w:cs="Segoe UI Symbol"/>
+              <w:sz w:val="22"/>
+              <w:szCs w:val="22"/>
+              <w:highlight w:val="white"/>
+            </w:rPr>
+            <w:t>☐</w:t>
+          </w:r>
+          <w:r>
+            <w:rPr>
+              <w:rFonts w:ascii="Arial Unicode MS" w:eastAsia="Arial Unicode MS" w:hAnsi="Arial Unicode MS" w:cs="Arial Unicode MS"/>
+              <w:sz w:val="22"/>
+              <w:szCs w:val="22"/>
+              <w:highlight w:val="white"/>
+            </w:rPr>
+            <w:t xml:space="preserve"> </w:t>
+          </w:r>
+        </w:sdtContent>
+      </w:sdt>
+      <w:r>
+        <w:rPr>
+          <w:rFonts w:asciiTheme="majorHAnsi" w:hAnsiTheme="majorHAnsi" w:cstheme="majorHAnsi"/>
+          <w:position w:val="0"/>
+          <w:sz w:val="22"/>
+          <w:szCs w:val="22"/>
+          <w:lang w:val="en-DK" w:eastAsia="en-DK"/>
+        </w:rPr>
+        <w:t xml:space="preserve">Management and Maintenance fee, to be paid from year 2: </w:t>
+      </w:r>
+      <w:r>
+        <w:rPr>
+          <w:rFonts w:asciiTheme="majorHAnsi" w:hAnsiTheme="majorHAnsi" w:cstheme="majorHAnsi"/>
+          <w:position w:val="0"/>
+          <w:sz w:val="22"/>
+          <w:szCs w:val="22"/>
+          <w:lang w:val="da-DK" w:eastAsia="en-DK"/>
+        </w:rPr>
+        <w:t xml:space="preserve">                                            </w:t>
+      </w:r>
+      <w:r>
+        <w:rPr>
+          <w:rFonts w:asciiTheme="majorHAnsi" w:hAnsiTheme="majorHAnsi" w:cstheme="majorHAnsi"/>
+          <w:b/>
+          <w:bCs/>
+          <w:position w:val="0"/>
+          <w:sz w:val="22"/>
+          <w:szCs w:val="22"/>
+          <w:lang w:val="da-DK" w:eastAsia="en-DK"/>
+        </w:rPr>
+        <w:t>765</w:t>
+      </w:r>
+      <w:r>
+        <w:rPr>
+          <w:rFonts w:asciiTheme="majorHAnsi" w:hAnsiTheme="majorHAnsi" w:cstheme="majorHAnsi"/>
+          <w:b/>
+          <w:bCs/>
+          <w:position w:val="0"/>
+          <w:sz w:val="22"/>
+          <w:szCs w:val="22"/>
+          <w:lang w:val="en-DK" w:eastAsia="en-DK"/>
+        </w:rPr>
+        <w:t xml:space="preserve"> DKK</w:t>
+      </w:r>
+      <w:r>
+        <w:rPr>
+          <w:rFonts w:asciiTheme="majorHAnsi" w:hAnsiTheme="majorHAnsi" w:cstheme="majorHAnsi"/>
+          <w:b/>
+          <w:bCs/>
+          <w:position w:val="0"/>
+          <w:sz w:val="22"/>
+          <w:szCs w:val="22"/>
+          <w:lang w:val="da-DK" w:eastAsia="en-DK"/>
+        </w:rPr>
+        <w:t>/year</w:t>
+      </w:r>
+    </w:p>
+    <w:p>
+      <w:pPr>
+        <w:spacing w:line="240" w:lineRule="auto"/>
+        <w:ind w:leftChars="0" w:left="0" w:firstLineChars="0" w:firstLine="0"/>
+        <w:contextualSpacing/>
+        <w:rPr>
+          <w:rFonts w:ascii="Calibri" w:eastAsia="Calibri" w:hAnsi="Calibri" w:cs="Calibri"/>
+          <w:sz w:val="22"/>
+          <w:szCs w:val="22"/>
+          <w:highlight w:val="white"/>
+        </w:rPr>
+      </w:pPr>
+      <w:sdt>
+        <w:sdtPr>
+          <w:tag w:val="goog_rdk_12"/>
+          <w:id w:val="-570964474"/>
+        </w:sdtPr>
+        <w:sdtContent>
+          <w:r>
+            <w:rPr>
+              <w:rFonts w:ascii="Segoe UI Symbol" w:eastAsia="Arial Unicode MS" w:hAnsi="Segoe UI Symbol" w:cs="Segoe UI Symbol"/>
+              <w:sz w:val="22"/>
+              <w:szCs w:val="22"/>
+              <w:highlight w:val="white"/>
+            </w:rPr>
+            <w:t>☐</w:t>
+          </w:r>
+          <w:r>
+            <w:rPr>
+              <w:rFonts w:ascii="Arial Unicode MS" w:eastAsia="Arial Unicode MS" w:hAnsi="Arial Unicode MS" w:cs="Arial Unicode MS"/>
+              <w:sz w:val="22"/>
+              <w:szCs w:val="22"/>
+              <w:highlight w:val="white"/>
+            </w:rPr>
+            <w:t xml:space="preserve"> </w:t>
+          </w:r>
+        </w:sdtContent>
+      </w:sdt>
+      <w:r>
+        <w:rPr>
+          <w:rFonts w:asciiTheme="majorHAnsi" w:hAnsiTheme="majorHAnsi" w:cstheme="majorHAnsi"/>
+          <w:position w:val="0"/>
+          <w:sz w:val="22"/>
+          <w:szCs w:val="22"/>
+          <w:lang w:val="en-DK" w:eastAsia="en-DK"/>
+        </w:rPr>
+        <w:t>Data storage</w:t>
+      </w:r>
+      <w:r>
+        <w:rPr>
+          <w:rFonts w:asciiTheme="majorHAnsi" w:hAnsiTheme="majorHAnsi" w:cstheme="majorHAnsi"/>
+          <w:position w:val="0"/>
+          <w:sz w:val="22"/>
+          <w:szCs w:val="22"/>
+          <w:lang w:val="da-DK" w:eastAsia="en-DK"/>
+        </w:rPr>
+        <w:t xml:space="preserve"> *                                                                                                                              </w:t>
+      </w:r>
+      <w:r>
+        <w:rPr>
+          <w:rFonts w:asciiTheme="majorHAnsi" w:hAnsiTheme="majorHAnsi" w:cstheme="majorHAnsi"/>
+          <w:position w:val="0"/>
+          <w:sz w:val="22"/>
+          <w:szCs w:val="22"/>
+          <w:lang w:val="en-DK" w:eastAsia="en-DK"/>
+        </w:rPr>
+        <w:t xml:space="preserve"> </w:t>
+      </w:r>
+      <w:r>
+        <w:rPr>
+          <w:rFonts w:asciiTheme="majorHAnsi" w:hAnsiTheme="majorHAnsi" w:cstheme="majorHAnsi"/>
+          <w:b/>
+          <w:bCs/>
+          <w:position w:val="0"/>
+          <w:sz w:val="22"/>
+          <w:szCs w:val="22"/>
+          <w:lang w:val="en-DK" w:eastAsia="en-DK"/>
+        </w:rPr>
+        <w:t>0.97DKK/TB/mon</w:t>
+      </w:r>
+      <w:r>
+        <w:rPr>
+          <w:rFonts w:asciiTheme="majorHAnsi" w:hAnsiTheme="majorHAnsi" w:cstheme="majorHAnsi"/>
+          <w:position w:val="0"/>
+          <w:sz w:val="22"/>
+          <w:szCs w:val="22"/>
+          <w:lang w:val="en-DK" w:eastAsia="en-DK"/>
+        </w:rPr>
+        <w:t>th</w:t>
+      </w:r>
+    </w:p>
+    <w:p>
+      <w:pPr>
+        <w:spacing w:line="240" w:lineRule="auto"/>
+        <w:ind w:leftChars="0" w:left="0" w:firstLineChars="0" w:firstLine="0"/>
+        <w:contextualSpacing/>
+        <w:rPr>
+          <w:rFonts w:ascii="Calibri" w:eastAsia="Calibri" w:hAnsi="Calibri" w:cs="Calibri"/>
+          <w:sz w:val="22"/>
+          <w:szCs w:val="22"/>
+          <w:highlight w:val="white"/>
+        </w:rPr>
+      </w:pPr>
+    </w:p>
+    <w:p>
+      <w:pPr>
+        <w:spacing w:line="240" w:lineRule="auto"/>
+        <w:ind w:leftChars="0" w:left="0" w:firstLineChars="0" w:firstLine="0"/>
         <w:contextualSpacing/>
         <w:rPr>
           <w:rFonts w:ascii="Calibri" w:eastAsia="Calibri" w:hAnsi="Calibri" w:cs="Calibri"/>
@@ -9448,8 +9285,9 @@
           <w:i/>
           <w:sz w:val="22"/>
           <w:szCs w:val="22"/>
-        </w:rPr>
-        <w:t xml:space="preserve">* </w:t>
+          <w:highlight w:val="white"/>
+        </w:rPr>
+        <w:t>*</w:t>
       </w:r>
       <w:r>
         <w:rPr>
@@ -9465,19 +9303,475 @@
     <w:p>
       <w:pPr>
         <w:spacing w:line="240" w:lineRule="auto"/>
-        <w:ind w:leftChars="0" w:left="0" w:firstLineChars="0" w:firstLine="284"/>
-        <w:contextualSpacing/>
-        <w:rPr>
-          <w:rFonts w:ascii="Calibri" w:eastAsia="Calibri" w:hAnsi="Calibri" w:cs="Calibri"/>
-          <w:sz w:val="22"/>
-          <w:szCs w:val="22"/>
-        </w:rPr>
-      </w:pPr>
-    </w:p>
-    <w:p>
-      <w:pPr>
-        <w:spacing w:line="240" w:lineRule="auto"/>
-        <w:ind w:leftChars="0" w:left="0" w:firstLineChars="0" w:firstLine="284"/>
+        <w:ind w:leftChars="0" w:left="0" w:firstLineChars="0" w:firstLine="0"/>
+        <w:contextualSpacing/>
+        <w:rPr>
+          <w:rFonts w:ascii="Calibri" w:eastAsia="Calibri" w:hAnsi="Calibri" w:cs="Calibri"/>
+          <w:sz w:val="22"/>
+          <w:szCs w:val="22"/>
+          <w:highlight w:val="white"/>
+        </w:rPr>
+      </w:pPr>
+    </w:p>
+    <w:p>
+      <w:pPr>
+        <w:suppressAutoHyphens w:val="0"/>
+        <w:overflowPunct/>
+        <w:autoSpaceDE/>
+        <w:autoSpaceDN/>
+        <w:adjustRightInd/>
+        <w:spacing w:line="240" w:lineRule="auto"/>
+        <w:ind w:leftChars="0" w:left="0" w:firstLineChars="0" w:firstLine="0"/>
+        <w:textDirection w:val="lrTb"/>
+        <w:textAlignment w:val="auto"/>
+        <w:outlineLvl w:val="9"/>
+        <w:rPr>
+          <w:rFonts w:asciiTheme="majorHAnsi" w:hAnsiTheme="majorHAnsi" w:cstheme="majorHAnsi"/>
+          <w:position w:val="0"/>
+          <w:sz w:val="22"/>
+          <w:szCs w:val="22"/>
+          <w:lang w:val="da-DK" w:eastAsia="en-DK"/>
+        </w:rPr>
+      </w:pPr>
+      <w:r>
+        <w:rPr>
+          <w:rFonts w:asciiTheme="majorHAnsi" w:hAnsiTheme="majorHAnsi" w:cstheme="majorHAnsi"/>
+          <w:position w:val="0"/>
+          <w:sz w:val="22"/>
+          <w:szCs w:val="22"/>
+          <w:lang w:val="da-DK" w:eastAsia="en-DK"/>
+        </w:rPr>
+        <w:t>Other optional services</w:t>
+      </w:r>
+    </w:p>
+    <w:p>
+      <w:pPr>
+        <w:suppressAutoHyphens w:val="0"/>
+        <w:overflowPunct/>
+        <w:autoSpaceDE/>
+        <w:autoSpaceDN/>
+        <w:adjustRightInd/>
+        <w:spacing w:line="240" w:lineRule="auto"/>
+        <w:ind w:leftChars="0" w:left="0" w:firstLineChars="0" w:firstLine="0"/>
+        <w:textDirection w:val="lrTb"/>
+        <w:textAlignment w:val="auto"/>
+        <w:outlineLvl w:val="9"/>
+        <w:rPr>
+          <w:rFonts w:asciiTheme="majorHAnsi" w:hAnsiTheme="majorHAnsi" w:cstheme="majorHAnsi"/>
+          <w:position w:val="0"/>
+          <w:sz w:val="22"/>
+          <w:szCs w:val="22"/>
+          <w:lang w:val="da-DK" w:eastAsia="en-DK"/>
+        </w:rPr>
+      </w:pPr>
+    </w:p>
+    <w:p>
+      <w:pPr>
+        <w:suppressAutoHyphens w:val="0"/>
+        <w:overflowPunct/>
+        <w:autoSpaceDE/>
+        <w:autoSpaceDN/>
+        <w:adjustRightInd/>
+        <w:spacing w:line="240" w:lineRule="auto"/>
+        <w:ind w:leftChars="0" w:left="0" w:firstLineChars="0" w:firstLine="0"/>
+        <w:textDirection w:val="lrTb"/>
+        <w:textAlignment w:val="auto"/>
+        <w:outlineLvl w:val="9"/>
+        <w:rPr>
+          <w:rFonts w:ascii="Segoe UI Symbol" w:eastAsia="Arial Unicode MS" w:hAnsi="Segoe UI Symbol" w:cs="Segoe UI Symbol"/>
+          <w:sz w:val="22"/>
+          <w:szCs w:val="22"/>
+          <w:highlight w:val="white"/>
+        </w:rPr>
+      </w:pPr>
+      <w:r>
+        <w:rPr>
+          <w:rFonts w:ascii="Segoe UI Symbol" w:eastAsia="Arial Unicode MS" w:hAnsi="Segoe UI Symbol" w:cs="Segoe UI Symbol"/>
+          <w:sz w:val="22"/>
+          <w:szCs w:val="22"/>
+          <w:highlight w:val="white"/>
+        </w:rPr>
+        <w:t>☐</w:t>
+      </w:r>
+      <w:r>
+        <w:rPr>
+          <w:rFonts w:ascii="Segoe UI Symbol" w:eastAsia="Arial Unicode MS" w:hAnsi="Segoe UI Symbol" w:cs="Segoe UI Symbol"/>
+          <w:sz w:val="22"/>
+          <w:szCs w:val="22"/>
+          <w:highlight w:val="white"/>
+        </w:rPr>
+        <w:t xml:space="preserve"> </w:t>
+      </w:r>
+      <w:r>
+        <w:rPr>
+          <w:rFonts w:ascii="Calibri" w:eastAsia="Calibri" w:hAnsi="Calibri" w:cs="Calibri"/>
+          <w:sz w:val="22"/>
+          <w:szCs w:val="22"/>
+          <w:highlight w:val="white"/>
+        </w:rPr>
+        <w:t>BIDS-curation of pseudonymized Institution Data</w:t>
+      </w:r>
+      <w:r>
+        <w:rPr>
+          <w:rFonts w:ascii="Calibri" w:eastAsia="Calibri" w:hAnsi="Calibri" w:cs="Calibri"/>
+          <w:sz w:val="22"/>
+          <w:szCs w:val="22"/>
+          <w:highlight w:val="white"/>
+        </w:rPr>
+        <w:t xml:space="preserve">                                                                </w:t>
+      </w:r>
+      <w:r>
+        <w:rPr>
+          <w:rFonts w:ascii="Calibri" w:eastAsia="Calibri" w:hAnsi="Calibri" w:cs="Calibri"/>
+          <w:b/>
+          <w:sz w:val="22"/>
+          <w:szCs w:val="22"/>
+          <w:highlight w:val="white"/>
+        </w:rPr>
+        <w:t>500 DKK/hour</w:t>
+      </w:r>
+    </w:p>
+    <w:p>
+      <w:pPr>
+        <w:suppressAutoHyphens w:val="0"/>
+        <w:overflowPunct/>
+        <w:autoSpaceDE/>
+        <w:autoSpaceDN/>
+        <w:adjustRightInd/>
+        <w:spacing w:line="240" w:lineRule="auto"/>
+        <w:ind w:leftChars="0" w:left="0" w:firstLineChars="0" w:firstLine="0"/>
+        <w:textDirection w:val="lrTb"/>
+        <w:textAlignment w:val="auto"/>
+        <w:outlineLvl w:val="9"/>
+        <w:rPr>
+          <w:rFonts w:ascii="Segoe UI Symbol" w:eastAsia="Arial Unicode MS" w:hAnsi="Segoe UI Symbol" w:cs="Segoe UI Symbol"/>
+          <w:sz w:val="22"/>
+          <w:szCs w:val="22"/>
+        </w:rPr>
+      </w:pPr>
+      <w:r>
+        <w:rPr>
+          <w:rFonts w:ascii="Segoe UI Symbol" w:eastAsia="Arial Unicode MS" w:hAnsi="Segoe UI Symbol" w:cs="Segoe UI Symbol"/>
+          <w:sz w:val="22"/>
+          <w:szCs w:val="22"/>
+          <w:highlight w:val="white"/>
+        </w:rPr>
+        <w:t>☐</w:t>
+      </w:r>
+      <w:r>
+        <w:rPr>
+          <w:rFonts w:ascii="Segoe UI Symbol" w:eastAsia="Arial Unicode MS" w:hAnsi="Segoe UI Symbol" w:cs="Segoe UI Symbol"/>
+          <w:sz w:val="22"/>
+          <w:szCs w:val="22"/>
+        </w:rPr>
+        <w:t xml:space="preserve"> </w:t>
+      </w:r>
+      <w:r>
+        <w:rPr>
+          <w:rFonts w:ascii="Calibri" w:eastAsia="Calibri" w:hAnsi="Calibri" w:cs="Calibri"/>
+          <w:sz w:val="22"/>
+          <w:szCs w:val="22"/>
+          <w:highlight w:val="white"/>
+        </w:rPr>
+        <w:t>Private hosting</w:t>
+      </w:r>
+      <w:r>
+        <w:rPr>
+          <w:rFonts w:ascii="Calibri" w:eastAsia="Calibri" w:hAnsi="Calibri" w:cs="Calibri"/>
+          <w:sz w:val="22"/>
+          <w:szCs w:val="22"/>
+        </w:rPr>
+        <w:t xml:space="preserve"> (additional management fee)                                                                       </w:t>
+      </w:r>
+      <w:r>
+        <w:rPr>
+          <w:rFonts w:ascii="Calibri" w:eastAsia="Calibri" w:hAnsi="Calibri" w:cs="Calibri"/>
+          <w:b/>
+          <w:bCs/>
+          <w:sz w:val="22"/>
+          <w:szCs w:val="22"/>
+        </w:rPr>
+        <w:t>2000 DKK/year</w:t>
+      </w:r>
+    </w:p>
+    <w:p>
+      <w:pPr>
+        <w:suppressAutoHyphens w:val="0"/>
+        <w:overflowPunct/>
+        <w:autoSpaceDE/>
+        <w:autoSpaceDN/>
+        <w:adjustRightInd/>
+        <w:spacing w:line="240" w:lineRule="auto"/>
+        <w:ind w:leftChars="0" w:left="0" w:firstLineChars="0" w:firstLine="0"/>
+        <w:textDirection w:val="lrTb"/>
+        <w:textAlignment w:val="auto"/>
+        <w:outlineLvl w:val="9"/>
+        <w:rPr>
+          <w:rFonts w:ascii="Segoe UI Symbol" w:eastAsia="Arial Unicode MS" w:hAnsi="Segoe UI Symbol" w:cs="Segoe UI Symbol"/>
+          <w:sz w:val="22"/>
+          <w:szCs w:val="22"/>
+        </w:rPr>
+      </w:pPr>
+      <w:r>
+        <w:rPr>
+          <w:rFonts w:ascii="Segoe UI Symbol" w:eastAsia="Arial Unicode MS" w:hAnsi="Segoe UI Symbol" w:cs="Segoe UI Symbol"/>
+          <w:sz w:val="22"/>
+          <w:szCs w:val="22"/>
+          <w:highlight w:val="white"/>
+        </w:rPr>
+        <w:t>☐</w:t>
+      </w:r>
+      <w:r>
+        <w:rPr>
+          <w:rFonts w:ascii="Segoe UI Symbol" w:eastAsia="Arial Unicode MS" w:hAnsi="Segoe UI Symbol" w:cs="Segoe UI Symbol"/>
+          <w:sz w:val="22"/>
+          <w:szCs w:val="22"/>
+        </w:rPr>
+        <w:t xml:space="preserve"> </w:t>
+      </w:r>
+      <w:r>
+        <w:rPr>
+          <w:rFonts w:ascii="Calibri" w:eastAsia="Calibri" w:hAnsi="Calibri" w:cs="Calibri"/>
+          <w:sz w:val="22"/>
+          <w:szCs w:val="22"/>
+          <w:highlight w:val="white"/>
+        </w:rPr>
+        <w:t xml:space="preserve">Open data </w:t>
+      </w:r>
+      <w:r>
+        <w:rPr>
+          <w:rFonts w:ascii="Calibri" w:eastAsia="Calibri" w:hAnsi="Calibri" w:cs="Calibri"/>
+          <w:sz w:val="22"/>
+          <w:szCs w:val="22"/>
+          <w:highlight w:val="white"/>
+        </w:rPr>
+        <w:t>sharing</w:t>
+      </w:r>
+      <w:r>
+        <w:rPr>
+          <w:rFonts w:ascii="Calibri" w:eastAsia="Calibri" w:hAnsi="Calibri" w:cs="Calibri"/>
+          <w:sz w:val="22"/>
+          <w:szCs w:val="22"/>
+          <w:highlight w:val="white"/>
+        </w:rPr>
+        <w:t xml:space="preserve"> (no access control)       </w:t>
+      </w:r>
+      <w:r>
+        <w:rPr>
+          <w:rFonts w:ascii="Calibri" w:eastAsia="Calibri" w:hAnsi="Calibri" w:cs="Calibri"/>
+          <w:sz w:val="22"/>
+          <w:szCs w:val="22"/>
+        </w:rPr>
+        <w:t xml:space="preserve">                                                                             </w:t>
+      </w:r>
+      <w:r>
+        <w:rPr>
+          <w:rFonts w:ascii="Calibri" w:eastAsia="Calibri" w:hAnsi="Calibri" w:cs="Calibri"/>
+          <w:b/>
+          <w:bCs/>
+          <w:sz w:val="22"/>
+          <w:szCs w:val="22"/>
+        </w:rPr>
+        <w:t>0 DKK</w:t>
+      </w:r>
+    </w:p>
+    <w:p>
+      <w:pPr>
+        <w:suppressAutoHyphens w:val="0"/>
+        <w:overflowPunct/>
+        <w:autoSpaceDE/>
+        <w:autoSpaceDN/>
+        <w:adjustRightInd/>
+        <w:spacing w:line="240" w:lineRule="auto"/>
+        <w:ind w:leftChars="0" w:left="0" w:firstLineChars="0" w:firstLine="0"/>
+        <w:textDirection w:val="lrTb"/>
+        <w:textAlignment w:val="auto"/>
+        <w:outlineLvl w:val="9"/>
+        <w:rPr>
+          <w:rFonts w:ascii="Calibri" w:eastAsia="Calibri" w:hAnsi="Calibri" w:cs="Calibri"/>
+          <w:b/>
+          <w:bCs/>
+          <w:sz w:val="22"/>
+          <w:szCs w:val="22"/>
+        </w:rPr>
+      </w:pPr>
+      <w:r>
+        <w:rPr>
+          <w:rFonts w:ascii="Segoe UI Symbol" w:eastAsia="Arial Unicode MS" w:hAnsi="Segoe UI Symbol" w:cs="Segoe UI Symbol"/>
+          <w:sz w:val="22"/>
+          <w:szCs w:val="22"/>
+          <w:highlight w:val="white"/>
+        </w:rPr>
+        <w:t>☐</w:t>
+      </w:r>
+      <w:r>
+        <w:rPr>
+          <w:rFonts w:ascii="Segoe UI Symbol" w:eastAsia="Arial Unicode MS" w:hAnsi="Segoe UI Symbol" w:cs="Segoe UI Symbol"/>
+          <w:sz w:val="22"/>
+          <w:szCs w:val="22"/>
+        </w:rPr>
+        <w:t xml:space="preserve"> </w:t>
+      </w:r>
+      <w:r>
+        <w:rPr>
+          <w:rFonts w:ascii="Calibri" w:eastAsia="Calibri" w:hAnsi="Calibri" w:cs="Calibri"/>
+          <w:sz w:val="22"/>
+          <w:szCs w:val="22"/>
+        </w:rPr>
+        <w:t>Archiving/Cold data sharing (from tape to cloud):</w:t>
+      </w:r>
+      <w:r>
+        <w:rPr>
+          <w:rFonts w:ascii="Calibri" w:eastAsia="Calibri" w:hAnsi="Calibri" w:cs="Calibri"/>
+          <w:sz w:val="22"/>
+          <w:szCs w:val="22"/>
+        </w:rPr>
+        <w:t xml:space="preserve">                                                               </w:t>
+      </w:r>
+      <w:r>
+        <w:rPr>
+          <w:rFonts w:ascii="Calibri" w:eastAsia="Calibri" w:hAnsi="Calibri" w:cs="Calibri"/>
+          <w:b/>
+          <w:bCs/>
+          <w:sz w:val="22"/>
+          <w:szCs w:val="22"/>
+        </w:rPr>
+        <w:t>1000 DKK</w:t>
+      </w:r>
+    </w:p>
+    <w:p>
+      <w:pPr>
+        <w:suppressAutoHyphens w:val="0"/>
+        <w:overflowPunct/>
+        <w:autoSpaceDE/>
+        <w:autoSpaceDN/>
+        <w:adjustRightInd/>
+        <w:spacing w:line="240" w:lineRule="auto"/>
+        <w:ind w:leftChars="0" w:left="0" w:firstLineChars="0" w:firstLine="0"/>
+        <w:textDirection w:val="lrTb"/>
+        <w:textAlignment w:val="auto"/>
+        <w:outlineLvl w:val="9"/>
+        <w:rPr>
+          <w:rFonts w:ascii="Calibri" w:eastAsia="Calibri" w:hAnsi="Calibri" w:cs="Calibri"/>
+          <w:sz w:val="22"/>
+          <w:szCs w:val="22"/>
+        </w:rPr>
+      </w:pPr>
+      <w:r>
+        <w:rPr>
+          <w:rFonts w:ascii="Calibri" w:eastAsia="Calibri" w:hAnsi="Calibri" w:cs="Calibri"/>
+          <w:sz w:val="22"/>
+          <w:szCs w:val="22"/>
+        </w:rPr>
+        <w:t xml:space="preserve">    </w:t>
+      </w:r>
+      <w:r>
+        <w:rPr>
+          <w:rFonts w:ascii="Calibri" w:eastAsia="Calibri" w:hAnsi="Calibri" w:cs="Calibri"/>
+          <w:sz w:val="22"/>
+          <w:szCs w:val="22"/>
+        </w:rPr>
+        <w:t>(only for contract renewal)</w:t>
+      </w:r>
+    </w:p>
+    <w:p>
+      <w:pPr>
+        <w:suppressAutoHyphens w:val="0"/>
+        <w:overflowPunct/>
+        <w:autoSpaceDE/>
+        <w:autoSpaceDN/>
+        <w:adjustRightInd/>
+        <w:spacing w:line="240" w:lineRule="auto"/>
+        <w:ind w:leftChars="0" w:left="0" w:firstLineChars="0" w:firstLine="0"/>
+        <w:textDirection w:val="lrTb"/>
+        <w:textAlignment w:val="auto"/>
+        <w:outlineLvl w:val="9"/>
+        <w:rPr>
+          <w:rFonts w:ascii="Calibri" w:eastAsia="Calibri" w:hAnsi="Calibri" w:cs="Calibri"/>
+          <w:sz w:val="22"/>
+          <w:szCs w:val="22"/>
+        </w:rPr>
+      </w:pPr>
+    </w:p>
+    <w:p>
+      <w:pPr>
+        <w:spacing w:line="240" w:lineRule="auto"/>
+        <w:ind w:leftChars="0" w:left="0" w:firstLineChars="0" w:firstLine="0"/>
+        <w:contextualSpacing/>
+        <w:rPr>
+          <w:rFonts w:ascii="Calibri" w:eastAsia="Calibri" w:hAnsi="Calibri" w:cs="Calibri"/>
+          <w:b/>
+          <w:bCs/>
+          <w:sz w:val="22"/>
+          <w:szCs w:val="22"/>
+        </w:rPr>
+      </w:pPr>
+      <w:r>
+        <w:rPr>
+          <w:rFonts w:ascii="Segoe UI Symbol" w:eastAsia="Calibri" w:hAnsi="Segoe UI Symbol" w:cs="Segoe UI Symbol"/>
+          <w:sz w:val="22"/>
+          <w:szCs w:val="22"/>
+        </w:rPr>
+        <w:t>☐</w:t>
+      </w:r>
+      <w:r>
+        <w:rPr>
+          <w:rFonts w:ascii="Segoe UI Symbol" w:eastAsia="Calibri" w:hAnsi="Segoe UI Symbol" w:cs="Segoe UI Symbol"/>
+          <w:sz w:val="22"/>
+          <w:szCs w:val="22"/>
+        </w:rPr>
+        <w:t xml:space="preserve"> </w:t>
+      </w:r>
+      <w:r>
+        <w:rPr>
+          <w:rFonts w:asciiTheme="majorHAnsi" w:eastAsia="Calibri" w:hAnsiTheme="majorHAnsi" w:cstheme="majorHAnsi"/>
+          <w:sz w:val="22"/>
+          <w:szCs w:val="22"/>
+        </w:rPr>
+        <w:t>Others</w:t>
+      </w:r>
+      <w:r>
+        <w:rPr>
+          <w:rFonts w:asciiTheme="majorHAnsi" w:eastAsia="Calibri" w:hAnsiTheme="majorHAnsi" w:cstheme="majorHAnsi"/>
+          <w:sz w:val="22"/>
+          <w:szCs w:val="22"/>
+        </w:rPr>
+        <w:t xml:space="preserve"> (as agreed between parties):  _______________________</w:t>
+      </w:r>
+      <w:r>
+        <w:rPr>
+          <w:rFonts w:asciiTheme="majorHAnsi" w:eastAsia="Calibri" w:hAnsiTheme="majorHAnsi" w:cstheme="majorHAnsi"/>
+          <w:sz w:val="22"/>
+          <w:szCs w:val="22"/>
+        </w:rPr>
+        <w:t>________</w:t>
+      </w:r>
+    </w:p>
+    <w:p>
+      <w:pPr>
+        <w:suppressAutoHyphens w:val="0"/>
+        <w:overflowPunct/>
+        <w:autoSpaceDE/>
+        <w:autoSpaceDN/>
+        <w:adjustRightInd/>
+        <w:spacing w:line="240" w:lineRule="auto"/>
+        <w:ind w:leftChars="0" w:left="0" w:firstLineChars="0" w:firstLine="0"/>
+        <w:textDirection w:val="lrTb"/>
+        <w:textAlignment w:val="auto"/>
+        <w:outlineLvl w:val="9"/>
+        <w:rPr>
+          <w:rFonts w:asciiTheme="majorHAnsi" w:hAnsiTheme="majorHAnsi" w:cstheme="majorHAnsi"/>
+          <w:position w:val="0"/>
+          <w:sz w:val="22"/>
+          <w:szCs w:val="22"/>
+          <w:lang w:val="da-DK" w:eastAsia="en-DK"/>
+        </w:rPr>
+      </w:pPr>
+    </w:p>
+    <w:p>
+      <w:pPr>
+        <w:spacing w:line="240" w:lineRule="auto"/>
+        <w:ind w:leftChars="0" w:left="0" w:firstLineChars="0" w:firstLine="0"/>
         <w:contextualSpacing/>
         <w:rPr>
           <w:rFonts w:ascii="Calibri" w:eastAsia="Calibri" w:hAnsi="Calibri" w:cs="Calibri"/>
@@ -21691,28 +21985,28 @@
 </file>
 
 <file path=customXml/item1.xml><?xml version="1.0" encoding="utf-8"?>
-<b:Sources xmlns:b="http://schemas.openxmlformats.org/officeDocument/2006/bibliography" xmlns="http://schemas.openxmlformats.org/officeDocument/2006/bibliography" SelectedStyle="\APASixthEditionOfficeOnline.xsl" StyleName="APA" Version="6"/>
-</file>
-
-<file path=customXml/item2.xml><?xml version="1.0" encoding="utf-8"?>
 <go:gDocsCustomXmlDataStorage xmlns:go="http://customooxmlschemas.google.com/" xmlns:r="http://schemas.openxmlformats.org/officeDocument/2006/relationships" uri="GoogleDocsCustomDataVersion1">
   <go:docsCustomData xmlns:go="http://customooxmlschemas.google.com/" roundtripDataSignature="AMtx7mgAYKDvXc+IQ9rTIZGrvPUjPqR7Og==">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</go:docsCustomData>
 </go:gDocsCustomXmlDataStorage>
 </file>
 
-<file path=customXml/itemProps1.xml><?xml version="1.0" encoding="utf-8"?>
-<ds:datastoreItem xmlns:ds="http://schemas.openxmlformats.org/officeDocument/2006/customXml" ds:itemID="{4146BE3B-5024-4E63-85F6-19BBA2F17AB7}">
-  <ds:schemaRefs>
-    <ds:schemaRef ds:uri="http://schemas.openxmlformats.org/officeDocument/2006/bibliography"/>
-  </ds:schemaRefs>
-</ds:datastoreItem>
+<file path=customXml/item2.xml><?xml version="1.0" encoding="utf-8"?>
+<b:Sources xmlns:b="http://schemas.openxmlformats.org/officeDocument/2006/bibliography" xmlns="http://schemas.openxmlformats.org/officeDocument/2006/bibliography" SelectedStyle="\APASixthEditionOfficeOnline.xsl" StyleName="APA" Version="6"/>
 </file>
 
-<file path=customXml/itemProps2.xml><?xml version="1.0" encoding="utf-8"?>
+<file path=customXml/itemProps1.xml><?xml version="1.0" encoding="utf-8"?>
 <ds:datastoreItem xmlns:ds="http://schemas.openxmlformats.org/officeDocument/2006/customXml" ds:itemID="{11111111-1234-1234-1234-123412341234}">
   <ds:schemaRefs>
     <ds:schemaRef ds:uri="http://customooxmlschemas.google.com/"/>
     <ds:schemaRef ds:uri="http://schemas.openxmlformats.org/officeDocument/2006/relationships"/>
   </ds:schemaRefs>
 </ds:datastoreItem>
+</file>
+
+<file path=customXml/itemProps2.xml><?xml version="1.0" encoding="utf-8"?>
+<ds:datastoreItem xmlns:ds="http://schemas.openxmlformats.org/officeDocument/2006/customXml" ds:itemID="{4146BE3B-5024-4E63-85F6-19BBA2F17AB7}">
+  <ds:schemaRefs>
+    <ds:schemaRef ds:uri="http://schemas.openxmlformats.org/officeDocument/2006/bibliography"/>
+  </ds:schemaRefs>
+</ds:datastoreItem>
 </file>
</xml_diff>

<commit_message>
new navbar + some pics
</commit_message>
<xml_diff>
--- a/contract.docx
+++ b/contract.docx
@@ -19,63 +19,49 @@
           <w:szCs w:val="22"/>
         </w:rPr>
       </w:pPr>
-      <w:r>
-        <w:fldChar w:fldCharType="begin"/>
-      </w:r>
-      <w:r>
-        <w:instrText>HYPERLINK "http://upload.wikimedia.org/wikipedia/commons/b/bc/Region_hovedstaden_logo.png" \h</w:instrText>
-      </w:r>
-      <w:r>
-        <w:fldChar w:fldCharType="separate"/>
-      </w:r>
-      <w:r>
-        <w:rPr>
-          <w:noProof/>
-          <w:color w:val="0000FF"/>
-        </w:rPr>
-        <w:drawing>
-          <wp:inline distT="0" distB="0" distL="114300" distR="114300" wp14:anchorId="223A9D33" wp14:editId="3DAD7BE7">
-            <wp:extent cx="2085340" cy="732155"/>
-            <wp:effectExtent l="0" t="0" r="0" b="0"/>
-            <wp:docPr id="1027" name="image1.png" descr="Fil:Region hovedstaden logo.png"/>
-            <wp:cNvGraphicFramePr/>
-            <a:graphic xmlns:a="http://schemas.openxmlformats.org/drawingml/2006/main">
-              <a:graphicData uri="http://schemas.openxmlformats.org/drawingml/2006/picture">
-                <pic:pic xmlns:pic="http://schemas.openxmlformats.org/drawingml/2006/picture">
-                  <pic:nvPicPr>
-                    <pic:cNvPr id="0" name="image1.png" descr="Fil:Region hovedstaden logo.png"/>
-                    <pic:cNvPicPr preferRelativeResize="0"/>
-                  </pic:nvPicPr>
-                  <pic:blipFill>
-                    <a:blip r:embed="rId9"/>
-                    <a:srcRect/>
-                    <a:stretch>
-                      <a:fillRect/>
-                    </a:stretch>
-                  </pic:blipFill>
-                  <pic:spPr>
-                    <a:xfrm>
-                      <a:off x="0" y="0"/>
-                      <a:ext cx="2085340" cy="732155"/>
-                    </a:xfrm>
-                    <a:prstGeom prst="rect">
-                      <a:avLst/>
-                    </a:prstGeom>
-                    <a:ln/>
-                  </pic:spPr>
-                </pic:pic>
-              </a:graphicData>
-            </a:graphic>
-          </wp:inline>
-        </w:drawing>
-      </w:r>
-      <w:r>
-        <w:rPr>
-          <w:noProof/>
-          <w:color w:val="0000FF"/>
-        </w:rPr>
-        <w:fldChar w:fldCharType="end"/>
-      </w:r>
+      <w:hyperlink r:id="rId9">
+        <w:r>
+          <w:rPr>
+            <w:noProof/>
+            <w:color w:val="0000FF"/>
+          </w:rPr>
+          <w:drawing>
+            <wp:inline distT="0" distB="0" distL="114300" distR="114300" wp14:anchorId="223A9D33" wp14:editId="3DAD7BE7">
+              <wp:extent cx="2085340" cy="732155"/>
+              <wp:effectExtent l="0" t="0" r="0" b="0"/>
+              <wp:docPr id="1027" name="image1.png" descr="Fil:Region hovedstaden logo.png"/>
+              <wp:cNvGraphicFramePr/>
+              <a:graphic xmlns:a="http://schemas.openxmlformats.org/drawingml/2006/main">
+                <a:graphicData uri="http://schemas.openxmlformats.org/drawingml/2006/picture">
+                  <pic:pic xmlns:pic="http://schemas.openxmlformats.org/drawingml/2006/picture">
+                    <pic:nvPicPr>
+                      <pic:cNvPr id="0" name="image1.png" descr="Fil:Region hovedstaden logo.png"/>
+                      <pic:cNvPicPr preferRelativeResize="0"/>
+                    </pic:nvPicPr>
+                    <pic:blipFill>
+                      <a:blip r:embed="rId10"/>
+                      <a:srcRect/>
+                      <a:stretch>
+                        <a:fillRect/>
+                      </a:stretch>
+                    </pic:blipFill>
+                    <pic:spPr>
+                      <a:xfrm>
+                        <a:off x="0" y="0"/>
+                        <a:ext cx="2085340" cy="732155"/>
+                      </a:xfrm>
+                      <a:prstGeom prst="rect">
+                        <a:avLst/>
+                      </a:prstGeom>
+                      <a:ln/>
+                    </pic:spPr>
+                  </pic:pic>
+                </a:graphicData>
+              </a:graphic>
+            </wp:inline>
+          </w:drawing>
+        </w:r>
+      </w:hyperlink>
     </w:p>
     <w:p>
       <w:pPr>
@@ -345,7 +331,6 @@
           <w:szCs w:val="22"/>
         </w:rPr>
       </w:pPr>
-      <w:proofErr w:type="spellStart"/>
       <w:r>
         <w:rPr>
           <w:rFonts w:asciiTheme="majorHAnsi" w:eastAsia="Calibri" w:hAnsiTheme="majorHAnsi" w:cstheme="majorHAnsi"/>
@@ -362,7 +347,6 @@
         </w:rPr>
         <w:t>shospitalet</w:t>
       </w:r>
-      <w:proofErr w:type="spellEnd"/>
       <w:r>
         <w:rPr>
           <w:rFonts w:asciiTheme="majorHAnsi" w:eastAsia="Calibri" w:hAnsiTheme="majorHAnsi" w:cstheme="majorHAnsi"/>
@@ -522,7 +506,7 @@
         </w:rPr>
         <w:t xml:space="preserve"> </w:t>
       </w:r>
-      <w:hyperlink r:id="rId10" w:history="1">
+      <w:hyperlink r:id="rId11" w:history="1">
         <w:r>
           <w:rPr>
             <w:rStyle w:val="Hyperlink"/>
@@ -732,18 +716,7 @@
           <w:highlight w:val="yellow"/>
           <w:u w:val="single"/>
         </w:rPr>
-        <w:t xml:space="preserve">Contact </w:t>
-      </w:r>
-      <w:proofErr w:type="gramStart"/>
-      <w:r>
-        <w:rPr>
-          <w:rFonts w:asciiTheme="majorHAnsi" w:eastAsia="Calibri" w:hAnsiTheme="majorHAnsi" w:cstheme="majorHAnsi"/>
-          <w:sz w:val="22"/>
-          <w:szCs w:val="22"/>
-          <w:highlight w:val="yellow"/>
-          <w:u w:val="single"/>
-        </w:rPr>
-        <w:t>person</w:t>
+        <w:t>Contact person</w:t>
       </w:r>
       <w:r>
         <w:rPr>
@@ -753,7 +726,6 @@
         </w:rPr>
         <w:t>:.</w:t>
       </w:r>
-      <w:proofErr w:type="gramEnd"/>
     </w:p>
     <w:p>
       <w:pPr>
@@ -965,29 +937,7 @@
           <w:szCs w:val="22"/>
           <w:highlight w:val="white"/>
         </w:rPr>
-        <w:t xml:space="preserve"> (the Public-</w:t>
-      </w:r>
-      <w:proofErr w:type="spellStart"/>
-      <w:r>
-        <w:rPr>
-          <w:rFonts w:asciiTheme="majorHAnsi" w:eastAsia="Calibri" w:hAnsiTheme="majorHAnsi" w:cstheme="majorHAnsi"/>
-          <w:color w:val="222222"/>
-          <w:sz w:val="22"/>
-          <w:szCs w:val="22"/>
-          <w:highlight w:val="white"/>
-        </w:rPr>
-        <w:t>nEUro</w:t>
-      </w:r>
-      <w:proofErr w:type="spellEnd"/>
-      <w:r>
-        <w:rPr>
-          <w:rFonts w:asciiTheme="majorHAnsi" w:eastAsia="Calibri" w:hAnsiTheme="majorHAnsi" w:cstheme="majorHAnsi"/>
-          <w:color w:val="222222"/>
-          <w:sz w:val="22"/>
-          <w:szCs w:val="22"/>
-          <w:highlight w:val="white"/>
-        </w:rPr>
-        <w:t xml:space="preserve"> platform, detailed in Schedule A) that facilitates sharing of brain imaging research data in accordance with the European General Data Protection Regulation (GDPR</w:t>
+        <w:t xml:space="preserve"> (the Public-nEUro platform, detailed in Schedule A) that facilitates sharing of brain imaging research data in accordance with the European General Data Protection Regulation (GDPR</w:t>
       </w:r>
       <w:r>
         <w:rPr>
@@ -1051,7 +1001,6 @@
           <w:szCs w:val="22"/>
         </w:rPr>
       </w:pPr>
-      <w:proofErr w:type="gramStart"/>
       <w:r>
         <w:rPr>
           <w:rFonts w:asciiTheme="majorHAnsi" w:eastAsia="Calibri" w:hAnsiTheme="majorHAnsi" w:cstheme="majorHAnsi"/>
@@ -1061,7 +1010,6 @@
         </w:rPr>
         <w:t>WHEREAS,</w:t>
       </w:r>
-      <w:proofErr w:type="gramEnd"/>
       <w:r>
         <w:rPr>
           <w:rFonts w:asciiTheme="majorHAnsi" w:eastAsia="Calibri" w:hAnsiTheme="majorHAnsi" w:cstheme="majorHAnsi"/>
@@ -1150,29 +1098,7 @@
           <w:szCs w:val="22"/>
           <w:highlight w:val="white"/>
         </w:rPr>
-        <w:t>Public-</w:t>
-      </w:r>
-      <w:proofErr w:type="spellStart"/>
-      <w:r>
-        <w:rPr>
-          <w:rFonts w:asciiTheme="majorHAnsi" w:eastAsia="Calibri" w:hAnsiTheme="majorHAnsi" w:cstheme="majorHAnsi"/>
-          <w:color w:val="222222"/>
-          <w:sz w:val="22"/>
-          <w:szCs w:val="22"/>
-          <w:highlight w:val="white"/>
-        </w:rPr>
-        <w:t>nEUro</w:t>
-      </w:r>
-      <w:proofErr w:type="spellEnd"/>
-      <w:r>
-        <w:rPr>
-          <w:rFonts w:asciiTheme="majorHAnsi" w:eastAsia="Calibri" w:hAnsiTheme="majorHAnsi" w:cstheme="majorHAnsi"/>
-          <w:color w:val="222222"/>
-          <w:sz w:val="22"/>
-          <w:szCs w:val="22"/>
-          <w:highlight w:val="white"/>
-        </w:rPr>
-        <w:t xml:space="preserve"> platform</w:t>
+        <w:t>Public-nEUro platform</w:t>
       </w:r>
       <w:r>
         <w:rPr>
@@ -1506,25 +1432,7 @@
           <w:sz w:val="22"/>
           <w:szCs w:val="22"/>
         </w:rPr>
-        <w:t xml:space="preserve"> and with reasonable skill, </w:t>
-      </w:r>
-      <w:proofErr w:type="gramStart"/>
-      <w:r>
-        <w:rPr>
-          <w:rFonts w:asciiTheme="majorHAnsi" w:eastAsia="Calibri" w:hAnsiTheme="majorHAnsi" w:cstheme="majorHAnsi"/>
-          <w:sz w:val="22"/>
-          <w:szCs w:val="22"/>
-        </w:rPr>
-        <w:t>care</w:t>
-      </w:r>
-      <w:proofErr w:type="gramEnd"/>
-      <w:r>
-        <w:rPr>
-          <w:rFonts w:asciiTheme="majorHAnsi" w:eastAsia="Calibri" w:hAnsiTheme="majorHAnsi" w:cstheme="majorHAnsi"/>
-          <w:sz w:val="22"/>
-          <w:szCs w:val="22"/>
-        </w:rPr>
-        <w:t xml:space="preserve"> and diligence. </w:t>
+        <w:t xml:space="preserve"> and with reasonable skill, care and diligence. </w:t>
       </w:r>
       <w:r>
         <w:rPr>
@@ -2038,18 +1946,8 @@
           <w:sz w:val="22"/>
           <w:szCs w:val="22"/>
         </w:rPr>
-        <w:t xml:space="preserve"> by action of a third party not in breach of any obligation of confidentiality to </w:t>
-      </w:r>
-      <w:proofErr w:type="gramStart"/>
-      <w:r>
-        <w:rPr>
-          <w:rFonts w:asciiTheme="majorHAnsi" w:eastAsia="Calibri" w:hAnsiTheme="majorHAnsi" w:cstheme="majorHAnsi"/>
-          <w:sz w:val="22"/>
-          <w:szCs w:val="22"/>
-        </w:rPr>
-        <w:t>Institution;</w:t>
-      </w:r>
-      <w:proofErr w:type="gramEnd"/>
+        <w:t xml:space="preserve"> by action of a third party not in breach of any obligation of confidentiality to Institution;</w:t>
+      </w:r>
     </w:p>
     <w:p>
       <w:pPr>
@@ -2263,25 +2161,7 @@
           <w:sz w:val="22"/>
           <w:szCs w:val="22"/>
         </w:rPr>
-        <w:t xml:space="preserve"> may use the Institution Data for quality control, meta-</w:t>
-      </w:r>
-      <w:proofErr w:type="gramStart"/>
-      <w:r>
-        <w:rPr>
-          <w:rFonts w:asciiTheme="majorHAnsi" w:eastAsia="Calibri" w:hAnsiTheme="majorHAnsi" w:cstheme="majorHAnsi"/>
-          <w:sz w:val="22"/>
-          <w:szCs w:val="22"/>
-        </w:rPr>
-        <w:t>analyses</w:t>
-      </w:r>
-      <w:proofErr w:type="gramEnd"/>
-      <w:r>
-        <w:rPr>
-          <w:rFonts w:asciiTheme="majorHAnsi" w:eastAsia="Calibri" w:hAnsiTheme="majorHAnsi" w:cstheme="majorHAnsi"/>
-          <w:sz w:val="22"/>
-          <w:szCs w:val="22"/>
-        </w:rPr>
-        <w:t xml:space="preserve"> and creation of brain imaging atlases, and that results from such activities can lead to academic publications and atlases that can be shared openly (CCBY)</w:t>
+        <w:t xml:space="preserve"> may use the Institution Data for quality control, meta-analyses and creation of brain imaging atlases, and that results from such activities can lead to academic publications and atlases that can be shared openly (CCBY)</w:t>
       </w:r>
       <w:r>
         <w:rPr>
@@ -2728,25 +2608,7 @@
           <w:sz w:val="22"/>
           <w:szCs w:val="22"/>
         </w:rPr>
-        <w:t xml:space="preserve">Any data, results, analyses, knowledge, </w:t>
-      </w:r>
-      <w:proofErr w:type="gramStart"/>
-      <w:r>
-        <w:rPr>
-          <w:rFonts w:asciiTheme="majorHAnsi" w:eastAsia="Calibri" w:hAnsiTheme="majorHAnsi" w:cstheme="majorHAnsi"/>
-          <w:sz w:val="22"/>
-          <w:szCs w:val="22"/>
-        </w:rPr>
-        <w:t>Information</w:t>
-      </w:r>
-      <w:proofErr w:type="gramEnd"/>
-      <w:r>
-        <w:rPr>
-          <w:rFonts w:asciiTheme="majorHAnsi" w:eastAsia="Calibri" w:hAnsiTheme="majorHAnsi" w:cstheme="majorHAnsi"/>
-          <w:sz w:val="22"/>
-          <w:szCs w:val="22"/>
-        </w:rPr>
-        <w:t xml:space="preserve"> and inventions derived from the Services performed by </w:t>
+        <w:t xml:space="preserve">Any data, results, analyses, knowledge, Information and inventions derived from the Services performed by </w:t>
       </w:r>
       <w:r>
         <w:rPr>
@@ -3105,18 +2967,8 @@
           <w:sz w:val="22"/>
           <w:szCs w:val="22"/>
         </w:rPr>
-        <w:t xml:space="preserve">on thirty (30) days written notice given by the non-breaching Party to the breaching Party should the breaching Party commit any material breach of any of its obligations under this </w:t>
-      </w:r>
-      <w:proofErr w:type="gramStart"/>
-      <w:r>
-        <w:rPr>
-          <w:rFonts w:asciiTheme="majorHAnsi" w:eastAsia="Calibri" w:hAnsiTheme="majorHAnsi" w:cstheme="majorHAnsi"/>
-          <w:sz w:val="22"/>
-          <w:szCs w:val="22"/>
-        </w:rPr>
-        <w:t>Agreement;</w:t>
-      </w:r>
-      <w:proofErr w:type="gramEnd"/>
+        <w:t>on thirty (30) days written notice given by the non-breaching Party to the breaching Party should the breaching Party commit any material breach of any of its obligations under this Agreement;</w:t>
+      </w:r>
     </w:p>
     <w:p>
       <w:pPr>
@@ -3472,18 +3324,8 @@
           <w:sz w:val="22"/>
           <w:szCs w:val="22"/>
         </w:rPr>
-        <w:t>Head of OpenNeuroPET, Technical Lead of Public-</w:t>
-      </w:r>
-      <w:proofErr w:type="spellStart"/>
-      <w:r>
-        <w:rPr>
-          <w:rFonts w:asciiTheme="majorHAnsi" w:eastAsia="Calibri" w:hAnsiTheme="majorHAnsi" w:cstheme="majorHAnsi"/>
-          <w:sz w:val="22"/>
-          <w:szCs w:val="22"/>
-        </w:rPr>
-        <w:t>nEUro</w:t>
-      </w:r>
-      <w:proofErr w:type="spellEnd"/>
+        <w:t>Head of OpenNeuroPET, Technical Lead of Public-nEUro</w:t>
+      </w:r>
     </w:p>
     <w:p>
       <w:pPr>
@@ -3624,25 +3466,7 @@
           <w:sz w:val="22"/>
           <w:szCs w:val="22"/>
         </w:rPr>
-        <w:t xml:space="preserve">Neurobiology Research Unit </w:t>
-      </w:r>
-      <w:proofErr w:type="spellStart"/>
-      <w:r>
-        <w:rPr>
-          <w:rFonts w:asciiTheme="majorHAnsi" w:eastAsia="Calibri" w:hAnsiTheme="majorHAnsi" w:cstheme="majorHAnsi"/>
-          <w:sz w:val="22"/>
-          <w:szCs w:val="22"/>
-        </w:rPr>
-        <w:t>center</w:t>
-      </w:r>
-      <w:proofErr w:type="spellEnd"/>
-      <w:r>
-        <w:rPr>
-          <w:rFonts w:asciiTheme="majorHAnsi" w:eastAsia="Calibri" w:hAnsiTheme="majorHAnsi" w:cstheme="majorHAnsi"/>
-          <w:sz w:val="22"/>
-          <w:szCs w:val="22"/>
-        </w:rPr>
-        <w:t xml:space="preserve"> manager</w:t>
+        <w:t>Neurobiology Research Unit center manager</w:t>
       </w:r>
     </w:p>
     <w:p>
@@ -3993,20 +3817,8 @@
           <w:szCs w:val="22"/>
           <w:u w:val="single"/>
         </w:rPr>
-        <w:t>SCHEDULE A - Details about Public-</w:t>
-      </w:r>
-      <w:proofErr w:type="spellStart"/>
-      <w:r>
-        <w:rPr>
-          <w:rFonts w:ascii="Calibri" w:eastAsia="Calibri" w:hAnsi="Calibri" w:cs="Calibri"/>
-          <w:b/>
-          <w:sz w:val="22"/>
-          <w:szCs w:val="22"/>
-          <w:u w:val="single"/>
-        </w:rPr>
-        <w:t>nEUro</w:t>
-      </w:r>
-      <w:proofErr w:type="spellEnd"/>
+        <w:t>SCHEDULE A - Details about Public-nEUro</w:t>
+      </w:r>
     </w:p>
     <w:p>
       <w:pPr>
@@ -4053,29 +3865,7 @@
           <w:szCs w:val="22"/>
           <w:highlight w:val="white"/>
         </w:rPr>
-        <w:t>The Public-</w:t>
-      </w:r>
-      <w:proofErr w:type="spellStart"/>
-      <w:r>
-        <w:rPr>
-          <w:rFonts w:ascii="Calibri" w:eastAsia="Calibri" w:hAnsi="Calibri" w:cs="Calibri"/>
-          <w:color w:val="222222"/>
-          <w:sz w:val="22"/>
-          <w:szCs w:val="22"/>
-          <w:highlight w:val="white"/>
-        </w:rPr>
-        <w:t>nEUro</w:t>
-      </w:r>
-      <w:proofErr w:type="spellEnd"/>
-      <w:r>
-        <w:rPr>
-          <w:rFonts w:ascii="Calibri" w:eastAsia="Calibri" w:hAnsi="Calibri" w:cs="Calibri"/>
-          <w:color w:val="222222"/>
-          <w:sz w:val="22"/>
-          <w:szCs w:val="22"/>
-          <w:highlight w:val="white"/>
-        </w:rPr>
-        <w:t xml:space="preserve"> platform provides a secured infrastructure and service enabling FAIR- and GDPR-compliant sharing of Institution Data between Institution and interested users.</w:t>
+        <w:t>The Public-nEUro platform provides a secured infrastructure and service enabling FAIR- and GDPR-compliant sharing of Institution Data between Institution and interested users.</w:t>
       </w:r>
     </w:p>
     <w:p>
@@ -4147,29 +3937,7 @@
           <w:szCs w:val="22"/>
           <w:highlight w:val="white"/>
         </w:rPr>
-        <w:t xml:space="preserve"> (data processor) who makes it available via the Public-</w:t>
-      </w:r>
-      <w:proofErr w:type="spellStart"/>
-      <w:r>
-        <w:rPr>
-          <w:rFonts w:ascii="Calibri" w:eastAsia="Calibri" w:hAnsi="Calibri" w:cs="Calibri"/>
-          <w:color w:val="222222"/>
-          <w:sz w:val="22"/>
-          <w:szCs w:val="22"/>
-          <w:highlight w:val="white"/>
-        </w:rPr>
-        <w:t>nEUro</w:t>
-      </w:r>
-      <w:proofErr w:type="spellEnd"/>
-      <w:r>
-        <w:rPr>
-          <w:rFonts w:ascii="Calibri" w:eastAsia="Calibri" w:hAnsi="Calibri" w:cs="Calibri"/>
-          <w:color w:val="222222"/>
-          <w:sz w:val="22"/>
-          <w:szCs w:val="22"/>
-          <w:highlight w:val="white"/>
-        </w:rPr>
-        <w:t xml:space="preserve"> platform. </w:t>
+        <w:t xml:space="preserve"> (data processor) who makes it available via the Public-nEUro platform. </w:t>
       </w:r>
       <w:r>
         <w:rPr>
@@ -4269,52 +4037,18 @@
           <w:szCs w:val="22"/>
           <w:highlight w:val="white"/>
         </w:rPr>
-        <w:t>Institution deposits the Institution Data via a secured file transfer protocol (SFTP) to Public-</w:t>
-      </w:r>
-      <w:proofErr w:type="spellStart"/>
-      <w:r>
-        <w:rPr>
-          <w:rFonts w:ascii="Calibri" w:eastAsia="Calibri" w:hAnsi="Calibri" w:cs="Calibri"/>
-          <w:color w:val="222222"/>
-          <w:sz w:val="22"/>
-          <w:szCs w:val="22"/>
-          <w:highlight w:val="white"/>
-        </w:rPr>
-        <w:t>nEUro</w:t>
-      </w:r>
-      <w:proofErr w:type="spellEnd"/>
-      <w:r>
-        <w:rPr>
-          <w:rFonts w:ascii="Calibri" w:eastAsia="Calibri" w:hAnsi="Calibri" w:cs="Calibri"/>
-          <w:color w:val="222222"/>
-          <w:sz w:val="22"/>
-          <w:szCs w:val="22"/>
-          <w:highlight w:val="white"/>
-        </w:rPr>
-        <w:t xml:space="preserve">. In the </w:t>
-      </w:r>
-      <w:r>
-        <w:rPr>
-          <w:rFonts w:ascii="Calibri" w:eastAsia="Calibri" w:hAnsi="Calibri" w:cs="Calibri"/>
-          <w:color w:val="222222"/>
-          <w:sz w:val="22"/>
-          <w:szCs w:val="22"/>
-          <w:highlight w:val="white"/>
-        </w:rPr>
-        <w:t>Public-</w:t>
-      </w:r>
-      <w:proofErr w:type="spellStart"/>
-      <w:r>
-        <w:rPr>
-          <w:rFonts w:ascii="Calibri" w:eastAsia="Calibri" w:hAnsi="Calibri" w:cs="Calibri"/>
-          <w:color w:val="222222"/>
-          <w:sz w:val="22"/>
-          <w:szCs w:val="22"/>
-          <w:highlight w:val="white"/>
-        </w:rPr>
-        <w:t>nEUro</w:t>
-      </w:r>
-      <w:proofErr w:type="spellEnd"/>
+        <w:t xml:space="preserve">Institution deposits the Institution Data via a secured file transfer protocol (SFTP) to Public-nEUro. In the </w:t>
+      </w:r>
+      <w:r>
+        <w:rPr>
+          <w:rFonts w:ascii="Calibri" w:eastAsia="Calibri" w:hAnsi="Calibri" w:cs="Calibri"/>
+          <w:color w:val="222222"/>
+          <w:sz w:val="22"/>
+          <w:szCs w:val="22"/>
+          <w:highlight w:val="white"/>
+        </w:rPr>
+        <w:t>Public-nEUro</w:t>
+      </w:r>
       <w:r>
         <w:rPr>
           <w:rFonts w:ascii="Calibri" w:eastAsia="Calibri" w:hAnsi="Calibri" w:cs="Calibri"/>
@@ -4505,7 +4239,7 @@
                     <pic:cNvPicPr preferRelativeResize="0"/>
                   </pic:nvPicPr>
                   <pic:blipFill>
-                    <a:blip r:embed="rId11"/>
+                    <a:blip r:embed="rId12"/>
                     <a:srcRect/>
                     <a:stretch>
                       <a:fillRect/>
@@ -4565,7 +4299,7 @@
         </w:rPr>
         <w:t xml:space="preserve"> </w:t>
       </w:r>
-      <w:hyperlink r:id="rId12" w:history="1">
+      <w:hyperlink r:id="rId13" w:history="1">
         <w:r>
           <w:rPr>
             <w:rStyle w:val="Hyperlink"/>
@@ -4587,7 +4321,6 @@
         </w:rPr>
         <w:t xml:space="preserve">), </w:t>
       </w:r>
-      <w:proofErr w:type="spellStart"/>
       <w:r>
         <w:rPr>
           <w:rFonts w:ascii="Calibri" w:eastAsia="Calibri" w:hAnsi="Calibri" w:cs="Calibri"/>
@@ -4597,7 +4330,6 @@
         </w:rPr>
         <w:t>OpenNeuro</w:t>
       </w:r>
-      <w:proofErr w:type="spellEnd"/>
       <w:r>
         <w:rPr>
           <w:rFonts w:ascii="Calibri" w:eastAsia="Calibri" w:hAnsi="Calibri" w:cs="Calibri"/>
@@ -4608,7 +4340,7 @@
         </w:rPr>
         <w:t xml:space="preserve"> (US-based repository, </w:t>
       </w:r>
-      <w:hyperlink r:id="rId13" w:history="1">
+      <w:hyperlink r:id="rId14" w:history="1">
         <w:r>
           <w:rPr>
             <w:rStyle w:val="Hyperlink"/>
@@ -4649,7 +4381,7 @@
         </w:rPr>
         <w:t xml:space="preserve"> (Canada-based repository and computational platform, </w:t>
       </w:r>
-      <w:hyperlink r:id="rId14" w:history="1">
+      <w:hyperlink r:id="rId15" w:history="1">
         <w:r>
           <w:rPr>
             <w:rStyle w:val="Hyperlink"/>
@@ -4926,29 +4658,7 @@
           <w:szCs w:val="22"/>
           <w:highlight w:val="white"/>
         </w:rPr>
-        <w:t>In any case, Institution must remove any personal identifiers from the Institution Data before upload to Public-</w:t>
-      </w:r>
-      <w:proofErr w:type="spellStart"/>
-      <w:r>
-        <w:rPr>
-          <w:rFonts w:ascii="Calibri" w:eastAsia="Calibri" w:hAnsi="Calibri" w:cs="Calibri"/>
-          <w:color w:val="222222"/>
-          <w:sz w:val="22"/>
-          <w:szCs w:val="22"/>
-          <w:highlight w:val="white"/>
-        </w:rPr>
-        <w:t>nEUro</w:t>
-      </w:r>
-      <w:proofErr w:type="spellEnd"/>
-      <w:r>
-        <w:rPr>
-          <w:rFonts w:ascii="Calibri" w:eastAsia="Calibri" w:hAnsi="Calibri" w:cs="Calibri"/>
-          <w:color w:val="222222"/>
-          <w:sz w:val="22"/>
-          <w:szCs w:val="22"/>
-          <w:highlight w:val="white"/>
-        </w:rPr>
-        <w:t>. Should the uploaded Institution Data contain anatomical information, Institution may, but is not required to, perform defacing of the data (i.e., to remove any facial information).</w:t>
+        <w:t>In any case, Institution must remove any personal identifiers from the Institution Data before upload to Public-nEUro. Should the uploaded Institution Data contain anatomical information, Institution may, but is not required to, perform defacing of the data (i.e., to remove any facial information).</w:t>
       </w:r>
     </w:p>
     <w:p>
@@ -5302,7 +5012,6 @@
         </w:rPr>
         <w:t xml:space="preserve"> Services provided by </w:t>
       </w:r>
-      <w:proofErr w:type="gramStart"/>
       <w:r>
         <w:rPr>
           <w:rFonts w:ascii="Calibri" w:eastAsia="Calibri" w:hAnsi="Calibri" w:cs="Calibri"/>
@@ -5313,7 +5022,6 @@
         </w:rPr>
         <w:t>NRU</w:t>
       </w:r>
-      <w:proofErr w:type="gramEnd"/>
     </w:p>
     <w:p>
       <w:pPr>
@@ -5362,33 +5070,7 @@
           <w:highlight w:val="white"/>
           <w:u w:val="single"/>
         </w:rPr>
-        <w:t>Data upload to Public-</w:t>
-      </w:r>
-      <w:proofErr w:type="spellStart"/>
-      <w:r>
-        <w:rPr>
-          <w:rFonts w:ascii="Calibri" w:eastAsia="Calibri" w:hAnsi="Calibri" w:cs="Calibri"/>
-          <w:b/>
-          <w:color w:val="222222"/>
-          <w:sz w:val="22"/>
-          <w:szCs w:val="22"/>
-          <w:highlight w:val="white"/>
-          <w:u w:val="single"/>
-        </w:rPr>
-        <w:t>nEUro</w:t>
-      </w:r>
-      <w:proofErr w:type="spellEnd"/>
-      <w:r>
-        <w:rPr>
-          <w:rFonts w:ascii="Calibri" w:eastAsia="Calibri" w:hAnsi="Calibri" w:cs="Calibri"/>
-          <w:b/>
-          <w:color w:val="222222"/>
-          <w:sz w:val="22"/>
-          <w:szCs w:val="22"/>
-          <w:highlight w:val="white"/>
-          <w:u w:val="single"/>
-        </w:rPr>
-        <w:t xml:space="preserve"> and data curation:</w:t>
+        <w:t>Data upload to Public-nEUro and data curation:</w:t>
       </w:r>
     </w:p>
     <w:p>
@@ -5481,29 +5163,7 @@
           <w:szCs w:val="22"/>
           <w:highlight w:val="white"/>
         </w:rPr>
-        <w:t xml:space="preserve"> Public-</w:t>
-      </w:r>
-      <w:proofErr w:type="spellStart"/>
-      <w:r>
-        <w:rPr>
-          <w:rFonts w:ascii="Calibri" w:eastAsia="Calibri" w:hAnsi="Calibri" w:cs="Calibri"/>
-          <w:color w:val="222222"/>
-          <w:sz w:val="22"/>
-          <w:szCs w:val="22"/>
-          <w:highlight w:val="white"/>
-        </w:rPr>
-        <w:t>nEUro</w:t>
-      </w:r>
-      <w:proofErr w:type="spellEnd"/>
-      <w:r>
-        <w:rPr>
-          <w:rFonts w:ascii="Calibri" w:eastAsia="Calibri" w:hAnsi="Calibri" w:cs="Calibri"/>
-          <w:color w:val="222222"/>
-          <w:sz w:val="22"/>
-          <w:szCs w:val="22"/>
-          <w:highlight w:val="white"/>
-        </w:rPr>
-        <w:t xml:space="preserve">. When Institution has performed the data upload, </w:t>
+        <w:t xml:space="preserve"> Public-nEUro. When Institution has performed the data upload, </w:t>
       </w:r>
       <w:r>
         <w:rPr>
@@ -5573,29 +5233,7 @@
           <w:szCs w:val="22"/>
           <w:highlight w:val="white"/>
         </w:rPr>
-        <w:t xml:space="preserve">metadata enhancement (e.g. metadata schemas for cross-referencing with </w:t>
-      </w:r>
-      <w:proofErr w:type="spellStart"/>
-      <w:r>
-        <w:rPr>
-          <w:rFonts w:ascii="Calibri" w:eastAsia="Calibri" w:hAnsi="Calibri" w:cs="Calibri"/>
-          <w:color w:val="222222"/>
-          <w:sz w:val="22"/>
-          <w:szCs w:val="22"/>
-          <w:highlight w:val="white"/>
-        </w:rPr>
-        <w:t>OpenNeuro</w:t>
-      </w:r>
-      <w:proofErr w:type="spellEnd"/>
-      <w:r>
-        <w:rPr>
-          <w:rFonts w:ascii="Calibri" w:eastAsia="Calibri" w:hAnsi="Calibri" w:cs="Calibri"/>
-          <w:color w:val="222222"/>
-          <w:sz w:val="22"/>
-          <w:szCs w:val="22"/>
-          <w:highlight w:val="white"/>
-        </w:rPr>
-        <w:t xml:space="preserve">), </w:t>
+        <w:t xml:space="preserve">metadata enhancement (e.g. metadata schemas for cross-referencing with OpenNeuro), </w:t>
       </w:r>
       <w:r>
         <w:rPr>
@@ -5713,20 +5351,8 @@
           <w:szCs w:val="22"/>
           <w:highlight w:val="white"/>
         </w:rPr>
-        <w:t>Public-</w:t>
-      </w:r>
-      <w:proofErr w:type="spellStart"/>
-      <w:r>
-        <w:rPr>
-          <w:rFonts w:ascii="Calibri" w:eastAsia="Calibri" w:hAnsi="Calibri" w:cs="Calibri"/>
-          <w:color w:val="222222"/>
-          <w:sz w:val="22"/>
-          <w:szCs w:val="22"/>
-          <w:highlight w:val="white"/>
-        </w:rPr>
-        <w:t>nEUro</w:t>
-      </w:r>
-      <w:proofErr w:type="spellEnd"/>
+        <w:t>Public-nEUro</w:t>
+      </w:r>
       <w:r>
         <w:rPr>
           <w:rFonts w:ascii="Calibri" w:eastAsia="Calibri" w:hAnsi="Calibri" w:cs="Calibri"/>
@@ -6533,29 +6159,7 @@
           <w:szCs w:val="22"/>
           <w:highlight w:val="white"/>
         </w:rPr>
-        <w:t xml:space="preserve">SCC signature before </w:t>
-      </w:r>
-      <w:proofErr w:type="spellStart"/>
-      <w:r>
-        <w:rPr>
-          <w:rFonts w:ascii="Calibri" w:eastAsia="Calibri" w:hAnsi="Calibri" w:cs="Calibri"/>
-          <w:color w:val="222222"/>
-          <w:sz w:val="22"/>
-          <w:szCs w:val="22"/>
-          <w:highlight w:val="white"/>
-        </w:rPr>
-        <w:t>PublicnEuro</w:t>
-      </w:r>
-      <w:proofErr w:type="spellEnd"/>
-      <w:r>
-        <w:rPr>
-          <w:rFonts w:ascii="Calibri" w:eastAsia="Calibri" w:hAnsi="Calibri" w:cs="Calibri"/>
-          <w:color w:val="222222"/>
-          <w:sz w:val="22"/>
-          <w:szCs w:val="22"/>
-          <w:highlight w:val="white"/>
-        </w:rPr>
-        <w:t xml:space="preserve"> gives access to the data</w:t>
+        <w:t>SCC signature before PublicnEuro gives access to the data</w:t>
       </w:r>
       <w:r>
         <w:rPr>
@@ -6882,27 +6486,7 @@
           <w:sz w:val="22"/>
           <w:szCs w:val="22"/>
         </w:rPr>
-        <w:t xml:space="preserve">of </w:t>
-      </w:r>
-      <w:proofErr w:type="spellStart"/>
-      <w:r>
-        <w:rPr>
-          <w:rFonts w:ascii="Calibri" w:eastAsia="Calibri" w:hAnsi="Calibri" w:cs="Calibri"/>
-          <w:color w:val="222222"/>
-          <w:sz w:val="22"/>
-          <w:szCs w:val="22"/>
-        </w:rPr>
-        <w:t>PublicNeuro</w:t>
-      </w:r>
-      <w:proofErr w:type="spellEnd"/>
-      <w:r>
-        <w:rPr>
-          <w:rFonts w:ascii="Calibri" w:eastAsia="Calibri" w:hAnsi="Calibri" w:cs="Calibri"/>
-          <w:color w:val="222222"/>
-          <w:sz w:val="22"/>
-          <w:szCs w:val="22"/>
-        </w:rPr>
-        <w:t xml:space="preserve"> </w:t>
+        <w:t xml:space="preserve">of PublicNeuro </w:t>
       </w:r>
       <w:r>
         <w:rPr>
@@ -7008,29 +6592,7 @@
           <w:szCs w:val="22"/>
           <w:highlight w:val="white"/>
         </w:rPr>
-        <w:t xml:space="preserve">Depending on the choices made by Institution below, the released Institution Data will be privately, </w:t>
-      </w:r>
-      <w:proofErr w:type="gramStart"/>
-      <w:r>
-        <w:rPr>
-          <w:rFonts w:ascii="Calibri" w:eastAsia="Calibri" w:hAnsi="Calibri" w:cs="Calibri"/>
-          <w:color w:val="222222"/>
-          <w:sz w:val="22"/>
-          <w:szCs w:val="22"/>
-          <w:highlight w:val="white"/>
-        </w:rPr>
-        <w:t>publicly</w:t>
-      </w:r>
-      <w:proofErr w:type="gramEnd"/>
-      <w:r>
-        <w:rPr>
-          <w:rFonts w:ascii="Calibri" w:eastAsia="Calibri" w:hAnsi="Calibri" w:cs="Calibri"/>
-          <w:color w:val="222222"/>
-          <w:sz w:val="22"/>
-          <w:szCs w:val="22"/>
-          <w:highlight w:val="white"/>
-        </w:rPr>
-        <w:t xml:space="preserve"> or openly hosted, and group metadata shared publicly. Public sharing means that an open public record of available data will be published and searchable on the web or other neuroimaging repository, while data access remains controlled.</w:t>
+        <w:t>Depending on the choices made by Institution below, the released Institution Data will be privately, publicly or openly hosted, and group metadata shared publicly. Public sharing means that an open public record of available data will be published and searchable on the web or other neuroimaging repository, while data access remains controlled.</w:t>
       </w:r>
     </w:p>
     <w:p>
@@ -7626,9 +7188,26 @@
           <w:sz w:val="22"/>
           <w:szCs w:val="22"/>
         </w:rPr>
-        <w:t xml:space="preserve"> new user must register on Public-</w:t>
-      </w:r>
-      <w:proofErr w:type="spellStart"/>
+        <w:t xml:space="preserve"> new user must register on Public-nEUro giving a password for future login. In conformity with best practices, any new access will also require a One-Time Password generated by a third party thus minimizing risks of giving access to an unidentified third person. All new user registrations will be manually handled by a member of the Public-nEUro team, who will ensure that the provided user information is valid. First upon manual approval of the new user, the new user will have a valid status and get access to </w:t>
+      </w:r>
+      <w:r>
+        <w:rPr>
+          <w:rFonts w:ascii="Calibri" w:eastAsia="Calibri" w:hAnsi="Calibri" w:cs="Calibri"/>
+          <w:color w:val="000000"/>
+          <w:sz w:val="22"/>
+          <w:szCs w:val="22"/>
+        </w:rPr>
+        <w:t>Public</w:t>
+      </w:r>
+      <w:r>
+        <w:rPr>
+          <w:rFonts w:ascii="Calibri" w:eastAsia="Calibri" w:hAnsi="Calibri" w:cs="Calibri"/>
+          <w:color w:val="000000"/>
+          <w:sz w:val="22"/>
+          <w:szCs w:val="22"/>
+        </w:rPr>
+        <w:t>-</w:t>
+      </w:r>
       <w:r>
         <w:rPr>
           <w:rFonts w:ascii="Calibri" w:eastAsia="Calibri" w:hAnsi="Calibri" w:cs="Calibri"/>
@@ -7638,65 +7217,6 @@
         </w:rPr>
         <w:t>nEUro</w:t>
       </w:r>
-      <w:proofErr w:type="spellEnd"/>
-      <w:r>
-        <w:rPr>
-          <w:rFonts w:ascii="Calibri" w:eastAsia="Calibri" w:hAnsi="Calibri" w:cs="Calibri"/>
-          <w:color w:val="000000"/>
-          <w:sz w:val="22"/>
-          <w:szCs w:val="22"/>
-        </w:rPr>
-        <w:t xml:space="preserve"> giving a password for future login. In conformity with best practices, any new access will also require a One-Time Password generated by a third party thus minimizing risks of giving access to an unidentified third person. All new user registrations will be manually handled by a member of the Public-</w:t>
-      </w:r>
-      <w:proofErr w:type="spellStart"/>
-      <w:r>
-        <w:rPr>
-          <w:rFonts w:ascii="Calibri" w:eastAsia="Calibri" w:hAnsi="Calibri" w:cs="Calibri"/>
-          <w:color w:val="000000"/>
-          <w:sz w:val="22"/>
-          <w:szCs w:val="22"/>
-        </w:rPr>
-        <w:t>nEUro</w:t>
-      </w:r>
-      <w:proofErr w:type="spellEnd"/>
-      <w:r>
-        <w:rPr>
-          <w:rFonts w:ascii="Calibri" w:eastAsia="Calibri" w:hAnsi="Calibri" w:cs="Calibri"/>
-          <w:color w:val="000000"/>
-          <w:sz w:val="22"/>
-          <w:szCs w:val="22"/>
-        </w:rPr>
-        <w:t xml:space="preserve"> team, who will ensure that the provided user information is valid. First upon manual approval of the new user, the new user will have a valid status and get access to </w:t>
-      </w:r>
-      <w:r>
-        <w:rPr>
-          <w:rFonts w:ascii="Calibri" w:eastAsia="Calibri" w:hAnsi="Calibri" w:cs="Calibri"/>
-          <w:color w:val="000000"/>
-          <w:sz w:val="22"/>
-          <w:szCs w:val="22"/>
-        </w:rPr>
-        <w:t>Public</w:t>
-      </w:r>
-      <w:r>
-        <w:rPr>
-          <w:rFonts w:ascii="Calibri" w:eastAsia="Calibri" w:hAnsi="Calibri" w:cs="Calibri"/>
-          <w:color w:val="000000"/>
-          <w:sz w:val="22"/>
-          <w:szCs w:val="22"/>
-        </w:rPr>
-        <w:t>-</w:t>
-      </w:r>
-      <w:proofErr w:type="spellStart"/>
-      <w:r>
-        <w:rPr>
-          <w:rFonts w:ascii="Calibri" w:eastAsia="Calibri" w:hAnsi="Calibri" w:cs="Calibri"/>
-          <w:color w:val="000000"/>
-          <w:sz w:val="22"/>
-          <w:szCs w:val="22"/>
-        </w:rPr>
-        <w:t>nEUro</w:t>
-      </w:r>
-      <w:proofErr w:type="spellEnd"/>
       <w:r>
         <w:rPr>
           <w:rFonts w:ascii="Calibri" w:eastAsia="Calibri" w:hAnsi="Calibri" w:cs="Calibri"/>
@@ -7782,27 +7302,7 @@
           <w:sz w:val="22"/>
           <w:szCs w:val="22"/>
         </w:rPr>
-        <w:t xml:space="preserve"> A general possible risk associated with sharing pseudonymized data is re-identification. Since users interested in the released Institution Data are requested to register with Public-</w:t>
-      </w:r>
-      <w:proofErr w:type="spellStart"/>
-      <w:r>
-        <w:rPr>
-          <w:rFonts w:ascii="Calibri" w:eastAsia="Calibri" w:hAnsi="Calibri" w:cs="Calibri"/>
-          <w:color w:val="000000"/>
-          <w:sz w:val="22"/>
-          <w:szCs w:val="22"/>
-        </w:rPr>
-        <w:t>nEUro</w:t>
-      </w:r>
-      <w:proofErr w:type="spellEnd"/>
-      <w:r>
-        <w:rPr>
-          <w:rFonts w:ascii="Calibri" w:eastAsia="Calibri" w:hAnsi="Calibri" w:cs="Calibri"/>
-          <w:color w:val="000000"/>
-          <w:sz w:val="22"/>
-          <w:szCs w:val="22"/>
-        </w:rPr>
-        <w:t xml:space="preserve"> and to sign the DUA associated with the Institution Data, the DUA must state that users are not allowed to attempt to re-identify participants. The risk of re-identification and of potential harm is low since a high level of expertise is required to analyse and interpret biomedical and imaging datasets. Institution has the responsibility for the DUA being lawful, while </w:t>
+        <w:t xml:space="preserve"> A general possible risk associated with sharing pseudonymized data is re-identification. Since users interested in the released Institution Data are requested to register with Public-nEUro and to sign the DUA associated with the Institution Data, the DUA must state that users are not allowed to attempt to re-identify participants. The risk of re-identification and of potential harm is low since a high level of expertise is required to analyse and interpret biomedical and imaging datasets. Institution has the responsibility for the DUA being lawful, while </w:t>
       </w:r>
       <w:r>
         <w:rPr>
@@ -7858,25 +7358,14 @@
         </w:rPr>
         <w:t>-</w:t>
       </w:r>
-      <w:proofErr w:type="spellStart"/>
-      <w:r>
-        <w:rPr>
-          <w:rFonts w:ascii="Calibri" w:eastAsia="Calibri" w:hAnsi="Calibri" w:cs="Calibri"/>
-          <w:color w:val="000000"/>
-          <w:sz w:val="22"/>
-          <w:szCs w:val="22"/>
-        </w:rPr>
-        <w:t>nEUro</w:t>
-      </w:r>
-      <w:proofErr w:type="spellEnd"/>
-      <w:r>
-        <w:rPr>
-          <w:rFonts w:ascii="Calibri" w:eastAsia="Calibri" w:hAnsi="Calibri" w:cs="Calibri"/>
-          <w:color w:val="000000"/>
-          <w:sz w:val="22"/>
-          <w:szCs w:val="22"/>
-        </w:rPr>
-        <w:t xml:space="preserve"> </w:t>
+      <w:r>
+        <w:rPr>
+          <w:rFonts w:ascii="Calibri" w:eastAsia="Calibri" w:hAnsi="Calibri" w:cs="Calibri"/>
+          <w:color w:val="000000"/>
+          <w:sz w:val="22"/>
+          <w:szCs w:val="22"/>
+        </w:rPr>
+        <w:t xml:space="preserve">nEUro </w:t>
       </w:r>
       <w:r>
         <w:rPr>
@@ -7946,27 +7435,7 @@
           <w:sz w:val="22"/>
           <w:szCs w:val="22"/>
         </w:rPr>
-        <w:t xml:space="preserve"> All datasets (privately, </w:t>
-      </w:r>
-      <w:proofErr w:type="gramStart"/>
-      <w:r>
-        <w:rPr>
-          <w:rFonts w:ascii="Calibri" w:eastAsia="Calibri" w:hAnsi="Calibri" w:cs="Calibri"/>
-          <w:color w:val="000000"/>
-          <w:sz w:val="22"/>
-          <w:szCs w:val="22"/>
-        </w:rPr>
-        <w:t>publicly</w:t>
-      </w:r>
-      <w:proofErr w:type="gramEnd"/>
-      <w:r>
-        <w:rPr>
-          <w:rFonts w:ascii="Calibri" w:eastAsia="Calibri" w:hAnsi="Calibri" w:cs="Calibri"/>
-          <w:color w:val="000000"/>
-          <w:sz w:val="22"/>
-          <w:szCs w:val="22"/>
-        </w:rPr>
-        <w:t xml:space="preserve"> or openly hosted) are securely stored using </w:t>
+        <w:t xml:space="preserve"> All datasets (privately, publicly or openly hosted) are securely stored using </w:t>
       </w:r>
       <w:r>
         <w:rPr>
@@ -8013,7 +7482,7 @@
         </w:rPr>
         <w:t>Computerome (</w:t>
       </w:r>
-      <w:hyperlink r:id="rId15" w:history="1">
+      <w:hyperlink r:id="rId16" w:history="1">
         <w:r>
           <w:rPr>
             <w:rStyle w:val="Hyperlink"/>
@@ -8031,27 +7500,7 @@
           <w:sz w:val="22"/>
           <w:szCs w:val="22"/>
         </w:rPr>
-        <w:t xml:space="preserve">), the Danish National life science supercomputing </w:t>
-      </w:r>
-      <w:proofErr w:type="spellStart"/>
-      <w:r>
-        <w:rPr>
-          <w:rFonts w:ascii="Calibri" w:eastAsia="Calibri" w:hAnsi="Calibri" w:cs="Calibri"/>
-          <w:color w:val="000000"/>
-          <w:sz w:val="22"/>
-          <w:szCs w:val="22"/>
-        </w:rPr>
-        <w:t>center</w:t>
-      </w:r>
-      <w:proofErr w:type="spellEnd"/>
-      <w:r>
-        <w:rPr>
-          <w:rFonts w:ascii="Calibri" w:eastAsia="Calibri" w:hAnsi="Calibri" w:cs="Calibri"/>
-          <w:color w:val="000000"/>
-          <w:sz w:val="22"/>
-          <w:szCs w:val="22"/>
-        </w:rPr>
-        <w:t>. Computerome</w:t>
+        <w:t>), the Danish National life science supercomputing center. Computerome</w:t>
       </w:r>
       <w:r>
         <w:rPr>
@@ -8161,7 +7610,7 @@
         </w:rPr>
         <w:t xml:space="preserve"> (see </w:t>
       </w:r>
-      <w:hyperlink r:id="rId16" w:history="1">
+      <w:hyperlink r:id="rId17" w:history="1">
         <w:r>
           <w:rPr>
             <w:rStyle w:val="Hyperlink"/>
@@ -8343,51 +7792,7 @@
           <w:szCs w:val="22"/>
           <w:highlight w:val="white"/>
         </w:rPr>
-        <w:t xml:space="preserve"> is allowed to process the Institution Data on their own behalf for </w:t>
-      </w:r>
-      <w:proofErr w:type="spellStart"/>
-      <w:r>
-        <w:rPr>
-          <w:rFonts w:ascii="Calibri" w:eastAsia="Calibri" w:hAnsi="Calibri" w:cs="Calibri"/>
-          <w:color w:val="222222"/>
-          <w:sz w:val="22"/>
-          <w:szCs w:val="22"/>
-          <w:highlight w:val="white"/>
-        </w:rPr>
-        <w:t>atlasing</w:t>
-      </w:r>
-      <w:proofErr w:type="spellEnd"/>
-      <w:r>
-        <w:rPr>
-          <w:rFonts w:ascii="Calibri" w:eastAsia="Calibri" w:hAnsi="Calibri" w:cs="Calibri"/>
-          <w:color w:val="222222"/>
-          <w:sz w:val="22"/>
-          <w:szCs w:val="22"/>
-          <w:highlight w:val="white"/>
-        </w:rPr>
-        <w:t xml:space="preserve"> purposes, i.e., the activity of analysing aggregated Institution Datasets in order to create reference images. Institution Data transferred to Public-</w:t>
-      </w:r>
-      <w:proofErr w:type="spellStart"/>
-      <w:r>
-        <w:rPr>
-          <w:rFonts w:ascii="Calibri" w:eastAsia="Calibri" w:hAnsi="Calibri" w:cs="Calibri"/>
-          <w:color w:val="222222"/>
-          <w:sz w:val="22"/>
-          <w:szCs w:val="22"/>
-          <w:highlight w:val="white"/>
-        </w:rPr>
-        <w:t>nEUro</w:t>
-      </w:r>
-      <w:proofErr w:type="spellEnd"/>
-      <w:r>
-        <w:rPr>
-          <w:rFonts w:ascii="Calibri" w:eastAsia="Calibri" w:hAnsi="Calibri" w:cs="Calibri"/>
-          <w:color w:val="222222"/>
-          <w:sz w:val="22"/>
-          <w:szCs w:val="22"/>
-          <w:highlight w:val="white"/>
-        </w:rPr>
-        <w:t xml:space="preserve"> can therefore be analysed and results merged with datasets from other institutions in order to create or improve brain atlases which might be published and shared openly (under an appropriate CCBY license). Examples of such atlases include, but are not limited to, average structural or tissue images, average molecular densities, time activity curves in regions of interest, group level covariance/connectivity matrices. In any case, only aggregated data from </w:t>
+        <w:t xml:space="preserve"> is allowed to process the Institution Data on their own behalf for atlasing purposes, i.e., the activity of analysing aggregated Institution Datasets in order to create reference images. Institution Data transferred to Public-nEUro can therefore be analysed and results merged with datasets from other institutions in order to create or improve brain atlases which might be published and shared openly (under an appropriate CCBY license). Examples of such atlases include, but are not limited to, average structural or tissue images, average molecular densities, time activity curves in regions of interest, group level covariance/connectivity matrices. In any case, only aggregated data from </w:t>
       </w:r>
       <w:r>
         <w:rPr>
@@ -8653,29 +8058,7 @@
           <w:szCs w:val="22"/>
           <w:highlight w:val="white"/>
         </w:rPr>
-        <w:t xml:space="preserve">The parties have agreed that services can be terminated earlier than the end date </w:t>
-      </w:r>
-      <w:proofErr w:type="spellStart"/>
-      <w:r>
-        <w:rPr>
-          <w:rFonts w:ascii="Calibri" w:eastAsia="Calibri" w:hAnsi="Calibri" w:cs="Calibri"/>
-          <w:color w:val="222222"/>
-          <w:sz w:val="22"/>
-          <w:szCs w:val="22"/>
-          <w:highlight w:val="white"/>
-        </w:rPr>
-        <w:t>i</w:t>
-      </w:r>
-      <w:proofErr w:type="spellEnd"/>
-      <w:r>
-        <w:rPr>
-          <w:rFonts w:ascii="Calibri" w:eastAsia="Calibri" w:hAnsi="Calibri" w:cs="Calibri"/>
-          <w:color w:val="222222"/>
-          <w:sz w:val="22"/>
-          <w:szCs w:val="22"/>
-          <w:highlight w:val="white"/>
-        </w:rPr>
-        <w:t xml:space="preserve">) </w:t>
+        <w:t xml:space="preserve">The parties have agreed that services can be terminated earlier than the end date i) </w:t>
       </w:r>
       <w:r>
         <w:rPr>
@@ -8705,29 +8088,7 @@
           <w:szCs w:val="22"/>
           <w:highlight w:val="white"/>
         </w:rPr>
-        <w:t xml:space="preserve">by </w:t>
-      </w:r>
-      <w:proofErr w:type="gramStart"/>
-      <w:r>
-        <w:rPr>
-          <w:rFonts w:ascii="Calibri" w:eastAsia="Calibri" w:hAnsi="Calibri" w:cs="Calibri"/>
-          <w:color w:val="222222"/>
-          <w:sz w:val="22"/>
-          <w:szCs w:val="22"/>
-          <w:highlight w:val="white"/>
-        </w:rPr>
-        <w:t>Institution, if</w:t>
-      </w:r>
-      <w:proofErr w:type="gramEnd"/>
-      <w:r>
-        <w:rPr>
-          <w:rFonts w:ascii="Calibri" w:eastAsia="Calibri" w:hAnsi="Calibri" w:cs="Calibri"/>
-          <w:color w:val="222222"/>
-          <w:sz w:val="22"/>
-          <w:szCs w:val="22"/>
-          <w:highlight w:val="white"/>
-        </w:rPr>
-        <w:t xml:space="preserve"> u</w:t>
+        <w:t>by Institution, if u</w:t>
       </w:r>
       <w:r>
         <w:rPr>
@@ -8950,25 +8311,7 @@
           <w:sz w:val="22"/>
           <w:szCs w:val="22"/>
         </w:rPr>
-        <w:t xml:space="preserve">Invoices shall be issued to Institution via email </w:t>
-      </w:r>
-      <w:proofErr w:type="gramStart"/>
-      <w:r>
-        <w:rPr>
-          <w:rFonts w:ascii="Calibri" w:eastAsia="Calibri" w:hAnsi="Calibri" w:cs="Calibri"/>
-          <w:sz w:val="22"/>
-          <w:szCs w:val="22"/>
-        </w:rPr>
-        <w:t>to:</w:t>
-      </w:r>
-      <w:proofErr w:type="gramEnd"/>
-      <w:r>
-        <w:rPr>
-          <w:rFonts w:ascii="Calibri" w:eastAsia="Calibri" w:hAnsi="Calibri" w:cs="Calibri"/>
-          <w:sz w:val="22"/>
-          <w:szCs w:val="22"/>
-        </w:rPr>
-        <w:t xml:space="preserve"> </w:t>
+        <w:t xml:space="preserve">Invoices shall be issued to Institution via email to: </w:t>
       </w:r>
       <w:r>
         <w:rPr>
@@ -9272,22 +8615,8 @@
           <w:szCs w:val="22"/>
           <w:lang w:val="da-DK" w:eastAsia="en-DK"/>
         </w:rPr>
-        <w:t>/</w:t>
-      </w:r>
-      <w:proofErr w:type="gramStart"/>
-      <w:r>
-        <w:rPr>
-          <w:rFonts w:asciiTheme="majorHAnsi" w:hAnsiTheme="majorHAnsi" w:cstheme="majorHAnsi"/>
-          <w:b/>
-          <w:bCs/>
-          <w:position w:val="0"/>
-          <w:sz w:val="22"/>
-          <w:szCs w:val="22"/>
-          <w:lang w:val="da-DK" w:eastAsia="en-DK"/>
-        </w:rPr>
-        <w:t>year</w:t>
-      </w:r>
-      <w:proofErr w:type="gramEnd"/>
+        <w:t>/year</w:t>
+      </w:r>
     </w:p>
     <w:p>
       <w:pPr>
@@ -9885,6 +9214,30 @@
         <w:suppressAutoHyphens w:val="0"/>
         <w:overflowPunct/>
         <w:autoSpaceDE/>
+        <w:adjustRightInd/>
+        <w:spacing w:line="240" w:lineRule="auto"/>
+        <w:ind w:leftChars="0" w:left="0" w:firstLineChars="0" w:firstLine="0"/>
+        <w:outlineLvl w:val="9"/>
+        <w:rPr>
+          <w:rFonts w:ascii="Calibri" w:eastAsia="Calibri" w:hAnsi="Calibri" w:cs="Calibri"/>
+          <w:sz w:val="22"/>
+          <w:szCs w:val="22"/>
+        </w:rPr>
+      </w:pPr>
+      <w:r>
+        <w:rPr>
+          <w:rFonts w:ascii="Calibri" w:eastAsia="Calibri" w:hAnsi="Calibri" w:cs="Calibri"/>
+          <w:sz w:val="22"/>
+          <w:szCs w:val="22"/>
+        </w:rPr>
+        <w:t xml:space="preserve">     (We manage your group, and only listed people have access to as many datasets you create - adding the basic 0.97DKK/GB/month. Private hosting means there is no check from our side of datasets, i.e. no data catalogue to make them findable or BIDS validation; this is your data and files you want people in a group to be able to download).</w:t>
+      </w:r>
+    </w:p>
+    <w:p>
+      <w:pPr>
+        <w:suppressAutoHyphens w:val="0"/>
+        <w:overflowPunct/>
+        <w:autoSpaceDE/>
         <w:autoSpaceDN/>
         <w:adjustRightInd/>
         <w:spacing w:line="240" w:lineRule="auto"/>
@@ -9898,86 +9251,6 @@
           <w:szCs w:val="22"/>
         </w:rPr>
       </w:pPr>
-      <w:r>
-        <w:rPr>
-          <w:rFonts w:ascii="Calibri" w:eastAsia="Calibri" w:hAnsi="Calibri" w:cs="Calibri"/>
-          <w:sz w:val="22"/>
-          <w:szCs w:val="22"/>
-        </w:rPr>
-        <w:t xml:space="preserve">     </w:t>
-      </w:r>
-      <w:r>
-        <w:rPr>
-          <w:rFonts w:ascii="Calibri" w:eastAsia="Calibri" w:hAnsi="Calibri" w:cs="Calibri"/>
-          <w:sz w:val="22"/>
-          <w:szCs w:val="22"/>
-        </w:rPr>
-        <w:t>(We manage your group</w:t>
-      </w:r>
-      <w:r>
-        <w:rPr>
-          <w:rFonts w:ascii="Calibri" w:eastAsia="Calibri" w:hAnsi="Calibri" w:cs="Calibri"/>
-          <w:sz w:val="22"/>
-          <w:szCs w:val="22"/>
-        </w:rPr>
-        <w:t>,</w:t>
-      </w:r>
-      <w:r>
-        <w:rPr>
-          <w:rFonts w:ascii="Calibri" w:eastAsia="Calibri" w:hAnsi="Calibri" w:cs="Calibri"/>
-          <w:sz w:val="22"/>
-          <w:szCs w:val="22"/>
-        </w:rPr>
-        <w:t xml:space="preserve"> and only listed people have access to as many datasets you create - adding the basic 0.97DKK/TB/month. </w:t>
-      </w:r>
-      <w:r>
-        <w:rPr>
-          <w:rFonts w:ascii="Calibri" w:eastAsia="Calibri" w:hAnsi="Calibri" w:cs="Calibri"/>
-          <w:sz w:val="22"/>
-          <w:szCs w:val="22"/>
-        </w:rPr>
-        <w:t>Private</w:t>
-      </w:r>
-      <w:r>
-        <w:rPr>
-          <w:rFonts w:ascii="Calibri" w:eastAsia="Calibri" w:hAnsi="Calibri" w:cs="Calibri"/>
-          <w:sz w:val="22"/>
-          <w:szCs w:val="22"/>
-        </w:rPr>
-        <w:t xml:space="preserve"> hosting means there is no check from our side of datasets, i.e. no data </w:t>
-      </w:r>
-      <w:r>
-        <w:rPr>
-          <w:rFonts w:ascii="Calibri" w:eastAsia="Calibri" w:hAnsi="Calibri" w:cs="Calibri"/>
-          <w:sz w:val="22"/>
-          <w:szCs w:val="22"/>
-        </w:rPr>
-        <w:t xml:space="preserve">catalogue </w:t>
-      </w:r>
-      <w:r>
-        <w:rPr>
-          <w:rFonts w:ascii="Calibri" w:eastAsia="Calibri" w:hAnsi="Calibri" w:cs="Calibri"/>
-          <w:sz w:val="22"/>
-          <w:szCs w:val="22"/>
-        </w:rPr>
-        <w:t>to make them findable or BIDS validation</w:t>
-      </w:r>
-      <w:r>
-        <w:rPr>
-          <w:rFonts w:ascii="Calibri" w:eastAsia="Calibri" w:hAnsi="Calibri" w:cs="Calibri"/>
-          <w:sz w:val="22"/>
-          <w:szCs w:val="22"/>
-        </w:rPr>
-        <w:t>; this</w:t>
-      </w:r>
-      <w:r>
-        <w:rPr>
-          <w:rFonts w:ascii="Calibri" w:eastAsia="Calibri" w:hAnsi="Calibri" w:cs="Calibri"/>
-          <w:sz w:val="22"/>
-          <w:szCs w:val="22"/>
-        </w:rPr>
-        <w:t xml:space="preserve"> is just your data and files you want people in a group to be able to download).</w:t>
-      </w:r>
     </w:p>
     <w:p>
       <w:pPr>
@@ -10687,27 +9960,7 @@
           <w:sz w:val="22"/>
           <w:szCs w:val="22"/>
         </w:rPr>
-        <w:t xml:space="preserve">The Data Processing Agreement is part of the Data Controller’s instructions to the Data Processor. The Data Processor processes personal data on behalf of the Data </w:t>
-      </w:r>
-      <w:proofErr w:type="gramStart"/>
-      <w:r>
-        <w:rPr>
-          <w:rFonts w:ascii="Calibri" w:eastAsia="Calibri" w:hAnsi="Calibri" w:cs="Calibri"/>
-          <w:color w:val="000000"/>
-          <w:sz w:val="22"/>
-          <w:szCs w:val="22"/>
-        </w:rPr>
-        <w:t>Controller, and</w:t>
-      </w:r>
-      <w:proofErr w:type="gramEnd"/>
-      <w:r>
-        <w:rPr>
-          <w:rFonts w:ascii="Calibri" w:eastAsia="Calibri" w:hAnsi="Calibri" w:cs="Calibri"/>
-          <w:color w:val="000000"/>
-          <w:sz w:val="22"/>
-          <w:szCs w:val="22"/>
-        </w:rPr>
-        <w:t xml:space="preserve"> must not process personal data </w:t>
+        <w:t xml:space="preserve">The Data Processing Agreement is part of the Data Controller’s instructions to the Data Processor. The Data Processor processes personal data on behalf of the Data Controller, and must not process personal data </w:t>
       </w:r>
       <w:r>
         <w:rPr>
@@ -10995,25 +10248,7 @@
           <w:sz w:val="22"/>
           <w:szCs w:val="22"/>
         </w:rPr>
-        <w:t xml:space="preserve">The Data Processor must take all necessary measures required under article 32 of the General Data Protection Regulation. This article stipulates, among other things, </w:t>
-      </w:r>
-      <w:proofErr w:type="gramStart"/>
-      <w:r>
-        <w:rPr>
-          <w:rFonts w:asciiTheme="majorHAnsi" w:eastAsia="Calibri" w:hAnsiTheme="majorHAnsi" w:cstheme="majorHAnsi"/>
-          <w:sz w:val="22"/>
-          <w:szCs w:val="22"/>
-        </w:rPr>
-        <w:t>taking into account</w:t>
-      </w:r>
-      <w:proofErr w:type="gramEnd"/>
-      <w:r>
-        <w:rPr>
-          <w:rFonts w:asciiTheme="majorHAnsi" w:eastAsia="Calibri" w:hAnsiTheme="majorHAnsi" w:cstheme="majorHAnsi"/>
-          <w:sz w:val="22"/>
-          <w:szCs w:val="22"/>
-        </w:rPr>
-        <w:t xml:space="preserve"> the state of the art, the costs of implementation and the nature, scope, context and purposes of processing as well as the risk of varying likelihood and severity for the rights and freedoms of natural persons, the controller and the processor shall implement appropriate technical and organizational measures to ensure a level of security appropriate to the risk.</w:t>
+        <w:t>The Data Processor must take all necessary measures required under article 32 of the General Data Protection Regulation. This article stipulates, among other things, taking into account the state of the art, the costs of implementation and the nature, scope, context and purposes of processing as well as the risk of varying likelihood and severity for the rights and freedoms of natural persons, the controller and the processor shall implement appropriate technical and organizational measures to ensure a level of security appropriate to the risk.</w:t>
       </w:r>
     </w:p>
     <w:p>
@@ -11706,27 +10941,7 @@
           <w:sz w:val="22"/>
           <w:szCs w:val="22"/>
         </w:rPr>
-        <w:t xml:space="preserve"> The Data Processor must ensure that documented written approval is obtained from the Data Controller prior to the carrying out of transfers (e.g., assignment, </w:t>
-      </w:r>
-      <w:proofErr w:type="gramStart"/>
-      <w:r>
-        <w:rPr>
-          <w:rFonts w:ascii="Calibri" w:eastAsia="Calibri" w:hAnsi="Calibri" w:cs="Calibri"/>
-          <w:color w:val="000000"/>
-          <w:sz w:val="22"/>
-          <w:szCs w:val="22"/>
-        </w:rPr>
-        <w:t>disclosure</w:t>
-      </w:r>
-      <w:proofErr w:type="gramEnd"/>
-      <w:r>
-        <w:rPr>
-          <w:rFonts w:ascii="Calibri" w:eastAsia="Calibri" w:hAnsi="Calibri" w:cs="Calibri"/>
-          <w:color w:val="000000"/>
-          <w:sz w:val="22"/>
-          <w:szCs w:val="22"/>
-        </w:rPr>
-        <w:t xml:space="preserve"> or internal use) of personal data to third countries or international organisations unless the Data Processor is subject to other requirements under EU or Member State law. In such a case, the Data Processor must notify the Data Controller of this legal requirement before the transfer, unless the law prohibits this notification on important grounds of public interest. See General Data Protection Regulation article 28, section 3, paragraph a.</w:t>
+        <w:t xml:space="preserve"> The Data Processor must ensure that documented written approval is obtained from the Data Controller prior to the carrying out of transfers (e.g., assignment, disclosure or internal use) of personal data to third countries or international organisations unless the Data Processor is subject to other requirements under EU or Member State law. In such a case, the Data Processor must notify the Data Controller of this legal requirement before the transfer, unless the law prohibits this notification on important grounds of public interest. See General Data Protection Regulation article 28, section 3, paragraph a.</w:t>
       </w:r>
       <w:r>
         <w:rPr>
@@ -11995,27 +11210,7 @@
           <w:szCs w:val="22"/>
         </w:rPr>
         <w:lastRenderedPageBreak/>
-        <w:t xml:space="preserve">Processing </w:t>
-      </w:r>
-      <w:proofErr w:type="gramStart"/>
-      <w:r>
-        <w:rPr>
-          <w:rFonts w:ascii="Calibri" w:eastAsia="Calibri" w:hAnsi="Calibri" w:cs="Calibri"/>
-          <w:color w:val="000000"/>
-          <w:sz w:val="22"/>
-          <w:szCs w:val="22"/>
-        </w:rPr>
-        <w:t>Agreement</w:t>
-      </w:r>
-      <w:proofErr w:type="gramEnd"/>
-      <w:r>
-        <w:rPr>
-          <w:rFonts w:ascii="Calibri" w:eastAsia="Calibri" w:hAnsi="Calibri" w:cs="Calibri"/>
-          <w:color w:val="000000"/>
-          <w:sz w:val="22"/>
-          <w:szCs w:val="22"/>
-        </w:rPr>
-        <w:t xml:space="preserve"> and which are more onerous or which put the data subjects in a better position will still apply.</w:t>
+        <w:t>Processing Agreement and which are more onerous or which put the data subjects in a better position will still apply.</w:t>
       </w:r>
     </w:p>
     <w:p>
@@ -12161,27 +11356,7 @@
           <w:sz w:val="22"/>
           <w:szCs w:val="22"/>
         </w:rPr>
-        <w:t xml:space="preserve">The Data Processor must make available to the Data Controller all information necessary to demonstrate compliance with the General Data Protection Legislation and the Data Processing </w:t>
-      </w:r>
-      <w:proofErr w:type="gramStart"/>
-      <w:r>
-        <w:rPr>
-          <w:rFonts w:ascii="Calibri" w:eastAsia="Calibri" w:hAnsi="Calibri" w:cs="Calibri"/>
-          <w:color w:val="000000"/>
-          <w:sz w:val="22"/>
-          <w:szCs w:val="22"/>
-        </w:rPr>
-        <w:t>Agreement, and</w:t>
-      </w:r>
-      <w:proofErr w:type="gramEnd"/>
-      <w:r>
-        <w:rPr>
-          <w:rFonts w:ascii="Calibri" w:eastAsia="Calibri" w:hAnsi="Calibri" w:cs="Calibri"/>
-          <w:color w:val="000000"/>
-          <w:sz w:val="22"/>
-          <w:szCs w:val="22"/>
-        </w:rPr>
-        <w:t xml:space="preserve"> must allow for and contribute to audits and inspections carried out by the Data Controller or another auditor authorised by the Data Controller.</w:t>
+        <w:t>The Data Processor must make available to the Data Controller all information necessary to demonstrate compliance with the General Data Protection Legislation and the Data Processing Agreement, and must allow for and contribute to audits and inspections carried out by the Data Controller or another auditor authorised by the Data Controller.</w:t>
       </w:r>
     </w:p>
     <w:p>
@@ -12521,27 +11696,7 @@
           <w:sz w:val="22"/>
           <w:szCs w:val="22"/>
         </w:rPr>
-        <w:t xml:space="preserve">Any reasonable suspicion of confidentiality breach, misuse, </w:t>
-      </w:r>
-      <w:proofErr w:type="gramStart"/>
-      <w:r>
-        <w:rPr>
-          <w:rFonts w:ascii="Calibri" w:eastAsia="Calibri" w:hAnsi="Calibri" w:cs="Calibri"/>
-          <w:color w:val="000000"/>
-          <w:sz w:val="22"/>
-          <w:szCs w:val="22"/>
-        </w:rPr>
-        <w:t>loss</w:t>
-      </w:r>
-      <w:proofErr w:type="gramEnd"/>
-      <w:r>
-        <w:rPr>
-          <w:rFonts w:ascii="Calibri" w:eastAsia="Calibri" w:hAnsi="Calibri" w:cs="Calibri"/>
-          <w:color w:val="000000"/>
-          <w:sz w:val="22"/>
-          <w:szCs w:val="22"/>
-        </w:rPr>
-        <w:t xml:space="preserve"> or deterioration of personal data etc.</w:t>
+        <w:t>Any reasonable suspicion of confidentiality breach, misuse, loss or deterioration of personal data etc.</w:t>
       </w:r>
       <w:r>
         <w:rPr>
@@ -12812,27 +11967,7 @@
           <w:szCs w:val="22"/>
         </w:rPr>
         <w:lastRenderedPageBreak/>
-        <w:t xml:space="preserve">the General Data Protection Regulation, by providing appropriate technical and organisational assistance without unnecessary </w:t>
-      </w:r>
-      <w:proofErr w:type="gramStart"/>
-      <w:r>
-        <w:rPr>
-          <w:rFonts w:ascii="Calibri" w:eastAsia="Calibri" w:hAnsi="Calibri" w:cs="Calibri"/>
-          <w:color w:val="000000"/>
-          <w:sz w:val="22"/>
-          <w:szCs w:val="22"/>
-        </w:rPr>
-        <w:t>delay, and</w:t>
-      </w:r>
-      <w:proofErr w:type="gramEnd"/>
-      <w:r>
-        <w:rPr>
-          <w:rFonts w:ascii="Calibri" w:eastAsia="Calibri" w:hAnsi="Calibri" w:cs="Calibri"/>
-          <w:color w:val="000000"/>
-          <w:sz w:val="22"/>
-          <w:szCs w:val="22"/>
-        </w:rPr>
-        <w:t xml:space="preserve"> taking into account the nature of the processing.</w:t>
+        <w:t>the General Data Protection Regulation, by providing appropriate technical and organisational assistance without unnecessary delay, and taking into account the nature of the processing.</w:t>
       </w:r>
     </w:p>
     <w:p>
@@ -13425,25 +12560,7 @@
           <w:sz w:val="22"/>
           <w:szCs w:val="22"/>
         </w:rPr>
-        <w:t>In the case of termination, cancellation or rescission of the Principal Agreement or the Data Processing Agreement, the Data Processor is obliged, at the request of the Data Controller, to provide termination assistance to the Data Controller until (</w:t>
-      </w:r>
-      <w:proofErr w:type="spellStart"/>
-      <w:r>
-        <w:rPr>
-          <w:rFonts w:asciiTheme="majorHAnsi" w:eastAsia="Calibri" w:hAnsiTheme="majorHAnsi" w:cstheme="majorHAnsi"/>
-          <w:sz w:val="22"/>
-          <w:szCs w:val="22"/>
-        </w:rPr>
-        <w:t>i</w:t>
-      </w:r>
-      <w:proofErr w:type="spellEnd"/>
-      <w:r>
-        <w:rPr>
-          <w:rFonts w:asciiTheme="majorHAnsi" w:eastAsia="Calibri" w:hAnsiTheme="majorHAnsi" w:cstheme="majorHAnsi"/>
-          <w:sz w:val="22"/>
-          <w:szCs w:val="22"/>
-        </w:rPr>
-        <w:t>) all personal data has been transferred to the Data Controller in an ordinary, recognised electronic format, and (ii) the services described in the Principal Agreement have been satisfactorily handed over to the Data Controller or a new supplier selected by the Data Controller. The Data Processor must continue to process personal data and to deliver the services in accordance with the Principal Agreement until a satisfactory handover has taken place.</w:t>
+        <w:t>In the case of termination, cancellation or rescission of the Principal Agreement or the Data Processing Agreement, the Data Processor is obliged, at the request of the Data Controller, to provide termination assistance to the Data Controller until (i) all personal data has been transferred to the Data Controller in an ordinary, recognised electronic format, and (ii) the services described in the Principal Agreement have been satisfactorily handed over to the Data Controller or a new supplier selected by the Data Controller. The Data Processor must continue to process personal data and to deliver the services in accordance with the Principal Agreement until a satisfactory handover has taken place.</w:t>
       </w:r>
     </w:p>
     <w:p>
@@ -13656,27 +12773,7 @@
           <w:sz w:val="22"/>
           <w:szCs w:val="22"/>
         </w:rPr>
-        <w:t xml:space="preserve">The Data Processor is responsible for informing employees, sub-processors, business partners, external </w:t>
-      </w:r>
-      <w:proofErr w:type="gramStart"/>
-      <w:r>
-        <w:rPr>
-          <w:rFonts w:ascii="Calibri" w:eastAsia="Calibri" w:hAnsi="Calibri" w:cs="Calibri"/>
-          <w:color w:val="000000"/>
-          <w:sz w:val="22"/>
-          <w:szCs w:val="22"/>
-        </w:rPr>
-        <w:t>consultants</w:t>
-      </w:r>
-      <w:proofErr w:type="gramEnd"/>
-      <w:r>
-        <w:rPr>
-          <w:rFonts w:ascii="Calibri" w:eastAsia="Calibri" w:hAnsi="Calibri" w:cs="Calibri"/>
-          <w:color w:val="000000"/>
-          <w:sz w:val="22"/>
-          <w:szCs w:val="22"/>
-        </w:rPr>
-        <w:t xml:space="preserve"> and temporary workers etc. about the duty of confidentiality.</w:t>
+        <w:t>The Data Processor is responsible for informing employees, sub-processors, business partners, external consultants and temporary workers etc. about the duty of confidentiality.</w:t>
       </w:r>
     </w:p>
     <w:p>
@@ -14242,27 +13339,7 @@
           <w:sz w:val="22"/>
           <w:szCs w:val="22"/>
         </w:rPr>
-        <w:t xml:space="preserve">If the Data Controller becomes liable to a third party, due to inter alia a claim of compensation, including a claim of compensation from the data subject(s) as a result of the Data Processor’s or any sub-processor’s breach of the Data Processing Agreement or violation of the current General Data Protection Legislation, the Data Processor must indemnify the Data Controller for all costs and losses. This is including cost and losses relating to injury caused to third party’s freedom, peace, </w:t>
-      </w:r>
-      <w:proofErr w:type="gramStart"/>
-      <w:r>
-        <w:rPr>
-          <w:rFonts w:ascii="Calibri" w:eastAsia="Calibri" w:hAnsi="Calibri" w:cs="Calibri"/>
-          <w:color w:val="000000"/>
-          <w:sz w:val="22"/>
-          <w:szCs w:val="22"/>
-        </w:rPr>
-        <w:t>honour</w:t>
-      </w:r>
-      <w:proofErr w:type="gramEnd"/>
-      <w:r>
-        <w:rPr>
-          <w:rFonts w:ascii="Calibri" w:eastAsia="Calibri" w:hAnsi="Calibri" w:cs="Calibri"/>
-          <w:color w:val="000000"/>
-          <w:sz w:val="22"/>
-          <w:szCs w:val="22"/>
-        </w:rPr>
-        <w:t xml:space="preserve"> or reputation. </w:t>
+        <w:t xml:space="preserve">If the Data Controller becomes liable to a third party, due to inter alia a claim of compensation, including a claim of compensation from the data subject(s) as a result of the Data Processor’s or any sub-processor’s breach of the Data Processing Agreement or violation of the current General Data Protection Legislation, the Data Processor must indemnify the Data Controller for all costs and losses. This is including cost and losses relating to injury caused to third party’s freedom, peace, honour or reputation. </w:t>
       </w:r>
     </w:p>
     <w:p>
@@ -15002,25 +14079,7 @@
           <w:sz w:val="22"/>
           <w:szCs w:val="22"/>
         </w:rPr>
-        <w:t xml:space="preserve">Institution’s data and each data access is  unique (i.e. each personnel </w:t>
-      </w:r>
-      <w:proofErr w:type="gramStart"/>
-      <w:r>
-        <w:rPr>
-          <w:rFonts w:ascii="Calibri" w:eastAsia="Calibri" w:hAnsi="Calibri" w:cs="Calibri"/>
-          <w:sz w:val="22"/>
-          <w:szCs w:val="22"/>
-        </w:rPr>
-        <w:t>has</w:t>
-      </w:r>
-      <w:proofErr w:type="gramEnd"/>
-      <w:r>
-        <w:rPr>
-          <w:rFonts w:ascii="Calibri" w:eastAsia="Calibri" w:hAnsi="Calibri" w:cs="Calibri"/>
-          <w:sz w:val="22"/>
-          <w:szCs w:val="22"/>
-        </w:rPr>
-        <w:t xml:space="preserve"> an account and must login to access, so that operations performed on data are uniquely identifiable).</w:t>
+        <w:t>Institution’s data and each data access is  unique (i.e. each personnel has an account and must login to access, so that operations performed on data are uniquely identifiable).</w:t>
       </w:r>
     </w:p>
     <w:p>
@@ -15703,25 +14762,7 @@
           <w:szCs w:val="22"/>
         </w:rPr>
         <w:tab/>
-        <w:t xml:space="preserve">A procedure for regular trial, </w:t>
-      </w:r>
-      <w:proofErr w:type="gramStart"/>
-      <w:r>
-        <w:rPr>
-          <w:rFonts w:ascii="Calibri" w:eastAsia="Calibri" w:hAnsi="Calibri" w:cs="Calibri"/>
-          <w:sz w:val="22"/>
-          <w:szCs w:val="22"/>
-        </w:rPr>
-        <w:t>assessment</w:t>
-      </w:r>
-      <w:proofErr w:type="gramEnd"/>
-      <w:r>
-        <w:rPr>
-          <w:rFonts w:ascii="Calibri" w:eastAsia="Calibri" w:hAnsi="Calibri" w:cs="Calibri"/>
-          <w:sz w:val="22"/>
-          <w:szCs w:val="22"/>
-        </w:rPr>
-        <w:t xml:space="preserve"> and evaluation of the effectiveness of the technical and organisational measures for ensuring security of processing.</w:t>
+        <w:t>A procedure for regular trial, assessment and evaluation of the effectiveness of the technical and organisational measures for ensuring security of processing.</w:t>
       </w:r>
     </w:p>
     <w:p>
@@ -15922,25 +14963,7 @@
           <w:sz w:val="22"/>
           <w:szCs w:val="22"/>
         </w:rPr>
-        <w:t>.1. Public-</w:t>
-      </w:r>
-      <w:proofErr w:type="spellStart"/>
-      <w:r>
-        <w:rPr>
-          <w:rFonts w:ascii="Calibri" w:eastAsia="Calibri" w:hAnsi="Calibri" w:cs="Calibri"/>
-          <w:sz w:val="22"/>
-          <w:szCs w:val="22"/>
-        </w:rPr>
-        <w:t>nEUro</w:t>
-      </w:r>
-      <w:proofErr w:type="spellEnd"/>
-      <w:r>
-        <w:rPr>
-          <w:rFonts w:ascii="Calibri" w:eastAsia="Calibri" w:hAnsi="Calibri" w:cs="Calibri"/>
-          <w:sz w:val="22"/>
-          <w:szCs w:val="22"/>
-        </w:rPr>
-        <w:t xml:space="preserve"> users data access is regulated as per Schedule B.</w:t>
+        <w:t>.1. Public-nEUro users data access is regulated as per Schedule B.</w:t>
       </w:r>
     </w:p>
     <w:p>
@@ -17050,25 +16073,7 @@
           <w:sz w:val="22"/>
           <w:szCs w:val="22"/>
         </w:rPr>
-        <w:t xml:space="preserve">The Data Processor must carry out and document an inspection of the Data Processor’s organisation’s compliance with legal requirement, policies, </w:t>
-      </w:r>
-      <w:proofErr w:type="gramStart"/>
-      <w:r>
-        <w:rPr>
-          <w:rFonts w:ascii="Calibri" w:eastAsia="Calibri" w:hAnsi="Calibri" w:cs="Calibri"/>
-          <w:sz w:val="22"/>
-          <w:szCs w:val="22"/>
-        </w:rPr>
-        <w:t>procedures</w:t>
-      </w:r>
-      <w:proofErr w:type="gramEnd"/>
-      <w:r>
-        <w:rPr>
-          <w:rFonts w:ascii="Calibri" w:eastAsia="Calibri" w:hAnsi="Calibri" w:cs="Calibri"/>
-          <w:sz w:val="22"/>
-          <w:szCs w:val="22"/>
-        </w:rPr>
-        <w:t xml:space="preserve"> and this Data Processing Agreement with appendixes. </w:t>
+        <w:t xml:space="preserve">The Data Processor must carry out and document an inspection of the Data Processor’s organisation’s compliance with legal requirement, policies, procedures and this Data Processing Agreement with appendixes. </w:t>
       </w:r>
     </w:p>
     <w:p>
@@ -17414,29 +16419,7 @@
                 <w:szCs w:val="22"/>
                 <w:shd w:val="clear" w:color="auto" w:fill="FFFFFF"/>
               </w:rPr>
-              <w:t xml:space="preserve">Anker </w:t>
-            </w:r>
-            <w:proofErr w:type="spellStart"/>
-            <w:r>
-              <w:rPr>
-                <w:rFonts w:asciiTheme="majorHAnsi" w:hAnsiTheme="majorHAnsi" w:cstheme="majorHAnsi"/>
-                <w:color w:val="212121"/>
-                <w:sz w:val="22"/>
-                <w:szCs w:val="22"/>
-                <w:shd w:val="clear" w:color="auto" w:fill="FFFFFF"/>
-              </w:rPr>
-              <w:t>Engelunds</w:t>
-            </w:r>
-            <w:proofErr w:type="spellEnd"/>
-            <w:r>
-              <w:rPr>
-                <w:rFonts w:asciiTheme="majorHAnsi" w:hAnsiTheme="majorHAnsi" w:cstheme="majorHAnsi"/>
-                <w:color w:val="212121"/>
-                <w:sz w:val="22"/>
-                <w:szCs w:val="22"/>
-                <w:shd w:val="clear" w:color="auto" w:fill="FFFFFF"/>
-              </w:rPr>
-              <w:t xml:space="preserve"> Vej 101, DK-2800 Kongens Lyngby</w:t>
+              <w:t>Anker Engelunds Vej 101, DK-2800 Kongens Lyngby</w:t>
             </w:r>
           </w:p>
         </w:tc>
@@ -17525,7 +16508,6 @@
                 <w:szCs w:val="22"/>
               </w:rPr>
             </w:pPr>
-            <w:proofErr w:type="spellStart"/>
             <w:r>
               <w:rPr>
                 <w:rFonts w:asciiTheme="majorHAnsi" w:hAnsiTheme="majorHAnsi" w:cstheme="majorHAnsi"/>
@@ -17536,7 +16518,6 @@
               </w:rPr>
               <w:t>Frederiksborgve</w:t>
             </w:r>
-            <w:proofErr w:type="spellEnd"/>
             <w:r>
               <w:rPr>
                 <w:rFonts w:asciiTheme="majorHAnsi" w:hAnsiTheme="majorHAnsi" w:cstheme="majorHAnsi"/>
@@ -18089,8 +17070,8 @@
       </w:pPr>
     </w:p>
     <w:sectPr>
-      <w:footerReference w:type="even" r:id="rId17"/>
-      <w:footerReference w:type="default" r:id="rId18"/>
+      <w:footerReference w:type="even" r:id="rId18"/>
+      <w:footerReference w:type="default" r:id="rId19"/>
       <w:pgSz w:w="11906" w:h="16838"/>
       <w:pgMar w:top="993" w:right="1134" w:bottom="1701" w:left="1134" w:header="709" w:footer="709" w:gutter="0"/>
       <w:pgNumType w:start="1"/>
@@ -22289,28 +21270,28 @@
 </file>
 
 <file path=customXml/item1.xml><?xml version="1.0" encoding="utf-8"?>
-<b:Sources xmlns:b="http://schemas.openxmlformats.org/officeDocument/2006/bibliography" xmlns="http://schemas.openxmlformats.org/officeDocument/2006/bibliography" SelectedStyle="\APASixthEditionOfficeOnline.xsl" StyleName="APA" Version="6"/>
-</file>
-
-<file path=customXml/item2.xml><?xml version="1.0" encoding="utf-8"?>
 <go:gDocsCustomXmlDataStorage xmlns:go="http://customooxmlschemas.google.com/" xmlns:r="http://schemas.openxmlformats.org/officeDocument/2006/relationships" uri="GoogleDocsCustomDataVersion1">
   <go:docsCustomData xmlns:go="http://customooxmlschemas.google.com/" roundtripDataSignature="AMtx7mgAYKDvXc+IQ9rTIZGrvPUjPqR7Og==">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</go:docsCustomData>
 </go:gDocsCustomXmlDataStorage>
 </file>
 
-<file path=customXml/itemProps1.xml><?xml version="1.0" encoding="utf-8"?>
-<ds:datastoreItem xmlns:ds="http://schemas.openxmlformats.org/officeDocument/2006/customXml" ds:itemID="{4146BE3B-5024-4E63-85F6-19BBA2F17AB7}">
-  <ds:schemaRefs>
-    <ds:schemaRef ds:uri="http://schemas.openxmlformats.org/officeDocument/2006/bibliography"/>
-  </ds:schemaRefs>
-</ds:datastoreItem>
+<file path=customXml/item2.xml><?xml version="1.0" encoding="utf-8"?>
+<b:Sources xmlns:b="http://schemas.openxmlformats.org/officeDocument/2006/bibliography" xmlns="http://schemas.openxmlformats.org/officeDocument/2006/bibliography" SelectedStyle="\APASixthEditionOfficeOnline.xsl" StyleName="APA" Version="6"/>
 </file>
 
-<file path=customXml/itemProps2.xml><?xml version="1.0" encoding="utf-8"?>
+<file path=customXml/itemProps1.xml><?xml version="1.0" encoding="utf-8"?>
 <ds:datastoreItem xmlns:ds="http://schemas.openxmlformats.org/officeDocument/2006/customXml" ds:itemID="{11111111-1234-1234-1234-123412341234}">
   <ds:schemaRefs>
     <ds:schemaRef ds:uri="http://customooxmlschemas.google.com/"/>
     <ds:schemaRef ds:uri="http://schemas.openxmlformats.org/officeDocument/2006/relationships"/>
   </ds:schemaRefs>
 </ds:datastoreItem>
+</file>
+
+<file path=customXml/itemProps2.xml><?xml version="1.0" encoding="utf-8"?>
+<ds:datastoreItem xmlns:ds="http://schemas.openxmlformats.org/officeDocument/2006/customXml" ds:itemID="{4146BE3B-5024-4E63-85F6-19BBA2F17AB7}">
+  <ds:schemaRefs>
+    <ds:schemaRef ds:uri="http://schemas.openxmlformats.org/officeDocument/2006/bibliography"/>
+  </ds:schemaRefs>
+</ds:datastoreItem>
 </file>
</xml_diff>

<commit_message>
terms of contract update
</commit_message>
<xml_diff>
--- a/contract.docx
+++ b/contract.docx
@@ -1,6 +1,6 @@
 
 <file path=word/document.xml><?xml version="1.0" encoding="utf-8"?>
-<w:document xmlns:wpc="http://schemas.microsoft.com/office/word/2010/wordprocessingCanvas" xmlns:cx="http://schemas.microsoft.com/office/drawing/2014/chartex" xmlns:cx1="http://schemas.microsoft.com/office/drawing/2015/9/8/chartex" xmlns:cx2="http://schemas.microsoft.com/office/drawing/2015/10/21/chartex" xmlns:cx3="http://schemas.microsoft.com/office/drawing/2016/5/9/chartex" xmlns:cx4="http://schemas.microsoft.com/office/drawing/2016/5/10/chartex" xmlns:cx5="http://schemas.microsoft.com/office/drawing/2016/5/11/chartex" xmlns:cx6="http://schemas.microsoft.com/office/drawing/2016/5/12/chartex" xmlns:cx7="http://schemas.microsoft.com/office/drawing/2016/5/13/chartex" xmlns:cx8="http://schemas.microsoft.com/office/drawing/2016/5/14/chartex" xmlns:mc="http://schemas.openxmlformats.org/markup-compatibility/2006" xmlns:aink="http://schemas.microsoft.com/office/drawing/2016/ink" xmlns:am3d="http://schemas.microsoft.com/office/drawing/2017/model3d" xmlns:o="urn:schemas-microsoft-com:office:office" xmlns:oel="http://schemas.microsoft.com/office/2019/extlst" xmlns:r="http://schemas.openxmlformats.org/officeDocument/2006/relationships" xmlns:m="http://schemas.openxmlformats.org/officeDocument/2006/math" xmlns:v="urn:schemas-microsoft-com:vml" xmlns:wp14="http://schemas.microsoft.com/office/word/2010/wordprocessingDrawing" xmlns:wp="http://schemas.openxmlformats.org/drawingml/2006/wordprocessingDrawing" xmlns:w10="urn:schemas-microsoft-com:office:word" xmlns:w="http://schemas.openxmlformats.org/wordprocessingml/2006/main" xmlns:w14="http://schemas.microsoft.com/office/word/2010/wordml" xmlns:w15="http://schemas.microsoft.com/office/word/2012/wordml" xmlns:w16cex="http://schemas.microsoft.com/office/word/2018/wordml/cex" xmlns:w16cid="http://schemas.microsoft.com/office/word/2016/wordml/cid" xmlns:w16="http://schemas.microsoft.com/office/word/2018/wordml" xmlns:w16du="http://schemas.microsoft.com/office/word/2023/wordml/word16du" xmlns:w16sdtdh="http://schemas.microsoft.com/office/word/2020/wordml/sdtdatahash" xmlns:w16se="http://schemas.microsoft.com/office/word/2015/wordml/symex" xmlns:wpg="http://schemas.microsoft.com/office/word/2010/wordprocessingGroup" xmlns:wpi="http://schemas.microsoft.com/office/word/2010/wordprocessingInk" xmlns:wne="http://schemas.microsoft.com/office/word/2006/wordml" xmlns:wps="http://schemas.microsoft.com/office/word/2010/wordprocessingShape" mc:Ignorable="w14 w15 w16se w16cid w16 w16cex w16sdtdh w16du wp14">
+<w:document xmlns:wpc="http://schemas.microsoft.com/office/word/2010/wordprocessingCanvas" xmlns:cx="http://schemas.microsoft.com/office/drawing/2014/chartex" xmlns:cx1="http://schemas.microsoft.com/office/drawing/2015/9/8/chartex" xmlns:cx2="http://schemas.microsoft.com/office/drawing/2015/10/21/chartex" xmlns:cx3="http://schemas.microsoft.com/office/drawing/2016/5/9/chartex" xmlns:cx4="http://schemas.microsoft.com/office/drawing/2016/5/10/chartex" xmlns:cx5="http://schemas.microsoft.com/office/drawing/2016/5/11/chartex" xmlns:cx6="http://schemas.microsoft.com/office/drawing/2016/5/12/chartex" xmlns:cx7="http://schemas.microsoft.com/office/drawing/2016/5/13/chartex" xmlns:cx8="http://schemas.microsoft.com/office/drawing/2016/5/14/chartex" xmlns:mc="http://schemas.openxmlformats.org/markup-compatibility/2006" xmlns:aink="http://schemas.microsoft.com/office/drawing/2016/ink" xmlns:am3d="http://schemas.microsoft.com/office/drawing/2017/model3d" xmlns:o="urn:schemas-microsoft-com:office:office" xmlns:oel="http://schemas.microsoft.com/office/2019/extlst" xmlns:r="http://schemas.openxmlformats.org/officeDocument/2006/relationships" xmlns:m="http://schemas.openxmlformats.org/officeDocument/2006/math" xmlns:v="urn:schemas-microsoft-com:vml" xmlns:wp14="http://schemas.microsoft.com/office/word/2010/wordprocessingDrawing" xmlns:wp="http://schemas.openxmlformats.org/drawingml/2006/wordprocessingDrawing" xmlns:w10="urn:schemas-microsoft-com:office:word" xmlns:w="http://schemas.openxmlformats.org/wordprocessingml/2006/main" xmlns:w14="http://schemas.microsoft.com/office/word/2010/wordml" xmlns:w15="http://schemas.microsoft.com/office/word/2012/wordml" xmlns:w16cex="http://schemas.microsoft.com/office/word/2018/wordml/cex" xmlns:w16cid="http://schemas.microsoft.com/office/word/2016/wordml/cid" xmlns:w16="http://schemas.microsoft.com/office/word/2018/wordml" xmlns:w16du="http://schemas.microsoft.com/office/word/2023/wordml/word16du" xmlns:w16sdtdh="http://schemas.microsoft.com/office/word/2020/wordml/sdtdatahash" xmlns:w16sdtfl="http://schemas.microsoft.com/office/word/2024/wordml/sdtformatlock" xmlns:w16se="http://schemas.microsoft.com/office/word/2015/wordml/symex" xmlns:wpg="http://schemas.microsoft.com/office/word/2010/wordprocessingGroup" xmlns:wpi="http://schemas.microsoft.com/office/word/2010/wordprocessingInk" xmlns:wne="http://schemas.microsoft.com/office/word/2006/wordml" xmlns:wps="http://schemas.microsoft.com/office/word/2010/wordprocessingShape" mc:Ignorable="w14 w15 w16se w16cid w16 w16cex w16sdtdh w16sdtfl w16du wp14">
   <w:body>
     <w:p>
       <w:pPr>
@@ -19,49 +19,59 @@
           <w:szCs w:val="22"/>
         </w:rPr>
       </w:pPr>
-      <w:hyperlink r:id="rId9">
-        <w:r>
-          <w:rPr>
-            <w:noProof/>
-            <w:color w:val="0000FF"/>
-          </w:rPr>
-          <w:drawing>
-            <wp:inline distT="0" distB="0" distL="114300" distR="114300" wp14:anchorId="223A9D33" wp14:editId="3DAD7BE7">
-              <wp:extent cx="2085340" cy="732155"/>
-              <wp:effectExtent l="0" t="0" r="0" b="0"/>
-              <wp:docPr id="1027" name="image1.png" descr="Fil:Region hovedstaden logo.png"/>
-              <wp:cNvGraphicFramePr/>
-              <a:graphic xmlns:a="http://schemas.openxmlformats.org/drawingml/2006/main">
-                <a:graphicData uri="http://schemas.openxmlformats.org/drawingml/2006/picture">
-                  <pic:pic xmlns:pic="http://schemas.openxmlformats.org/drawingml/2006/picture">
-                    <pic:nvPicPr>
-                      <pic:cNvPr id="0" name="image1.png" descr="Fil:Region hovedstaden logo.png"/>
-                      <pic:cNvPicPr preferRelativeResize="0"/>
-                    </pic:nvPicPr>
-                    <pic:blipFill>
-                      <a:blip r:embed="rId10"/>
-                      <a:srcRect/>
-                      <a:stretch>
-                        <a:fillRect/>
-                      </a:stretch>
-                    </pic:blipFill>
-                    <pic:spPr>
-                      <a:xfrm>
-                        <a:off x="0" y="0"/>
-                        <a:ext cx="2085340" cy="732155"/>
-                      </a:xfrm>
-                      <a:prstGeom prst="rect">
-                        <a:avLst/>
-                      </a:prstGeom>
-                      <a:ln/>
-                    </pic:spPr>
-                  </pic:pic>
-                </a:graphicData>
-              </a:graphic>
-            </wp:inline>
-          </w:drawing>
-        </w:r>
-      </w:hyperlink>
+      <w:r>
+        <w:fldChar w:fldCharType="begin"/>
+      </w:r>
+      <w:r>
+        <w:instrText>HYPERLINK "http://upload.wikimedia.org/wikipedia/commons/b/bc/Region_hovedstaden_logo.png" \h</w:instrText>
+      </w:r>
+      <w:r>
+        <w:fldChar w:fldCharType="separate"/>
+      </w:r>
+      <w:r>
+        <w:rPr>
+          <w:noProof/>
+          <w:color w:val="0000FF"/>
+        </w:rPr>
+        <w:drawing>
+          <wp:inline distT="0" distB="0" distL="114300" distR="114300" wp14:anchorId="223A9D33" wp14:editId="3DAD7BE7">
+            <wp:extent cx="2085340" cy="732155"/>
+            <wp:effectExtent l="0" t="0" r="0" b="0"/>
+            <wp:docPr id="1027" name="image1.png" descr="Fil:Region hovedstaden logo.png"/>
+            <wp:cNvGraphicFramePr/>
+            <a:graphic xmlns:a="http://schemas.openxmlformats.org/drawingml/2006/main">
+              <a:graphicData uri="http://schemas.openxmlformats.org/drawingml/2006/picture">
+                <pic:pic xmlns:pic="http://schemas.openxmlformats.org/drawingml/2006/picture">
+                  <pic:nvPicPr>
+                    <pic:cNvPr id="0" name="image1.png" descr="Fil:Region hovedstaden logo.png"/>
+                    <pic:cNvPicPr preferRelativeResize="0"/>
+                  </pic:nvPicPr>
+                  <pic:blipFill>
+                    <a:blip r:embed="rId9"/>
+                    <a:srcRect/>
+                    <a:stretch>
+                      <a:fillRect/>
+                    </a:stretch>
+                  </pic:blipFill>
+                  <pic:spPr>
+                    <a:xfrm>
+                      <a:off x="0" y="0"/>
+                      <a:ext cx="2085340" cy="732155"/>
+                    </a:xfrm>
+                    <a:prstGeom prst="rect">
+                      <a:avLst/>
+                    </a:prstGeom>
+                    <a:ln/>
+                  </pic:spPr>
+                </pic:pic>
+              </a:graphicData>
+            </a:graphic>
+          </wp:inline>
+        </w:drawing>
+      </w:r>
+      <w:r>
+        <w:fldChar w:fldCharType="end"/>
+      </w:r>
     </w:p>
     <w:p>
       <w:pPr>
@@ -133,7 +143,7 @@
           <w:szCs w:val="32"/>
           <w:u w:val="single"/>
         </w:rPr>
-        <w:t>17</w:t>
+        <w:t>1</w:t>
       </w:r>
       <w:r>
         <w:rPr>
@@ -143,7 +153,7 @@
           <w:szCs w:val="32"/>
           <w:u w:val="single"/>
         </w:rPr>
-        <w:t xml:space="preserve"> </w:t>
+        <w:t>0</w:t>
       </w:r>
       <w:r>
         <w:rPr>
@@ -153,7 +163,7 @@
           <w:szCs w:val="32"/>
           <w:u w:val="single"/>
         </w:rPr>
-        <w:t>Ma</w:t>
+        <w:t xml:space="preserve"> </w:t>
       </w:r>
       <w:r>
         <w:rPr>
@@ -163,7 +173,7 @@
           <w:szCs w:val="32"/>
           <w:u w:val="single"/>
         </w:rPr>
-        <w:t>y</w:t>
+        <w:t xml:space="preserve">Octobre </w:t>
       </w:r>
       <w:r>
         <w:rPr>
@@ -173,7 +183,7 @@
           <w:szCs w:val="32"/>
           <w:u w:val="single"/>
         </w:rPr>
-        <w:t xml:space="preserve"> </w:t>
+        <w:t>202</w:t>
       </w:r>
       <w:r>
         <w:rPr>
@@ -183,17 +193,7 @@
           <w:szCs w:val="32"/>
           <w:u w:val="single"/>
         </w:rPr>
-        <w:t>202</w:t>
-      </w:r>
-      <w:r>
-        <w:rPr>
-          <w:rFonts w:ascii="Calibri" w:eastAsia="Calibri" w:hAnsi="Calibri" w:cs="Calibri"/>
-          <w:b/>
-          <w:sz w:val="32"/>
-          <w:szCs w:val="32"/>
-          <w:u w:val="single"/>
-        </w:rPr>
-        <w:t>4</w:t>
+        <w:t>5</w:t>
       </w:r>
     </w:p>
     <w:p>
@@ -331,6 +331,7 @@
           <w:szCs w:val="22"/>
         </w:rPr>
       </w:pPr>
+      <w:proofErr w:type="spellStart"/>
       <w:r>
         <w:rPr>
           <w:rFonts w:asciiTheme="majorHAnsi" w:eastAsia="Calibri" w:hAnsiTheme="majorHAnsi" w:cstheme="majorHAnsi"/>
@@ -347,6 +348,7 @@
         </w:rPr>
         <w:t>shospitalet</w:t>
       </w:r>
+      <w:proofErr w:type="spellEnd"/>
       <w:r>
         <w:rPr>
           <w:rFonts w:asciiTheme="majorHAnsi" w:eastAsia="Calibri" w:hAnsiTheme="majorHAnsi" w:cstheme="majorHAnsi"/>
@@ -506,7 +508,7 @@
         </w:rPr>
         <w:t xml:space="preserve"> </w:t>
       </w:r>
-      <w:hyperlink r:id="rId11" w:history="1">
+      <w:hyperlink r:id="rId10" w:history="1">
         <w:r>
           <w:rPr>
             <w:rStyle w:val="Hyperlink"/>
@@ -716,7 +718,18 @@
           <w:highlight w:val="yellow"/>
           <w:u w:val="single"/>
         </w:rPr>
-        <w:t>Contact person</w:t>
+        <w:t xml:space="preserve">Contact </w:t>
+      </w:r>
+      <w:proofErr w:type="gramStart"/>
+      <w:r>
+        <w:rPr>
+          <w:rFonts w:asciiTheme="majorHAnsi" w:eastAsia="Calibri" w:hAnsiTheme="majorHAnsi" w:cstheme="majorHAnsi"/>
+          <w:sz w:val="22"/>
+          <w:szCs w:val="22"/>
+          <w:highlight w:val="yellow"/>
+          <w:u w:val="single"/>
+        </w:rPr>
+        <w:t>person</w:t>
       </w:r>
       <w:r>
         <w:rPr>
@@ -726,6 +739,7 @@
         </w:rPr>
         <w:t>:.</w:t>
       </w:r>
+      <w:proofErr w:type="gramEnd"/>
     </w:p>
     <w:p>
       <w:pPr>
@@ -937,7 +951,29 @@
           <w:szCs w:val="22"/>
           <w:highlight w:val="white"/>
         </w:rPr>
-        <w:t xml:space="preserve"> (the Public-nEUro platform, detailed in Schedule A) that facilitates sharing of brain imaging research data in accordance with the European General Data Protection Regulation (GDPR</w:t>
+        <w:t xml:space="preserve"> (the Public-</w:t>
+      </w:r>
+      <w:proofErr w:type="spellStart"/>
+      <w:r>
+        <w:rPr>
+          <w:rFonts w:asciiTheme="majorHAnsi" w:eastAsia="Calibri" w:hAnsiTheme="majorHAnsi" w:cstheme="majorHAnsi"/>
+          <w:color w:val="222222"/>
+          <w:sz w:val="22"/>
+          <w:szCs w:val="22"/>
+          <w:highlight w:val="white"/>
+        </w:rPr>
+        <w:t>nEUro</w:t>
+      </w:r>
+      <w:proofErr w:type="spellEnd"/>
+      <w:r>
+        <w:rPr>
+          <w:rFonts w:asciiTheme="majorHAnsi" w:eastAsia="Calibri" w:hAnsiTheme="majorHAnsi" w:cstheme="majorHAnsi"/>
+          <w:color w:val="222222"/>
+          <w:sz w:val="22"/>
+          <w:szCs w:val="22"/>
+          <w:highlight w:val="white"/>
+        </w:rPr>
+        <w:t xml:space="preserve"> platform, detailed in Schedule A) that facilitates sharing of brain imaging research data in accordance with the European General Data Protection Regulation (GDPR</w:t>
       </w:r>
       <w:r>
         <w:rPr>
@@ -1001,6 +1037,7 @@
           <w:szCs w:val="22"/>
         </w:rPr>
       </w:pPr>
+      <w:proofErr w:type="gramStart"/>
       <w:r>
         <w:rPr>
           <w:rFonts w:asciiTheme="majorHAnsi" w:eastAsia="Calibri" w:hAnsiTheme="majorHAnsi" w:cstheme="majorHAnsi"/>
@@ -1010,6 +1047,7 @@
         </w:rPr>
         <w:t>WHEREAS,</w:t>
       </w:r>
+      <w:proofErr w:type="gramEnd"/>
       <w:r>
         <w:rPr>
           <w:rFonts w:asciiTheme="majorHAnsi" w:eastAsia="Calibri" w:hAnsiTheme="majorHAnsi" w:cstheme="majorHAnsi"/>
@@ -1098,7 +1136,29 @@
           <w:szCs w:val="22"/>
           <w:highlight w:val="white"/>
         </w:rPr>
-        <w:t>Public-nEUro platform</w:t>
+        <w:t>Public-</w:t>
+      </w:r>
+      <w:proofErr w:type="spellStart"/>
+      <w:r>
+        <w:rPr>
+          <w:rFonts w:asciiTheme="majorHAnsi" w:eastAsia="Calibri" w:hAnsiTheme="majorHAnsi" w:cstheme="majorHAnsi"/>
+          <w:color w:val="222222"/>
+          <w:sz w:val="22"/>
+          <w:szCs w:val="22"/>
+          <w:highlight w:val="white"/>
+        </w:rPr>
+        <w:t>nEUro</w:t>
+      </w:r>
+      <w:proofErr w:type="spellEnd"/>
+      <w:r>
+        <w:rPr>
+          <w:rFonts w:asciiTheme="majorHAnsi" w:eastAsia="Calibri" w:hAnsiTheme="majorHAnsi" w:cstheme="majorHAnsi"/>
+          <w:color w:val="222222"/>
+          <w:sz w:val="22"/>
+          <w:szCs w:val="22"/>
+          <w:highlight w:val="white"/>
+        </w:rPr>
+        <w:t xml:space="preserve"> platform</w:t>
       </w:r>
       <w:r>
         <w:rPr>
@@ -1946,8 +2006,18 @@
           <w:sz w:val="22"/>
           <w:szCs w:val="22"/>
         </w:rPr>
-        <w:t xml:space="preserve"> by action of a third party not in breach of any obligation of confidentiality to Institution;</w:t>
-      </w:r>
+        <w:t xml:space="preserve"> by action of a third party not in breach of any obligation of confidentiality to </w:t>
+      </w:r>
+      <w:proofErr w:type="gramStart"/>
+      <w:r>
+        <w:rPr>
+          <w:rFonts w:asciiTheme="majorHAnsi" w:eastAsia="Calibri" w:hAnsiTheme="majorHAnsi" w:cstheme="majorHAnsi"/>
+          <w:sz w:val="22"/>
+          <w:szCs w:val="22"/>
+        </w:rPr>
+        <w:t>Institution;</w:t>
+      </w:r>
+      <w:proofErr w:type="gramEnd"/>
     </w:p>
     <w:p>
       <w:pPr>
@@ -2967,8 +3037,18 @@
           <w:sz w:val="22"/>
           <w:szCs w:val="22"/>
         </w:rPr>
-        <w:t>on thirty (30) days written notice given by the non-breaching Party to the breaching Party should the breaching Party commit any material breach of any of its obligations under this Agreement;</w:t>
-      </w:r>
+        <w:t xml:space="preserve">on thirty (30) days written notice given by the non-breaching Party to the breaching Party should the breaching Party commit any material breach of any of its obligations under this </w:t>
+      </w:r>
+      <w:proofErr w:type="gramStart"/>
+      <w:r>
+        <w:rPr>
+          <w:rFonts w:asciiTheme="majorHAnsi" w:eastAsia="Calibri" w:hAnsiTheme="majorHAnsi" w:cstheme="majorHAnsi"/>
+          <w:sz w:val="22"/>
+          <w:szCs w:val="22"/>
+        </w:rPr>
+        <w:t>Agreement;</w:t>
+      </w:r>
+      <w:proofErr w:type="gramEnd"/>
     </w:p>
     <w:p>
       <w:pPr>
@@ -3324,8 +3404,36 @@
           <w:sz w:val="22"/>
           <w:szCs w:val="22"/>
         </w:rPr>
-        <w:t>Head of OpenNeuroPET, Technical Lead of Public-nEUro</w:t>
-      </w:r>
+        <w:t xml:space="preserve">Head of </w:t>
+      </w:r>
+      <w:proofErr w:type="spellStart"/>
+      <w:r>
+        <w:rPr>
+          <w:rFonts w:asciiTheme="majorHAnsi" w:eastAsia="Calibri" w:hAnsiTheme="majorHAnsi" w:cstheme="majorHAnsi"/>
+          <w:sz w:val="22"/>
+          <w:szCs w:val="22"/>
+        </w:rPr>
+        <w:t>OpenNeuroPET</w:t>
+      </w:r>
+      <w:proofErr w:type="spellEnd"/>
+      <w:r>
+        <w:rPr>
+          <w:rFonts w:asciiTheme="majorHAnsi" w:eastAsia="Calibri" w:hAnsiTheme="majorHAnsi" w:cstheme="majorHAnsi"/>
+          <w:sz w:val="22"/>
+          <w:szCs w:val="22"/>
+        </w:rPr>
+        <w:t>, Technical Lead of Public-</w:t>
+      </w:r>
+      <w:proofErr w:type="spellStart"/>
+      <w:r>
+        <w:rPr>
+          <w:rFonts w:asciiTheme="majorHAnsi" w:eastAsia="Calibri" w:hAnsiTheme="majorHAnsi" w:cstheme="majorHAnsi"/>
+          <w:sz w:val="22"/>
+          <w:szCs w:val="22"/>
+        </w:rPr>
+        <w:t>nEUro</w:t>
+      </w:r>
+      <w:proofErr w:type="spellEnd"/>
     </w:p>
     <w:p>
       <w:pPr>
@@ -3466,7 +3574,25 @@
           <w:sz w:val="22"/>
           <w:szCs w:val="22"/>
         </w:rPr>
-        <w:t>Neurobiology Research Unit center manager</w:t>
+        <w:t xml:space="preserve">Neurobiology Research Unit </w:t>
+      </w:r>
+      <w:proofErr w:type="spellStart"/>
+      <w:r>
+        <w:rPr>
+          <w:rFonts w:asciiTheme="majorHAnsi" w:eastAsia="Calibri" w:hAnsiTheme="majorHAnsi" w:cstheme="majorHAnsi"/>
+          <w:sz w:val="22"/>
+          <w:szCs w:val="22"/>
+        </w:rPr>
+        <w:t>center</w:t>
+      </w:r>
+      <w:proofErr w:type="spellEnd"/>
+      <w:r>
+        <w:rPr>
+          <w:rFonts w:asciiTheme="majorHAnsi" w:eastAsia="Calibri" w:hAnsiTheme="majorHAnsi" w:cstheme="majorHAnsi"/>
+          <w:sz w:val="22"/>
+          <w:szCs w:val="22"/>
+        </w:rPr>
+        <w:t xml:space="preserve"> manager</w:t>
       </w:r>
     </w:p>
     <w:p>
@@ -3817,8 +3943,20 @@
           <w:szCs w:val="22"/>
           <w:u w:val="single"/>
         </w:rPr>
-        <w:t>SCHEDULE A - Details about Public-nEUro</w:t>
-      </w:r>
+        <w:t>SCHEDULE A - Details about Public-</w:t>
+      </w:r>
+      <w:proofErr w:type="spellStart"/>
+      <w:r>
+        <w:rPr>
+          <w:rFonts w:ascii="Calibri" w:eastAsia="Calibri" w:hAnsi="Calibri" w:cs="Calibri"/>
+          <w:b/>
+          <w:sz w:val="22"/>
+          <w:szCs w:val="22"/>
+          <w:u w:val="single"/>
+        </w:rPr>
+        <w:t>nEUro</w:t>
+      </w:r>
+      <w:proofErr w:type="spellEnd"/>
     </w:p>
     <w:p>
       <w:pPr>
@@ -3865,7 +4003,29 @@
           <w:szCs w:val="22"/>
           <w:highlight w:val="white"/>
         </w:rPr>
-        <w:t>The Public-nEUro platform provides a secured infrastructure and service enabling FAIR- and GDPR-compliant sharing of Institution Data between Institution and interested users.</w:t>
+        <w:t>The Public-</w:t>
+      </w:r>
+      <w:proofErr w:type="spellStart"/>
+      <w:r>
+        <w:rPr>
+          <w:rFonts w:ascii="Calibri" w:eastAsia="Calibri" w:hAnsi="Calibri" w:cs="Calibri"/>
+          <w:color w:val="222222"/>
+          <w:sz w:val="22"/>
+          <w:szCs w:val="22"/>
+          <w:highlight w:val="white"/>
+        </w:rPr>
+        <w:t>nEUro</w:t>
+      </w:r>
+      <w:proofErr w:type="spellEnd"/>
+      <w:r>
+        <w:rPr>
+          <w:rFonts w:ascii="Calibri" w:eastAsia="Calibri" w:hAnsi="Calibri" w:cs="Calibri"/>
+          <w:color w:val="222222"/>
+          <w:sz w:val="22"/>
+          <w:szCs w:val="22"/>
+          <w:highlight w:val="white"/>
+        </w:rPr>
+        <w:t xml:space="preserve"> platform provides a secured infrastructure and service enabling FAIR- and GDPR-compliant sharing of Institution Data between Institution and interested users.</w:t>
       </w:r>
     </w:p>
     <w:p>
@@ -3937,7 +4097,29 @@
           <w:szCs w:val="22"/>
           <w:highlight w:val="white"/>
         </w:rPr>
-        <w:t xml:space="preserve"> (data processor) who makes it available via the Public-nEUro platform. </w:t>
+        <w:t xml:space="preserve"> (data processor) who makes it available via the Public-</w:t>
+      </w:r>
+      <w:proofErr w:type="spellStart"/>
+      <w:r>
+        <w:rPr>
+          <w:rFonts w:ascii="Calibri" w:eastAsia="Calibri" w:hAnsi="Calibri" w:cs="Calibri"/>
+          <w:color w:val="222222"/>
+          <w:sz w:val="22"/>
+          <w:szCs w:val="22"/>
+          <w:highlight w:val="white"/>
+        </w:rPr>
+        <w:t>nEUro</w:t>
+      </w:r>
+      <w:proofErr w:type="spellEnd"/>
+      <w:r>
+        <w:rPr>
+          <w:rFonts w:ascii="Calibri" w:eastAsia="Calibri" w:hAnsi="Calibri" w:cs="Calibri"/>
+          <w:color w:val="222222"/>
+          <w:sz w:val="22"/>
+          <w:szCs w:val="22"/>
+          <w:highlight w:val="white"/>
+        </w:rPr>
+        <w:t xml:space="preserve"> platform. </w:t>
       </w:r>
       <w:r>
         <w:rPr>
@@ -4037,18 +4219,52 @@
           <w:szCs w:val="22"/>
           <w:highlight w:val="white"/>
         </w:rPr>
-        <w:t xml:space="preserve">Institution deposits the Institution Data via a secured file transfer protocol (SFTP) to Public-nEUro. In the </w:t>
-      </w:r>
-      <w:r>
-        <w:rPr>
-          <w:rFonts w:ascii="Calibri" w:eastAsia="Calibri" w:hAnsi="Calibri" w:cs="Calibri"/>
-          <w:color w:val="222222"/>
-          <w:sz w:val="22"/>
-          <w:szCs w:val="22"/>
-          <w:highlight w:val="white"/>
-        </w:rPr>
-        <w:t>Public-nEUro</w:t>
-      </w:r>
+        <w:t>Institution deposits the Institution Data via a secured file transfer protocol (SFTP) to Public-</w:t>
+      </w:r>
+      <w:proofErr w:type="spellStart"/>
+      <w:r>
+        <w:rPr>
+          <w:rFonts w:ascii="Calibri" w:eastAsia="Calibri" w:hAnsi="Calibri" w:cs="Calibri"/>
+          <w:color w:val="222222"/>
+          <w:sz w:val="22"/>
+          <w:szCs w:val="22"/>
+          <w:highlight w:val="white"/>
+        </w:rPr>
+        <w:t>nEUro</w:t>
+      </w:r>
+      <w:proofErr w:type="spellEnd"/>
+      <w:r>
+        <w:rPr>
+          <w:rFonts w:ascii="Calibri" w:eastAsia="Calibri" w:hAnsi="Calibri" w:cs="Calibri"/>
+          <w:color w:val="222222"/>
+          <w:sz w:val="22"/>
+          <w:szCs w:val="22"/>
+          <w:highlight w:val="white"/>
+        </w:rPr>
+        <w:t xml:space="preserve">. In the </w:t>
+      </w:r>
+      <w:r>
+        <w:rPr>
+          <w:rFonts w:ascii="Calibri" w:eastAsia="Calibri" w:hAnsi="Calibri" w:cs="Calibri"/>
+          <w:color w:val="222222"/>
+          <w:sz w:val="22"/>
+          <w:szCs w:val="22"/>
+          <w:highlight w:val="white"/>
+        </w:rPr>
+        <w:t>Public-</w:t>
+      </w:r>
+      <w:proofErr w:type="spellStart"/>
+      <w:r>
+        <w:rPr>
+          <w:rFonts w:ascii="Calibri" w:eastAsia="Calibri" w:hAnsi="Calibri" w:cs="Calibri"/>
+          <w:color w:val="222222"/>
+          <w:sz w:val="22"/>
+          <w:szCs w:val="22"/>
+          <w:highlight w:val="white"/>
+        </w:rPr>
+        <w:t>nEUro</w:t>
+      </w:r>
+      <w:proofErr w:type="spellEnd"/>
       <w:r>
         <w:rPr>
           <w:rFonts w:ascii="Calibri" w:eastAsia="Calibri" w:hAnsi="Calibri" w:cs="Calibri"/>
@@ -4239,7 +4455,7 @@
                     <pic:cNvPicPr preferRelativeResize="0"/>
                   </pic:nvPicPr>
                   <pic:blipFill>
-                    <a:blip r:embed="rId12"/>
+                    <a:blip r:embed="rId11"/>
                     <a:srcRect/>
                     <a:stretch>
                       <a:fillRect/>
@@ -4299,7 +4515,7 @@
         </w:rPr>
         <w:t xml:space="preserve"> </w:t>
       </w:r>
-      <w:hyperlink r:id="rId13" w:history="1">
+      <w:hyperlink r:id="rId12" w:history="1">
         <w:r>
           <w:rPr>
             <w:rStyle w:val="Hyperlink"/>
@@ -4321,6 +4537,7 @@
         </w:rPr>
         <w:t xml:space="preserve">), </w:t>
       </w:r>
+      <w:proofErr w:type="spellStart"/>
       <w:r>
         <w:rPr>
           <w:rFonts w:ascii="Calibri" w:eastAsia="Calibri" w:hAnsi="Calibri" w:cs="Calibri"/>
@@ -4330,6 +4547,7 @@
         </w:rPr>
         <w:t>OpenNeuro</w:t>
       </w:r>
+      <w:proofErr w:type="spellEnd"/>
       <w:r>
         <w:rPr>
           <w:rFonts w:ascii="Calibri" w:eastAsia="Calibri" w:hAnsi="Calibri" w:cs="Calibri"/>
@@ -4340,7 +4558,7 @@
         </w:rPr>
         <w:t xml:space="preserve"> (US-based repository, </w:t>
       </w:r>
-      <w:hyperlink r:id="rId14" w:history="1">
+      <w:hyperlink r:id="rId13" w:history="1">
         <w:r>
           <w:rPr>
             <w:rStyle w:val="Hyperlink"/>
@@ -4381,7 +4599,7 @@
         </w:rPr>
         <w:t xml:space="preserve"> (Canada-based repository and computational platform, </w:t>
       </w:r>
-      <w:hyperlink r:id="rId15" w:history="1">
+      <w:hyperlink r:id="rId14" w:history="1">
         <w:r>
           <w:rPr>
             <w:rStyle w:val="Hyperlink"/>
@@ -4658,7 +4876,29 @@
           <w:szCs w:val="22"/>
           <w:highlight w:val="white"/>
         </w:rPr>
-        <w:t>In any case, Institution must remove any personal identifiers from the Institution Data before upload to Public-nEUro. Should the uploaded Institution Data contain anatomical information, Institution may, but is not required to, perform defacing of the data (i.e., to remove any facial information).</w:t>
+        <w:t>In any case, Institution must remove any personal identifiers from the Institution Data before upload to Public-</w:t>
+      </w:r>
+      <w:proofErr w:type="spellStart"/>
+      <w:r>
+        <w:rPr>
+          <w:rFonts w:ascii="Calibri" w:eastAsia="Calibri" w:hAnsi="Calibri" w:cs="Calibri"/>
+          <w:color w:val="222222"/>
+          <w:sz w:val="22"/>
+          <w:szCs w:val="22"/>
+          <w:highlight w:val="white"/>
+        </w:rPr>
+        <w:t>nEUro</w:t>
+      </w:r>
+      <w:proofErr w:type="spellEnd"/>
+      <w:r>
+        <w:rPr>
+          <w:rFonts w:ascii="Calibri" w:eastAsia="Calibri" w:hAnsi="Calibri" w:cs="Calibri"/>
+          <w:color w:val="222222"/>
+          <w:sz w:val="22"/>
+          <w:szCs w:val="22"/>
+          <w:highlight w:val="white"/>
+        </w:rPr>
+        <w:t>. Should the uploaded Institution Data contain anatomical information, Institution may, but is not required to, perform defacing of the data (i.e., to remove any facial information).</w:t>
       </w:r>
     </w:p>
     <w:p>
@@ -5070,7 +5310,33 @@
           <w:highlight w:val="white"/>
           <w:u w:val="single"/>
         </w:rPr>
-        <w:t>Data upload to Public-nEUro and data curation:</w:t>
+        <w:t>Data upload to Public-</w:t>
+      </w:r>
+      <w:proofErr w:type="spellStart"/>
+      <w:r>
+        <w:rPr>
+          <w:rFonts w:ascii="Calibri" w:eastAsia="Calibri" w:hAnsi="Calibri" w:cs="Calibri"/>
+          <w:b/>
+          <w:color w:val="222222"/>
+          <w:sz w:val="22"/>
+          <w:szCs w:val="22"/>
+          <w:highlight w:val="white"/>
+          <w:u w:val="single"/>
+        </w:rPr>
+        <w:t>nEUro</w:t>
+      </w:r>
+      <w:proofErr w:type="spellEnd"/>
+      <w:r>
+        <w:rPr>
+          <w:rFonts w:ascii="Calibri" w:eastAsia="Calibri" w:hAnsi="Calibri" w:cs="Calibri"/>
+          <w:b/>
+          <w:color w:val="222222"/>
+          <w:sz w:val="22"/>
+          <w:szCs w:val="22"/>
+          <w:highlight w:val="white"/>
+          <w:u w:val="single"/>
+        </w:rPr>
+        <w:t xml:space="preserve"> and data curation:</w:t>
       </w:r>
     </w:p>
     <w:p>
@@ -5163,7 +5429,29 @@
           <w:szCs w:val="22"/>
           <w:highlight w:val="white"/>
         </w:rPr>
-        <w:t xml:space="preserve"> Public-nEUro. When Institution has performed the data upload, </w:t>
+        <w:t xml:space="preserve"> Public-</w:t>
+      </w:r>
+      <w:proofErr w:type="spellStart"/>
+      <w:r>
+        <w:rPr>
+          <w:rFonts w:ascii="Calibri" w:eastAsia="Calibri" w:hAnsi="Calibri" w:cs="Calibri"/>
+          <w:color w:val="222222"/>
+          <w:sz w:val="22"/>
+          <w:szCs w:val="22"/>
+          <w:highlight w:val="white"/>
+        </w:rPr>
+        <w:t>nEUro</w:t>
+      </w:r>
+      <w:proofErr w:type="spellEnd"/>
+      <w:r>
+        <w:rPr>
+          <w:rFonts w:ascii="Calibri" w:eastAsia="Calibri" w:hAnsi="Calibri" w:cs="Calibri"/>
+          <w:color w:val="222222"/>
+          <w:sz w:val="22"/>
+          <w:szCs w:val="22"/>
+          <w:highlight w:val="white"/>
+        </w:rPr>
+        <w:t xml:space="preserve">. When Institution has performed the data upload, </w:t>
       </w:r>
       <w:r>
         <w:rPr>
@@ -5233,7 +5521,7 @@
           <w:szCs w:val="22"/>
           <w:highlight w:val="white"/>
         </w:rPr>
-        <w:t xml:space="preserve">metadata enhancement (e.g. metadata schemas for cross-referencing with OpenNeuro), </w:t>
+        <w:t xml:space="preserve">metadata enhancement (e.g. metadata schemas for cross-referencing), </w:t>
       </w:r>
       <w:r>
         <w:rPr>
@@ -5351,8 +5639,20 @@
           <w:szCs w:val="22"/>
           <w:highlight w:val="white"/>
         </w:rPr>
-        <w:t>Public-nEUro</w:t>
-      </w:r>
+        <w:t>Public-</w:t>
+      </w:r>
+      <w:proofErr w:type="spellStart"/>
+      <w:r>
+        <w:rPr>
+          <w:rFonts w:ascii="Calibri" w:eastAsia="Calibri" w:hAnsi="Calibri" w:cs="Calibri"/>
+          <w:color w:val="222222"/>
+          <w:sz w:val="22"/>
+          <w:szCs w:val="22"/>
+          <w:highlight w:val="white"/>
+        </w:rPr>
+        <w:t>nEUro</w:t>
+      </w:r>
+      <w:proofErr w:type="spellEnd"/>
       <w:r>
         <w:rPr>
           <w:rFonts w:ascii="Calibri" w:eastAsia="Calibri" w:hAnsi="Calibri" w:cs="Calibri"/>
@@ -5434,6 +5734,7 @@
           <w:szCs w:val="22"/>
         </w:rPr>
       </w:pPr>
+      <w:proofErr w:type="spellStart"/>
       <w:r>
         <w:rPr>
           <w:rFonts w:ascii="Calibri" w:eastAsia="Calibri" w:hAnsi="Calibri" w:cs="Calibri"/>
@@ -5444,6 +5745,7 @@
         </w:rPr>
         <w:t>Dataset_name</w:t>
       </w:r>
+      <w:proofErr w:type="spellEnd"/>
     </w:p>
     <w:p>
       <w:pPr>
@@ -5535,10 +5837,89 @@
               <w:id w:val="-2046819814"/>
             </w:sdtPr>
             <w:sdtContent>
+              <w:sdt>
+                <w:sdtPr>
+                  <w:rPr>
+                    <w:rFonts w:ascii="Segoe UI Symbol" w:eastAsia="Calibri" w:hAnsi="Segoe UI Symbol" w:cs="Segoe UI Symbol"/>
+                    <w:sz w:val="22"/>
+                    <w:szCs w:val="22"/>
+                  </w:rPr>
+                  <w:id w:val="951822396"/>
+                  <w14:checkbox>
+                    <w14:checked w14:val="1"/>
+                    <w14:checkedState w14:val="2612" w14:font="MS Gothic"/>
+                    <w14:uncheckedState w14:val="2610" w14:font="MS Gothic"/>
+                  </w14:checkbox>
+                </w:sdtPr>
+                <w:sdtContent>
+                  <w:r>
+                    <w:rPr>
+                      <w:rFonts w:ascii="MS Gothic" w:eastAsia="MS Gothic" w:hAnsi="MS Gothic" w:cs="Segoe UI Symbol" w:hint="eastAsia"/>
+                      <w:sz w:val="22"/>
+                      <w:szCs w:val="22"/>
+                    </w:rPr>
+                    <w:t>☒</w:t>
+                  </w:r>
+                </w:sdtContent>
+              </w:sdt>
               <w:r>
                 <w:rPr>
-                  <w:rFonts w:ascii="Arial Unicode MS" w:eastAsia="Arial Unicode MS" w:hAnsi="Arial Unicode MS" w:cs="Arial Unicode MS"/>
-                  <w:color w:val="222222"/>
+                  <w:rFonts w:ascii="Segoe UI Symbol" w:eastAsia="Calibri" w:hAnsi="Segoe UI Symbol" w:cs="Segoe UI Symbol"/>
+                  <w:sz w:val="22"/>
+                  <w:szCs w:val="22"/>
+                </w:rPr>
+                <w:t xml:space="preserve"> </w:t>
+              </w:r>
+            </w:sdtContent>
+          </w:sdt>
+        </w:sdtContent>
+      </w:sdt>
+      <w:r>
+        <w:rPr>
+          <w:rFonts w:ascii="Calibri" w:eastAsia="Calibri" w:hAnsi="Calibri" w:cs="Calibri"/>
+          <w:color w:val="222222"/>
+          <w:sz w:val="22"/>
+          <w:szCs w:val="22"/>
+        </w:rPr>
+        <w:t xml:space="preserve"> Pseudonymized and BIDS-curated Institution Data,</w:t>
+      </w:r>
+    </w:p>
+    <w:p>
+      <w:pPr>
+        <w:spacing w:line="240" w:lineRule="auto"/>
+        <w:ind w:leftChars="0" w:left="0" w:firstLineChars="0" w:firstLine="284"/>
+        <w:contextualSpacing/>
+        <w:rPr>
+          <w:rFonts w:ascii="Calibri" w:eastAsia="Calibri" w:hAnsi="Calibri" w:cs="Calibri"/>
+          <w:color w:val="222222"/>
+          <w:sz w:val="22"/>
+          <w:szCs w:val="22"/>
+        </w:rPr>
+      </w:pPr>
+      <w:sdt>
+        <w:sdtPr>
+          <w:tag w:val="goog_rdk_2"/>
+          <w:id w:val="1209138415"/>
+        </w:sdtPr>
+        <w:sdtContent>
+          <w:sdt>
+            <w:sdtPr>
+              <w:rPr>
+                <w:rFonts w:ascii="Segoe UI Symbol" w:eastAsia="Calibri" w:hAnsi="Segoe UI Symbol" w:cs="Segoe UI Symbol"/>
+                <w:sz w:val="22"/>
+                <w:szCs w:val="22"/>
+              </w:rPr>
+              <w:id w:val="-1887176159"/>
+              <w14:checkbox>
+                <w14:checked w14:val="0"/>
+                <w14:checkedState w14:val="2612" w14:font="MS Gothic"/>
+                <w14:uncheckedState w14:val="2610" w14:font="MS Gothic"/>
+              </w14:checkbox>
+            </w:sdtPr>
+            <w:sdtContent>
+              <w:r>
+                <w:rPr>
+                  <w:rFonts w:ascii="MS Gothic" w:eastAsia="MS Gothic" w:hAnsi="MS Gothic" w:cs="Segoe UI Symbol" w:hint="eastAsia"/>
                   <w:sz w:val="22"/>
                   <w:szCs w:val="22"/>
                 </w:rPr>
@@ -5555,31 +5936,239 @@
           <w:sz w:val="22"/>
           <w:szCs w:val="22"/>
         </w:rPr>
-        <w:t xml:space="preserve"> Pseudonymized and BIDS-curated Institution Data,</w:t>
-      </w:r>
-    </w:p>
-    <w:p>
-      <w:pPr>
-        <w:spacing w:line="240" w:lineRule="auto"/>
-        <w:ind w:leftChars="0" w:left="0" w:firstLineChars="0" w:firstLine="284"/>
-        <w:contextualSpacing/>
-        <w:rPr>
-          <w:rFonts w:ascii="Calibri" w:eastAsia="Calibri" w:hAnsi="Calibri" w:cs="Calibri"/>
-          <w:color w:val="222222"/>
+        <w:t>No</w:t>
+      </w:r>
+      <w:r>
+        <w:rPr>
+          <w:rFonts w:ascii="Calibri" w:eastAsia="Calibri" w:hAnsi="Calibri" w:cs="Calibri"/>
+          <w:color w:val="222222"/>
+          <w:sz w:val="22"/>
+          <w:szCs w:val="22"/>
+        </w:rPr>
+        <w:t>t</w:t>
+      </w:r>
+      <w:r>
+        <w:rPr>
+          <w:rFonts w:ascii="Calibri" w:eastAsia="Calibri" w:hAnsi="Calibri" w:cs="Calibri"/>
+          <w:color w:val="222222"/>
+          <w:sz w:val="22"/>
+          <w:szCs w:val="22"/>
+        </w:rPr>
+        <w:t xml:space="preserve">-curated </w:t>
+      </w:r>
+      <w:r>
+        <w:rPr>
+          <w:rFonts w:ascii="Calibri" w:eastAsia="Calibri" w:hAnsi="Calibri" w:cs="Calibri"/>
+          <w:color w:val="222222"/>
+          <w:sz w:val="22"/>
+          <w:szCs w:val="22"/>
+        </w:rPr>
+        <w:t xml:space="preserve">but </w:t>
+      </w:r>
+      <w:r>
+        <w:rPr>
+          <w:rFonts w:ascii="Calibri" w:eastAsia="Calibri" w:hAnsi="Calibri" w:cs="Calibri"/>
+          <w:color w:val="222222"/>
+          <w:sz w:val="22"/>
+          <w:szCs w:val="22"/>
+        </w:rPr>
+        <w:t xml:space="preserve">pseudonymized Institution Data (hence requesting </w:t>
+      </w:r>
+      <w:r>
+        <w:rPr>
+          <w:rFonts w:ascii="Calibri" w:eastAsia="Calibri" w:hAnsi="Calibri" w:cs="Calibri"/>
+          <w:color w:val="222222"/>
+          <w:sz w:val="22"/>
+          <w:szCs w:val="22"/>
+        </w:rPr>
+        <w:t>NRU</w:t>
+      </w:r>
+      <w:r>
+        <w:rPr>
+          <w:rFonts w:ascii="Calibri" w:eastAsia="Calibri" w:hAnsi="Calibri" w:cs="Calibri"/>
+          <w:color w:val="222222"/>
+          <w:sz w:val="22"/>
+          <w:szCs w:val="22"/>
+        </w:rPr>
+        <w:t xml:space="preserve"> to perform the BIDS-curation).</w:t>
+      </w:r>
+    </w:p>
+    <w:p>
+      <w:pPr>
+        <w:spacing w:line="240" w:lineRule="auto"/>
+        <w:ind w:leftChars="0" w:left="0" w:firstLineChars="0" w:firstLine="284"/>
+        <w:contextualSpacing/>
+        <w:rPr>
+          <w:rFonts w:ascii="Calibri" w:eastAsia="Calibri" w:hAnsi="Calibri" w:cs="Calibri"/>
+          <w:b/>
+          <w:sz w:val="22"/>
+          <w:szCs w:val="22"/>
+        </w:rPr>
+      </w:pPr>
+    </w:p>
+    <w:p>
+      <w:pPr>
+        <w:spacing w:line="240" w:lineRule="auto"/>
+        <w:ind w:leftChars="0" w:left="0" w:firstLineChars="0" w:firstLine="284"/>
+        <w:contextualSpacing/>
+        <w:rPr>
+          <w:rFonts w:ascii="Calibri" w:eastAsia="Calibri" w:hAnsi="Calibri" w:cs="Calibri"/>
+          <w:sz w:val="22"/>
+          <w:szCs w:val="22"/>
+        </w:rPr>
+      </w:pPr>
+      <w:r>
+        <w:rPr>
+          <w:rFonts w:ascii="Calibri" w:eastAsia="Calibri" w:hAnsi="Calibri" w:cs="Calibri"/>
+          <w:b/>
+          <w:sz w:val="22"/>
+          <w:szCs w:val="22"/>
+        </w:rPr>
+        <w:t xml:space="preserve">Institution requests </w:t>
+      </w:r>
+      <w:r>
+        <w:rPr>
+          <w:rFonts w:ascii="Calibri" w:eastAsia="Calibri" w:hAnsi="Calibri" w:cs="Calibri"/>
+          <w:b/>
+          <w:sz w:val="22"/>
+          <w:szCs w:val="22"/>
+        </w:rPr>
+        <w:t>NRU</w:t>
+      </w:r>
+      <w:r>
+        <w:rPr>
+          <w:rFonts w:ascii="Calibri" w:eastAsia="Calibri" w:hAnsi="Calibri" w:cs="Calibri"/>
+          <w:b/>
+          <w:sz w:val="22"/>
+          <w:szCs w:val="22"/>
+        </w:rPr>
+        <w:t xml:space="preserve"> to perform facial information removal as part of the BIDS-curation:</w:t>
+      </w:r>
+    </w:p>
+    <w:p>
+      <w:pPr>
+        <w:spacing w:line="240" w:lineRule="auto"/>
+        <w:ind w:leftChars="0" w:left="0" w:firstLineChars="0" w:firstLine="284"/>
+        <w:contextualSpacing/>
+        <w:rPr>
+          <w:rFonts w:ascii="Calibri" w:eastAsia="Calibri" w:hAnsi="Calibri" w:cs="Calibri"/>
+          <w:sz w:val="22"/>
+          <w:szCs w:val="22"/>
+        </w:rPr>
+      </w:pPr>
+      <w:r>
+        <w:rPr>
+          <w:rFonts w:ascii="Calibri" w:eastAsia="Calibri" w:hAnsi="Calibri" w:cs="Calibri"/>
+          <w:b/>
+          <w:sz w:val="22"/>
+          <w:szCs w:val="22"/>
+        </w:rPr>
+        <w:t>[</w:t>
+      </w:r>
+      <w:r>
+        <w:rPr>
+          <w:rFonts w:ascii="Calibri" w:eastAsia="Calibri" w:hAnsi="Calibri" w:cs="Calibri"/>
+          <w:b/>
+          <w:i/>
+          <w:sz w:val="22"/>
+          <w:szCs w:val="22"/>
+        </w:rPr>
+        <w:t>This question is only relevant if the “</w:t>
+      </w:r>
+      <w:r>
+        <w:rPr>
+          <w:rFonts w:ascii="Calibri" w:eastAsia="Calibri" w:hAnsi="Calibri" w:cs="Calibri"/>
+          <w:b/>
+          <w:sz w:val="22"/>
+          <w:szCs w:val="22"/>
+        </w:rPr>
+        <w:t>No</w:t>
+      </w:r>
+      <w:r>
+        <w:rPr>
+          <w:rFonts w:ascii="Calibri" w:eastAsia="Calibri" w:hAnsi="Calibri" w:cs="Calibri"/>
+          <w:b/>
+          <w:sz w:val="22"/>
+          <w:szCs w:val="22"/>
+        </w:rPr>
+        <w:t>t</w:t>
+      </w:r>
+      <w:r>
+        <w:rPr>
+          <w:rFonts w:ascii="Calibri" w:eastAsia="Calibri" w:hAnsi="Calibri" w:cs="Calibri"/>
+          <w:b/>
+          <w:sz w:val="22"/>
+          <w:szCs w:val="22"/>
+        </w:rPr>
+        <w:t xml:space="preserve">-curated </w:t>
+      </w:r>
+      <w:r>
+        <w:rPr>
+          <w:rFonts w:ascii="Calibri" w:eastAsia="Calibri" w:hAnsi="Calibri" w:cs="Calibri"/>
+          <w:b/>
+          <w:sz w:val="22"/>
+          <w:szCs w:val="22"/>
+        </w:rPr>
+        <w:t xml:space="preserve">but </w:t>
+      </w:r>
+      <w:r>
+        <w:rPr>
+          <w:rFonts w:ascii="Calibri" w:eastAsia="Calibri" w:hAnsi="Calibri" w:cs="Calibri"/>
+          <w:b/>
+          <w:sz w:val="22"/>
+          <w:szCs w:val="22"/>
+        </w:rPr>
+        <w:t xml:space="preserve">pseudonymized Institution Data </w:t>
+      </w:r>
+      <w:r>
+        <w:rPr>
+          <w:rFonts w:ascii="Calibri" w:eastAsia="Calibri" w:hAnsi="Calibri" w:cs="Calibri"/>
+          <w:b/>
+          <w:i/>
+          <w:sz w:val="22"/>
+          <w:szCs w:val="22"/>
+        </w:rPr>
+        <w:t>“-choice has been checked above]</w:t>
+      </w:r>
+      <w:r>
+        <w:rPr>
+          <w:rFonts w:ascii="Calibri" w:eastAsia="Calibri" w:hAnsi="Calibri" w:cs="Calibri"/>
+          <w:b/>
+          <w:sz w:val="22"/>
+          <w:szCs w:val="22"/>
+        </w:rPr>
+        <w:t>:</w:t>
+      </w:r>
+    </w:p>
+    <w:p>
+      <w:pPr>
+        <w:spacing w:line="240" w:lineRule="auto"/>
+        <w:ind w:leftChars="0" w:left="0" w:firstLineChars="0" w:firstLine="284"/>
+        <w:contextualSpacing/>
+        <w:rPr>
+          <w:rFonts w:ascii="Calibri" w:eastAsia="Calibri" w:hAnsi="Calibri" w:cs="Calibri"/>
           <w:sz w:val="22"/>
           <w:szCs w:val="22"/>
         </w:rPr>
       </w:pPr>
       <w:sdt>
         <w:sdtPr>
-          <w:tag w:val="goog_rdk_2"/>
-          <w:id w:val="1209138415"/>
+          <w:rPr>
+            <w:rFonts w:ascii="Segoe UI Symbol" w:eastAsia="Calibri" w:hAnsi="Segoe UI Symbol" w:cs="Segoe UI Symbol"/>
+            <w:sz w:val="22"/>
+            <w:szCs w:val="22"/>
+          </w:rPr>
+          <w:id w:val="-1345243627"/>
+          <w14:checkbox>
+            <w14:checked w14:val="0"/>
+            <w14:checkedState w14:val="2612" w14:font="MS Gothic"/>
+            <w14:uncheckedState w14:val="2610" w14:font="MS Gothic"/>
+          </w14:checkbox>
         </w:sdtPr>
         <w:sdtContent>
           <w:r>
             <w:rPr>
-              <w:rFonts w:ascii="Arial Unicode MS" w:eastAsia="Arial Unicode MS" w:hAnsi="Arial Unicode MS" w:cs="Arial Unicode MS"/>
-              <w:color w:val="222222"/>
+              <w:rFonts w:ascii="MS Gothic" w:eastAsia="MS Gothic" w:hAnsi="MS Gothic" w:cs="Segoe UI Symbol" w:hint="eastAsia"/>
               <w:sz w:val="22"/>
               <w:szCs w:val="22"/>
             </w:rPr>
@@ -5589,249 +6178,19 @@
       </w:sdt>
       <w:r>
         <w:rPr>
-          <w:rFonts w:ascii="Calibri" w:eastAsia="Calibri" w:hAnsi="Calibri" w:cs="Calibri"/>
-          <w:color w:val="222222"/>
-          <w:sz w:val="22"/>
-          <w:szCs w:val="22"/>
-        </w:rPr>
-        <w:t xml:space="preserve"> No</w:t>
-      </w:r>
-      <w:r>
-        <w:rPr>
-          <w:rFonts w:ascii="Calibri" w:eastAsia="Calibri" w:hAnsi="Calibri" w:cs="Calibri"/>
-          <w:color w:val="222222"/>
-          <w:sz w:val="22"/>
-          <w:szCs w:val="22"/>
-        </w:rPr>
-        <w:t>t</w:t>
-      </w:r>
-      <w:r>
-        <w:rPr>
-          <w:rFonts w:ascii="Calibri" w:eastAsia="Calibri" w:hAnsi="Calibri" w:cs="Calibri"/>
-          <w:color w:val="222222"/>
-          <w:sz w:val="22"/>
-          <w:szCs w:val="22"/>
-        </w:rPr>
-        <w:t xml:space="preserve">-curated </w:t>
-      </w:r>
-      <w:r>
-        <w:rPr>
-          <w:rFonts w:ascii="Calibri" w:eastAsia="Calibri" w:hAnsi="Calibri" w:cs="Calibri"/>
-          <w:color w:val="222222"/>
-          <w:sz w:val="22"/>
-          <w:szCs w:val="22"/>
-        </w:rPr>
-        <w:t xml:space="preserve">but </w:t>
-      </w:r>
-      <w:r>
-        <w:rPr>
-          <w:rFonts w:ascii="Calibri" w:eastAsia="Calibri" w:hAnsi="Calibri" w:cs="Calibri"/>
-          <w:color w:val="222222"/>
-          <w:sz w:val="22"/>
-          <w:szCs w:val="22"/>
-        </w:rPr>
-        <w:t xml:space="preserve">pseudonymized Institution Data (hence requesting </w:t>
-      </w:r>
-      <w:r>
-        <w:rPr>
-          <w:rFonts w:ascii="Calibri" w:eastAsia="Calibri" w:hAnsi="Calibri" w:cs="Calibri"/>
-          <w:color w:val="222222"/>
-          <w:sz w:val="22"/>
-          <w:szCs w:val="22"/>
-        </w:rPr>
-        <w:t>NRU</w:t>
-      </w:r>
-      <w:r>
-        <w:rPr>
-          <w:rFonts w:ascii="Calibri" w:eastAsia="Calibri" w:hAnsi="Calibri" w:cs="Calibri"/>
-          <w:color w:val="222222"/>
-          <w:sz w:val="22"/>
-          <w:szCs w:val="22"/>
-        </w:rPr>
-        <w:t xml:space="preserve"> to perform the BIDS-curation).</w:t>
-      </w:r>
-    </w:p>
-    <w:p>
-      <w:pPr>
-        <w:spacing w:line="240" w:lineRule="auto"/>
-        <w:ind w:leftChars="0" w:left="0" w:firstLineChars="0" w:firstLine="284"/>
-        <w:contextualSpacing/>
-        <w:rPr>
-          <w:rFonts w:ascii="Calibri" w:eastAsia="Calibri" w:hAnsi="Calibri" w:cs="Calibri"/>
-          <w:b/>
-          <w:sz w:val="22"/>
-          <w:szCs w:val="22"/>
-        </w:rPr>
-      </w:pPr>
-    </w:p>
-    <w:p>
-      <w:pPr>
-        <w:spacing w:line="240" w:lineRule="auto"/>
-        <w:ind w:leftChars="0" w:left="0" w:firstLineChars="0" w:firstLine="284"/>
-        <w:contextualSpacing/>
-        <w:rPr>
-          <w:rFonts w:ascii="Calibri" w:eastAsia="Calibri" w:hAnsi="Calibri" w:cs="Calibri"/>
-          <w:sz w:val="22"/>
-          <w:szCs w:val="22"/>
-        </w:rPr>
-      </w:pPr>
-      <w:r>
-        <w:rPr>
-          <w:rFonts w:ascii="Calibri" w:eastAsia="Calibri" w:hAnsi="Calibri" w:cs="Calibri"/>
-          <w:b/>
-          <w:sz w:val="22"/>
-          <w:szCs w:val="22"/>
-        </w:rPr>
-        <w:t xml:space="preserve">Institution requests </w:t>
-      </w:r>
-      <w:r>
-        <w:rPr>
-          <w:rFonts w:ascii="Calibri" w:eastAsia="Calibri" w:hAnsi="Calibri" w:cs="Calibri"/>
-          <w:b/>
-          <w:sz w:val="22"/>
-          <w:szCs w:val="22"/>
-        </w:rPr>
-        <w:t>NRU</w:t>
-      </w:r>
-      <w:r>
-        <w:rPr>
-          <w:rFonts w:ascii="Calibri" w:eastAsia="Calibri" w:hAnsi="Calibri" w:cs="Calibri"/>
-          <w:b/>
-          <w:sz w:val="22"/>
-          <w:szCs w:val="22"/>
-        </w:rPr>
-        <w:t xml:space="preserve"> to perform facial information removal as part of the BIDS-curation:</w:t>
-      </w:r>
-    </w:p>
-    <w:p>
-      <w:pPr>
-        <w:spacing w:line="240" w:lineRule="auto"/>
-        <w:ind w:leftChars="0" w:left="0" w:firstLineChars="0" w:firstLine="284"/>
-        <w:contextualSpacing/>
-        <w:rPr>
-          <w:rFonts w:ascii="Calibri" w:eastAsia="Calibri" w:hAnsi="Calibri" w:cs="Calibri"/>
-          <w:sz w:val="22"/>
-          <w:szCs w:val="22"/>
-        </w:rPr>
-      </w:pPr>
-      <w:r>
-        <w:rPr>
-          <w:rFonts w:ascii="Calibri" w:eastAsia="Calibri" w:hAnsi="Calibri" w:cs="Calibri"/>
-          <w:b/>
-          <w:sz w:val="22"/>
-          <w:szCs w:val="22"/>
-        </w:rPr>
-        <w:t>[</w:t>
-      </w:r>
-      <w:r>
-        <w:rPr>
-          <w:rFonts w:ascii="Calibri" w:eastAsia="Calibri" w:hAnsi="Calibri" w:cs="Calibri"/>
-          <w:b/>
-          <w:i/>
-          <w:sz w:val="22"/>
-          <w:szCs w:val="22"/>
-        </w:rPr>
-        <w:t>This question is only relevant if the “</w:t>
-      </w:r>
-      <w:r>
-        <w:rPr>
-          <w:rFonts w:ascii="Calibri" w:eastAsia="Calibri" w:hAnsi="Calibri" w:cs="Calibri"/>
-          <w:b/>
-          <w:sz w:val="22"/>
-          <w:szCs w:val="22"/>
-        </w:rPr>
-        <w:t>No</w:t>
-      </w:r>
-      <w:r>
-        <w:rPr>
-          <w:rFonts w:ascii="Calibri" w:eastAsia="Calibri" w:hAnsi="Calibri" w:cs="Calibri"/>
-          <w:b/>
-          <w:sz w:val="22"/>
-          <w:szCs w:val="22"/>
-        </w:rPr>
-        <w:t>t</w:t>
-      </w:r>
-      <w:r>
-        <w:rPr>
-          <w:rFonts w:ascii="Calibri" w:eastAsia="Calibri" w:hAnsi="Calibri" w:cs="Calibri"/>
-          <w:b/>
-          <w:sz w:val="22"/>
-          <w:szCs w:val="22"/>
-        </w:rPr>
-        <w:t xml:space="preserve">-curated </w:t>
-      </w:r>
-      <w:r>
-        <w:rPr>
-          <w:rFonts w:ascii="Calibri" w:eastAsia="Calibri" w:hAnsi="Calibri" w:cs="Calibri"/>
-          <w:b/>
-          <w:sz w:val="22"/>
-          <w:szCs w:val="22"/>
-        </w:rPr>
-        <w:t xml:space="preserve">but </w:t>
-      </w:r>
-      <w:r>
-        <w:rPr>
-          <w:rFonts w:ascii="Calibri" w:eastAsia="Calibri" w:hAnsi="Calibri" w:cs="Calibri"/>
-          <w:b/>
-          <w:sz w:val="22"/>
-          <w:szCs w:val="22"/>
-        </w:rPr>
-        <w:t xml:space="preserve">pseudonymized Institution Data </w:t>
-      </w:r>
-      <w:r>
-        <w:rPr>
-          <w:rFonts w:ascii="Calibri" w:eastAsia="Calibri" w:hAnsi="Calibri" w:cs="Calibri"/>
-          <w:b/>
-          <w:i/>
-          <w:sz w:val="22"/>
-          <w:szCs w:val="22"/>
-        </w:rPr>
-        <w:t>“-choice has been checked above]</w:t>
-      </w:r>
-      <w:r>
-        <w:rPr>
-          <w:rFonts w:ascii="Calibri" w:eastAsia="Calibri" w:hAnsi="Calibri" w:cs="Calibri"/>
-          <w:b/>
-          <w:sz w:val="22"/>
-          <w:szCs w:val="22"/>
-        </w:rPr>
-        <w:t>:</w:t>
-      </w:r>
-    </w:p>
-    <w:p>
-      <w:pPr>
-        <w:spacing w:line="240" w:lineRule="auto"/>
-        <w:ind w:leftChars="0" w:left="0" w:firstLineChars="0" w:firstLine="284"/>
-        <w:contextualSpacing/>
-        <w:rPr>
-          <w:rFonts w:ascii="Calibri" w:eastAsia="Calibri" w:hAnsi="Calibri" w:cs="Calibri"/>
-          <w:sz w:val="22"/>
-          <w:szCs w:val="22"/>
-        </w:rPr>
-      </w:pPr>
-      <w:sdt>
-        <w:sdtPr>
-          <w:tag w:val="goog_rdk_3"/>
-          <w:id w:val="-817262703"/>
-        </w:sdtPr>
-        <w:sdtContent>
-          <w:r>
-            <w:rPr>
-              <w:rFonts w:ascii="Arial Unicode MS" w:eastAsia="Arial Unicode MS" w:hAnsi="Arial Unicode MS" w:cs="Arial Unicode MS"/>
-              <w:sz w:val="22"/>
-              <w:szCs w:val="22"/>
-            </w:rPr>
-            <w:t>☐</w:t>
-          </w:r>
-        </w:sdtContent>
-      </w:sdt>
-      <w:r>
-        <w:rPr>
-          <w:rFonts w:ascii="Calibri" w:eastAsia="Calibri" w:hAnsi="Calibri" w:cs="Calibri"/>
-          <w:sz w:val="22"/>
-          <w:szCs w:val="22"/>
-        </w:rPr>
-        <w:t xml:space="preserve"> Yes</w:t>
+          <w:rFonts w:ascii="Segoe UI Symbol" w:eastAsia="Calibri" w:hAnsi="Segoe UI Symbol" w:cs="Segoe UI Symbol"/>
+          <w:sz w:val="22"/>
+          <w:szCs w:val="22"/>
+        </w:rPr>
+        <w:t xml:space="preserve"> </w:t>
+      </w:r>
+      <w:r>
+        <w:rPr>
+          <w:rFonts w:ascii="Calibri" w:eastAsia="Calibri" w:hAnsi="Calibri" w:cs="Calibri"/>
+          <w:sz w:val="22"/>
+          <w:szCs w:val="22"/>
+        </w:rPr>
+        <w:t>Yes</w:t>
       </w:r>
     </w:p>
     <w:p>
@@ -5855,29 +6214,37 @@
       </w:pPr>
       <w:sdt>
         <w:sdtPr>
-          <w:tag w:val="goog_rdk_4"/>
-          <w:id w:val="311379469"/>
+          <w:rPr>
+            <w:rFonts w:ascii="Segoe UI Symbol" w:eastAsia="Calibri" w:hAnsi="Segoe UI Symbol" w:cs="Segoe UI Symbol"/>
+            <w:sz w:val="22"/>
+            <w:szCs w:val="22"/>
+          </w:rPr>
+          <w:id w:val="1840972272"/>
+          <w14:checkbox>
+            <w14:checked w14:val="1"/>
+            <w14:checkedState w14:val="2612" w14:font="MS Gothic"/>
+            <w14:uncheckedState w14:val="2610" w14:font="MS Gothic"/>
+          </w14:checkbox>
         </w:sdtPr>
         <w:sdtContent>
-          <w:sdt>
-            <w:sdtPr>
-              <w:tag w:val="goog_rdk_2"/>
-              <w:id w:val="1140613032"/>
-            </w:sdtPr>
-            <w:sdtContent>
-              <w:r>
-                <w:rPr>
-                  <w:rFonts w:ascii="Arial Unicode MS" w:eastAsia="Arial Unicode MS" w:hAnsi="Arial Unicode MS" w:cs="Arial Unicode MS"/>
-                  <w:color w:val="222222"/>
-                  <w:sz w:val="22"/>
-                  <w:szCs w:val="22"/>
-                </w:rPr>
-                <w:t>☐</w:t>
-              </w:r>
-            </w:sdtContent>
-          </w:sdt>
+          <w:r>
+            <w:rPr>
+              <w:rFonts w:ascii="MS Gothic" w:eastAsia="MS Gothic" w:hAnsi="MS Gothic" w:cs="Segoe UI Symbol" w:hint="eastAsia"/>
+              <w:sz w:val="22"/>
+              <w:szCs w:val="22"/>
+            </w:rPr>
+            <w:t>☒</w:t>
+          </w:r>
         </w:sdtContent>
       </w:sdt>
+      <w:r>
+        <w:rPr>
+          <w:rFonts w:ascii="Segoe UI Symbol" w:eastAsia="Calibri" w:hAnsi="Segoe UI Symbol" w:cs="Segoe UI Symbol"/>
+          <w:sz w:val="22"/>
+          <w:szCs w:val="22"/>
+        </w:rPr>
+        <w:t xml:space="preserve"> </w:t>
+      </w:r>
       <w:r>
         <w:rPr>
           <w:rFonts w:ascii="Calibri" w:eastAsia="Calibri" w:hAnsi="Calibri" w:cs="Calibri"/>
@@ -5972,24 +6339,41 @@
           <w:id w:val="-1427567801"/>
         </w:sdtPr>
         <w:sdtContent>
+          <w:sdt>
+            <w:sdtPr>
+              <w:rPr>
+                <w:rFonts w:ascii="Segoe UI Symbol" w:eastAsia="Calibri" w:hAnsi="Segoe UI Symbol" w:cs="Segoe UI Symbol"/>
+                <w:sz w:val="22"/>
+                <w:szCs w:val="22"/>
+              </w:rPr>
+              <w:id w:val="-1643109666"/>
+              <w14:checkbox>
+                <w14:checked w14:val="1"/>
+                <w14:checkedState w14:val="2612" w14:font="MS Gothic"/>
+                <w14:uncheckedState w14:val="2610" w14:font="MS Gothic"/>
+              </w14:checkbox>
+            </w:sdtPr>
+            <w:sdtContent>
+              <w:r>
+                <w:rPr>
+                  <w:rFonts w:ascii="MS Gothic" w:eastAsia="MS Gothic" w:hAnsi="MS Gothic" w:cs="Segoe UI Symbol" w:hint="eastAsia"/>
+                  <w:sz w:val="22"/>
+                  <w:szCs w:val="22"/>
+                </w:rPr>
+                <w:t>☒</w:t>
+              </w:r>
+            </w:sdtContent>
+          </w:sdt>
           <w:r>
             <w:rPr>
-              <w:rFonts w:ascii="Arial Unicode MS" w:eastAsia="Arial Unicode MS" w:hAnsi="Arial Unicode MS" w:cs="Arial Unicode MS"/>
+              <w:rFonts w:ascii="Segoe UI Symbol" w:eastAsia="Calibri" w:hAnsi="Segoe UI Symbol" w:cs="Segoe UI Symbol"/>
               <w:sz w:val="22"/>
               <w:szCs w:val="22"/>
             </w:rPr>
-            <w:t>☐</w:t>
+            <w:t xml:space="preserve"> </w:t>
           </w:r>
         </w:sdtContent>
       </w:sdt>
-      <w:r>
-        <w:rPr>
-          <w:rFonts w:ascii="Calibri" w:eastAsia="Calibri" w:hAnsi="Calibri" w:cs="Calibri"/>
-          <w:sz w:val="22"/>
-          <w:szCs w:val="22"/>
-        </w:rPr>
-        <w:t xml:space="preserve"> </w:t>
-      </w:r>
       <w:r>
         <w:rPr>
           <w:rFonts w:ascii="Calibri" w:eastAsia="Calibri" w:hAnsi="Calibri" w:cs="Calibri"/>
@@ -6070,14 +6454,38 @@
               <w:id w:val="1222636928"/>
             </w:sdtPr>
             <w:sdtContent>
+              <w:sdt>
+                <w:sdtPr>
+                  <w:rPr>
+                    <w:rFonts w:ascii="Segoe UI Symbol" w:eastAsia="Calibri" w:hAnsi="Segoe UI Symbol" w:cs="Segoe UI Symbol"/>
+                    <w:sz w:val="22"/>
+                    <w:szCs w:val="22"/>
+                  </w:rPr>
+                  <w:id w:val="-282191512"/>
+                  <w14:checkbox>
+                    <w14:checked w14:val="0"/>
+                    <w14:checkedState w14:val="2612" w14:font="MS Gothic"/>
+                    <w14:uncheckedState w14:val="2610" w14:font="MS Gothic"/>
+                  </w14:checkbox>
+                </w:sdtPr>
+                <w:sdtContent>
+                  <w:r>
+                    <w:rPr>
+                      <w:rFonts w:ascii="MS Gothic" w:eastAsia="MS Gothic" w:hAnsi="MS Gothic" w:cs="Segoe UI Symbol" w:hint="eastAsia"/>
+                      <w:sz w:val="22"/>
+                      <w:szCs w:val="22"/>
+                    </w:rPr>
+                    <w:t>☐</w:t>
+                  </w:r>
+                </w:sdtContent>
+              </w:sdt>
               <w:r>
                 <w:rPr>
-                  <w:rFonts w:ascii="Arial Unicode MS" w:eastAsia="Arial Unicode MS" w:hAnsi="Arial Unicode MS" w:cs="Arial Unicode MS"/>
-                  <w:color w:val="222222"/>
+                  <w:rFonts w:ascii="Segoe UI Symbol" w:eastAsia="Calibri" w:hAnsi="Segoe UI Symbol" w:cs="Segoe UI Symbol"/>
                   <w:sz w:val="22"/>
                   <w:szCs w:val="22"/>
                 </w:rPr>
-                <w:t>☐</w:t>
+                <w:t xml:space="preserve"> </w:t>
               </w:r>
             </w:sdtContent>
           </w:sdt>
@@ -6086,8 +6494,30 @@
       <w:r>
         <w:rPr>
           <w:rFonts w:ascii="Calibri" w:eastAsia="Calibri" w:hAnsi="Calibri" w:cs="Calibri"/>
-          <w:sz w:val="22"/>
-          <w:szCs w:val="22"/>
+          <w:color w:val="222222"/>
+          <w:sz w:val="22"/>
+          <w:szCs w:val="22"/>
+          <w:highlight w:val="white"/>
+        </w:rPr>
+        <w:t xml:space="preserve">Institution </w:t>
+      </w:r>
+      <w:r>
+        <w:rPr>
+          <w:rFonts w:ascii="Calibri" w:eastAsia="Calibri" w:hAnsi="Calibri" w:cs="Calibri"/>
+          <w:color w:val="222222"/>
+          <w:sz w:val="22"/>
+          <w:szCs w:val="22"/>
+          <w:highlight w:val="white"/>
+        </w:rPr>
+        <w:t>requires</w:t>
+      </w:r>
+      <w:r>
+        <w:rPr>
+          <w:rFonts w:ascii="Calibri" w:eastAsia="Calibri" w:hAnsi="Calibri" w:cs="Calibri"/>
+          <w:color w:val="222222"/>
+          <w:sz w:val="22"/>
+          <w:szCs w:val="22"/>
+          <w:highlight w:val="white"/>
         </w:rPr>
         <w:t xml:space="preserve"> </w:t>
       </w:r>
@@ -6099,36 +6529,6 @@
           <w:szCs w:val="22"/>
           <w:highlight w:val="white"/>
         </w:rPr>
-        <w:t xml:space="preserve">Institution </w:t>
-      </w:r>
-      <w:r>
-        <w:rPr>
-          <w:rFonts w:ascii="Calibri" w:eastAsia="Calibri" w:hAnsi="Calibri" w:cs="Calibri"/>
-          <w:color w:val="222222"/>
-          <w:sz w:val="22"/>
-          <w:szCs w:val="22"/>
-          <w:highlight w:val="white"/>
-        </w:rPr>
-        <w:t>requires</w:t>
-      </w:r>
-      <w:r>
-        <w:rPr>
-          <w:rFonts w:ascii="Calibri" w:eastAsia="Calibri" w:hAnsi="Calibri" w:cs="Calibri"/>
-          <w:color w:val="222222"/>
-          <w:sz w:val="22"/>
-          <w:szCs w:val="22"/>
-          <w:highlight w:val="white"/>
-        </w:rPr>
-        <w:t xml:space="preserve"> </w:t>
-      </w:r>
-      <w:r>
-        <w:rPr>
-          <w:rFonts w:ascii="Calibri" w:eastAsia="Calibri" w:hAnsi="Calibri" w:cs="Calibri"/>
-          <w:color w:val="222222"/>
-          <w:sz w:val="22"/>
-          <w:szCs w:val="22"/>
-          <w:highlight w:val="white"/>
-        </w:rPr>
         <w:t>to approve each user</w:t>
       </w:r>
       <w:r>
@@ -6159,7 +6559,29 @@
           <w:szCs w:val="22"/>
           <w:highlight w:val="white"/>
         </w:rPr>
-        <w:t>SCC signature before PublicnEuro gives access to the data</w:t>
+        <w:t xml:space="preserve">SCC signature before </w:t>
+      </w:r>
+      <w:proofErr w:type="spellStart"/>
+      <w:r>
+        <w:rPr>
+          <w:rFonts w:ascii="Calibri" w:eastAsia="Calibri" w:hAnsi="Calibri" w:cs="Calibri"/>
+          <w:color w:val="222222"/>
+          <w:sz w:val="22"/>
+          <w:szCs w:val="22"/>
+          <w:highlight w:val="white"/>
+        </w:rPr>
+        <w:t>PublicnEuro</w:t>
+      </w:r>
+      <w:proofErr w:type="spellEnd"/>
+      <w:r>
+        <w:rPr>
+          <w:rFonts w:ascii="Calibri" w:eastAsia="Calibri" w:hAnsi="Calibri" w:cs="Calibri"/>
+          <w:color w:val="222222"/>
+          <w:sz w:val="22"/>
+          <w:szCs w:val="22"/>
+          <w:highlight w:val="white"/>
+        </w:rPr>
+        <w:t xml:space="preserve"> gives access to the data</w:t>
       </w:r>
       <w:r>
         <w:rPr>
@@ -6486,7 +6908,27 @@
           <w:sz w:val="22"/>
           <w:szCs w:val="22"/>
         </w:rPr>
-        <w:t xml:space="preserve">of PublicNeuro </w:t>
+        <w:t xml:space="preserve">of </w:t>
+      </w:r>
+      <w:proofErr w:type="spellStart"/>
+      <w:r>
+        <w:rPr>
+          <w:rFonts w:ascii="Calibri" w:eastAsia="Calibri" w:hAnsi="Calibri" w:cs="Calibri"/>
+          <w:color w:val="222222"/>
+          <w:sz w:val="22"/>
+          <w:szCs w:val="22"/>
+        </w:rPr>
+        <w:t>PublicNeuro</w:t>
+      </w:r>
+      <w:proofErr w:type="spellEnd"/>
+      <w:r>
+        <w:rPr>
+          <w:rFonts w:ascii="Calibri" w:eastAsia="Calibri" w:hAnsi="Calibri" w:cs="Calibri"/>
+          <w:color w:val="222222"/>
+          <w:sz w:val="22"/>
+          <w:szCs w:val="22"/>
+        </w:rPr>
+        <w:t xml:space="preserve"> </w:t>
       </w:r>
       <w:r>
         <w:rPr>
@@ -6724,10 +7166,88 @@
               <w:id w:val="-954412293"/>
             </w:sdtPr>
             <w:sdtContent>
+              <w:sdt>
+                <w:sdtPr>
+                  <w:rPr>
+                    <w:rFonts w:ascii="Segoe UI Symbol" w:eastAsia="Calibri" w:hAnsi="Segoe UI Symbol" w:cs="Segoe UI Symbol"/>
+                    <w:sz w:val="22"/>
+                    <w:szCs w:val="22"/>
+                  </w:rPr>
+                  <w:id w:val="972016372"/>
+                  <w14:checkbox>
+                    <w14:checked w14:val="0"/>
+                    <w14:checkedState w14:val="2612" w14:font="MS Gothic"/>
+                    <w14:uncheckedState w14:val="2610" w14:font="MS Gothic"/>
+                  </w14:checkbox>
+                </w:sdtPr>
+                <w:sdtContent>
+                  <w:r>
+                    <w:rPr>
+                      <w:rFonts w:ascii="MS Gothic" w:eastAsia="MS Gothic" w:hAnsi="MS Gothic" w:cs="Segoe UI Symbol" w:hint="eastAsia"/>
+                      <w:sz w:val="22"/>
+                      <w:szCs w:val="22"/>
+                    </w:rPr>
+                    <w:t>☐</w:t>
+                  </w:r>
+                </w:sdtContent>
+              </w:sdt>
               <w:r>
                 <w:rPr>
-                  <w:rFonts w:ascii="Arial Unicode MS" w:eastAsia="Arial Unicode MS" w:hAnsi="Arial Unicode MS" w:cs="Arial Unicode MS"/>
-                  <w:color w:val="222222"/>
+                  <w:rFonts w:ascii="Segoe UI Symbol" w:eastAsia="Calibri" w:hAnsi="Segoe UI Symbol" w:cs="Segoe UI Symbol"/>
+                  <w:sz w:val="22"/>
+                  <w:szCs w:val="22"/>
+                </w:rPr>
+                <w:t xml:space="preserve"> </w:t>
+              </w:r>
+            </w:sdtContent>
+          </w:sdt>
+        </w:sdtContent>
+      </w:sdt>
+      <w:r>
+        <w:rPr>
+          <w:rFonts w:ascii="Calibri" w:eastAsia="Calibri" w:hAnsi="Calibri" w:cs="Calibri"/>
+          <w:color w:val="222222"/>
+          <w:sz w:val="22"/>
+          <w:szCs w:val="22"/>
+        </w:rPr>
+        <w:t>specific registered users from dedicated institutions (private hosting),</w:t>
+      </w:r>
+    </w:p>
+    <w:p>
+      <w:pPr>
+        <w:spacing w:line="240" w:lineRule="auto"/>
+        <w:ind w:leftChars="0" w:left="0" w:firstLineChars="0" w:firstLine="284"/>
+        <w:contextualSpacing/>
+        <w:rPr>
+          <w:rFonts w:ascii="Calibri" w:eastAsia="Calibri" w:hAnsi="Calibri" w:cs="Calibri"/>
+          <w:sz w:val="22"/>
+          <w:szCs w:val="22"/>
+        </w:rPr>
+      </w:pPr>
+      <w:sdt>
+        <w:sdtPr>
+          <w:tag w:val="goog_rdk_8"/>
+          <w:id w:val="350538318"/>
+        </w:sdtPr>
+        <w:sdtContent>
+          <w:sdt>
+            <w:sdtPr>
+              <w:rPr>
+                <w:rFonts w:ascii="Segoe UI Symbol" w:eastAsia="Calibri" w:hAnsi="Segoe UI Symbol" w:cs="Segoe UI Symbol"/>
+                <w:sz w:val="22"/>
+                <w:szCs w:val="22"/>
+              </w:rPr>
+              <w:id w:val="1971630372"/>
+              <w14:checkbox>
+                <w14:checked w14:val="0"/>
+                <w14:checkedState w14:val="2612" w14:font="MS Gothic"/>
+                <w14:uncheckedState w14:val="2610" w14:font="MS Gothic"/>
+              </w14:checkbox>
+            </w:sdtPr>
+            <w:sdtContent>
+              <w:r>
+                <w:rPr>
+                  <w:rFonts w:ascii="MS Gothic" w:eastAsia="MS Gothic" w:hAnsi="MS Gothic" w:cs="Segoe UI Symbol" w:hint="eastAsia"/>
                   <w:sz w:val="22"/>
                   <w:szCs w:val="22"/>
                 </w:rPr>
@@ -6735,43 +7255,13 @@
               </w:r>
             </w:sdtContent>
           </w:sdt>
-        </w:sdtContent>
-      </w:sdt>
-      <w:r>
-        <w:rPr>
-          <w:rFonts w:ascii="Calibri" w:eastAsia="Calibri" w:hAnsi="Calibri" w:cs="Calibri"/>
-          <w:color w:val="222222"/>
-          <w:sz w:val="22"/>
-          <w:szCs w:val="22"/>
-        </w:rPr>
-        <w:t xml:space="preserve"> specific registered users from dedicated institutions (private hosting),</w:t>
-      </w:r>
-    </w:p>
-    <w:p>
-      <w:pPr>
-        <w:spacing w:line="240" w:lineRule="auto"/>
-        <w:ind w:leftChars="0" w:left="0" w:firstLineChars="0" w:firstLine="284"/>
-        <w:contextualSpacing/>
-        <w:rPr>
-          <w:rFonts w:ascii="Calibri" w:eastAsia="Calibri" w:hAnsi="Calibri" w:cs="Calibri"/>
-          <w:sz w:val="22"/>
-          <w:szCs w:val="22"/>
-        </w:rPr>
-      </w:pPr>
-      <w:sdt>
-        <w:sdtPr>
-          <w:tag w:val="goog_rdk_8"/>
-          <w:id w:val="350538318"/>
-        </w:sdtPr>
-        <w:sdtContent>
           <w:r>
             <w:rPr>
-              <w:rFonts w:ascii="Arial Unicode MS" w:eastAsia="Arial Unicode MS" w:hAnsi="Arial Unicode MS" w:cs="Arial Unicode MS"/>
-              <w:color w:val="222222"/>
+              <w:rFonts w:ascii="Segoe UI Symbol" w:eastAsia="Calibri" w:hAnsi="Segoe UI Symbol" w:cs="Segoe UI Symbol"/>
               <w:sz w:val="22"/>
               <w:szCs w:val="22"/>
             </w:rPr>
-            <w:t>☐</w:t>
+            <w:t xml:space="preserve"> </w:t>
           </w:r>
         </w:sdtContent>
       </w:sdt>
@@ -6782,7 +7272,7 @@
           <w:sz w:val="22"/>
           <w:szCs w:val="22"/>
         </w:rPr>
-        <w:t xml:space="preserve"> any registered users from institutions in EU states only (public hosting level 1),</w:t>
+        <w:t>any registered users from institutions in EU states only (public hosting level 1),</w:t>
       </w:r>
     </w:p>
     <w:p>
@@ -6802,14 +7292,38 @@
           <w:id w:val="2013486700"/>
         </w:sdtPr>
         <w:sdtContent>
+          <w:sdt>
+            <w:sdtPr>
+              <w:rPr>
+                <w:rFonts w:ascii="Segoe UI Symbol" w:eastAsia="Calibri" w:hAnsi="Segoe UI Symbol" w:cs="Segoe UI Symbol"/>
+                <w:sz w:val="22"/>
+                <w:szCs w:val="22"/>
+              </w:rPr>
+              <w:id w:val="1260250188"/>
+              <w14:checkbox>
+                <w14:checked w14:val="0"/>
+                <w14:checkedState w14:val="2612" w14:font="MS Gothic"/>
+                <w14:uncheckedState w14:val="2610" w14:font="MS Gothic"/>
+              </w14:checkbox>
+            </w:sdtPr>
+            <w:sdtContent>
+              <w:r>
+                <w:rPr>
+                  <w:rFonts w:ascii="MS Gothic" w:eastAsia="MS Gothic" w:hAnsi="MS Gothic" w:cs="Segoe UI Symbol" w:hint="eastAsia"/>
+                  <w:sz w:val="22"/>
+                  <w:szCs w:val="22"/>
+                </w:rPr>
+                <w:t>☐</w:t>
+              </w:r>
+            </w:sdtContent>
+          </w:sdt>
           <w:r>
             <w:rPr>
-              <w:rFonts w:ascii="Arial Unicode MS" w:eastAsia="Arial Unicode MS" w:hAnsi="Arial Unicode MS" w:cs="Arial Unicode MS"/>
-              <w:color w:val="222222"/>
+              <w:rFonts w:ascii="Segoe UI Symbol" w:eastAsia="Calibri" w:hAnsi="Segoe UI Symbol" w:cs="Segoe UI Symbol"/>
               <w:sz w:val="22"/>
               <w:szCs w:val="22"/>
             </w:rPr>
-            <w:t>☐</w:t>
+            <w:t xml:space="preserve"> </w:t>
           </w:r>
         </w:sdtContent>
       </w:sdt>
@@ -6820,7 +7334,7 @@
           <w:sz w:val="22"/>
           <w:szCs w:val="22"/>
         </w:rPr>
-        <w:t xml:space="preserve"> any registered users from institutions in EU states and in counties having shown an adequate level of data protection</w:t>
+        <w:t>any registered users from institutions in EU states and in counties having shown an adequate level of data protection</w:t>
       </w:r>
       <w:r>
         <w:rPr>
@@ -6958,14 +7472,38 @@
           <w:id w:val="-1144117425"/>
         </w:sdtPr>
         <w:sdtContent>
+          <w:sdt>
+            <w:sdtPr>
+              <w:rPr>
+                <w:rFonts w:ascii="Segoe UI Symbol" w:eastAsia="Calibri" w:hAnsi="Segoe UI Symbol" w:cs="Segoe UI Symbol"/>
+                <w:sz w:val="22"/>
+                <w:szCs w:val="22"/>
+              </w:rPr>
+              <w:id w:val="1227488024"/>
+              <w14:checkbox>
+                <w14:checked w14:val="1"/>
+                <w14:checkedState w14:val="2612" w14:font="MS Gothic"/>
+                <w14:uncheckedState w14:val="2610" w14:font="MS Gothic"/>
+              </w14:checkbox>
+            </w:sdtPr>
+            <w:sdtContent>
+              <w:r>
+                <w:rPr>
+                  <w:rFonts w:ascii="MS Gothic" w:eastAsia="MS Gothic" w:hAnsi="MS Gothic" w:cs="Segoe UI Symbol" w:hint="eastAsia"/>
+                  <w:sz w:val="22"/>
+                  <w:szCs w:val="22"/>
+                </w:rPr>
+                <w:t>☒</w:t>
+              </w:r>
+            </w:sdtContent>
+          </w:sdt>
           <w:r>
             <w:rPr>
-              <w:rFonts w:ascii="Arial Unicode MS" w:eastAsia="Arial Unicode MS" w:hAnsi="Arial Unicode MS" w:cs="Arial Unicode MS"/>
-              <w:color w:val="222222"/>
+              <w:rFonts w:ascii="Segoe UI Symbol" w:eastAsia="Calibri" w:hAnsi="Segoe UI Symbol" w:cs="Segoe UI Symbol"/>
               <w:sz w:val="22"/>
               <w:szCs w:val="22"/>
             </w:rPr>
-            <w:t>☐</w:t>
+            <w:t xml:space="preserve"> </w:t>
           </w:r>
         </w:sdtContent>
       </w:sdt>
@@ -6976,7 +7514,7 @@
           <w:sz w:val="22"/>
           <w:szCs w:val="22"/>
         </w:rPr>
-        <w:t xml:space="preserve"> any registered users worldwide (public hosting level 3),</w:t>
+        <w:t>any registered users worldwide (public hosting level 3),</w:t>
       </w:r>
       <w:r>
         <w:rPr>
@@ -7006,14 +7544,38 @@
           <w:id w:val="1087047080"/>
         </w:sdtPr>
         <w:sdtContent>
+          <w:sdt>
+            <w:sdtPr>
+              <w:rPr>
+                <w:rFonts w:ascii="Segoe UI Symbol" w:eastAsia="Calibri" w:hAnsi="Segoe UI Symbol" w:cs="Segoe UI Symbol"/>
+                <w:sz w:val="22"/>
+                <w:szCs w:val="22"/>
+              </w:rPr>
+              <w:id w:val="1982731912"/>
+              <w14:checkbox>
+                <w14:checked w14:val="0"/>
+                <w14:checkedState w14:val="2612" w14:font="MS Gothic"/>
+                <w14:uncheckedState w14:val="2610" w14:font="MS Gothic"/>
+              </w14:checkbox>
+            </w:sdtPr>
+            <w:sdtContent>
+              <w:r>
+                <w:rPr>
+                  <w:rFonts w:ascii="MS Gothic" w:eastAsia="MS Gothic" w:hAnsi="MS Gothic" w:cs="Segoe UI Symbol" w:hint="eastAsia"/>
+                  <w:sz w:val="22"/>
+                  <w:szCs w:val="22"/>
+                </w:rPr>
+                <w:t>☐</w:t>
+              </w:r>
+            </w:sdtContent>
+          </w:sdt>
           <w:r>
             <w:rPr>
-              <w:rFonts w:ascii="Arial Unicode MS" w:eastAsia="Arial Unicode MS" w:hAnsi="Arial Unicode MS" w:cs="Arial Unicode MS"/>
-              <w:color w:val="222222"/>
+              <w:rFonts w:ascii="Segoe UI Symbol" w:eastAsia="Calibri" w:hAnsi="Segoe UI Symbol" w:cs="Segoe UI Symbol"/>
               <w:sz w:val="22"/>
               <w:szCs w:val="22"/>
             </w:rPr>
-            <w:t>☐</w:t>
+            <w:t xml:space="preserve"> </w:t>
           </w:r>
         </w:sdtContent>
       </w:sdt>
@@ -7024,7 +7586,7 @@
           <w:sz w:val="22"/>
           <w:szCs w:val="22"/>
         </w:rPr>
-        <w:t xml:space="preserve"> anyone worldwide (fully open, CC0 or CCBY licencing),</w:t>
+        <w:t>anyone worldwide (fully open, CC0 or CCBY licencing),</w:t>
       </w:r>
       <w:r>
         <w:rPr>
@@ -7188,7 +7750,47 @@
           <w:sz w:val="22"/>
           <w:szCs w:val="22"/>
         </w:rPr>
-        <w:t xml:space="preserve"> new user must register on Public-nEUro giving a password for future login. In conformity with best practices, any new access will also require a One-Time Password generated by a third party thus minimizing risks of giving access to an unidentified third person. All new user registrations will be manually handled by a member of the Public-nEUro team, who will ensure that the provided user information is valid. First upon manual approval of the new user, the new user will have a valid status and get access to </w:t>
+        <w:t xml:space="preserve"> new user must register on Public-</w:t>
+      </w:r>
+      <w:proofErr w:type="spellStart"/>
+      <w:r>
+        <w:rPr>
+          <w:rFonts w:ascii="Calibri" w:eastAsia="Calibri" w:hAnsi="Calibri" w:cs="Calibri"/>
+          <w:color w:val="000000"/>
+          <w:sz w:val="22"/>
+          <w:szCs w:val="22"/>
+        </w:rPr>
+        <w:t>nEUro</w:t>
+      </w:r>
+      <w:proofErr w:type="spellEnd"/>
+      <w:r>
+        <w:rPr>
+          <w:rFonts w:ascii="Calibri" w:eastAsia="Calibri" w:hAnsi="Calibri" w:cs="Calibri"/>
+          <w:color w:val="000000"/>
+          <w:sz w:val="22"/>
+          <w:szCs w:val="22"/>
+        </w:rPr>
+        <w:t xml:space="preserve"> giving a password for future login. In conformity with best practices, any new access will also require a One-Time Password generated by a third party thus minimizing risks of giving access to an unidentified third person. All new user registrations will be manually handled by a member of the Public-</w:t>
+      </w:r>
+      <w:proofErr w:type="spellStart"/>
+      <w:r>
+        <w:rPr>
+          <w:rFonts w:ascii="Calibri" w:eastAsia="Calibri" w:hAnsi="Calibri" w:cs="Calibri"/>
+          <w:color w:val="000000"/>
+          <w:sz w:val="22"/>
+          <w:szCs w:val="22"/>
+        </w:rPr>
+        <w:t>nEUro</w:t>
+      </w:r>
+      <w:proofErr w:type="spellEnd"/>
+      <w:r>
+        <w:rPr>
+          <w:rFonts w:ascii="Calibri" w:eastAsia="Calibri" w:hAnsi="Calibri" w:cs="Calibri"/>
+          <w:color w:val="000000"/>
+          <w:sz w:val="22"/>
+          <w:szCs w:val="22"/>
+        </w:rPr>
+        <w:t xml:space="preserve"> team, who will ensure that the provided user information is valid. First upon manual approval of the new user, the new user will have a valid status and get access to </w:t>
       </w:r>
       <w:r>
         <w:rPr>
@@ -7208,6 +7810,7 @@
         </w:rPr>
         <w:t>-</w:t>
       </w:r>
+      <w:proofErr w:type="spellStart"/>
       <w:r>
         <w:rPr>
           <w:rFonts w:ascii="Calibri" w:eastAsia="Calibri" w:hAnsi="Calibri" w:cs="Calibri"/>
@@ -7217,6 +7820,7 @@
         </w:rPr>
         <w:t>nEUro</w:t>
       </w:r>
+      <w:proofErr w:type="spellEnd"/>
       <w:r>
         <w:rPr>
           <w:rFonts w:ascii="Calibri" w:eastAsia="Calibri" w:hAnsi="Calibri" w:cs="Calibri"/>
@@ -7302,7 +7906,27 @@
           <w:sz w:val="22"/>
           <w:szCs w:val="22"/>
         </w:rPr>
-        <w:t xml:space="preserve"> A general possible risk associated with sharing pseudonymized data is re-identification. Since users interested in the released Institution Data are requested to register with Public-nEUro and to sign the DUA associated with the Institution Data, the DUA must state that users are not allowed to attempt to re-identify participants. The risk of re-identification and of potential harm is low since a high level of expertise is required to analyse and interpret biomedical and imaging datasets. Institution has the responsibility for the DUA being lawful, while </w:t>
+        <w:t xml:space="preserve"> A general possible risk associated with sharing pseudonymized data is re-identification. Since users interested in the released Institution Data are requested to register with Public-</w:t>
+      </w:r>
+      <w:proofErr w:type="spellStart"/>
+      <w:r>
+        <w:rPr>
+          <w:rFonts w:ascii="Calibri" w:eastAsia="Calibri" w:hAnsi="Calibri" w:cs="Calibri"/>
+          <w:color w:val="000000"/>
+          <w:sz w:val="22"/>
+          <w:szCs w:val="22"/>
+        </w:rPr>
+        <w:t>nEUro</w:t>
+      </w:r>
+      <w:proofErr w:type="spellEnd"/>
+      <w:r>
+        <w:rPr>
+          <w:rFonts w:ascii="Calibri" w:eastAsia="Calibri" w:hAnsi="Calibri" w:cs="Calibri"/>
+          <w:color w:val="000000"/>
+          <w:sz w:val="22"/>
+          <w:szCs w:val="22"/>
+        </w:rPr>
+        <w:t xml:space="preserve"> and to sign the DUA associated with the Institution Data, the DUA must state that users are not allowed to attempt to re-identify participants. The risk of re-identification and of potential harm is low since a high level of expertise is required to analyse and interpret biomedical and imaging datasets. Institution has the responsibility for the DUA being lawful, while </w:t>
       </w:r>
       <w:r>
         <w:rPr>
@@ -7358,14 +7982,25 @@
         </w:rPr>
         <w:t>-</w:t>
       </w:r>
-      <w:r>
-        <w:rPr>
-          <w:rFonts w:ascii="Calibri" w:eastAsia="Calibri" w:hAnsi="Calibri" w:cs="Calibri"/>
-          <w:color w:val="000000"/>
-          <w:sz w:val="22"/>
-          <w:szCs w:val="22"/>
-        </w:rPr>
-        <w:t xml:space="preserve">nEUro </w:t>
+      <w:proofErr w:type="spellStart"/>
+      <w:r>
+        <w:rPr>
+          <w:rFonts w:ascii="Calibri" w:eastAsia="Calibri" w:hAnsi="Calibri" w:cs="Calibri"/>
+          <w:color w:val="000000"/>
+          <w:sz w:val="22"/>
+          <w:szCs w:val="22"/>
+        </w:rPr>
+        <w:t>nEUro</w:t>
+      </w:r>
+      <w:proofErr w:type="spellEnd"/>
+      <w:r>
+        <w:rPr>
+          <w:rFonts w:ascii="Calibri" w:eastAsia="Calibri" w:hAnsi="Calibri" w:cs="Calibri"/>
+          <w:color w:val="000000"/>
+          <w:sz w:val="22"/>
+          <w:szCs w:val="22"/>
+        </w:rPr>
+        <w:t xml:space="preserve"> </w:t>
       </w:r>
       <w:r>
         <w:rPr>
@@ -7482,7 +8117,7 @@
         </w:rPr>
         <w:t>Computerome (</w:t>
       </w:r>
-      <w:hyperlink r:id="rId16" w:history="1">
+      <w:hyperlink r:id="rId15" w:history="1">
         <w:r>
           <w:rPr>
             <w:rStyle w:val="Hyperlink"/>
@@ -7500,7 +8135,27 @@
           <w:sz w:val="22"/>
           <w:szCs w:val="22"/>
         </w:rPr>
-        <w:t>), the Danish National life science supercomputing center. Computerome</w:t>
+        <w:t xml:space="preserve">), the Danish National life science supercomputing </w:t>
+      </w:r>
+      <w:proofErr w:type="spellStart"/>
+      <w:r>
+        <w:rPr>
+          <w:rFonts w:ascii="Calibri" w:eastAsia="Calibri" w:hAnsi="Calibri" w:cs="Calibri"/>
+          <w:color w:val="000000"/>
+          <w:sz w:val="22"/>
+          <w:szCs w:val="22"/>
+        </w:rPr>
+        <w:t>center</w:t>
+      </w:r>
+      <w:proofErr w:type="spellEnd"/>
+      <w:r>
+        <w:rPr>
+          <w:rFonts w:ascii="Calibri" w:eastAsia="Calibri" w:hAnsi="Calibri" w:cs="Calibri"/>
+          <w:color w:val="000000"/>
+          <w:sz w:val="22"/>
+          <w:szCs w:val="22"/>
+        </w:rPr>
+        <w:t>. Computerome</w:t>
       </w:r>
       <w:r>
         <w:rPr>
@@ -7610,7 +8265,7 @@
         </w:rPr>
         <w:t xml:space="preserve"> (see </w:t>
       </w:r>
-      <w:hyperlink r:id="rId17" w:history="1">
+      <w:hyperlink r:id="rId16" w:history="1">
         <w:r>
           <w:rPr>
             <w:rStyle w:val="Hyperlink"/>
@@ -7792,7 +8447,71 @@
           <w:szCs w:val="22"/>
           <w:highlight w:val="white"/>
         </w:rPr>
-        <w:t xml:space="preserve"> is allowed to process the Institution Data on their own behalf for atlasing purposes, i.e., the activity of analysing aggregated Institution Datasets in order to create reference images. Institution Data transferred to Public-nEUro can therefore be analysed and results merged with datasets from other institutions in order to create or improve brain atlases which might be published and shared openly (under an appropriate CCBY license). Examples of such atlases include, but are not limited to, average structural or tissue images, average molecular densities, time activity curves in regions of interest, group level covariance/connectivity matrices. In any case, only aggregated data from </w:t>
+        <w:t xml:space="preserve"> is allowed to process the Institution Data on their own behalf for </w:t>
+      </w:r>
+      <w:proofErr w:type="spellStart"/>
+      <w:r>
+        <w:rPr>
+          <w:rFonts w:ascii="Calibri" w:eastAsia="Calibri" w:hAnsi="Calibri" w:cs="Calibri"/>
+          <w:color w:val="222222"/>
+          <w:sz w:val="22"/>
+          <w:szCs w:val="22"/>
+          <w:highlight w:val="white"/>
+        </w:rPr>
+        <w:t>atlasing</w:t>
+      </w:r>
+      <w:proofErr w:type="spellEnd"/>
+      <w:r>
+        <w:rPr>
+          <w:rFonts w:ascii="Calibri" w:eastAsia="Calibri" w:hAnsi="Calibri" w:cs="Calibri"/>
+          <w:color w:val="222222"/>
+          <w:sz w:val="22"/>
+          <w:szCs w:val="22"/>
+          <w:highlight w:val="white"/>
+        </w:rPr>
+        <w:t xml:space="preserve"> purposes, i.e., the activity of analysing aggregated Institution Datasets in order to create reference images</w:t>
+      </w:r>
+      <w:r>
+        <w:rPr>
+          <w:rFonts w:ascii="Calibri" w:eastAsia="Calibri" w:hAnsi="Calibri" w:cs="Calibri"/>
+          <w:color w:val="222222"/>
+          <w:sz w:val="22"/>
+          <w:szCs w:val="22"/>
+          <w:highlight w:val="white"/>
+        </w:rPr>
+        <w:t xml:space="preserve"> (section 5.2)</w:t>
+      </w:r>
+      <w:r>
+        <w:rPr>
+          <w:rFonts w:ascii="Calibri" w:eastAsia="Calibri" w:hAnsi="Calibri" w:cs="Calibri"/>
+          <w:color w:val="222222"/>
+          <w:sz w:val="22"/>
+          <w:szCs w:val="22"/>
+          <w:highlight w:val="white"/>
+        </w:rPr>
+        <w:t>. Institution Data transferred to Public-</w:t>
+      </w:r>
+      <w:proofErr w:type="spellStart"/>
+      <w:r>
+        <w:rPr>
+          <w:rFonts w:ascii="Calibri" w:eastAsia="Calibri" w:hAnsi="Calibri" w:cs="Calibri"/>
+          <w:color w:val="222222"/>
+          <w:sz w:val="22"/>
+          <w:szCs w:val="22"/>
+          <w:highlight w:val="white"/>
+        </w:rPr>
+        <w:t>nEUro</w:t>
+      </w:r>
+      <w:proofErr w:type="spellEnd"/>
+      <w:r>
+        <w:rPr>
+          <w:rFonts w:ascii="Calibri" w:eastAsia="Calibri" w:hAnsi="Calibri" w:cs="Calibri"/>
+          <w:color w:val="222222"/>
+          <w:sz w:val="22"/>
+          <w:szCs w:val="22"/>
+          <w:highlight w:val="white"/>
+        </w:rPr>
+        <w:t xml:space="preserve"> can therefore be analysed and results merged with datasets from other institutions in order to create or improve brain atlases which might be published and shared openly (under an appropriate CCBY license). Examples of such atlases include, but are not limited to, average structural or tissue images, average molecular densities, time </w:t>
       </w:r>
       <w:r>
         <w:rPr>
@@ -7803,7 +8522,7 @@
           <w:highlight w:val="white"/>
         </w:rPr>
         <w:lastRenderedPageBreak/>
-        <w:t xml:space="preserve">multiple Institutions will be used. Data analyses will take place on secured (behind firewalls with access control) private servers hosted by </w:t>
+        <w:t xml:space="preserve">activity curves in regions of interest, group level covariance/connectivity matrices. In any case, only aggregated data from multiple Institutions will be used. Data analyses will take place on secured (behind firewalls with access control) private servers hosted by </w:t>
       </w:r>
       <w:r>
         <w:rPr>
@@ -8058,7 +8777,29 @@
           <w:szCs w:val="22"/>
           <w:highlight w:val="white"/>
         </w:rPr>
-        <w:t xml:space="preserve">The parties have agreed that services can be terminated earlier than the end date i) </w:t>
+        <w:t xml:space="preserve">The parties have agreed that services can be terminated earlier than the end date </w:t>
+      </w:r>
+      <w:proofErr w:type="spellStart"/>
+      <w:r>
+        <w:rPr>
+          <w:rFonts w:ascii="Calibri" w:eastAsia="Calibri" w:hAnsi="Calibri" w:cs="Calibri"/>
+          <w:color w:val="222222"/>
+          <w:sz w:val="22"/>
+          <w:szCs w:val="22"/>
+          <w:highlight w:val="white"/>
+        </w:rPr>
+        <w:t>i</w:t>
+      </w:r>
+      <w:proofErr w:type="spellEnd"/>
+      <w:r>
+        <w:rPr>
+          <w:rFonts w:ascii="Calibri" w:eastAsia="Calibri" w:hAnsi="Calibri" w:cs="Calibri"/>
+          <w:color w:val="222222"/>
+          <w:sz w:val="22"/>
+          <w:szCs w:val="22"/>
+          <w:highlight w:val="white"/>
+        </w:rPr>
+        <w:t xml:space="preserve">) </w:t>
       </w:r>
       <w:r>
         <w:rPr>
@@ -8088,27 +8829,57 @@
           <w:szCs w:val="22"/>
           <w:highlight w:val="white"/>
         </w:rPr>
-        <w:t>by Institution, if u</w:t>
-      </w:r>
-      <w:r>
-        <w:rPr>
-          <w:rFonts w:ascii="Calibri" w:eastAsia="Calibri" w:hAnsi="Calibri" w:cs="Calibri"/>
-          <w:color w:val="222222"/>
-          <w:sz w:val="22"/>
-          <w:szCs w:val="22"/>
-          <w:highlight w:val="white"/>
-        </w:rPr>
-        <w:t>pdated prices from NRU</w:t>
-      </w:r>
-      <w:r>
-        <w:rPr>
-          <w:rFonts w:ascii="Calibri" w:eastAsia="Calibri" w:hAnsi="Calibri" w:cs="Calibri"/>
-          <w:color w:val="222222"/>
-          <w:sz w:val="22"/>
-          <w:szCs w:val="22"/>
-          <w:highlight w:val="white"/>
-        </w:rPr>
-        <w:t xml:space="preserve"> do not match expectations</w:t>
+        <w:t xml:space="preserve">by Institution, </w:t>
+      </w:r>
+      <w:r>
+        <w:rPr>
+          <w:rFonts w:ascii="Calibri" w:eastAsia="Calibri" w:hAnsi="Calibri" w:cs="Calibri"/>
+          <w:color w:val="222222"/>
+          <w:sz w:val="22"/>
+          <w:szCs w:val="22"/>
+          <w:highlight w:val="white"/>
+        </w:rPr>
+        <w:t>if a</w:t>
+      </w:r>
+      <w:r>
+        <w:rPr>
+          <w:rFonts w:ascii="Calibri" w:eastAsia="Calibri" w:hAnsi="Calibri" w:cs="Calibri"/>
+          <w:color w:val="222222"/>
+          <w:sz w:val="22"/>
+          <w:szCs w:val="22"/>
+          <w:highlight w:val="white"/>
+        </w:rPr>
+        <w:t xml:space="preserve"> yearly payment plan</w:t>
+      </w:r>
+      <w:r>
+        <w:rPr>
+          <w:rFonts w:ascii="Calibri" w:eastAsia="Calibri" w:hAnsi="Calibri" w:cs="Calibri"/>
+          <w:color w:val="222222"/>
+          <w:sz w:val="22"/>
+          <w:szCs w:val="22"/>
+          <w:highlight w:val="white"/>
+        </w:rPr>
+        <w:t xml:space="preserve"> is used, and updated prices</w:t>
+      </w:r>
+      <w:r>
+        <w:rPr>
+          <w:rFonts w:ascii="Calibri" w:eastAsia="Calibri" w:hAnsi="Calibri" w:cs="Calibri"/>
+          <w:color w:val="222222"/>
+          <w:sz w:val="22"/>
+          <w:szCs w:val="22"/>
+          <w:highlight w:val="white"/>
+        </w:rPr>
+        <w:t xml:space="preserve"> </w:t>
+      </w:r>
+      <w:r>
+        <w:rPr>
+          <w:rFonts w:ascii="Calibri" w:eastAsia="Calibri" w:hAnsi="Calibri" w:cs="Calibri"/>
+          <w:color w:val="222222"/>
+          <w:sz w:val="22"/>
+          <w:szCs w:val="22"/>
+          <w:highlight w:val="white"/>
+        </w:rPr>
+        <w:t>do not match expectations</w:t>
       </w:r>
       <w:r>
         <w:rPr>
@@ -8210,7 +8981,29 @@
           <w:szCs w:val="22"/>
           <w:highlight w:val="white"/>
         </w:rPr>
-        <w:t xml:space="preserve"> will remove the Institution Data from the cloud. For the new agreement to be drawn, warm storage or archiving will be offered. Archiving still offers data access but data are not immediately available to users and can take several days. It has the advantage of offering a cheap storage solution for datasets not downloaded frequently. In the cases of data returned to Institution or a new agreement with archival, </w:t>
+        <w:t xml:space="preserve"> will remove the Institution Data from the cloud. For the new agreement to be drawn, warm storage or archiving will be offered. Archiving still offers data </w:t>
+      </w:r>
+      <w:proofErr w:type="gramStart"/>
+      <w:r>
+        <w:rPr>
+          <w:rFonts w:ascii="Calibri" w:eastAsia="Calibri" w:hAnsi="Calibri" w:cs="Calibri"/>
+          <w:color w:val="222222"/>
+          <w:sz w:val="22"/>
+          <w:szCs w:val="22"/>
+          <w:highlight w:val="white"/>
+        </w:rPr>
+        <w:t>access</w:t>
+      </w:r>
+      <w:proofErr w:type="gramEnd"/>
+      <w:r>
+        <w:rPr>
+          <w:rFonts w:ascii="Calibri" w:eastAsia="Calibri" w:hAnsi="Calibri" w:cs="Calibri"/>
+          <w:color w:val="222222"/>
+          <w:sz w:val="22"/>
+          <w:szCs w:val="22"/>
+          <w:highlight w:val="white"/>
+        </w:rPr>
+        <w:t xml:space="preserve"> but data are not immediately available to users and can take several days. It has the advantage of offering a cheap storage solution for datasets not downloaded frequently. In the cases of data returned to Institution or a new agreement with archival, </w:t>
       </w:r>
       <w:r>
         <w:rPr>
@@ -8262,6 +9055,153 @@
         <w:rPr>
           <w:rFonts w:ascii="Calibri" w:eastAsia="Calibri" w:hAnsi="Calibri" w:cs="Calibri"/>
           <w:b/>
+          <w:bCs/>
+          <w:sz w:val="22"/>
+          <w:szCs w:val="22"/>
+          <w:u w:val="single"/>
+        </w:rPr>
+      </w:pPr>
+      <w:r>
+        <w:rPr>
+          <w:rFonts w:ascii="Calibri" w:eastAsia="Calibri" w:hAnsi="Calibri" w:cs="Calibri"/>
+          <w:b/>
+          <w:bCs/>
+          <w:sz w:val="22"/>
+          <w:szCs w:val="22"/>
+          <w:u w:val="single"/>
+        </w:rPr>
+        <w:t>Payment plan:</w:t>
+      </w:r>
+    </w:p>
+    <w:p>
+      <w:pPr>
+        <w:spacing w:line="240" w:lineRule="auto"/>
+        <w:ind w:leftChars="0" w:left="0" w:firstLineChars="0" w:firstLine="0"/>
+        <w:contextualSpacing/>
+        <w:rPr>
+          <w:rFonts w:ascii="Calibri" w:eastAsia="Calibri" w:hAnsi="Calibri" w:cs="Calibri"/>
+          <w:b/>
+          <w:sz w:val="22"/>
+          <w:szCs w:val="22"/>
+          <w:u w:val="single"/>
+        </w:rPr>
+      </w:pPr>
+    </w:p>
+    <w:p>
+      <w:pPr>
+        <w:spacing w:line="240" w:lineRule="auto"/>
+        <w:ind w:leftChars="0" w:left="0" w:firstLineChars="0" w:firstLine="0"/>
+        <w:contextualSpacing/>
+      </w:pPr>
+      <w:sdt>
+        <w:sdtPr>
+          <w:tag w:val="goog_rdk_12"/>
+          <w:id w:val="-1456789542"/>
+        </w:sdtPr>
+        <w:sdtContent>
+          <w:sdt>
+            <w:sdtPr>
+              <w:id w:val="713393714"/>
+              <w14:checkbox>
+                <w14:checked w14:val="1"/>
+                <w14:checkedState w14:val="2612" w14:font="MS Gothic"/>
+                <w14:uncheckedState w14:val="2610" w14:font="MS Gothic"/>
+              </w14:checkbox>
+            </w:sdtPr>
+            <w:sdtContent>
+              <w:r>
+                <w:rPr>
+                  <w:rFonts w:ascii="MS Gothic" w:eastAsia="MS Gothic" w:hAnsi="MS Gothic" w:hint="eastAsia"/>
+                </w:rPr>
+                <w:t>☒</w:t>
+              </w:r>
+            </w:sdtContent>
+          </w:sdt>
+          <w:r>
+            <w:rPr>
+              <w:rFonts w:ascii="Arial Unicode MS" w:eastAsia="Arial Unicode MS" w:hAnsi="Arial Unicode MS" w:cs="Arial Unicode MS"/>
+              <w:sz w:val="22"/>
+              <w:szCs w:val="22"/>
+              <w:highlight w:val="white"/>
+            </w:rPr>
+            <w:t xml:space="preserve"> </w:t>
+          </w:r>
+        </w:sdtContent>
+      </w:sdt>
+      <w:r>
+        <w:t>A one-time payment from the upload date until the agreed end date. The total requested amount is the sum of the applicable service fees (</w:t>
+      </w:r>
+      <w:r>
+        <w:t>inflation-adjusted</w:t>
+      </w:r>
+      <w:r>
+        <w:t xml:space="preserve"> annually) plus an additional fee of 1,000 DKK</w:t>
+      </w:r>
+      <w:r>
+        <w:t>/500GB increments,</w:t>
+      </w:r>
+      <w:r>
+        <w:t xml:space="preserve"> to cover potential increases in subcontractor prices.</w:t>
+      </w:r>
+    </w:p>
+    <w:p>
+      <w:pPr>
+        <w:spacing w:line="240" w:lineRule="auto"/>
+        <w:ind w:leftChars="0" w:left="0" w:firstLineChars="0" w:firstLine="0"/>
+        <w:contextualSpacing/>
+        <w:rPr>
+          <w:b/>
+          <w:u w:val="single"/>
+        </w:rPr>
+      </w:pPr>
+      <w:sdt>
+        <w:sdtPr>
+          <w:tag w:val="goog_rdk_12"/>
+          <w:id w:val="2145926096"/>
+        </w:sdtPr>
+        <w:sdtContent>
+          <w:sdt>
+            <w:sdtPr>
+              <w:id w:val="-241026695"/>
+              <w14:checkbox>
+                <w14:checked w14:val="0"/>
+                <w14:checkedState w14:val="2612" w14:font="MS Gothic"/>
+                <w14:uncheckedState w14:val="2610" w14:font="MS Gothic"/>
+              </w14:checkbox>
+            </w:sdtPr>
+            <w:sdtContent>
+              <w:r>
+                <w:rPr>
+                  <w:rFonts w:ascii="Segoe UI Symbol" w:hAnsi="Segoe UI Symbol" w:cs="Segoe UI Symbol"/>
+                </w:rPr>
+                <w:t>☐</w:t>
+              </w:r>
+            </w:sdtContent>
+          </w:sdt>
+          <w:r>
+            <w:t xml:space="preserve"> </w:t>
+          </w:r>
+        </w:sdtContent>
+      </w:sdt>
+      <w:r>
+        <w:t>An annual payment plan. The sum requested is updated based on inflation and our subcontractor prices.</w:t>
+      </w:r>
+    </w:p>
+    <w:p>
+      <w:pPr>
+        <w:spacing w:line="240" w:lineRule="auto"/>
+        <w:ind w:leftChars="0" w:left="0" w:firstLineChars="0" w:firstLine="0"/>
+        <w:contextualSpacing/>
+      </w:pPr>
+    </w:p>
+    <w:p>
+      <w:pPr>
+        <w:spacing w:line="240" w:lineRule="auto"/>
+        <w:ind w:leftChars="0" w:left="0" w:firstLineChars="0" w:firstLine="0"/>
+        <w:contextualSpacing/>
+        <w:rPr>
+          <w:rFonts w:ascii="Calibri" w:eastAsia="Calibri" w:hAnsi="Calibri" w:cs="Calibri"/>
+          <w:b/>
           <w:sz w:val="22"/>
           <w:szCs w:val="22"/>
           <w:u w:val="single"/>
@@ -8311,7 +9251,25 @@
           <w:sz w:val="22"/>
           <w:szCs w:val="22"/>
         </w:rPr>
-        <w:t xml:space="preserve">Invoices shall be issued to Institution via email to: </w:t>
+        <w:t xml:space="preserve">Invoices shall be issued to Institution via email </w:t>
+      </w:r>
+      <w:proofErr w:type="gramStart"/>
+      <w:r>
+        <w:rPr>
+          <w:rFonts w:ascii="Calibri" w:eastAsia="Calibri" w:hAnsi="Calibri" w:cs="Calibri"/>
+          <w:sz w:val="22"/>
+          <w:szCs w:val="22"/>
+        </w:rPr>
+        <w:t>to:</w:t>
+      </w:r>
+      <w:proofErr w:type="gramEnd"/>
+      <w:r>
+        <w:rPr>
+          <w:rFonts w:ascii="Calibri" w:eastAsia="Calibri" w:hAnsi="Calibri" w:cs="Calibri"/>
+          <w:sz w:val="22"/>
+          <w:szCs w:val="22"/>
+        </w:rPr>
+        <w:t xml:space="preserve"> </w:t>
       </w:r>
       <w:r>
         <w:rPr>
@@ -8601,6 +9559,18 @@
           <w:position w:val="0"/>
           <w:sz w:val="22"/>
           <w:szCs w:val="22"/>
+          <w:lang w:val="da-DK" w:eastAsia="en-DK"/>
+        </w:rPr>
+        <w:t>*</w:t>
+      </w:r>
+      <w:r>
+        <w:rPr>
+          <w:rFonts w:asciiTheme="majorHAnsi" w:hAnsiTheme="majorHAnsi" w:cstheme="majorHAnsi"/>
+          <w:b/>
+          <w:bCs/>
+          <w:position w:val="0"/>
+          <w:sz w:val="22"/>
+          <w:szCs w:val="22"/>
           <w:lang w:val="en-DK" w:eastAsia="en-DK"/>
         </w:rPr>
         <w:t xml:space="preserve"> DKK</w:t>
@@ -8636,24 +9606,12 @@
           <w:id w:val="-570964474"/>
         </w:sdtPr>
         <w:sdtContent>
-          <w:sdt>
-            <w:sdtPr>
-              <w:id w:val="-1896579693"/>
-              <w14:checkbox>
-                <w14:checked w14:val="1"/>
-                <w14:checkedState w14:val="2612" w14:font="MS Gothic"/>
-                <w14:uncheckedState w14:val="2610" w14:font="MS Gothic"/>
-              </w14:checkbox>
-            </w:sdtPr>
-            <w:sdtContent>
-              <w:r>
-                <w:rPr>
-                  <w:rFonts w:ascii="MS Gothic" w:eastAsia="MS Gothic" w:hAnsi="MS Gothic" w:hint="eastAsia"/>
-                </w:rPr>
-                <w:t>☒</w:t>
-              </w:r>
-            </w:sdtContent>
-          </w:sdt>
+          <w:r>
+            <w:rPr>
+              <w:rFonts w:ascii="MS Gothic" w:eastAsia="MS Gothic" w:hAnsi="MS Gothic" w:hint="eastAsia"/>
+            </w:rPr>
+            <w:t>☒</w:t>
+          </w:r>
           <w:r>
             <w:rPr>
               <w:rFonts w:ascii="Arial Unicode MS" w:eastAsia="Arial Unicode MS" w:hAnsi="Arial Unicode MS" w:cs="Arial Unicode MS"/>
@@ -8683,7 +9641,27 @@
           <w:szCs w:val="22"/>
           <w:lang w:val="da-DK" w:eastAsia="en-DK"/>
         </w:rPr>
-        <w:t xml:space="preserve"> *                                                                                                                              </w:t>
+        <w:t xml:space="preserve"> *</w:t>
+      </w:r>
+      <w:r>
+        <w:rPr>
+          <w:rFonts w:asciiTheme="majorHAnsi" w:hAnsiTheme="majorHAnsi" w:cstheme="majorHAnsi"/>
+          <w:position w:val="0"/>
+          <w:sz w:val="22"/>
+          <w:szCs w:val="22"/>
+          <w:lang w:val="da-DK" w:eastAsia="en-DK"/>
+        </w:rPr>
+        <w:t>*</w:t>
+      </w:r>
+      <w:r>
+        <w:rPr>
+          <w:rFonts w:asciiTheme="majorHAnsi" w:hAnsiTheme="majorHAnsi" w:cstheme="majorHAnsi"/>
+          <w:position w:val="0"/>
+          <w:sz w:val="22"/>
+          <w:szCs w:val="22"/>
+          <w:lang w:val="da-DK" w:eastAsia="en-DK"/>
+        </w:rPr>
+        <w:t xml:space="preserve">                                                                                                                              </w:t>
       </w:r>
       <w:r>
         <w:rPr>
@@ -8707,7 +9685,7 @@
           <w:szCs w:val="22"/>
           <w:lang w:val="en-DK" w:eastAsia="en-DK"/>
         </w:rPr>
-        <w:t>7DKK/</w:t>
+        <w:t>7</w:t>
       </w:r>
       <w:r>
         <w:rPr>
@@ -8719,7 +9697,7 @@
           <w:szCs w:val="22"/>
           <w:lang w:val="en-DK" w:eastAsia="en-DK"/>
         </w:rPr>
-        <w:t>G</w:t>
+        <w:t xml:space="preserve">* </w:t>
       </w:r>
       <w:r>
         <w:rPr>
@@ -8731,7 +9709,7 @@
           <w:szCs w:val="22"/>
           <w:lang w:val="en-DK" w:eastAsia="en-DK"/>
         </w:rPr>
-        <w:t>B/mo</w:t>
+        <w:t>DKK/</w:t>
       </w:r>
       <w:r>
         <w:rPr>
@@ -8743,6 +9721,30 @@
           <w:szCs w:val="22"/>
           <w:lang w:val="en-DK" w:eastAsia="en-DK"/>
         </w:rPr>
+        <w:t>G</w:t>
+      </w:r>
+      <w:r>
+        <w:rPr>
+          <w:rFonts w:asciiTheme="majorHAnsi" w:hAnsiTheme="majorHAnsi" w:cstheme="majorHAnsi"/>
+          <w:b/>
+          <w:bCs/>
+          <w:position w:val="0"/>
+          <w:sz w:val="22"/>
+          <w:szCs w:val="22"/>
+          <w:lang w:val="en-DK" w:eastAsia="en-DK"/>
+        </w:rPr>
+        <w:t>B/mo</w:t>
+      </w:r>
+      <w:r>
+        <w:rPr>
+          <w:rFonts w:asciiTheme="majorHAnsi" w:hAnsiTheme="majorHAnsi" w:cstheme="majorHAnsi"/>
+          <w:b/>
+          <w:bCs/>
+          <w:position w:val="0"/>
+          <w:sz w:val="22"/>
+          <w:szCs w:val="22"/>
+          <w:lang w:val="en-DK" w:eastAsia="en-DK"/>
+        </w:rPr>
         <w:t>nth</w:t>
       </w:r>
     </w:p>
@@ -8762,13 +9764,14 @@
     <w:p>
       <w:pPr>
         <w:spacing w:line="240" w:lineRule="auto"/>
-        <w:ind w:leftChars="0" w:left="0" w:firstLineChars="0" w:firstLine="0"/>
+        <w:ind w:leftChars="0" w:left="426" w:firstLineChars="0" w:hanging="426"/>
         <w:contextualSpacing/>
         <w:rPr>
           <w:rFonts w:ascii="Calibri" w:eastAsia="Calibri" w:hAnsi="Calibri" w:cs="Calibri"/>
           <w:i/>
           <w:sz w:val="22"/>
           <w:szCs w:val="22"/>
+          <w:highlight w:val="white"/>
         </w:rPr>
       </w:pPr>
       <w:r>
@@ -8779,18 +9782,21 @@
           <w:szCs w:val="22"/>
           <w:highlight w:val="white"/>
         </w:rPr>
-        <w:t xml:space="preserve">*The curated dataset size will be determined by </w:t>
-      </w:r>
-      <w:r>
+        <w:t>*  Prices to be adjusted for inflation and/or subcontractor storage price.</w:t>
+      </w:r>
+    </w:p>
+    <w:p>
+      <w:pPr>
+        <w:spacing w:line="240" w:lineRule="auto"/>
+        <w:ind w:leftChars="0" w:left="426" w:firstLineChars="0" w:hanging="426"/>
+        <w:contextualSpacing/>
         <w:rPr>
           <w:rFonts w:ascii="Calibri" w:eastAsia="Calibri" w:hAnsi="Calibri" w:cs="Calibri"/>
           <w:i/>
           <w:sz w:val="22"/>
           <w:szCs w:val="22"/>
-          <w:highlight w:val="white"/>
-        </w:rPr>
-        <w:t>rounding</w:t>
-      </w:r>
+        </w:rPr>
+      </w:pPr>
       <w:r>
         <w:rPr>
           <w:rFonts w:ascii="Calibri" w:eastAsia="Calibri" w:hAnsi="Calibri" w:cs="Calibri"/>
@@ -8799,7 +9805,7 @@
           <w:szCs w:val="22"/>
           <w:highlight w:val="white"/>
         </w:rPr>
-        <w:t xml:space="preserve"> up to the nearest Gigabyte.</w:t>
+        <w:t>** The curated dataset size will be rounded up to the nearest Gigabyte.</w:t>
       </w:r>
     </w:p>
     <w:p>
@@ -9359,7 +10365,6 @@
           <w:szCs w:val="22"/>
           <w:highlight w:val="white"/>
         </w:rPr>
-        <w:lastRenderedPageBreak/>
         <w:t>NRU</w:t>
       </w:r>
       <w:r>
@@ -9866,6 +10871,7 @@
         <w:rPr>
           <w:rFonts w:ascii="Calibri" w:eastAsia="Calibri" w:hAnsi="Calibri" w:cs="Calibri"/>
         </w:rPr>
+        <w:lastRenderedPageBreak/>
         <w:t>Data Processor’s responsibility</w:t>
       </w:r>
     </w:p>
@@ -9970,17 +10976,27 @@
           <w:sz w:val="22"/>
           <w:szCs w:val="22"/>
         </w:rPr>
-        <w:t xml:space="preserve">The Data Processing Agreement is part of the Data Controller’s instructions to the Data Processor. The Data Processor processes personal data on behalf of the Data Controller, and must not process personal data </w:t>
-      </w:r>
-      <w:r>
-        <w:rPr>
-          <w:rFonts w:ascii="Calibri" w:eastAsia="Calibri" w:hAnsi="Calibri" w:cs="Calibri"/>
-          <w:color w:val="000000"/>
-          <w:sz w:val="22"/>
-          <w:szCs w:val="22"/>
-        </w:rPr>
-        <w:lastRenderedPageBreak/>
-        <w:t>covered by the Data Processing Agreement for own purposes, except as described in the Principal Agreement.</w:t>
+        <w:t xml:space="preserve">The Data Processing Agreement is part of the Data Controller’s instructions to the Data Processor. The Data Processor processes personal data on behalf of the Data </w:t>
+      </w:r>
+      <w:proofErr w:type="gramStart"/>
+      <w:r>
+        <w:rPr>
+          <w:rFonts w:ascii="Calibri" w:eastAsia="Calibri" w:hAnsi="Calibri" w:cs="Calibri"/>
+          <w:color w:val="000000"/>
+          <w:sz w:val="22"/>
+          <w:szCs w:val="22"/>
+        </w:rPr>
+        <w:t>Controller, and</w:t>
+      </w:r>
+      <w:proofErr w:type="gramEnd"/>
+      <w:r>
+        <w:rPr>
+          <w:rFonts w:ascii="Calibri" w:eastAsia="Calibri" w:hAnsi="Calibri" w:cs="Calibri"/>
+          <w:color w:val="000000"/>
+          <w:sz w:val="22"/>
+          <w:szCs w:val="22"/>
+        </w:rPr>
+        <w:t xml:space="preserve"> must not process personal data covered by the Data Processing Agreement for own purposes, except as described in the Principal Agreement.</w:t>
       </w:r>
     </w:p>
     <w:p>
@@ -10258,7 +11274,25 @@
           <w:sz w:val="22"/>
           <w:szCs w:val="22"/>
         </w:rPr>
-        <w:t>The Data Processor must take all necessary measures required under article 32 of the General Data Protection Regulation. This article stipulates, among other things, taking into account the state of the art, the costs of implementation and the nature, scope, context and purposes of processing as well as the risk of varying likelihood and severity for the rights and freedoms of natural persons, the controller and the processor shall implement appropriate technical and organizational measures to ensure a level of security appropriate to the risk.</w:t>
+        <w:t xml:space="preserve">The Data Processor must take all necessary measures required under article 32 of the General Data Protection Regulation. This article stipulates, among other things, </w:t>
+      </w:r>
+      <w:proofErr w:type="gramStart"/>
+      <w:r>
+        <w:rPr>
+          <w:rFonts w:asciiTheme="majorHAnsi" w:eastAsia="Calibri" w:hAnsiTheme="majorHAnsi" w:cstheme="majorHAnsi"/>
+          <w:sz w:val="22"/>
+          <w:szCs w:val="22"/>
+        </w:rPr>
+        <w:t>taking into account</w:t>
+      </w:r>
+      <w:proofErr w:type="gramEnd"/>
+      <w:r>
+        <w:rPr>
+          <w:rFonts w:asciiTheme="majorHAnsi" w:eastAsia="Calibri" w:hAnsiTheme="majorHAnsi" w:cstheme="majorHAnsi"/>
+          <w:sz w:val="22"/>
+          <w:szCs w:val="22"/>
+        </w:rPr>
+        <w:t xml:space="preserve"> the state of the art, the costs of implementation and the nature, scope, context and purposes of processing as well as the risk of varying likelihood and severity for the rights and freedoms of natural persons, the controller and the processor shall implement appropriate technical and organizational measures to ensure a level of security appropriate to the risk.</w:t>
       </w:r>
     </w:p>
     <w:p>
@@ -10503,6 +11537,7 @@
           <w:sz w:val="22"/>
           <w:szCs w:val="22"/>
         </w:rPr>
+        <w:lastRenderedPageBreak/>
         <w:t xml:space="preserve">5.2. </w:t>
       </w:r>
       <w:r>
@@ -11105,6 +12140,7 @@
           <w:sz w:val="22"/>
           <w:szCs w:val="22"/>
         </w:rPr>
+        <w:lastRenderedPageBreak/>
         <w:t>Allow personal data to be processed by another of the Data Processor’s departments located in a third country.</w:t>
       </w:r>
     </w:p>
@@ -11210,17 +12246,27 @@
           <w:sz w:val="22"/>
           <w:szCs w:val="22"/>
         </w:rPr>
-        <w:t xml:space="preserve">If a transfer of personal data to a sub-processor in a third country, as outlined in clause 6.3, is based on the EU Commission’s Standard Contractual Clauses, the EU Commission’s Standard Contractual Clauses take precedence over the terms in the Data Processing Agreement for that specific transfer of personal data to the sub-processor. However, any requirements or obligations imposed on the Data Processor by the Data </w:t>
-      </w:r>
-      <w:r>
-        <w:rPr>
-          <w:rFonts w:ascii="Calibri" w:eastAsia="Calibri" w:hAnsi="Calibri" w:cs="Calibri"/>
-          <w:color w:val="000000"/>
-          <w:sz w:val="22"/>
-          <w:szCs w:val="22"/>
-        </w:rPr>
-        <w:lastRenderedPageBreak/>
-        <w:t>Processing Agreement and which are more onerous or which put the data subjects in a better position will still apply.</w:t>
+        <w:t xml:space="preserve">If a transfer of personal data to a sub-processor in a third country, as outlined in clause 6.3, is based on the EU Commission’s Standard Contractual Clauses, the EU Commission’s Standard Contractual Clauses take precedence over the terms in the Data Processing Agreement for that specific transfer of personal data to the sub-processor. However, any requirements or obligations imposed on the Data Processor by the Data Processing </w:t>
+      </w:r>
+      <w:proofErr w:type="gramStart"/>
+      <w:r>
+        <w:rPr>
+          <w:rFonts w:ascii="Calibri" w:eastAsia="Calibri" w:hAnsi="Calibri" w:cs="Calibri"/>
+          <w:color w:val="000000"/>
+          <w:sz w:val="22"/>
+          <w:szCs w:val="22"/>
+        </w:rPr>
+        <w:t>Agreement</w:t>
+      </w:r>
+      <w:proofErr w:type="gramEnd"/>
+      <w:r>
+        <w:rPr>
+          <w:rFonts w:ascii="Calibri" w:eastAsia="Calibri" w:hAnsi="Calibri" w:cs="Calibri"/>
+          <w:color w:val="000000"/>
+          <w:sz w:val="22"/>
+          <w:szCs w:val="22"/>
+        </w:rPr>
+        <w:t xml:space="preserve"> and which are more onerous or which put the data subjects in a better position will still apply.</w:t>
       </w:r>
     </w:p>
     <w:p>
@@ -11366,7 +12412,27 @@
           <w:sz w:val="22"/>
           <w:szCs w:val="22"/>
         </w:rPr>
-        <w:t>The Data Processor must make available to the Data Controller all information necessary to demonstrate compliance with the General Data Protection Legislation and the Data Processing Agreement, and must allow for and contribute to audits and inspections carried out by the Data Controller or another auditor authorised by the Data Controller.</w:t>
+        <w:t xml:space="preserve">The Data Processor must make available to the Data Controller all information necessary to demonstrate compliance with the General Data Protection Legislation and the Data Processing </w:t>
+      </w:r>
+      <w:proofErr w:type="gramStart"/>
+      <w:r>
+        <w:rPr>
+          <w:rFonts w:ascii="Calibri" w:eastAsia="Calibri" w:hAnsi="Calibri" w:cs="Calibri"/>
+          <w:color w:val="000000"/>
+          <w:sz w:val="22"/>
+          <w:szCs w:val="22"/>
+        </w:rPr>
+        <w:t>Agreement, and</w:t>
+      </w:r>
+      <w:proofErr w:type="gramEnd"/>
+      <w:r>
+        <w:rPr>
+          <w:rFonts w:ascii="Calibri" w:eastAsia="Calibri" w:hAnsi="Calibri" w:cs="Calibri"/>
+          <w:color w:val="000000"/>
+          <w:sz w:val="22"/>
+          <w:szCs w:val="22"/>
+        </w:rPr>
+        <w:t xml:space="preserve"> must allow for and contribute to audits and inspections carried out by the Data Controller or another auditor authorised by the Data Controller.</w:t>
       </w:r>
     </w:p>
     <w:p>
@@ -11744,6 +12810,7 @@
           <w:sz w:val="22"/>
           <w:szCs w:val="22"/>
         </w:rPr>
+        <w:lastRenderedPageBreak/>
         <w:t xml:space="preserve">8.2. </w:t>
       </w:r>
       <w:r>
@@ -11967,17 +13034,47 @@
           <w:sz w:val="22"/>
           <w:szCs w:val="22"/>
         </w:rPr>
-        <w:t xml:space="preserve">The Data Processor must assist the Data Controller as much as possible with the fulfilment of the Data Controller’s obligation to respond to requests for the exercise of the data subjects’ rights under chapter 3 of </w:t>
-      </w:r>
-      <w:r>
-        <w:rPr>
-          <w:rFonts w:ascii="Calibri" w:eastAsia="Calibri" w:hAnsi="Calibri" w:cs="Calibri"/>
-          <w:color w:val="000000"/>
-          <w:sz w:val="22"/>
-          <w:szCs w:val="22"/>
-        </w:rPr>
-        <w:lastRenderedPageBreak/>
-        <w:t>the General Data Protection Regulation, by providing appropriate technical and organisational assistance without unnecessary delay, and taking into account the nature of the processing.</w:t>
+        <w:t xml:space="preserve">The Data Processor must assist the Data Controller as much as possible with the fulfilment of the Data Controller’s obligation to respond to requests for the exercise of the data subjects’ rights under chapter 3 of the General Data Protection Regulation, by providing appropriate technical and organisational assistance without unnecessary </w:t>
+      </w:r>
+      <w:proofErr w:type="gramStart"/>
+      <w:r>
+        <w:rPr>
+          <w:rFonts w:ascii="Calibri" w:eastAsia="Calibri" w:hAnsi="Calibri" w:cs="Calibri"/>
+          <w:color w:val="000000"/>
+          <w:sz w:val="22"/>
+          <w:szCs w:val="22"/>
+        </w:rPr>
+        <w:t>delay, and</w:t>
+      </w:r>
+      <w:proofErr w:type="gramEnd"/>
+      <w:r>
+        <w:rPr>
+          <w:rFonts w:ascii="Calibri" w:eastAsia="Calibri" w:hAnsi="Calibri" w:cs="Calibri"/>
+          <w:color w:val="000000"/>
+          <w:sz w:val="22"/>
+          <w:szCs w:val="22"/>
+        </w:rPr>
+        <w:t xml:space="preserve"> </w:t>
+      </w:r>
+      <w:proofErr w:type="gramStart"/>
+      <w:r>
+        <w:rPr>
+          <w:rFonts w:ascii="Calibri" w:eastAsia="Calibri" w:hAnsi="Calibri" w:cs="Calibri"/>
+          <w:color w:val="000000"/>
+          <w:sz w:val="22"/>
+          <w:szCs w:val="22"/>
+        </w:rPr>
+        <w:t>taking into account</w:t>
+      </w:r>
+      <w:proofErr w:type="gramEnd"/>
+      <w:r>
+        <w:rPr>
+          <w:rFonts w:ascii="Calibri" w:eastAsia="Calibri" w:hAnsi="Calibri" w:cs="Calibri"/>
+          <w:color w:val="000000"/>
+          <w:sz w:val="22"/>
+          <w:szCs w:val="22"/>
+        </w:rPr>
+        <w:t xml:space="preserve"> the nature of the processing.</w:t>
       </w:r>
     </w:p>
     <w:p>
@@ -12570,7 +13667,25 @@
           <w:sz w:val="22"/>
           <w:szCs w:val="22"/>
         </w:rPr>
-        <w:t>In the case of termination, cancellation or rescission of the Principal Agreement or the Data Processing Agreement, the Data Processor is obliged, at the request of the Data Controller, to provide termination assistance to the Data Controller until (i) all personal data has been transferred to the Data Controller in an ordinary, recognised electronic format, and (ii) the services described in the Principal Agreement have been satisfactorily handed over to the Data Controller or a new supplier selected by the Data Controller. The Data Processor must continue to process personal data and to deliver the services in accordance with the Principal Agreement until a satisfactory handover has taken place.</w:t>
+        <w:t>In the case of termination, cancellation or rescission of the Principal Agreement or the Data Processing Agreement, the Data Processor is obliged, at the request of the Data Controller, to provide termination assistance to the Data Controller until (</w:t>
+      </w:r>
+      <w:proofErr w:type="spellStart"/>
+      <w:r>
+        <w:rPr>
+          <w:rFonts w:asciiTheme="majorHAnsi" w:eastAsia="Calibri" w:hAnsiTheme="majorHAnsi" w:cstheme="majorHAnsi"/>
+          <w:sz w:val="22"/>
+          <w:szCs w:val="22"/>
+        </w:rPr>
+        <w:t>i</w:t>
+      </w:r>
+      <w:proofErr w:type="spellEnd"/>
+      <w:r>
+        <w:rPr>
+          <w:rFonts w:asciiTheme="majorHAnsi" w:eastAsia="Calibri" w:hAnsiTheme="majorHAnsi" w:cstheme="majorHAnsi"/>
+          <w:sz w:val="22"/>
+          <w:szCs w:val="22"/>
+        </w:rPr>
+        <w:t>) all personal data has been transferred to the Data Controller in an ordinary, recognised electronic format, and (ii) the services described in the Principal Agreement have been satisfactorily handed over to the Data Controller or a new supplier selected by the Data Controller. The Data Processor must continue to process personal data and to deliver the services in accordance with the Principal Agreement until a satisfactory handover has taken place.</w:t>
       </w:r>
     </w:p>
     <w:p>
@@ -12619,7 +13734,6 @@
           <w:sz w:val="22"/>
           <w:szCs w:val="22"/>
         </w:rPr>
-        <w:lastRenderedPageBreak/>
         <w:t>1</w:t>
       </w:r>
       <w:r>
@@ -13095,6 +14209,7 @@
           <w:sz w:val="22"/>
           <w:szCs w:val="22"/>
         </w:rPr>
+        <w:lastRenderedPageBreak/>
         <w:t>14.</w:t>
       </w:r>
       <w:r>
@@ -13287,7 +14402,6 @@
           <w:sz w:val="22"/>
           <w:szCs w:val="22"/>
         </w:rPr>
-        <w:lastRenderedPageBreak/>
         <w:t>14.</w:t>
       </w:r>
       <w:r>
@@ -13790,6 +14904,7 @@
           <w:sz w:val="22"/>
           <w:szCs w:val="22"/>
         </w:rPr>
+        <w:lastRenderedPageBreak/>
         <w:t>Appendix 2: Sub-processors to the Data Processor</w:t>
       </w:r>
     </w:p>
@@ -14081,15 +15196,51 @@
           <w:sz w:val="22"/>
           <w:szCs w:val="22"/>
         </w:rPr>
-        <w:t xml:space="preserve"> Only identified personnel has access to </w:t>
-      </w:r>
-      <w:r>
-        <w:rPr>
-          <w:rFonts w:ascii="Calibri" w:eastAsia="Calibri" w:hAnsi="Calibri" w:cs="Calibri"/>
-          <w:sz w:val="22"/>
-          <w:szCs w:val="22"/>
-        </w:rPr>
-        <w:t>Institution’s data and each data access is  unique (i.e. each personnel has an account and must login to access, so that operations performed on data are uniquely identifiable).</w:t>
+        <w:t xml:space="preserve"> Only identified personnel </w:t>
+      </w:r>
+      <w:proofErr w:type="gramStart"/>
+      <w:r>
+        <w:rPr>
+          <w:rFonts w:ascii="Calibri" w:eastAsia="Calibri" w:hAnsi="Calibri" w:cs="Calibri"/>
+          <w:sz w:val="22"/>
+          <w:szCs w:val="22"/>
+        </w:rPr>
+        <w:t>has</w:t>
+      </w:r>
+      <w:proofErr w:type="gramEnd"/>
+      <w:r>
+        <w:rPr>
+          <w:rFonts w:ascii="Calibri" w:eastAsia="Calibri" w:hAnsi="Calibri" w:cs="Calibri"/>
+          <w:sz w:val="22"/>
+          <w:szCs w:val="22"/>
+        </w:rPr>
+        <w:t xml:space="preserve"> access to </w:t>
+      </w:r>
+      <w:r>
+        <w:rPr>
+          <w:rFonts w:ascii="Calibri" w:eastAsia="Calibri" w:hAnsi="Calibri" w:cs="Calibri"/>
+          <w:sz w:val="22"/>
+          <w:szCs w:val="22"/>
+        </w:rPr>
+        <w:t xml:space="preserve">Institution’s data and each data access is  unique (i.e. each personnel </w:t>
+      </w:r>
+      <w:proofErr w:type="gramStart"/>
+      <w:r>
+        <w:rPr>
+          <w:rFonts w:ascii="Calibri" w:eastAsia="Calibri" w:hAnsi="Calibri" w:cs="Calibri"/>
+          <w:sz w:val="22"/>
+          <w:szCs w:val="22"/>
+        </w:rPr>
+        <w:t>has</w:t>
+      </w:r>
+      <w:proofErr w:type="gramEnd"/>
+      <w:r>
+        <w:rPr>
+          <w:rFonts w:ascii="Calibri" w:eastAsia="Calibri" w:hAnsi="Calibri" w:cs="Calibri"/>
+          <w:sz w:val="22"/>
+          <w:szCs w:val="22"/>
+        </w:rPr>
+        <w:t xml:space="preserve"> an account and must login to access, so that operations performed on data are uniquely identifiable).</w:t>
       </w:r>
     </w:p>
     <w:p>
@@ -14973,7 +16124,25 @@
           <w:sz w:val="22"/>
           <w:szCs w:val="22"/>
         </w:rPr>
-        <w:t>.1. Public-nEUro users data access is regulated as per Schedule B.</w:t>
+        <w:t>.1. Public-</w:t>
+      </w:r>
+      <w:proofErr w:type="spellStart"/>
+      <w:r>
+        <w:rPr>
+          <w:rFonts w:ascii="Calibri" w:eastAsia="Calibri" w:hAnsi="Calibri" w:cs="Calibri"/>
+          <w:sz w:val="22"/>
+          <w:szCs w:val="22"/>
+        </w:rPr>
+        <w:t>nEUro</w:t>
+      </w:r>
+      <w:proofErr w:type="spellEnd"/>
+      <w:r>
+        <w:rPr>
+          <w:rFonts w:ascii="Calibri" w:eastAsia="Calibri" w:hAnsi="Calibri" w:cs="Calibri"/>
+          <w:sz w:val="22"/>
+          <w:szCs w:val="22"/>
+        </w:rPr>
+        <w:t xml:space="preserve"> users data access is regulated as per Schedule B.</w:t>
       </w:r>
     </w:p>
     <w:p>
@@ -15998,7 +17167,25 @@
           <w:sz w:val="22"/>
           <w:szCs w:val="22"/>
         </w:rPr>
-        <w:t>When disposing of equipment, the Data Processor must document the methods used, and be able to produce this documentation upon request.</w:t>
+        <w:t xml:space="preserve">When disposing of equipment, the Data Processor must document the methods </w:t>
+      </w:r>
+      <w:proofErr w:type="gramStart"/>
+      <w:r>
+        <w:rPr>
+          <w:rFonts w:ascii="Calibri" w:eastAsia="Calibri" w:hAnsi="Calibri" w:cs="Calibri"/>
+          <w:sz w:val="22"/>
+          <w:szCs w:val="22"/>
+        </w:rPr>
+        <w:t>used, and</w:t>
+      </w:r>
+      <w:proofErr w:type="gramEnd"/>
+      <w:r>
+        <w:rPr>
+          <w:rFonts w:ascii="Calibri" w:eastAsia="Calibri" w:hAnsi="Calibri" w:cs="Calibri"/>
+          <w:sz w:val="22"/>
+          <w:szCs w:val="22"/>
+        </w:rPr>
+        <w:t xml:space="preserve"> be able to produce this documentation upon request.</w:t>
       </w:r>
     </w:p>
     <w:p>
@@ -16429,7 +17616,29 @@
                 <w:szCs w:val="22"/>
                 <w:shd w:val="clear" w:color="auto" w:fill="FFFFFF"/>
               </w:rPr>
-              <w:t>Anker Engelunds Vej 101, DK-2800 Kongens Lyngby</w:t>
+              <w:t xml:space="preserve">Anker </w:t>
+            </w:r>
+            <w:proofErr w:type="spellStart"/>
+            <w:r>
+              <w:rPr>
+                <w:rFonts w:asciiTheme="majorHAnsi" w:hAnsiTheme="majorHAnsi" w:cstheme="majorHAnsi"/>
+                <w:color w:val="212121"/>
+                <w:sz w:val="22"/>
+                <w:szCs w:val="22"/>
+                <w:shd w:val="clear" w:color="auto" w:fill="FFFFFF"/>
+              </w:rPr>
+              <w:t>Engelunds</w:t>
+            </w:r>
+            <w:proofErr w:type="spellEnd"/>
+            <w:r>
+              <w:rPr>
+                <w:rFonts w:asciiTheme="majorHAnsi" w:hAnsiTheme="majorHAnsi" w:cstheme="majorHAnsi"/>
+                <w:color w:val="212121"/>
+                <w:sz w:val="22"/>
+                <w:szCs w:val="22"/>
+                <w:shd w:val="clear" w:color="auto" w:fill="FFFFFF"/>
+              </w:rPr>
+              <w:t xml:space="preserve"> Vej 101, DK-2800 Kongens Lyngby</w:t>
             </w:r>
           </w:p>
         </w:tc>
@@ -16518,6 +17727,7 @@
                 <w:szCs w:val="22"/>
               </w:rPr>
             </w:pPr>
+            <w:proofErr w:type="spellStart"/>
             <w:r>
               <w:rPr>
                 <w:rFonts w:asciiTheme="majorHAnsi" w:hAnsiTheme="majorHAnsi" w:cstheme="majorHAnsi"/>
@@ -16528,6 +17738,7 @@
               </w:rPr>
               <w:t>Frederiksborgve</w:t>
             </w:r>
+            <w:proofErr w:type="spellEnd"/>
             <w:r>
               <w:rPr>
                 <w:rFonts w:asciiTheme="majorHAnsi" w:hAnsiTheme="majorHAnsi" w:cstheme="majorHAnsi"/>
@@ -17080,8 +18291,8 @@
       </w:pPr>
     </w:p>
     <w:sectPr>
-      <w:footerReference w:type="even" r:id="rId18"/>
-      <w:footerReference w:type="default" r:id="rId19"/>
+      <w:footerReference w:type="even" r:id="rId17"/>
+      <w:footerReference w:type="default" r:id="rId18"/>
       <w:pgSz w:w="11906" w:h="16838"/>
       <w:pgMar w:top="993" w:right="1134" w:bottom="1701" w:left="1134" w:header="709" w:footer="709" w:gutter="0"/>
       <w:pgNumType w:start="1"/>
@@ -17092,7 +18303,7 @@
 </file>
 
 <file path=word/endnotes.xml><?xml version="1.0" encoding="utf-8"?>
-<w:endnotes xmlns:wpc="http://schemas.microsoft.com/office/word/2010/wordprocessingCanvas" xmlns:cx="http://schemas.microsoft.com/office/drawing/2014/chartex" xmlns:cx1="http://schemas.microsoft.com/office/drawing/2015/9/8/chartex" xmlns:cx2="http://schemas.microsoft.com/office/drawing/2015/10/21/chartex" xmlns:cx3="http://schemas.microsoft.com/office/drawing/2016/5/9/chartex" xmlns:cx4="http://schemas.microsoft.com/office/drawing/2016/5/10/chartex" xmlns:cx5="http://schemas.microsoft.com/office/drawing/2016/5/11/chartex" xmlns:cx6="http://schemas.microsoft.com/office/drawing/2016/5/12/chartex" xmlns:cx7="http://schemas.microsoft.com/office/drawing/2016/5/13/chartex" xmlns:cx8="http://schemas.microsoft.com/office/drawing/2016/5/14/chartex" xmlns:mc="http://schemas.openxmlformats.org/markup-compatibility/2006" xmlns:aink="http://schemas.microsoft.com/office/drawing/2016/ink" xmlns:am3d="http://schemas.microsoft.com/office/drawing/2017/model3d" xmlns:o="urn:schemas-microsoft-com:office:office" xmlns:oel="http://schemas.microsoft.com/office/2019/extlst" xmlns:r="http://schemas.openxmlformats.org/officeDocument/2006/relationships" xmlns:m="http://schemas.openxmlformats.org/officeDocument/2006/math" xmlns:v="urn:schemas-microsoft-com:vml" xmlns:wp14="http://schemas.microsoft.com/office/word/2010/wordprocessingDrawing" xmlns:wp="http://schemas.openxmlformats.org/drawingml/2006/wordprocessingDrawing" xmlns:w10="urn:schemas-microsoft-com:office:word" xmlns:w="http://schemas.openxmlformats.org/wordprocessingml/2006/main" xmlns:w14="http://schemas.microsoft.com/office/word/2010/wordml" xmlns:w15="http://schemas.microsoft.com/office/word/2012/wordml" xmlns:w16cex="http://schemas.microsoft.com/office/word/2018/wordml/cex" xmlns:w16cid="http://schemas.microsoft.com/office/word/2016/wordml/cid" xmlns:w16="http://schemas.microsoft.com/office/word/2018/wordml" xmlns:w16du="http://schemas.microsoft.com/office/word/2023/wordml/word16du" xmlns:w16sdtdh="http://schemas.microsoft.com/office/word/2020/wordml/sdtdatahash" xmlns:w16se="http://schemas.microsoft.com/office/word/2015/wordml/symex" xmlns:wpg="http://schemas.microsoft.com/office/word/2010/wordprocessingGroup" xmlns:wpi="http://schemas.microsoft.com/office/word/2010/wordprocessingInk" xmlns:wne="http://schemas.microsoft.com/office/word/2006/wordml" xmlns:wps="http://schemas.microsoft.com/office/word/2010/wordprocessingShape" mc:Ignorable="w14 w15 w16se w16cid w16 w16cex w16sdtdh w16du wp14">
+<w:endnotes xmlns:wpc="http://schemas.microsoft.com/office/word/2010/wordprocessingCanvas" xmlns:cx="http://schemas.microsoft.com/office/drawing/2014/chartex" xmlns:cx1="http://schemas.microsoft.com/office/drawing/2015/9/8/chartex" xmlns:cx2="http://schemas.microsoft.com/office/drawing/2015/10/21/chartex" xmlns:cx3="http://schemas.microsoft.com/office/drawing/2016/5/9/chartex" xmlns:cx4="http://schemas.microsoft.com/office/drawing/2016/5/10/chartex" xmlns:cx5="http://schemas.microsoft.com/office/drawing/2016/5/11/chartex" xmlns:cx6="http://schemas.microsoft.com/office/drawing/2016/5/12/chartex" xmlns:cx7="http://schemas.microsoft.com/office/drawing/2016/5/13/chartex" xmlns:cx8="http://schemas.microsoft.com/office/drawing/2016/5/14/chartex" xmlns:mc="http://schemas.openxmlformats.org/markup-compatibility/2006" xmlns:aink="http://schemas.microsoft.com/office/drawing/2016/ink" xmlns:am3d="http://schemas.microsoft.com/office/drawing/2017/model3d" xmlns:o="urn:schemas-microsoft-com:office:office" xmlns:oel="http://schemas.microsoft.com/office/2019/extlst" xmlns:r="http://schemas.openxmlformats.org/officeDocument/2006/relationships" xmlns:m="http://schemas.openxmlformats.org/officeDocument/2006/math" xmlns:v="urn:schemas-microsoft-com:vml" xmlns:wp14="http://schemas.microsoft.com/office/word/2010/wordprocessingDrawing" xmlns:wp="http://schemas.openxmlformats.org/drawingml/2006/wordprocessingDrawing" xmlns:w10="urn:schemas-microsoft-com:office:word" xmlns:w="http://schemas.openxmlformats.org/wordprocessingml/2006/main" xmlns:w14="http://schemas.microsoft.com/office/word/2010/wordml" xmlns:w15="http://schemas.microsoft.com/office/word/2012/wordml" xmlns:w16cex="http://schemas.microsoft.com/office/word/2018/wordml/cex" xmlns:w16cid="http://schemas.microsoft.com/office/word/2016/wordml/cid" xmlns:w16="http://schemas.microsoft.com/office/word/2018/wordml" xmlns:w16du="http://schemas.microsoft.com/office/word/2023/wordml/word16du" xmlns:w16sdtdh="http://schemas.microsoft.com/office/word/2020/wordml/sdtdatahash" xmlns:w16sdtfl="http://schemas.microsoft.com/office/word/2024/wordml/sdtformatlock" xmlns:w16se="http://schemas.microsoft.com/office/word/2015/wordml/symex" xmlns:wpg="http://schemas.microsoft.com/office/word/2010/wordprocessingGroup" xmlns:wpi="http://schemas.microsoft.com/office/word/2010/wordprocessingInk" xmlns:wne="http://schemas.microsoft.com/office/word/2006/wordml" xmlns:wps="http://schemas.microsoft.com/office/word/2010/wordprocessingShape" mc:Ignorable="w14 w15 w16se w16cid w16 w16cex w16sdtdh w16sdtfl w16du wp14">
   <w:endnote w:type="separator" w:id="-1">
     <w:p>
       <w:pPr>
@@ -17119,7 +18330,7 @@
 </file>
 
 <file path=word/footer1.xml><?xml version="1.0" encoding="utf-8"?>
-<w:ftr xmlns:wpc="http://schemas.microsoft.com/office/word/2010/wordprocessingCanvas" xmlns:cx="http://schemas.microsoft.com/office/drawing/2014/chartex" xmlns:cx1="http://schemas.microsoft.com/office/drawing/2015/9/8/chartex" xmlns:cx2="http://schemas.microsoft.com/office/drawing/2015/10/21/chartex" xmlns:cx3="http://schemas.microsoft.com/office/drawing/2016/5/9/chartex" xmlns:cx4="http://schemas.microsoft.com/office/drawing/2016/5/10/chartex" xmlns:cx5="http://schemas.microsoft.com/office/drawing/2016/5/11/chartex" xmlns:cx6="http://schemas.microsoft.com/office/drawing/2016/5/12/chartex" xmlns:cx7="http://schemas.microsoft.com/office/drawing/2016/5/13/chartex" xmlns:cx8="http://schemas.microsoft.com/office/drawing/2016/5/14/chartex" xmlns:mc="http://schemas.openxmlformats.org/markup-compatibility/2006" xmlns:aink="http://schemas.microsoft.com/office/drawing/2016/ink" xmlns:am3d="http://schemas.microsoft.com/office/drawing/2017/model3d" xmlns:o="urn:schemas-microsoft-com:office:office" xmlns:oel="http://schemas.microsoft.com/office/2019/extlst" xmlns:r="http://schemas.openxmlformats.org/officeDocument/2006/relationships" xmlns:m="http://schemas.openxmlformats.org/officeDocument/2006/math" xmlns:v="urn:schemas-microsoft-com:vml" xmlns:wp14="http://schemas.microsoft.com/office/word/2010/wordprocessingDrawing" xmlns:wp="http://schemas.openxmlformats.org/drawingml/2006/wordprocessingDrawing" xmlns:w10="urn:schemas-microsoft-com:office:word" xmlns:w="http://schemas.openxmlformats.org/wordprocessingml/2006/main" xmlns:w14="http://schemas.microsoft.com/office/word/2010/wordml" xmlns:w15="http://schemas.microsoft.com/office/word/2012/wordml" xmlns:w16cex="http://schemas.microsoft.com/office/word/2018/wordml/cex" xmlns:w16cid="http://schemas.microsoft.com/office/word/2016/wordml/cid" xmlns:w16="http://schemas.microsoft.com/office/word/2018/wordml" xmlns:w16du="http://schemas.microsoft.com/office/word/2023/wordml/word16du" xmlns:w16sdtdh="http://schemas.microsoft.com/office/word/2020/wordml/sdtdatahash" xmlns:w16se="http://schemas.microsoft.com/office/word/2015/wordml/symex" xmlns:wpg="http://schemas.microsoft.com/office/word/2010/wordprocessingGroup" xmlns:wpi="http://schemas.microsoft.com/office/word/2010/wordprocessingInk" xmlns:wne="http://schemas.microsoft.com/office/word/2006/wordml" xmlns:wps="http://schemas.microsoft.com/office/word/2010/wordprocessingShape" mc:Ignorable="w14 w15 w16se w16cid w16 w16cex w16sdtdh w16du wp14">
+<w:ftr xmlns:wpc="http://schemas.microsoft.com/office/word/2010/wordprocessingCanvas" xmlns:cx="http://schemas.microsoft.com/office/drawing/2014/chartex" xmlns:cx1="http://schemas.microsoft.com/office/drawing/2015/9/8/chartex" xmlns:cx2="http://schemas.microsoft.com/office/drawing/2015/10/21/chartex" xmlns:cx3="http://schemas.microsoft.com/office/drawing/2016/5/9/chartex" xmlns:cx4="http://schemas.microsoft.com/office/drawing/2016/5/10/chartex" xmlns:cx5="http://schemas.microsoft.com/office/drawing/2016/5/11/chartex" xmlns:cx6="http://schemas.microsoft.com/office/drawing/2016/5/12/chartex" xmlns:cx7="http://schemas.microsoft.com/office/drawing/2016/5/13/chartex" xmlns:cx8="http://schemas.microsoft.com/office/drawing/2016/5/14/chartex" xmlns:mc="http://schemas.openxmlformats.org/markup-compatibility/2006" xmlns:aink="http://schemas.microsoft.com/office/drawing/2016/ink" xmlns:am3d="http://schemas.microsoft.com/office/drawing/2017/model3d" xmlns:o="urn:schemas-microsoft-com:office:office" xmlns:oel="http://schemas.microsoft.com/office/2019/extlst" xmlns:r="http://schemas.openxmlformats.org/officeDocument/2006/relationships" xmlns:m="http://schemas.openxmlformats.org/officeDocument/2006/math" xmlns:v="urn:schemas-microsoft-com:vml" xmlns:wp14="http://schemas.microsoft.com/office/word/2010/wordprocessingDrawing" xmlns:wp="http://schemas.openxmlformats.org/drawingml/2006/wordprocessingDrawing" xmlns:w10="urn:schemas-microsoft-com:office:word" xmlns:w="http://schemas.openxmlformats.org/wordprocessingml/2006/main" xmlns:w14="http://schemas.microsoft.com/office/word/2010/wordml" xmlns:w15="http://schemas.microsoft.com/office/word/2012/wordml" xmlns:w16cex="http://schemas.microsoft.com/office/word/2018/wordml/cex" xmlns:w16cid="http://schemas.microsoft.com/office/word/2016/wordml/cid" xmlns:w16="http://schemas.microsoft.com/office/word/2018/wordml" xmlns:w16du="http://schemas.microsoft.com/office/word/2023/wordml/word16du" xmlns:w16sdtdh="http://schemas.microsoft.com/office/word/2020/wordml/sdtdatahash" xmlns:w16sdtfl="http://schemas.microsoft.com/office/word/2024/wordml/sdtformatlock" xmlns:w16se="http://schemas.microsoft.com/office/word/2015/wordml/symex" xmlns:wpg="http://schemas.microsoft.com/office/word/2010/wordprocessingGroup" xmlns:wpi="http://schemas.microsoft.com/office/word/2010/wordprocessingInk" xmlns:wne="http://schemas.microsoft.com/office/word/2006/wordml" xmlns:wps="http://schemas.microsoft.com/office/word/2010/wordprocessingShape" mc:Ignorable="w14 w15 w16se w16cid w16 w16cex w16sdtdh w16sdtfl w16du wp14">
   <w:p>
     <w:pPr>
       <w:pBdr>
@@ -17187,7 +18398,7 @@
 </file>
 
 <file path=word/footer2.xml><?xml version="1.0" encoding="utf-8"?>
-<w:ftr xmlns:wpc="http://schemas.microsoft.com/office/word/2010/wordprocessingCanvas" xmlns:cx="http://schemas.microsoft.com/office/drawing/2014/chartex" xmlns:cx1="http://schemas.microsoft.com/office/drawing/2015/9/8/chartex" xmlns:cx2="http://schemas.microsoft.com/office/drawing/2015/10/21/chartex" xmlns:cx3="http://schemas.microsoft.com/office/drawing/2016/5/9/chartex" xmlns:cx4="http://schemas.microsoft.com/office/drawing/2016/5/10/chartex" xmlns:cx5="http://schemas.microsoft.com/office/drawing/2016/5/11/chartex" xmlns:cx6="http://schemas.microsoft.com/office/drawing/2016/5/12/chartex" xmlns:cx7="http://schemas.microsoft.com/office/drawing/2016/5/13/chartex" xmlns:cx8="http://schemas.microsoft.com/office/drawing/2016/5/14/chartex" xmlns:mc="http://schemas.openxmlformats.org/markup-compatibility/2006" xmlns:aink="http://schemas.microsoft.com/office/drawing/2016/ink" xmlns:am3d="http://schemas.microsoft.com/office/drawing/2017/model3d" xmlns:o="urn:schemas-microsoft-com:office:office" xmlns:oel="http://schemas.microsoft.com/office/2019/extlst" xmlns:r="http://schemas.openxmlformats.org/officeDocument/2006/relationships" xmlns:m="http://schemas.openxmlformats.org/officeDocument/2006/math" xmlns:v="urn:schemas-microsoft-com:vml" xmlns:wp14="http://schemas.microsoft.com/office/word/2010/wordprocessingDrawing" xmlns:wp="http://schemas.openxmlformats.org/drawingml/2006/wordprocessingDrawing" xmlns:w10="urn:schemas-microsoft-com:office:word" xmlns:w="http://schemas.openxmlformats.org/wordprocessingml/2006/main" xmlns:w14="http://schemas.microsoft.com/office/word/2010/wordml" xmlns:w15="http://schemas.microsoft.com/office/word/2012/wordml" xmlns:w16cex="http://schemas.microsoft.com/office/word/2018/wordml/cex" xmlns:w16cid="http://schemas.microsoft.com/office/word/2016/wordml/cid" xmlns:w16="http://schemas.microsoft.com/office/word/2018/wordml" xmlns:w16du="http://schemas.microsoft.com/office/word/2023/wordml/word16du" xmlns:w16sdtdh="http://schemas.microsoft.com/office/word/2020/wordml/sdtdatahash" xmlns:w16se="http://schemas.microsoft.com/office/word/2015/wordml/symex" xmlns:wpg="http://schemas.microsoft.com/office/word/2010/wordprocessingGroup" xmlns:wpi="http://schemas.microsoft.com/office/word/2010/wordprocessingInk" xmlns:wne="http://schemas.microsoft.com/office/word/2006/wordml" xmlns:wps="http://schemas.microsoft.com/office/word/2010/wordprocessingShape" mc:Ignorable="w14 w15 w16se w16cid w16 w16cex w16sdtdh w16du wp14">
+<w:ftr xmlns:wpc="http://schemas.microsoft.com/office/word/2010/wordprocessingCanvas" xmlns:cx="http://schemas.microsoft.com/office/drawing/2014/chartex" xmlns:cx1="http://schemas.microsoft.com/office/drawing/2015/9/8/chartex" xmlns:cx2="http://schemas.microsoft.com/office/drawing/2015/10/21/chartex" xmlns:cx3="http://schemas.microsoft.com/office/drawing/2016/5/9/chartex" xmlns:cx4="http://schemas.microsoft.com/office/drawing/2016/5/10/chartex" xmlns:cx5="http://schemas.microsoft.com/office/drawing/2016/5/11/chartex" xmlns:cx6="http://schemas.microsoft.com/office/drawing/2016/5/12/chartex" xmlns:cx7="http://schemas.microsoft.com/office/drawing/2016/5/13/chartex" xmlns:cx8="http://schemas.microsoft.com/office/drawing/2016/5/14/chartex" xmlns:mc="http://schemas.openxmlformats.org/markup-compatibility/2006" xmlns:aink="http://schemas.microsoft.com/office/drawing/2016/ink" xmlns:am3d="http://schemas.microsoft.com/office/drawing/2017/model3d" xmlns:o="urn:schemas-microsoft-com:office:office" xmlns:oel="http://schemas.microsoft.com/office/2019/extlst" xmlns:r="http://schemas.openxmlformats.org/officeDocument/2006/relationships" xmlns:m="http://schemas.openxmlformats.org/officeDocument/2006/math" xmlns:v="urn:schemas-microsoft-com:vml" xmlns:wp14="http://schemas.microsoft.com/office/word/2010/wordprocessingDrawing" xmlns:wp="http://schemas.openxmlformats.org/drawingml/2006/wordprocessingDrawing" xmlns:w10="urn:schemas-microsoft-com:office:word" xmlns:w="http://schemas.openxmlformats.org/wordprocessingml/2006/main" xmlns:w14="http://schemas.microsoft.com/office/word/2010/wordml" xmlns:w15="http://schemas.microsoft.com/office/word/2012/wordml" xmlns:w16cex="http://schemas.microsoft.com/office/word/2018/wordml/cex" xmlns:w16cid="http://schemas.microsoft.com/office/word/2016/wordml/cid" xmlns:w16="http://schemas.microsoft.com/office/word/2018/wordml" xmlns:w16du="http://schemas.microsoft.com/office/word/2023/wordml/word16du" xmlns:w16sdtdh="http://schemas.microsoft.com/office/word/2020/wordml/sdtdatahash" xmlns:w16sdtfl="http://schemas.microsoft.com/office/word/2024/wordml/sdtformatlock" xmlns:w16se="http://schemas.microsoft.com/office/word/2015/wordml/symex" xmlns:wpg="http://schemas.microsoft.com/office/word/2010/wordprocessingGroup" xmlns:wpi="http://schemas.microsoft.com/office/word/2010/wordprocessingInk" xmlns:wne="http://schemas.microsoft.com/office/word/2006/wordml" xmlns:wps="http://schemas.microsoft.com/office/word/2010/wordprocessingShape" mc:Ignorable="w14 w15 w16se w16cid w16 w16cex w16sdtdh w16sdtfl w16du wp14">
   <w:p>
     <w:pPr>
       <w:pBdr>
@@ -17262,7 +18473,7 @@
 </file>
 
 <file path=word/footnotes.xml><?xml version="1.0" encoding="utf-8"?>
-<w:footnotes xmlns:wpc="http://schemas.microsoft.com/office/word/2010/wordprocessingCanvas" xmlns:cx="http://schemas.microsoft.com/office/drawing/2014/chartex" xmlns:cx1="http://schemas.microsoft.com/office/drawing/2015/9/8/chartex" xmlns:cx2="http://schemas.microsoft.com/office/drawing/2015/10/21/chartex" xmlns:cx3="http://schemas.microsoft.com/office/drawing/2016/5/9/chartex" xmlns:cx4="http://schemas.microsoft.com/office/drawing/2016/5/10/chartex" xmlns:cx5="http://schemas.microsoft.com/office/drawing/2016/5/11/chartex" xmlns:cx6="http://schemas.microsoft.com/office/drawing/2016/5/12/chartex" xmlns:cx7="http://schemas.microsoft.com/office/drawing/2016/5/13/chartex" xmlns:cx8="http://schemas.microsoft.com/office/drawing/2016/5/14/chartex" xmlns:mc="http://schemas.openxmlformats.org/markup-compatibility/2006" xmlns:aink="http://schemas.microsoft.com/office/drawing/2016/ink" xmlns:am3d="http://schemas.microsoft.com/office/drawing/2017/model3d" xmlns:o="urn:schemas-microsoft-com:office:office" xmlns:oel="http://schemas.microsoft.com/office/2019/extlst" xmlns:r="http://schemas.openxmlformats.org/officeDocument/2006/relationships" xmlns:m="http://schemas.openxmlformats.org/officeDocument/2006/math" xmlns:v="urn:schemas-microsoft-com:vml" xmlns:wp14="http://schemas.microsoft.com/office/word/2010/wordprocessingDrawing" xmlns:wp="http://schemas.openxmlformats.org/drawingml/2006/wordprocessingDrawing" xmlns:w10="urn:schemas-microsoft-com:office:word" xmlns:w="http://schemas.openxmlformats.org/wordprocessingml/2006/main" xmlns:w14="http://schemas.microsoft.com/office/word/2010/wordml" xmlns:w15="http://schemas.microsoft.com/office/word/2012/wordml" xmlns:w16cex="http://schemas.microsoft.com/office/word/2018/wordml/cex" xmlns:w16cid="http://schemas.microsoft.com/office/word/2016/wordml/cid" xmlns:w16="http://schemas.microsoft.com/office/word/2018/wordml" xmlns:w16du="http://schemas.microsoft.com/office/word/2023/wordml/word16du" xmlns:w16sdtdh="http://schemas.microsoft.com/office/word/2020/wordml/sdtdatahash" xmlns:w16se="http://schemas.microsoft.com/office/word/2015/wordml/symex" xmlns:wpg="http://schemas.microsoft.com/office/word/2010/wordprocessingGroup" xmlns:wpi="http://schemas.microsoft.com/office/word/2010/wordprocessingInk" xmlns:wne="http://schemas.microsoft.com/office/word/2006/wordml" xmlns:wps="http://schemas.microsoft.com/office/word/2010/wordprocessingShape" mc:Ignorable="w14 w15 w16se w16cid w16 w16cex w16sdtdh w16du wp14">
+<w:footnotes xmlns:wpc="http://schemas.microsoft.com/office/word/2010/wordprocessingCanvas" xmlns:cx="http://schemas.microsoft.com/office/drawing/2014/chartex" xmlns:cx1="http://schemas.microsoft.com/office/drawing/2015/9/8/chartex" xmlns:cx2="http://schemas.microsoft.com/office/drawing/2015/10/21/chartex" xmlns:cx3="http://schemas.microsoft.com/office/drawing/2016/5/9/chartex" xmlns:cx4="http://schemas.microsoft.com/office/drawing/2016/5/10/chartex" xmlns:cx5="http://schemas.microsoft.com/office/drawing/2016/5/11/chartex" xmlns:cx6="http://schemas.microsoft.com/office/drawing/2016/5/12/chartex" xmlns:cx7="http://schemas.microsoft.com/office/drawing/2016/5/13/chartex" xmlns:cx8="http://schemas.microsoft.com/office/drawing/2016/5/14/chartex" xmlns:mc="http://schemas.openxmlformats.org/markup-compatibility/2006" xmlns:aink="http://schemas.microsoft.com/office/drawing/2016/ink" xmlns:am3d="http://schemas.microsoft.com/office/drawing/2017/model3d" xmlns:o="urn:schemas-microsoft-com:office:office" xmlns:oel="http://schemas.microsoft.com/office/2019/extlst" xmlns:r="http://schemas.openxmlformats.org/officeDocument/2006/relationships" xmlns:m="http://schemas.openxmlformats.org/officeDocument/2006/math" xmlns:v="urn:schemas-microsoft-com:vml" xmlns:wp14="http://schemas.microsoft.com/office/word/2010/wordprocessingDrawing" xmlns:wp="http://schemas.openxmlformats.org/drawingml/2006/wordprocessingDrawing" xmlns:w10="urn:schemas-microsoft-com:office:word" xmlns:w="http://schemas.openxmlformats.org/wordprocessingml/2006/main" xmlns:w14="http://schemas.microsoft.com/office/word/2010/wordml" xmlns:w15="http://schemas.microsoft.com/office/word/2012/wordml" xmlns:w16cex="http://schemas.microsoft.com/office/word/2018/wordml/cex" xmlns:w16cid="http://schemas.microsoft.com/office/word/2016/wordml/cid" xmlns:w16="http://schemas.microsoft.com/office/word/2018/wordml" xmlns:w16du="http://schemas.microsoft.com/office/word/2023/wordml/word16du" xmlns:w16sdtdh="http://schemas.microsoft.com/office/word/2020/wordml/sdtdatahash" xmlns:w16sdtfl="http://schemas.microsoft.com/office/word/2024/wordml/sdtformatlock" xmlns:w16se="http://schemas.microsoft.com/office/word/2015/wordml/symex" xmlns:wpg="http://schemas.microsoft.com/office/word/2010/wordprocessingGroup" xmlns:wpi="http://schemas.microsoft.com/office/word/2010/wordprocessingInk" xmlns:wne="http://schemas.microsoft.com/office/word/2006/wordml" xmlns:wps="http://schemas.microsoft.com/office/word/2010/wordprocessingShape" mc:Ignorable="w14 w15 w16se w16cid w16 w16cex w16sdtdh w16sdtfl w16du wp14">
   <w:footnote w:type="separator" w:id="-1">
     <w:p>
       <w:pPr>
@@ -17289,7 +18500,7 @@
 </file>
 
 <file path=word/numbering.xml><?xml version="1.0" encoding="utf-8"?>
-<w:numbering xmlns:wpc="http://schemas.microsoft.com/office/word/2010/wordprocessingCanvas" xmlns:cx="http://schemas.microsoft.com/office/drawing/2014/chartex" xmlns:cx1="http://schemas.microsoft.com/office/drawing/2015/9/8/chartex" xmlns:cx2="http://schemas.microsoft.com/office/drawing/2015/10/21/chartex" xmlns:cx3="http://schemas.microsoft.com/office/drawing/2016/5/9/chartex" xmlns:cx4="http://schemas.microsoft.com/office/drawing/2016/5/10/chartex" xmlns:cx5="http://schemas.microsoft.com/office/drawing/2016/5/11/chartex" xmlns:cx6="http://schemas.microsoft.com/office/drawing/2016/5/12/chartex" xmlns:cx7="http://schemas.microsoft.com/office/drawing/2016/5/13/chartex" xmlns:cx8="http://schemas.microsoft.com/office/drawing/2016/5/14/chartex" xmlns:mc="http://schemas.openxmlformats.org/markup-compatibility/2006" xmlns:aink="http://schemas.microsoft.com/office/drawing/2016/ink" xmlns:am3d="http://schemas.microsoft.com/office/drawing/2017/model3d" xmlns:o="urn:schemas-microsoft-com:office:office" xmlns:oel="http://schemas.microsoft.com/office/2019/extlst" xmlns:r="http://schemas.openxmlformats.org/officeDocument/2006/relationships" xmlns:m="http://schemas.openxmlformats.org/officeDocument/2006/math" xmlns:v="urn:schemas-microsoft-com:vml" xmlns:wp14="http://schemas.microsoft.com/office/word/2010/wordprocessingDrawing" xmlns:wp="http://schemas.openxmlformats.org/drawingml/2006/wordprocessingDrawing" xmlns:w10="urn:schemas-microsoft-com:office:word" xmlns:w="http://schemas.openxmlformats.org/wordprocessingml/2006/main" xmlns:w14="http://schemas.microsoft.com/office/word/2010/wordml" xmlns:w15="http://schemas.microsoft.com/office/word/2012/wordml" xmlns:w16cex="http://schemas.microsoft.com/office/word/2018/wordml/cex" xmlns:w16cid="http://schemas.microsoft.com/office/word/2016/wordml/cid" xmlns:w16="http://schemas.microsoft.com/office/word/2018/wordml" xmlns:w16du="http://schemas.microsoft.com/office/word/2023/wordml/word16du" xmlns:w16sdtdh="http://schemas.microsoft.com/office/word/2020/wordml/sdtdatahash" xmlns:w16se="http://schemas.microsoft.com/office/word/2015/wordml/symex" xmlns:wpg="http://schemas.microsoft.com/office/word/2010/wordprocessingGroup" xmlns:wpi="http://schemas.microsoft.com/office/word/2010/wordprocessingInk" xmlns:wne="http://schemas.microsoft.com/office/word/2006/wordml" xmlns:wps="http://schemas.microsoft.com/office/word/2010/wordprocessingShape" mc:Ignorable="w14 w15 w16se w16cid w16 w16cex w16sdtdh w16du wp14">
+<w:numbering xmlns:wpc="http://schemas.microsoft.com/office/word/2010/wordprocessingCanvas" xmlns:cx="http://schemas.microsoft.com/office/drawing/2014/chartex" xmlns:cx1="http://schemas.microsoft.com/office/drawing/2015/9/8/chartex" xmlns:cx2="http://schemas.microsoft.com/office/drawing/2015/10/21/chartex" xmlns:cx3="http://schemas.microsoft.com/office/drawing/2016/5/9/chartex" xmlns:cx4="http://schemas.microsoft.com/office/drawing/2016/5/10/chartex" xmlns:cx5="http://schemas.microsoft.com/office/drawing/2016/5/11/chartex" xmlns:cx6="http://schemas.microsoft.com/office/drawing/2016/5/12/chartex" xmlns:cx7="http://schemas.microsoft.com/office/drawing/2016/5/13/chartex" xmlns:cx8="http://schemas.microsoft.com/office/drawing/2016/5/14/chartex" xmlns:mc="http://schemas.openxmlformats.org/markup-compatibility/2006" xmlns:aink="http://schemas.microsoft.com/office/drawing/2016/ink" xmlns:am3d="http://schemas.microsoft.com/office/drawing/2017/model3d" xmlns:o="urn:schemas-microsoft-com:office:office" xmlns:oel="http://schemas.microsoft.com/office/2019/extlst" xmlns:r="http://schemas.openxmlformats.org/officeDocument/2006/relationships" xmlns:m="http://schemas.openxmlformats.org/officeDocument/2006/math" xmlns:v="urn:schemas-microsoft-com:vml" xmlns:wp14="http://schemas.microsoft.com/office/word/2010/wordprocessingDrawing" xmlns:wp="http://schemas.openxmlformats.org/drawingml/2006/wordprocessingDrawing" xmlns:w10="urn:schemas-microsoft-com:office:word" xmlns:w="http://schemas.openxmlformats.org/wordprocessingml/2006/main" xmlns:w14="http://schemas.microsoft.com/office/word/2010/wordml" xmlns:w15="http://schemas.microsoft.com/office/word/2012/wordml" xmlns:w16cex="http://schemas.microsoft.com/office/word/2018/wordml/cex" xmlns:w16cid="http://schemas.microsoft.com/office/word/2016/wordml/cid" xmlns:w16="http://schemas.microsoft.com/office/word/2018/wordml" xmlns:w16du="http://schemas.microsoft.com/office/word/2023/wordml/word16du" xmlns:w16sdtdh="http://schemas.microsoft.com/office/word/2020/wordml/sdtdatahash" xmlns:w16sdtfl="http://schemas.microsoft.com/office/word/2024/wordml/sdtformatlock" xmlns:w16se="http://schemas.microsoft.com/office/word/2015/wordml/symex" xmlns:wpg="http://schemas.microsoft.com/office/word/2010/wordprocessingGroup" xmlns:wpi="http://schemas.microsoft.com/office/word/2010/wordprocessingInk" xmlns:wne="http://schemas.microsoft.com/office/word/2006/wordml" xmlns:wps="http://schemas.microsoft.com/office/word/2010/wordprocessingShape" mc:Ignorable="w14 w15 w16se w16cid w16 w16cex w16sdtdh w16sdtfl w16du wp14">
   <w:abstractNum w:abstractNumId="0" w15:restartNumberingAfterBreak="0">
     <w:nsid w:val="0092087E"/>
     <w:multiLevelType w:val="multilevel"/>
@@ -19190,7 +20401,7 @@
 </file>
 
 <file path=word/styles.xml><?xml version="1.0" encoding="utf-8"?>
-<w:styles xmlns:mc="http://schemas.openxmlformats.org/markup-compatibility/2006" xmlns:r="http://schemas.openxmlformats.org/officeDocument/2006/relationships" xmlns:w="http://schemas.openxmlformats.org/wordprocessingml/2006/main" xmlns:w14="http://schemas.microsoft.com/office/word/2010/wordml" xmlns:w15="http://schemas.microsoft.com/office/word/2012/wordml" xmlns:w16cex="http://schemas.microsoft.com/office/word/2018/wordml/cex" xmlns:w16cid="http://schemas.microsoft.com/office/word/2016/wordml/cid" xmlns:w16="http://schemas.microsoft.com/office/word/2018/wordml" xmlns:w16du="http://schemas.microsoft.com/office/word/2023/wordml/word16du" xmlns:w16sdtdh="http://schemas.microsoft.com/office/word/2020/wordml/sdtdatahash" xmlns:w16se="http://schemas.microsoft.com/office/word/2015/wordml/symex" mc:Ignorable="w14 w15 w16se w16cid w16 w16cex w16sdtdh w16du">
+<w:styles xmlns:mc="http://schemas.openxmlformats.org/markup-compatibility/2006" xmlns:r="http://schemas.openxmlformats.org/officeDocument/2006/relationships" xmlns:w="http://schemas.openxmlformats.org/wordprocessingml/2006/main" xmlns:w14="http://schemas.microsoft.com/office/word/2010/wordml" xmlns:w15="http://schemas.microsoft.com/office/word/2012/wordml" xmlns:w16cex="http://schemas.microsoft.com/office/word/2018/wordml/cex" xmlns:w16cid="http://schemas.microsoft.com/office/word/2016/wordml/cid" xmlns:w16="http://schemas.microsoft.com/office/word/2018/wordml" xmlns:w16du="http://schemas.microsoft.com/office/word/2023/wordml/word16du" xmlns:w16sdtdh="http://schemas.microsoft.com/office/word/2020/wordml/sdtdatahash" xmlns:w16sdtfl="http://schemas.microsoft.com/office/word/2024/wordml/sdtformatlock" xmlns:w16se="http://schemas.microsoft.com/office/word/2015/wordml/symex" mc:Ignorable="w14 w15 w16se w16cid w16 w16cex w16sdtdh w16sdtfl w16du">
   <w:docDefaults>
     <w:rPrDefault>
       <w:rPr>

</xml_diff>

<commit_message>
also include purchase number
</commit_message>
<xml_diff>
--- a/contract.docx
+++ b/contract.docx
@@ -19,49 +19,59 @@
           <w:szCs w:val="22"/>
         </w:rPr>
       </w:pPr>
-      <w:hyperlink r:id="rId9">
-        <w:r>
-          <w:rPr>
-            <w:noProof/>
-            <w:color w:val="0000FF"/>
-          </w:rPr>
-          <w:drawing>
-            <wp:inline distT="0" distB="0" distL="114300" distR="114300" wp14:anchorId="223A9D33" wp14:editId="3DAD7BE7">
-              <wp:extent cx="2085340" cy="732155"/>
-              <wp:effectExtent l="0" t="0" r="0" b="0"/>
-              <wp:docPr id="1027" name="image1.png" descr="Fil:Region hovedstaden logo.png"/>
-              <wp:cNvGraphicFramePr/>
-              <a:graphic xmlns:a="http://schemas.openxmlformats.org/drawingml/2006/main">
-                <a:graphicData uri="http://schemas.openxmlformats.org/drawingml/2006/picture">
-                  <pic:pic xmlns:pic="http://schemas.openxmlformats.org/drawingml/2006/picture">
-                    <pic:nvPicPr>
-                      <pic:cNvPr id="0" name="image1.png" descr="Fil:Region hovedstaden logo.png"/>
-                      <pic:cNvPicPr preferRelativeResize="0"/>
-                    </pic:nvPicPr>
-                    <pic:blipFill>
-                      <a:blip r:embed="rId10"/>
-                      <a:srcRect/>
-                      <a:stretch>
-                        <a:fillRect/>
-                      </a:stretch>
-                    </pic:blipFill>
-                    <pic:spPr>
-                      <a:xfrm>
-                        <a:off x="0" y="0"/>
-                        <a:ext cx="2085340" cy="732155"/>
-                      </a:xfrm>
-                      <a:prstGeom prst="rect">
-                        <a:avLst/>
-                      </a:prstGeom>
-                      <a:ln/>
-                    </pic:spPr>
-                  </pic:pic>
-                </a:graphicData>
-              </a:graphic>
-            </wp:inline>
-          </w:drawing>
-        </w:r>
-      </w:hyperlink>
+      <w:r>
+        <w:fldChar w:fldCharType="begin"/>
+      </w:r>
+      <w:r>
+        <w:instrText>HYPERLINK "http://upload.wikimedia.org/wikipedia/commons/b/bc/Region_hovedstaden_logo.png" \h</w:instrText>
+      </w:r>
+      <w:r>
+        <w:fldChar w:fldCharType="separate"/>
+      </w:r>
+      <w:r>
+        <w:rPr>
+          <w:noProof/>
+          <w:color w:val="0000FF"/>
+        </w:rPr>
+        <w:drawing>
+          <wp:inline distT="0" distB="0" distL="114300" distR="114300" wp14:anchorId="223A9D33" wp14:editId="3DAD7BE7">
+            <wp:extent cx="2085340" cy="732155"/>
+            <wp:effectExtent l="0" t="0" r="0" b="0"/>
+            <wp:docPr id="1027" name="image1.png" descr="Fil:Region hovedstaden logo.png"/>
+            <wp:cNvGraphicFramePr/>
+            <a:graphic xmlns:a="http://schemas.openxmlformats.org/drawingml/2006/main">
+              <a:graphicData uri="http://schemas.openxmlformats.org/drawingml/2006/picture">
+                <pic:pic xmlns:pic="http://schemas.openxmlformats.org/drawingml/2006/picture">
+                  <pic:nvPicPr>
+                    <pic:cNvPr id="0" name="image1.png" descr="Fil:Region hovedstaden logo.png"/>
+                    <pic:cNvPicPr preferRelativeResize="0"/>
+                  </pic:nvPicPr>
+                  <pic:blipFill>
+                    <a:blip r:embed="rId9"/>
+                    <a:srcRect/>
+                    <a:stretch>
+                      <a:fillRect/>
+                    </a:stretch>
+                  </pic:blipFill>
+                  <pic:spPr>
+                    <a:xfrm>
+                      <a:off x="0" y="0"/>
+                      <a:ext cx="2085340" cy="732155"/>
+                    </a:xfrm>
+                    <a:prstGeom prst="rect">
+                      <a:avLst/>
+                    </a:prstGeom>
+                    <a:ln/>
+                  </pic:spPr>
+                </pic:pic>
+              </a:graphicData>
+            </a:graphic>
+          </wp:inline>
+        </w:drawing>
+      </w:r>
+      <w:r>
+        <w:fldChar w:fldCharType="end"/>
+      </w:r>
     </w:p>
     <w:p>
       <w:pPr>
@@ -446,7 +456,7 @@
         </w:rPr>
         <w:t xml:space="preserve"> </w:t>
       </w:r>
-      <w:hyperlink r:id="rId11" w:history="1">
+      <w:hyperlink r:id="rId10" w:history="1">
         <w:r>
           <w:rPr>
             <w:rStyle w:val="Hyperlink"/>
@@ -878,7 +888,29 @@
           <w:szCs w:val="22"/>
           <w:highlight w:val="white"/>
         </w:rPr>
-        <w:t xml:space="preserve"> (the Public-nEUro platform, detailed in Schedule A) that facilitates sharing of brain imaging research data in accordance with the European General Data Protection Regulation (GDPR</w:t>
+        <w:t xml:space="preserve"> (the Public-</w:t>
+      </w:r>
+      <w:proofErr w:type="spellStart"/>
+      <w:r>
+        <w:rPr>
+          <w:rFonts w:asciiTheme="majorHAnsi" w:eastAsia="Calibri" w:hAnsiTheme="majorHAnsi" w:cstheme="majorHAnsi"/>
+          <w:color w:val="222222"/>
+          <w:sz w:val="22"/>
+          <w:szCs w:val="22"/>
+          <w:highlight w:val="white"/>
+        </w:rPr>
+        <w:t>nEUro</w:t>
+      </w:r>
+      <w:proofErr w:type="spellEnd"/>
+      <w:r>
+        <w:rPr>
+          <w:rFonts w:asciiTheme="majorHAnsi" w:eastAsia="Calibri" w:hAnsiTheme="majorHAnsi" w:cstheme="majorHAnsi"/>
+          <w:color w:val="222222"/>
+          <w:sz w:val="22"/>
+          <w:szCs w:val="22"/>
+          <w:highlight w:val="white"/>
+        </w:rPr>
+        <w:t xml:space="preserve"> platform, detailed in Schedule A) that facilitates sharing of brain imaging research data in accordance with the European General Data Protection Regulation (GDPR</w:t>
       </w:r>
       <w:r>
         <w:rPr>
@@ -942,6 +974,7 @@
           <w:szCs w:val="22"/>
         </w:rPr>
       </w:pPr>
+      <w:proofErr w:type="gramStart"/>
       <w:r>
         <w:rPr>
           <w:rFonts w:asciiTheme="majorHAnsi" w:eastAsia="Calibri" w:hAnsiTheme="majorHAnsi" w:cstheme="majorHAnsi"/>
@@ -951,6 +984,7 @@
         </w:rPr>
         <w:t>WHEREAS,</w:t>
       </w:r>
+      <w:proofErr w:type="gramEnd"/>
       <w:r>
         <w:rPr>
           <w:rFonts w:asciiTheme="majorHAnsi" w:eastAsia="Calibri" w:hAnsiTheme="majorHAnsi" w:cstheme="majorHAnsi"/>
@@ -1039,7 +1073,29 @@
           <w:szCs w:val="22"/>
           <w:highlight w:val="white"/>
         </w:rPr>
-        <w:t>Public-nEUro platform</w:t>
+        <w:t>Public-</w:t>
+      </w:r>
+      <w:proofErr w:type="spellStart"/>
+      <w:r>
+        <w:rPr>
+          <w:rFonts w:asciiTheme="majorHAnsi" w:eastAsia="Calibri" w:hAnsiTheme="majorHAnsi" w:cstheme="majorHAnsi"/>
+          <w:color w:val="222222"/>
+          <w:sz w:val="22"/>
+          <w:szCs w:val="22"/>
+          <w:highlight w:val="white"/>
+        </w:rPr>
+        <w:t>nEUro</w:t>
+      </w:r>
+      <w:proofErr w:type="spellEnd"/>
+      <w:r>
+        <w:rPr>
+          <w:rFonts w:asciiTheme="majorHAnsi" w:eastAsia="Calibri" w:hAnsiTheme="majorHAnsi" w:cstheme="majorHAnsi"/>
+          <w:color w:val="222222"/>
+          <w:sz w:val="22"/>
+          <w:szCs w:val="22"/>
+          <w:highlight w:val="white"/>
+        </w:rPr>
+        <w:t xml:space="preserve"> platform</w:t>
       </w:r>
       <w:r>
         <w:rPr>
@@ -1887,8 +1943,18 @@
           <w:sz w:val="22"/>
           <w:szCs w:val="22"/>
         </w:rPr>
-        <w:t xml:space="preserve"> by action of a third party not in breach of any obligation of confidentiality to Institution;</w:t>
-      </w:r>
+        <w:t xml:space="preserve"> by action of a third party not in breach of any obligation of confidentiality to </w:t>
+      </w:r>
+      <w:proofErr w:type="gramStart"/>
+      <w:r>
+        <w:rPr>
+          <w:rFonts w:asciiTheme="majorHAnsi" w:eastAsia="Calibri" w:hAnsiTheme="majorHAnsi" w:cstheme="majorHAnsi"/>
+          <w:sz w:val="22"/>
+          <w:szCs w:val="22"/>
+        </w:rPr>
+        <w:t>Institution;</w:t>
+      </w:r>
+      <w:proofErr w:type="gramEnd"/>
     </w:p>
     <w:p>
       <w:pPr>
@@ -2777,8 +2843,18 @@
           <w:sz w:val="22"/>
           <w:szCs w:val="22"/>
         </w:rPr>
-        <w:t>on thirty (30) days written notice given by the non-breaching Party to the breaching Party should the breaching Party commit any material breach of any of its obligations under this Agreement;</w:t>
-      </w:r>
+        <w:t xml:space="preserve">on thirty (30) days written notice given by the non-breaching Party to the breaching Party should the breaching Party commit any material breach of any of its obligations under this </w:t>
+      </w:r>
+      <w:proofErr w:type="gramStart"/>
+      <w:r>
+        <w:rPr>
+          <w:rFonts w:asciiTheme="majorHAnsi" w:eastAsia="Calibri" w:hAnsiTheme="majorHAnsi" w:cstheme="majorHAnsi"/>
+          <w:sz w:val="22"/>
+          <w:szCs w:val="22"/>
+        </w:rPr>
+        <w:t>Agreement;</w:t>
+      </w:r>
+      <w:proofErr w:type="gramEnd"/>
     </w:p>
     <w:p>
       <w:pPr>
@@ -3134,8 +3210,36 @@
           <w:sz w:val="22"/>
           <w:szCs w:val="22"/>
         </w:rPr>
-        <w:t>Head of OpenNeuroPET, Technical Lead of Public-nEUro</w:t>
-      </w:r>
+        <w:t xml:space="preserve">Head of </w:t>
+      </w:r>
+      <w:proofErr w:type="spellStart"/>
+      <w:r>
+        <w:rPr>
+          <w:rFonts w:asciiTheme="majorHAnsi" w:eastAsia="Calibri" w:hAnsiTheme="majorHAnsi" w:cstheme="majorHAnsi"/>
+          <w:sz w:val="22"/>
+          <w:szCs w:val="22"/>
+        </w:rPr>
+        <w:t>OpenNeuroPET</w:t>
+      </w:r>
+      <w:proofErr w:type="spellEnd"/>
+      <w:r>
+        <w:rPr>
+          <w:rFonts w:asciiTheme="majorHAnsi" w:eastAsia="Calibri" w:hAnsiTheme="majorHAnsi" w:cstheme="majorHAnsi"/>
+          <w:sz w:val="22"/>
+          <w:szCs w:val="22"/>
+        </w:rPr>
+        <w:t>, Technical Lead of Public-</w:t>
+      </w:r>
+      <w:proofErr w:type="spellStart"/>
+      <w:r>
+        <w:rPr>
+          <w:rFonts w:asciiTheme="majorHAnsi" w:eastAsia="Calibri" w:hAnsiTheme="majorHAnsi" w:cstheme="majorHAnsi"/>
+          <w:sz w:val="22"/>
+          <w:szCs w:val="22"/>
+        </w:rPr>
+        <w:t>nEUro</w:t>
+      </w:r>
+      <w:proofErr w:type="spellEnd"/>
     </w:p>
     <w:p>
       <w:pPr>
@@ -3276,7 +3380,25 @@
           <w:sz w:val="22"/>
           <w:szCs w:val="22"/>
         </w:rPr>
-        <w:t>Neurobiology Research Unit center manager</w:t>
+        <w:t xml:space="preserve">Neurobiology Research Unit </w:t>
+      </w:r>
+      <w:proofErr w:type="spellStart"/>
+      <w:r>
+        <w:rPr>
+          <w:rFonts w:asciiTheme="majorHAnsi" w:eastAsia="Calibri" w:hAnsiTheme="majorHAnsi" w:cstheme="majorHAnsi"/>
+          <w:sz w:val="22"/>
+          <w:szCs w:val="22"/>
+        </w:rPr>
+        <w:t>center</w:t>
+      </w:r>
+      <w:proofErr w:type="spellEnd"/>
+      <w:r>
+        <w:rPr>
+          <w:rFonts w:asciiTheme="majorHAnsi" w:eastAsia="Calibri" w:hAnsiTheme="majorHAnsi" w:cstheme="majorHAnsi"/>
+          <w:sz w:val="22"/>
+          <w:szCs w:val="22"/>
+        </w:rPr>
+        <w:t xml:space="preserve"> manager</w:t>
       </w:r>
     </w:p>
     <w:p>
@@ -3642,8 +3764,20 @@
           <w:u w:val="single"/>
         </w:rPr>
         <w:lastRenderedPageBreak/>
-        <w:t>SCHEDULE A - Details about Public-nEUro</w:t>
-      </w:r>
+        <w:t>SCHEDULE A - Details about Public-</w:t>
+      </w:r>
+      <w:proofErr w:type="spellStart"/>
+      <w:r>
+        <w:rPr>
+          <w:rFonts w:ascii="Calibri" w:eastAsia="Calibri" w:hAnsi="Calibri" w:cs="Calibri"/>
+          <w:b/>
+          <w:sz w:val="22"/>
+          <w:szCs w:val="22"/>
+          <w:u w:val="single"/>
+        </w:rPr>
+        <w:t>nEUro</w:t>
+      </w:r>
+      <w:proofErr w:type="spellEnd"/>
     </w:p>
     <w:p>
       <w:pPr>
@@ -3690,7 +3824,29 @@
           <w:szCs w:val="22"/>
           <w:highlight w:val="white"/>
         </w:rPr>
-        <w:t>The Public-nEUro platform provides a secured infrastructure and service enabling FAIR- and GDPR-compliant sharing of Institution Data between Institution and interested users.</w:t>
+        <w:t>The Public-</w:t>
+      </w:r>
+      <w:proofErr w:type="spellStart"/>
+      <w:r>
+        <w:rPr>
+          <w:rFonts w:ascii="Calibri" w:eastAsia="Calibri" w:hAnsi="Calibri" w:cs="Calibri"/>
+          <w:color w:val="222222"/>
+          <w:sz w:val="22"/>
+          <w:szCs w:val="22"/>
+          <w:highlight w:val="white"/>
+        </w:rPr>
+        <w:t>nEUro</w:t>
+      </w:r>
+      <w:proofErr w:type="spellEnd"/>
+      <w:r>
+        <w:rPr>
+          <w:rFonts w:ascii="Calibri" w:eastAsia="Calibri" w:hAnsi="Calibri" w:cs="Calibri"/>
+          <w:color w:val="222222"/>
+          <w:sz w:val="22"/>
+          <w:szCs w:val="22"/>
+          <w:highlight w:val="white"/>
+        </w:rPr>
+        <w:t xml:space="preserve"> platform provides a secured infrastructure and service enabling FAIR- and GDPR-compliant sharing of Institution Data between Institution and interested users.</w:t>
       </w:r>
     </w:p>
     <w:p>
@@ -3762,7 +3918,29 @@
           <w:szCs w:val="22"/>
           <w:highlight w:val="white"/>
         </w:rPr>
-        <w:t xml:space="preserve"> (data processor) who makes it available via the Public-nEUro platform. </w:t>
+        <w:t xml:space="preserve"> (data processor) who makes it available via the Public-</w:t>
+      </w:r>
+      <w:proofErr w:type="spellStart"/>
+      <w:r>
+        <w:rPr>
+          <w:rFonts w:ascii="Calibri" w:eastAsia="Calibri" w:hAnsi="Calibri" w:cs="Calibri"/>
+          <w:color w:val="222222"/>
+          <w:sz w:val="22"/>
+          <w:szCs w:val="22"/>
+          <w:highlight w:val="white"/>
+        </w:rPr>
+        <w:t>nEUro</w:t>
+      </w:r>
+      <w:proofErr w:type="spellEnd"/>
+      <w:r>
+        <w:rPr>
+          <w:rFonts w:ascii="Calibri" w:eastAsia="Calibri" w:hAnsi="Calibri" w:cs="Calibri"/>
+          <w:color w:val="222222"/>
+          <w:sz w:val="22"/>
+          <w:szCs w:val="22"/>
+          <w:highlight w:val="white"/>
+        </w:rPr>
+        <w:t xml:space="preserve"> platform. </w:t>
       </w:r>
       <w:r>
         <w:rPr>
@@ -3841,18 +4019,64 @@
           <w:szCs w:val="22"/>
           <w:highlight w:val="white"/>
         </w:rPr>
-        <w:t xml:space="preserve">Institution deposits the Institution Data via a secured file transfer protocol (SFTP) to Public-nEUro. In the </w:t>
-      </w:r>
-      <w:r>
-        <w:rPr>
-          <w:rFonts w:ascii="Calibri" w:eastAsia="Calibri" w:hAnsi="Calibri" w:cs="Calibri"/>
-          <w:color w:val="222222"/>
-          <w:sz w:val="22"/>
-          <w:szCs w:val="22"/>
-          <w:highlight w:val="white"/>
-        </w:rPr>
-        <w:t>Public-nEUro</w:t>
-      </w:r>
+        <w:t xml:space="preserve">Institution deposits the Institution Data via a secured file transfer protocol (SFTP) to </w:t>
+      </w:r>
+      <w:proofErr w:type="gramStart"/>
+      <w:r>
+        <w:rPr>
+          <w:rFonts w:ascii="Calibri" w:eastAsia="Calibri" w:hAnsi="Calibri" w:cs="Calibri"/>
+          <w:color w:val="222222"/>
+          <w:sz w:val="22"/>
+          <w:szCs w:val="22"/>
+          <w:highlight w:val="white"/>
+        </w:rPr>
+        <w:t>Public-</w:t>
+      </w:r>
+      <w:proofErr w:type="spellStart"/>
+      <w:r>
+        <w:rPr>
+          <w:rFonts w:ascii="Calibri" w:eastAsia="Calibri" w:hAnsi="Calibri" w:cs="Calibri"/>
+          <w:color w:val="222222"/>
+          <w:sz w:val="22"/>
+          <w:szCs w:val="22"/>
+          <w:highlight w:val="white"/>
+        </w:rPr>
+        <w:t>nEUro</w:t>
+      </w:r>
+      <w:proofErr w:type="spellEnd"/>
+      <w:proofErr w:type="gramEnd"/>
+      <w:r>
+        <w:rPr>
+          <w:rFonts w:ascii="Calibri" w:eastAsia="Calibri" w:hAnsi="Calibri" w:cs="Calibri"/>
+          <w:color w:val="222222"/>
+          <w:sz w:val="22"/>
+          <w:szCs w:val="22"/>
+          <w:highlight w:val="white"/>
+        </w:rPr>
+        <w:t xml:space="preserve">. In the </w:t>
+      </w:r>
+      <w:r>
+        <w:rPr>
+          <w:rFonts w:ascii="Calibri" w:eastAsia="Calibri" w:hAnsi="Calibri" w:cs="Calibri"/>
+          <w:color w:val="222222"/>
+          <w:sz w:val="22"/>
+          <w:szCs w:val="22"/>
+          <w:highlight w:val="white"/>
+        </w:rPr>
+        <w:t>Public-</w:t>
+      </w:r>
+      <w:proofErr w:type="spellStart"/>
+      <w:r>
+        <w:rPr>
+          <w:rFonts w:ascii="Calibri" w:eastAsia="Calibri" w:hAnsi="Calibri" w:cs="Calibri"/>
+          <w:color w:val="222222"/>
+          <w:sz w:val="22"/>
+          <w:szCs w:val="22"/>
+          <w:highlight w:val="white"/>
+        </w:rPr>
+        <w:t>nEUro</w:t>
+      </w:r>
+      <w:proofErr w:type="spellEnd"/>
       <w:r>
         <w:rPr>
           <w:rFonts w:ascii="Calibri" w:eastAsia="Calibri" w:hAnsi="Calibri" w:cs="Calibri"/>
@@ -4043,7 +4267,7 @@
                     <pic:cNvPicPr preferRelativeResize="0"/>
                   </pic:nvPicPr>
                   <pic:blipFill>
-                    <a:blip r:embed="rId12"/>
+                    <a:blip r:embed="rId11"/>
                     <a:srcRect/>
                     <a:stretch>
                       <a:fillRect/>
@@ -4102,7 +4326,7 @@
         </w:rPr>
         <w:t xml:space="preserve"> </w:t>
       </w:r>
-      <w:hyperlink r:id="rId13" w:history="1">
+      <w:hyperlink r:id="rId12" w:history="1">
         <w:r>
           <w:rPr>
             <w:rStyle w:val="Hyperlink"/>
@@ -4124,6 +4348,7 @@
         </w:rPr>
         <w:t xml:space="preserve">), </w:t>
       </w:r>
+      <w:proofErr w:type="spellStart"/>
       <w:r>
         <w:rPr>
           <w:rFonts w:ascii="Calibri" w:eastAsia="Calibri" w:hAnsi="Calibri" w:cs="Calibri"/>
@@ -4133,6 +4358,7 @@
         </w:rPr>
         <w:t>OpenNeuro</w:t>
       </w:r>
+      <w:proofErr w:type="spellEnd"/>
       <w:r>
         <w:rPr>
           <w:rFonts w:ascii="Calibri" w:eastAsia="Calibri" w:hAnsi="Calibri" w:cs="Calibri"/>
@@ -4143,7 +4369,7 @@
         </w:rPr>
         <w:t xml:space="preserve"> (US-based repository, </w:t>
       </w:r>
-      <w:hyperlink r:id="rId14" w:history="1">
+      <w:hyperlink r:id="rId13" w:history="1">
         <w:r>
           <w:rPr>
             <w:rStyle w:val="Hyperlink"/>
@@ -4184,7 +4410,7 @@
         </w:rPr>
         <w:t xml:space="preserve"> (Canada-based repository and computational platform, </w:t>
       </w:r>
-      <w:hyperlink r:id="rId15" w:history="1">
+      <w:hyperlink r:id="rId14" w:history="1">
         <w:r>
           <w:rPr>
             <w:rStyle w:val="Hyperlink"/>
@@ -4461,7 +4687,41 @@
           <w:szCs w:val="22"/>
           <w:highlight w:val="white"/>
         </w:rPr>
-        <w:t>In any case, Institution must remove any personal identifiers from the Institution Data before upload to Public-nEUro. Should the uploaded Institution Data contain anatomical information, Institution may, but is not required to, perform defacing of the data (i.e., to remove any facial information).</w:t>
+        <w:t xml:space="preserve">In any case, Institution must remove any personal identifiers from the Institution Data before upload to </w:t>
+      </w:r>
+      <w:proofErr w:type="gramStart"/>
+      <w:r>
+        <w:rPr>
+          <w:rFonts w:ascii="Calibri" w:eastAsia="Calibri" w:hAnsi="Calibri" w:cs="Calibri"/>
+          <w:color w:val="222222"/>
+          <w:sz w:val="22"/>
+          <w:szCs w:val="22"/>
+          <w:highlight w:val="white"/>
+        </w:rPr>
+        <w:t>Public-</w:t>
+      </w:r>
+      <w:proofErr w:type="spellStart"/>
+      <w:r>
+        <w:rPr>
+          <w:rFonts w:ascii="Calibri" w:eastAsia="Calibri" w:hAnsi="Calibri" w:cs="Calibri"/>
+          <w:color w:val="222222"/>
+          <w:sz w:val="22"/>
+          <w:szCs w:val="22"/>
+          <w:highlight w:val="white"/>
+        </w:rPr>
+        <w:t>nEUro</w:t>
+      </w:r>
+      <w:proofErr w:type="spellEnd"/>
+      <w:proofErr w:type="gramEnd"/>
+      <w:r>
+        <w:rPr>
+          <w:rFonts w:ascii="Calibri" w:eastAsia="Calibri" w:hAnsi="Calibri" w:cs="Calibri"/>
+          <w:color w:val="222222"/>
+          <w:sz w:val="22"/>
+          <w:szCs w:val="22"/>
+          <w:highlight w:val="white"/>
+        </w:rPr>
+        <w:t>. Should the uploaded Institution Data contain anatomical information, Institution may, but is not required to, perform defacing of the data (i.e., to remove any facial information).</w:t>
       </w:r>
     </w:p>
     <w:p>
@@ -4873,7 +5133,33 @@
           <w:highlight w:val="white"/>
           <w:u w:val="single"/>
         </w:rPr>
-        <w:t>Data upload to Public-nEUro and data curation:</w:t>
+        <w:t>Data upload to Public-</w:t>
+      </w:r>
+      <w:proofErr w:type="spellStart"/>
+      <w:r>
+        <w:rPr>
+          <w:rFonts w:ascii="Calibri" w:eastAsia="Calibri" w:hAnsi="Calibri" w:cs="Calibri"/>
+          <w:b/>
+          <w:color w:val="222222"/>
+          <w:sz w:val="22"/>
+          <w:szCs w:val="22"/>
+          <w:highlight w:val="white"/>
+          <w:u w:val="single"/>
+        </w:rPr>
+        <w:t>nEUro</w:t>
+      </w:r>
+      <w:proofErr w:type="spellEnd"/>
+      <w:r>
+        <w:rPr>
+          <w:rFonts w:ascii="Calibri" w:eastAsia="Calibri" w:hAnsi="Calibri" w:cs="Calibri"/>
+          <w:b/>
+          <w:color w:val="222222"/>
+          <w:sz w:val="22"/>
+          <w:szCs w:val="22"/>
+          <w:highlight w:val="white"/>
+          <w:u w:val="single"/>
+        </w:rPr>
+        <w:t xml:space="preserve"> and data curation:</w:t>
       </w:r>
     </w:p>
     <w:p>
@@ -4966,7 +5252,29 @@
           <w:szCs w:val="22"/>
           <w:highlight w:val="white"/>
         </w:rPr>
-        <w:t xml:space="preserve"> Public-nEUro. When Institution has performed the data upload, </w:t>
+        <w:t xml:space="preserve"> Public-</w:t>
+      </w:r>
+      <w:proofErr w:type="spellStart"/>
+      <w:r>
+        <w:rPr>
+          <w:rFonts w:ascii="Calibri" w:eastAsia="Calibri" w:hAnsi="Calibri" w:cs="Calibri"/>
+          <w:color w:val="222222"/>
+          <w:sz w:val="22"/>
+          <w:szCs w:val="22"/>
+          <w:highlight w:val="white"/>
+        </w:rPr>
+        <w:t>nEUro</w:t>
+      </w:r>
+      <w:proofErr w:type="spellEnd"/>
+      <w:r>
+        <w:rPr>
+          <w:rFonts w:ascii="Calibri" w:eastAsia="Calibri" w:hAnsi="Calibri" w:cs="Calibri"/>
+          <w:color w:val="222222"/>
+          <w:sz w:val="22"/>
+          <w:szCs w:val="22"/>
+          <w:highlight w:val="white"/>
+        </w:rPr>
+        <w:t xml:space="preserve">. When Institution has performed the data upload, </w:t>
       </w:r>
       <w:r>
         <w:rPr>
@@ -5154,8 +5462,20 @@
           <w:szCs w:val="22"/>
           <w:highlight w:val="white"/>
         </w:rPr>
-        <w:t>Public-nEUro</w:t>
-      </w:r>
+        <w:t>Public-</w:t>
+      </w:r>
+      <w:proofErr w:type="spellStart"/>
+      <w:r>
+        <w:rPr>
+          <w:rFonts w:ascii="Calibri" w:eastAsia="Calibri" w:hAnsi="Calibri" w:cs="Calibri"/>
+          <w:color w:val="222222"/>
+          <w:sz w:val="22"/>
+          <w:szCs w:val="22"/>
+          <w:highlight w:val="white"/>
+        </w:rPr>
+        <w:t>nEUro</w:t>
+      </w:r>
+      <w:proofErr w:type="spellEnd"/>
       <w:r>
         <w:rPr>
           <w:rFonts w:ascii="Calibri" w:eastAsia="Calibri" w:hAnsi="Calibri" w:cs="Calibri"/>
@@ -5237,6 +5557,7 @@
           <w:szCs w:val="22"/>
         </w:rPr>
       </w:pPr>
+      <w:proofErr w:type="spellStart"/>
       <w:r>
         <w:rPr>
           <w:rFonts w:ascii="Calibri" w:eastAsia="Calibri" w:hAnsi="Calibri" w:cs="Calibri"/>
@@ -5247,6 +5568,7 @@
         </w:rPr>
         <w:t>Dataset_name</w:t>
       </w:r>
+      <w:proofErr w:type="spellEnd"/>
     </w:p>
     <w:p>
       <w:pPr>
@@ -6259,7 +6581,29 @@
           <w:szCs w:val="22"/>
           <w:highlight w:val="white"/>
         </w:rPr>
-        <w:t>SCC signature before PublicnEuro gives access to the data</w:t>
+        <w:t xml:space="preserve">SCC signature before </w:t>
+      </w:r>
+      <w:proofErr w:type="spellStart"/>
+      <w:r>
+        <w:rPr>
+          <w:rFonts w:ascii="Calibri" w:eastAsia="Calibri" w:hAnsi="Calibri" w:cs="Calibri"/>
+          <w:color w:val="222222"/>
+          <w:sz w:val="22"/>
+          <w:szCs w:val="22"/>
+          <w:highlight w:val="white"/>
+        </w:rPr>
+        <w:t>PublicnEuro</w:t>
+      </w:r>
+      <w:proofErr w:type="spellEnd"/>
+      <w:r>
+        <w:rPr>
+          <w:rFonts w:ascii="Calibri" w:eastAsia="Calibri" w:hAnsi="Calibri" w:cs="Calibri"/>
+          <w:color w:val="222222"/>
+          <w:sz w:val="22"/>
+          <w:szCs w:val="22"/>
+          <w:highlight w:val="white"/>
+        </w:rPr>
+        <w:t xml:space="preserve"> gives access to the data</w:t>
       </w:r>
       <w:r>
         <w:rPr>
@@ -6302,18 +6646,28 @@
           <w:color w:val="222222"/>
           <w:sz w:val="22"/>
           <w:szCs w:val="22"/>
-          <w:highlight w:val="white"/>
-        </w:rPr>
-      </w:pPr>
-      <w:r>
-        <w:rPr>
-          <w:rFonts w:ascii="Calibri" w:eastAsia="Calibri" w:hAnsi="Calibri" w:cs="Calibri"/>
-          <w:color w:val="222222"/>
-          <w:sz w:val="22"/>
-          <w:szCs w:val="22"/>
-          <w:highlight w:val="white"/>
-        </w:rPr>
-        <w:t>_____ Approval contact person if different from the contact person above:______________</w:t>
+          <w:highlight w:val="yellow"/>
+        </w:rPr>
+      </w:pPr>
+      <w:r>
+        <w:rPr>
+          <w:rFonts w:ascii="Calibri" w:eastAsia="Calibri" w:hAnsi="Calibri" w:cs="Calibri"/>
+          <w:color w:val="222222"/>
+          <w:sz w:val="22"/>
+          <w:szCs w:val="22"/>
+          <w:highlight w:val="white"/>
+        </w:rPr>
+        <w:t>_____ Approval contact person if different from the contact person above</w:t>
+      </w:r>
+      <w:r>
+        <w:rPr>
+          <w:rFonts w:ascii="Calibri" w:eastAsia="Calibri" w:hAnsi="Calibri" w:cs="Calibri"/>
+          <w:color w:val="222222"/>
+          <w:sz w:val="22"/>
+          <w:szCs w:val="22"/>
+          <w:highlight w:val="yellow"/>
+        </w:rPr>
+        <w:t>:______________</w:t>
       </w:r>
     </w:p>
     <w:p>
@@ -6610,7 +6964,27 @@
           <w:sz w:val="22"/>
           <w:szCs w:val="22"/>
         </w:rPr>
-        <w:t xml:space="preserve">of PublicNeuro </w:t>
+        <w:t xml:space="preserve">of </w:t>
+      </w:r>
+      <w:proofErr w:type="spellStart"/>
+      <w:r>
+        <w:rPr>
+          <w:rFonts w:ascii="Calibri" w:eastAsia="Calibri" w:hAnsi="Calibri" w:cs="Calibri"/>
+          <w:color w:val="222222"/>
+          <w:sz w:val="22"/>
+          <w:szCs w:val="22"/>
+        </w:rPr>
+        <w:t>PublicNeuro</w:t>
+      </w:r>
+      <w:proofErr w:type="spellEnd"/>
+      <w:r>
+        <w:rPr>
+          <w:rFonts w:ascii="Calibri" w:eastAsia="Calibri" w:hAnsi="Calibri" w:cs="Calibri"/>
+          <w:color w:val="222222"/>
+          <w:sz w:val="22"/>
+          <w:szCs w:val="22"/>
+        </w:rPr>
+        <w:t xml:space="preserve"> </w:t>
       </w:r>
       <w:r>
         <w:rPr>
@@ -7639,8 +8013,49 @@
           <w:sz w:val="22"/>
           <w:szCs w:val="22"/>
         </w:rPr>
-        <w:t xml:space="preserve"> new user must register on Public-nEUro giving a password for future login. In conformity with best practices, any new access will also require a One-Time Password generated by a third party thus minimizing risks of giving access to an unidentified third person. All new user registrations will be manually handled by a member of the Public-nEUro team, who will ensure that the provided user information is valid. First upon manual approval of the new user, the new user will have a valid status and get access to </w:t>
-      </w:r>
+        <w:t xml:space="preserve"> new user must register on Public-</w:t>
+      </w:r>
+      <w:proofErr w:type="spellStart"/>
+      <w:r>
+        <w:rPr>
+          <w:rFonts w:ascii="Calibri" w:eastAsia="Calibri" w:hAnsi="Calibri" w:cs="Calibri"/>
+          <w:color w:val="000000"/>
+          <w:sz w:val="22"/>
+          <w:szCs w:val="22"/>
+        </w:rPr>
+        <w:t>nEUro</w:t>
+      </w:r>
+      <w:proofErr w:type="spellEnd"/>
+      <w:r>
+        <w:rPr>
+          <w:rFonts w:ascii="Calibri" w:eastAsia="Calibri" w:hAnsi="Calibri" w:cs="Calibri"/>
+          <w:color w:val="000000"/>
+          <w:sz w:val="22"/>
+          <w:szCs w:val="22"/>
+        </w:rPr>
+        <w:t xml:space="preserve"> giving a password for future login. In conformity with best practices, any new access will also require a One-Time Password generated by a third party thus minimizing risks of giving access to an unidentified third person. All new user registrations will be manually handled by a member of the Public-</w:t>
+      </w:r>
+      <w:proofErr w:type="spellStart"/>
+      <w:r>
+        <w:rPr>
+          <w:rFonts w:ascii="Calibri" w:eastAsia="Calibri" w:hAnsi="Calibri" w:cs="Calibri"/>
+          <w:color w:val="000000"/>
+          <w:sz w:val="22"/>
+          <w:szCs w:val="22"/>
+        </w:rPr>
+        <w:t>nEUro</w:t>
+      </w:r>
+      <w:proofErr w:type="spellEnd"/>
+      <w:r>
+        <w:rPr>
+          <w:rFonts w:ascii="Calibri" w:eastAsia="Calibri" w:hAnsi="Calibri" w:cs="Calibri"/>
+          <w:color w:val="000000"/>
+          <w:sz w:val="22"/>
+          <w:szCs w:val="22"/>
+        </w:rPr>
+        <w:t xml:space="preserve"> team, who will ensure that the provided user information is valid. First upon manual approval of the new user, the new user will have a valid status and get access to </w:t>
+      </w:r>
+      <w:proofErr w:type="gramStart"/>
       <w:r>
         <w:rPr>
           <w:rFonts w:ascii="Calibri" w:eastAsia="Calibri" w:hAnsi="Calibri" w:cs="Calibri"/>
@@ -7659,6 +8074,7 @@
         </w:rPr>
         <w:t>-</w:t>
       </w:r>
+      <w:proofErr w:type="spellStart"/>
       <w:r>
         <w:rPr>
           <w:rFonts w:ascii="Calibri" w:eastAsia="Calibri" w:hAnsi="Calibri" w:cs="Calibri"/>
@@ -7668,6 +8084,8 @@
         </w:rPr>
         <w:t>nEUro</w:t>
       </w:r>
+      <w:proofErr w:type="spellEnd"/>
+      <w:proofErr w:type="gramEnd"/>
       <w:r>
         <w:rPr>
           <w:rFonts w:ascii="Calibri" w:eastAsia="Calibri" w:hAnsi="Calibri" w:cs="Calibri"/>
@@ -7753,7 +8171,27 @@
           <w:sz w:val="22"/>
           <w:szCs w:val="22"/>
         </w:rPr>
-        <w:t xml:space="preserve"> A general possible risk associated with sharing pseudonymized data is re-identification. Since users interested in the released Institution Data are requested to register with Public-nEUro and to sign the DUA associated with the Institution Data, the DUA must state that users are not allowed to attempt to re-identify participants. The risk of re-identification and of potential harm is low since a high level of expertise is required to analyse and interpret biomedical and imaging datasets. Institution has the responsibility for the DUA being lawful, while </w:t>
+        <w:t xml:space="preserve"> A general possible risk associated with sharing pseudonymized data is re-identification. Since users interested in the released Institution Data are requested to register with Public-</w:t>
+      </w:r>
+      <w:proofErr w:type="spellStart"/>
+      <w:r>
+        <w:rPr>
+          <w:rFonts w:ascii="Calibri" w:eastAsia="Calibri" w:hAnsi="Calibri" w:cs="Calibri"/>
+          <w:color w:val="000000"/>
+          <w:sz w:val="22"/>
+          <w:szCs w:val="22"/>
+        </w:rPr>
+        <w:t>nEUro</w:t>
+      </w:r>
+      <w:proofErr w:type="spellEnd"/>
+      <w:r>
+        <w:rPr>
+          <w:rFonts w:ascii="Calibri" w:eastAsia="Calibri" w:hAnsi="Calibri" w:cs="Calibri"/>
+          <w:color w:val="000000"/>
+          <w:sz w:val="22"/>
+          <w:szCs w:val="22"/>
+        </w:rPr>
+        <w:t xml:space="preserve"> and to sign the DUA associated with the Institution Data, the DUA must state that users are not allowed to attempt to re-identify participants. The risk of re-identification and of potential harm is low since a high level of expertise is required to analyse and interpret biomedical and imaging datasets. Institution has the responsibility for the DUA being lawful, while </w:t>
       </w:r>
       <w:r>
         <w:rPr>
@@ -7791,6 +8229,7 @@
         </w:rPr>
         <w:t xml:space="preserve"> can revoke access to </w:t>
       </w:r>
+      <w:proofErr w:type="gramStart"/>
       <w:r>
         <w:rPr>
           <w:rFonts w:ascii="Calibri" w:eastAsia="Calibri" w:hAnsi="Calibri" w:cs="Calibri"/>
@@ -7809,14 +8248,26 @@
         </w:rPr>
         <w:t>-</w:t>
       </w:r>
-      <w:r>
-        <w:rPr>
-          <w:rFonts w:ascii="Calibri" w:eastAsia="Calibri" w:hAnsi="Calibri" w:cs="Calibri"/>
-          <w:color w:val="000000"/>
-          <w:sz w:val="22"/>
-          <w:szCs w:val="22"/>
-        </w:rPr>
-        <w:t xml:space="preserve">nEUro </w:t>
+      <w:proofErr w:type="spellStart"/>
+      <w:r>
+        <w:rPr>
+          <w:rFonts w:ascii="Calibri" w:eastAsia="Calibri" w:hAnsi="Calibri" w:cs="Calibri"/>
+          <w:color w:val="000000"/>
+          <w:sz w:val="22"/>
+          <w:szCs w:val="22"/>
+        </w:rPr>
+        <w:t>nEUro</w:t>
+      </w:r>
+      <w:proofErr w:type="spellEnd"/>
+      <w:proofErr w:type="gramEnd"/>
+      <w:r>
+        <w:rPr>
+          <w:rFonts w:ascii="Calibri" w:eastAsia="Calibri" w:hAnsi="Calibri" w:cs="Calibri"/>
+          <w:color w:val="000000"/>
+          <w:sz w:val="22"/>
+          <w:szCs w:val="22"/>
+        </w:rPr>
+        <w:t xml:space="preserve"> </w:t>
       </w:r>
       <w:r>
         <w:rPr>
@@ -7933,7 +8384,7 @@
         </w:rPr>
         <w:t>Computerome (</w:t>
       </w:r>
-      <w:hyperlink r:id="rId16" w:history="1">
+      <w:hyperlink r:id="rId15" w:history="1">
         <w:r>
           <w:rPr>
             <w:rStyle w:val="Hyperlink"/>
@@ -7951,7 +8402,27 @@
           <w:sz w:val="22"/>
           <w:szCs w:val="22"/>
         </w:rPr>
-        <w:t>), the Danish National life science supercomputing center. Computerome</w:t>
+        <w:t xml:space="preserve">), the Danish National life science supercomputing </w:t>
+      </w:r>
+      <w:proofErr w:type="spellStart"/>
+      <w:r>
+        <w:rPr>
+          <w:rFonts w:ascii="Calibri" w:eastAsia="Calibri" w:hAnsi="Calibri" w:cs="Calibri"/>
+          <w:color w:val="000000"/>
+          <w:sz w:val="22"/>
+          <w:szCs w:val="22"/>
+        </w:rPr>
+        <w:t>center</w:t>
+      </w:r>
+      <w:proofErr w:type="spellEnd"/>
+      <w:r>
+        <w:rPr>
+          <w:rFonts w:ascii="Calibri" w:eastAsia="Calibri" w:hAnsi="Calibri" w:cs="Calibri"/>
+          <w:color w:val="000000"/>
+          <w:sz w:val="22"/>
+          <w:szCs w:val="22"/>
+        </w:rPr>
+        <w:t>. Computerome</w:t>
       </w:r>
       <w:r>
         <w:rPr>
@@ -8061,7 +8532,7 @@
         </w:rPr>
         <w:t xml:space="preserve"> (see </w:t>
       </w:r>
-      <w:hyperlink r:id="rId17" w:history="1">
+      <w:hyperlink r:id="rId16" w:history="1">
         <w:r>
           <w:rPr>
             <w:rStyle w:val="Hyperlink"/>
@@ -8331,7 +8802,29 @@
           <w:szCs w:val="22"/>
           <w:highlight w:val="white"/>
         </w:rPr>
-        <w:t xml:space="preserve">The parties have agreed that services can be terminated earlier than the end date i) </w:t>
+        <w:t xml:space="preserve">The parties have agreed that services can be terminated earlier than the end date </w:t>
+      </w:r>
+      <w:proofErr w:type="spellStart"/>
+      <w:r>
+        <w:rPr>
+          <w:rFonts w:ascii="Calibri" w:eastAsia="Calibri" w:hAnsi="Calibri" w:cs="Calibri"/>
+          <w:color w:val="222222"/>
+          <w:sz w:val="22"/>
+          <w:szCs w:val="22"/>
+          <w:highlight w:val="white"/>
+        </w:rPr>
+        <w:t>i</w:t>
+      </w:r>
+      <w:proofErr w:type="spellEnd"/>
+      <w:r>
+        <w:rPr>
+          <w:rFonts w:ascii="Calibri" w:eastAsia="Calibri" w:hAnsi="Calibri" w:cs="Calibri"/>
+          <w:color w:val="222222"/>
+          <w:sz w:val="22"/>
+          <w:szCs w:val="22"/>
+          <w:highlight w:val="white"/>
+        </w:rPr>
+        <w:t xml:space="preserve">) </w:t>
       </w:r>
       <w:r>
         <w:rPr>
@@ -8513,7 +9006,29 @@
           <w:szCs w:val="22"/>
           <w:highlight w:val="white"/>
         </w:rPr>
-        <w:t xml:space="preserve"> will remove the Institution Data from the cloud. For the new agreement to be drawn, warm storage or archiving will be offered. Archiving still offers data access but data are not immediately available to users and can take several days. It has the advantage of offering a cheap storage solution for datasets not downloaded frequently. In the cases of data returned to Institution or a new agreement with archival, </w:t>
+        <w:t xml:space="preserve"> will remove the Institution Data from the cloud. For the new agreement to be drawn, warm storage or archiving will be offered. Archiving still offers data </w:t>
+      </w:r>
+      <w:proofErr w:type="gramStart"/>
+      <w:r>
+        <w:rPr>
+          <w:rFonts w:ascii="Calibri" w:eastAsia="Calibri" w:hAnsi="Calibri" w:cs="Calibri"/>
+          <w:color w:val="222222"/>
+          <w:sz w:val="22"/>
+          <w:szCs w:val="22"/>
+          <w:highlight w:val="white"/>
+        </w:rPr>
+        <w:t>access</w:t>
+      </w:r>
+      <w:proofErr w:type="gramEnd"/>
+      <w:r>
+        <w:rPr>
+          <w:rFonts w:ascii="Calibri" w:eastAsia="Calibri" w:hAnsi="Calibri" w:cs="Calibri"/>
+          <w:color w:val="222222"/>
+          <w:sz w:val="22"/>
+          <w:szCs w:val="22"/>
+          <w:highlight w:val="white"/>
+        </w:rPr>
+        <w:t xml:space="preserve"> but data are not immediately available to users and can take several days. It has the advantage of offering a cheap storage solution for datasets not downloaded frequently. In the cases of data returned to Institution or a new agreement with archival, </w:t>
       </w:r>
       <w:r>
         <w:rPr>
@@ -8671,10 +9186,8 @@
         <w:contextualSpacing/>
         <w:rPr>
           <w:rFonts w:asciiTheme="majorHAnsi" w:hAnsiTheme="majorHAnsi" w:cstheme="majorHAnsi"/>
-          <w:b/>
-          <w:sz w:val="22"/>
-          <w:szCs w:val="22"/>
-          <w:u w:val="single"/>
+          <w:sz w:val="22"/>
+          <w:szCs w:val="22"/>
         </w:rPr>
       </w:pPr>
       <w:sdt>
@@ -8737,6 +9250,11 @@
         <w:spacing w:line="240" w:lineRule="auto"/>
         <w:ind w:leftChars="0" w:left="0" w:firstLineChars="0" w:firstLine="0"/>
         <w:contextualSpacing/>
+        <w:rPr>
+          <w:rFonts w:asciiTheme="majorHAnsi" w:hAnsiTheme="majorHAnsi" w:cstheme="majorHAnsi"/>
+          <w:sz w:val="22"/>
+          <w:szCs w:val="22"/>
+        </w:rPr>
       </w:pPr>
     </w:p>
     <w:p>
@@ -8796,7 +9314,25 @@
           <w:sz w:val="22"/>
           <w:szCs w:val="22"/>
         </w:rPr>
-        <w:t xml:space="preserve">Invoices shall be issued to Institution via email to: </w:t>
+        <w:t xml:space="preserve">Invoices shall be issued to Institution via email </w:t>
+      </w:r>
+      <w:proofErr w:type="gramStart"/>
+      <w:r>
+        <w:rPr>
+          <w:rFonts w:ascii="Calibri" w:eastAsia="Calibri" w:hAnsi="Calibri" w:cs="Calibri"/>
+          <w:sz w:val="22"/>
+          <w:szCs w:val="22"/>
+        </w:rPr>
+        <w:t>to:</w:t>
+      </w:r>
+      <w:proofErr w:type="gramEnd"/>
+      <w:r>
+        <w:rPr>
+          <w:rFonts w:ascii="Calibri" w:eastAsia="Calibri" w:hAnsi="Calibri" w:cs="Calibri"/>
+          <w:sz w:val="22"/>
+          <w:szCs w:val="22"/>
+        </w:rPr>
+        <w:t xml:space="preserve"> </w:t>
       </w:r>
       <w:r>
         <w:rPr>
@@ -8816,6 +9352,56 @@
           <w:szCs w:val="22"/>
         </w:rPr>
         <w:t>.</w:t>
+      </w:r>
+    </w:p>
+    <w:p>
+      <w:pPr>
+        <w:spacing w:line="240" w:lineRule="auto"/>
+        <w:ind w:leftChars="0" w:left="0" w:firstLineChars="0" w:firstLine="0"/>
+        <w:contextualSpacing/>
+        <w:rPr>
+          <w:rFonts w:asciiTheme="majorHAnsi" w:hAnsiTheme="majorHAnsi" w:cstheme="majorHAnsi"/>
+          <w:bCs/>
+          <w:sz w:val="22"/>
+          <w:szCs w:val="22"/>
+        </w:rPr>
+      </w:pPr>
+      <w:r>
+        <w:rPr>
+          <w:rFonts w:asciiTheme="majorHAnsi" w:hAnsiTheme="majorHAnsi" w:cstheme="majorHAnsi"/>
+          <w:bCs/>
+          <w:sz w:val="22"/>
+          <w:szCs w:val="22"/>
+        </w:rPr>
+        <w:t>Purchase order number (if relevant</w:t>
+      </w:r>
+      <w:r>
+        <w:rPr>
+          <w:rFonts w:asciiTheme="majorHAnsi" w:hAnsiTheme="majorHAnsi" w:cstheme="majorHAnsi"/>
+          <w:bCs/>
+          <w:sz w:val="22"/>
+          <w:szCs w:val="22"/>
+        </w:rPr>
+        <w:t>,</w:t>
+      </w:r>
+      <w:r>
+        <w:rPr>
+          <w:rFonts w:asciiTheme="majorHAnsi" w:hAnsiTheme="majorHAnsi" w:cstheme="majorHAnsi"/>
+          <w:bCs/>
+          <w:sz w:val="22"/>
+          <w:szCs w:val="22"/>
+        </w:rPr>
+        <w:t xml:space="preserve"> indicate the reference for NRU to bill institution</w:t>
+      </w:r>
+      <w:r>
+        <w:rPr>
+          <w:rFonts w:asciiTheme="majorHAnsi" w:hAnsiTheme="majorHAnsi" w:cstheme="majorHAnsi"/>
+          <w:bCs/>
+          <w:sz w:val="22"/>
+          <w:szCs w:val="22"/>
+          <w:highlight w:val="yellow"/>
+        </w:rPr>
+        <w:t>):__________</w:t>
       </w:r>
     </w:p>
     <w:p>
@@ -10579,7 +11165,27 @@
           <w:sz w:val="22"/>
           <w:szCs w:val="22"/>
         </w:rPr>
-        <w:t>The Data Processing Agreement is part of the Data Controller’s instructions to the Data Processor. The Data Processor processes personal data on behalf of the Data Controller, and must not process personal data covered by the Data Processing Agreement for own purposes, except as described in the Principal Agreement.</w:t>
+        <w:t xml:space="preserve">The Data Processing Agreement is part of the Data Controller’s instructions to the Data Processor. The Data Processor processes personal data on behalf of the Data </w:t>
+      </w:r>
+      <w:proofErr w:type="gramStart"/>
+      <w:r>
+        <w:rPr>
+          <w:rFonts w:ascii="Calibri" w:eastAsia="Calibri" w:hAnsi="Calibri" w:cs="Calibri"/>
+          <w:color w:val="000000"/>
+          <w:sz w:val="22"/>
+          <w:szCs w:val="22"/>
+        </w:rPr>
+        <w:t>Controller, and</w:t>
+      </w:r>
+      <w:proofErr w:type="gramEnd"/>
+      <w:r>
+        <w:rPr>
+          <w:rFonts w:ascii="Calibri" w:eastAsia="Calibri" w:hAnsi="Calibri" w:cs="Calibri"/>
+          <w:color w:val="000000"/>
+          <w:sz w:val="22"/>
+          <w:szCs w:val="22"/>
+        </w:rPr>
+        <w:t xml:space="preserve"> must not process personal data covered by the Data Processing Agreement for own purposes, except as described in the Principal Agreement.</w:t>
       </w:r>
     </w:p>
     <w:p>
@@ -11880,7 +12486,27 @@
           <w:sz w:val="22"/>
           <w:szCs w:val="22"/>
         </w:rPr>
-        <w:t>If a transfer of personal data to a sub-processor in a third country, as outlined in clause 6.3, is based on the EU Commission’s Standard Contractual Clauses, the EU Commission’s Standard Contractual Clauses take precedence over the terms in the Data Processing Agreement for that specific transfer of personal data to the sub-processor. However, any requirements or obligations imposed on the Data Processor by the Data Processing Agreement and which are more onerous or which put the data subjects in a better position will still apply.</w:t>
+        <w:t xml:space="preserve">If a transfer of personal data to a sub-processor in a third country, as outlined in clause 6.3, is based on the EU Commission’s Standard Contractual Clauses, the EU Commission’s Standard Contractual Clauses take precedence over the terms in the Data Processing Agreement for that specific transfer of personal data to the sub-processor. However, any requirements or obligations imposed on the Data Processor by the Data Processing </w:t>
+      </w:r>
+      <w:proofErr w:type="gramStart"/>
+      <w:r>
+        <w:rPr>
+          <w:rFonts w:ascii="Calibri" w:eastAsia="Calibri" w:hAnsi="Calibri" w:cs="Calibri"/>
+          <w:color w:val="000000"/>
+          <w:sz w:val="22"/>
+          <w:szCs w:val="22"/>
+        </w:rPr>
+        <w:t>Agreement</w:t>
+      </w:r>
+      <w:proofErr w:type="gramEnd"/>
+      <w:r>
+        <w:rPr>
+          <w:rFonts w:ascii="Calibri" w:eastAsia="Calibri" w:hAnsi="Calibri" w:cs="Calibri"/>
+          <w:color w:val="000000"/>
+          <w:sz w:val="22"/>
+          <w:szCs w:val="22"/>
+        </w:rPr>
+        <w:t xml:space="preserve"> and which are more onerous or which put the data subjects in a better position will still apply.</w:t>
       </w:r>
     </w:p>
     <w:p>
@@ -12026,7 +12652,27 @@
           <w:sz w:val="22"/>
           <w:szCs w:val="22"/>
         </w:rPr>
-        <w:t>The Data Processor must make available to the Data Controller all information necessary to demonstrate compliance with the General Data Protection Legislation and the Data Processing Agreement, and must allow for and contribute to audits and inspections carried out by the Data Controller or another auditor authorised by the Data Controller.</w:t>
+        <w:t xml:space="preserve">The Data Processor must make available to the Data Controller all information necessary to demonstrate compliance with the General Data Protection Legislation and the Data Processing </w:t>
+      </w:r>
+      <w:proofErr w:type="gramStart"/>
+      <w:r>
+        <w:rPr>
+          <w:rFonts w:ascii="Calibri" w:eastAsia="Calibri" w:hAnsi="Calibri" w:cs="Calibri"/>
+          <w:color w:val="000000"/>
+          <w:sz w:val="22"/>
+          <w:szCs w:val="22"/>
+        </w:rPr>
+        <w:t>Agreement, and</w:t>
+      </w:r>
+      <w:proofErr w:type="gramEnd"/>
+      <w:r>
+        <w:rPr>
+          <w:rFonts w:ascii="Calibri" w:eastAsia="Calibri" w:hAnsi="Calibri" w:cs="Calibri"/>
+          <w:color w:val="000000"/>
+          <w:sz w:val="22"/>
+          <w:szCs w:val="22"/>
+        </w:rPr>
+        <w:t xml:space="preserve"> must allow for and contribute to audits and inspections carried out by the Data Controller or another auditor authorised by the Data Controller.</w:t>
       </w:r>
     </w:p>
     <w:p>
@@ -12628,7 +13274,47 @@
           <w:sz w:val="22"/>
           <w:szCs w:val="22"/>
         </w:rPr>
-        <w:t>The Data Processor must assist the Data Controller as much as possible with the fulfilment of the Data Controller’s obligation to respond to requests for the exercise of the data subjects’ rights under chapter 3 of the General Data Protection Regulation, by providing appropriate technical and organisational assistance without unnecessary delay, and taking into account the nature of the processing.</w:t>
+        <w:t xml:space="preserve">The Data Processor must assist the Data Controller as much as possible with the fulfilment of the Data Controller’s obligation to respond to requests for the exercise of the data subjects’ rights under chapter 3 of the General Data Protection Regulation, by providing appropriate technical and organisational assistance without unnecessary </w:t>
+      </w:r>
+      <w:proofErr w:type="gramStart"/>
+      <w:r>
+        <w:rPr>
+          <w:rFonts w:ascii="Calibri" w:eastAsia="Calibri" w:hAnsi="Calibri" w:cs="Calibri"/>
+          <w:color w:val="000000"/>
+          <w:sz w:val="22"/>
+          <w:szCs w:val="22"/>
+        </w:rPr>
+        <w:t>delay, and</w:t>
+      </w:r>
+      <w:proofErr w:type="gramEnd"/>
+      <w:r>
+        <w:rPr>
+          <w:rFonts w:ascii="Calibri" w:eastAsia="Calibri" w:hAnsi="Calibri" w:cs="Calibri"/>
+          <w:color w:val="000000"/>
+          <w:sz w:val="22"/>
+          <w:szCs w:val="22"/>
+        </w:rPr>
+        <w:t xml:space="preserve"> </w:t>
+      </w:r>
+      <w:proofErr w:type="gramStart"/>
+      <w:r>
+        <w:rPr>
+          <w:rFonts w:ascii="Calibri" w:eastAsia="Calibri" w:hAnsi="Calibri" w:cs="Calibri"/>
+          <w:color w:val="000000"/>
+          <w:sz w:val="22"/>
+          <w:szCs w:val="22"/>
+        </w:rPr>
+        <w:t>taking into account</w:t>
+      </w:r>
+      <w:proofErr w:type="gramEnd"/>
+      <w:r>
+        <w:rPr>
+          <w:rFonts w:ascii="Calibri" w:eastAsia="Calibri" w:hAnsi="Calibri" w:cs="Calibri"/>
+          <w:color w:val="000000"/>
+          <w:sz w:val="22"/>
+          <w:szCs w:val="22"/>
+        </w:rPr>
+        <w:t xml:space="preserve"> the nature of the processing.</w:t>
       </w:r>
     </w:p>
     <w:p>
@@ -13221,7 +13907,25 @@
           <w:sz w:val="22"/>
           <w:szCs w:val="22"/>
         </w:rPr>
-        <w:t>In the case of termination, cancellation or rescission of the Principal Agreement or the Data Processing Agreement, the Data Processor is obliged, at the request of the Data Controller, to provide termination assistance to the Data Controller until (i) all personal data has been transferred to the Data Controller in an ordinary, recognised electronic format, and (ii) the services described in the Principal Agreement have been satisfactorily handed over to the Data Controller or a new supplier selected by the Data Controller. The Data Processor must continue to process personal data and to deliver the services in accordance with the Principal Agreement until a satisfactory handover has taken place.</w:t>
+        <w:t>In the case of termination, cancellation or rescission of the Principal Agreement or the Data Processing Agreement, the Data Processor is obliged, at the request of the Data Controller, to provide termination assistance to the Data Controller until (</w:t>
+      </w:r>
+      <w:proofErr w:type="spellStart"/>
+      <w:r>
+        <w:rPr>
+          <w:rFonts w:asciiTheme="majorHAnsi" w:eastAsia="Calibri" w:hAnsiTheme="majorHAnsi" w:cstheme="majorHAnsi"/>
+          <w:sz w:val="22"/>
+          <w:szCs w:val="22"/>
+        </w:rPr>
+        <w:t>i</w:t>
+      </w:r>
+      <w:proofErr w:type="spellEnd"/>
+      <w:r>
+        <w:rPr>
+          <w:rFonts w:asciiTheme="majorHAnsi" w:eastAsia="Calibri" w:hAnsiTheme="majorHAnsi" w:cstheme="majorHAnsi"/>
+          <w:sz w:val="22"/>
+          <w:szCs w:val="22"/>
+        </w:rPr>
+        <w:t>) all personal data has been transferred to the Data Controller in an ordinary, recognised electronic format, and (ii) the services described in the Principal Agreement have been satisfactorily handed over to the Data Controller or a new supplier selected by the Data Controller. The Data Processor must continue to process personal data and to deliver the services in accordance with the Principal Agreement until a satisfactory handover has taken place.</w:t>
       </w:r>
     </w:p>
     <w:p>
@@ -14732,15 +15436,51 @@
           <w:sz w:val="22"/>
           <w:szCs w:val="22"/>
         </w:rPr>
-        <w:t xml:space="preserve"> Only identified personnel has access to </w:t>
-      </w:r>
-      <w:r>
-        <w:rPr>
-          <w:rFonts w:ascii="Calibri" w:eastAsia="Calibri" w:hAnsi="Calibri" w:cs="Calibri"/>
-          <w:sz w:val="22"/>
-          <w:szCs w:val="22"/>
-        </w:rPr>
-        <w:t>Institution’s data and each data access is  unique (i.e. each personnel has an account and must login to access, so that operations performed on data are uniquely identifiable).</w:t>
+        <w:t xml:space="preserve"> Only identified personnel </w:t>
+      </w:r>
+      <w:proofErr w:type="gramStart"/>
+      <w:r>
+        <w:rPr>
+          <w:rFonts w:ascii="Calibri" w:eastAsia="Calibri" w:hAnsi="Calibri" w:cs="Calibri"/>
+          <w:sz w:val="22"/>
+          <w:szCs w:val="22"/>
+        </w:rPr>
+        <w:t>has</w:t>
+      </w:r>
+      <w:proofErr w:type="gramEnd"/>
+      <w:r>
+        <w:rPr>
+          <w:rFonts w:ascii="Calibri" w:eastAsia="Calibri" w:hAnsi="Calibri" w:cs="Calibri"/>
+          <w:sz w:val="22"/>
+          <w:szCs w:val="22"/>
+        </w:rPr>
+        <w:t xml:space="preserve"> access to </w:t>
+      </w:r>
+      <w:r>
+        <w:rPr>
+          <w:rFonts w:ascii="Calibri" w:eastAsia="Calibri" w:hAnsi="Calibri" w:cs="Calibri"/>
+          <w:sz w:val="22"/>
+          <w:szCs w:val="22"/>
+        </w:rPr>
+        <w:t xml:space="preserve">Institution’s data and each data access is  unique (i.e. each personnel </w:t>
+      </w:r>
+      <w:proofErr w:type="gramStart"/>
+      <w:r>
+        <w:rPr>
+          <w:rFonts w:ascii="Calibri" w:eastAsia="Calibri" w:hAnsi="Calibri" w:cs="Calibri"/>
+          <w:sz w:val="22"/>
+          <w:szCs w:val="22"/>
+        </w:rPr>
+        <w:t>has</w:t>
+      </w:r>
+      <w:proofErr w:type="gramEnd"/>
+      <w:r>
+        <w:rPr>
+          <w:rFonts w:ascii="Calibri" w:eastAsia="Calibri" w:hAnsi="Calibri" w:cs="Calibri"/>
+          <w:sz w:val="22"/>
+          <w:szCs w:val="22"/>
+        </w:rPr>
+        <w:t xml:space="preserve"> an account and must login to access, so that operations performed on data are uniquely identifiable).</w:t>
       </w:r>
     </w:p>
     <w:p>
@@ -15624,7 +16364,25 @@
           <w:sz w:val="22"/>
           <w:szCs w:val="22"/>
         </w:rPr>
-        <w:t>.1. Public-nEUro users data access is regulated as per Schedule B.</w:t>
+        <w:t>.1. Public-</w:t>
+      </w:r>
+      <w:proofErr w:type="spellStart"/>
+      <w:r>
+        <w:rPr>
+          <w:rFonts w:ascii="Calibri" w:eastAsia="Calibri" w:hAnsi="Calibri" w:cs="Calibri"/>
+          <w:sz w:val="22"/>
+          <w:szCs w:val="22"/>
+        </w:rPr>
+        <w:t>nEUro</w:t>
+      </w:r>
+      <w:proofErr w:type="spellEnd"/>
+      <w:r>
+        <w:rPr>
+          <w:rFonts w:ascii="Calibri" w:eastAsia="Calibri" w:hAnsi="Calibri" w:cs="Calibri"/>
+          <w:sz w:val="22"/>
+          <w:szCs w:val="22"/>
+        </w:rPr>
+        <w:t xml:space="preserve"> users data access is regulated as per Schedule B.</w:t>
       </w:r>
     </w:p>
     <w:p>
@@ -16649,7 +17407,25 @@
           <w:sz w:val="22"/>
           <w:szCs w:val="22"/>
         </w:rPr>
-        <w:t>When disposing of equipment, the Data Processor must document the methods used, and be able to produce this documentation upon request.</w:t>
+        <w:t xml:space="preserve">When disposing of equipment, the Data Processor must document the methods </w:t>
+      </w:r>
+      <w:proofErr w:type="gramStart"/>
+      <w:r>
+        <w:rPr>
+          <w:rFonts w:ascii="Calibri" w:eastAsia="Calibri" w:hAnsi="Calibri" w:cs="Calibri"/>
+          <w:sz w:val="22"/>
+          <w:szCs w:val="22"/>
+        </w:rPr>
+        <w:t>used, and</w:t>
+      </w:r>
+      <w:proofErr w:type="gramEnd"/>
+      <w:r>
+        <w:rPr>
+          <w:rFonts w:ascii="Calibri" w:eastAsia="Calibri" w:hAnsi="Calibri" w:cs="Calibri"/>
+          <w:sz w:val="22"/>
+          <w:szCs w:val="22"/>
+        </w:rPr>
+        <w:t xml:space="preserve"> be able to produce this documentation upon request.</w:t>
       </w:r>
     </w:p>
     <w:p>
@@ -17080,7 +17856,29 @@
                 <w:szCs w:val="22"/>
                 <w:shd w:val="clear" w:color="auto" w:fill="FFFFFF"/>
               </w:rPr>
-              <w:t>Anker Engelunds Vej 101, DK-2800 Kongens Lyngby</w:t>
+              <w:t xml:space="preserve">Anker </w:t>
+            </w:r>
+            <w:proofErr w:type="spellStart"/>
+            <w:r>
+              <w:rPr>
+                <w:rFonts w:asciiTheme="majorHAnsi" w:hAnsiTheme="majorHAnsi" w:cstheme="majorHAnsi"/>
+                <w:color w:val="212121"/>
+                <w:sz w:val="22"/>
+                <w:szCs w:val="22"/>
+                <w:shd w:val="clear" w:color="auto" w:fill="FFFFFF"/>
+              </w:rPr>
+              <w:t>Engelunds</w:t>
+            </w:r>
+            <w:proofErr w:type="spellEnd"/>
+            <w:r>
+              <w:rPr>
+                <w:rFonts w:asciiTheme="majorHAnsi" w:hAnsiTheme="majorHAnsi" w:cstheme="majorHAnsi"/>
+                <w:color w:val="212121"/>
+                <w:sz w:val="22"/>
+                <w:szCs w:val="22"/>
+                <w:shd w:val="clear" w:color="auto" w:fill="FFFFFF"/>
+              </w:rPr>
+              <w:t xml:space="preserve"> Vej 101, DK-2800 Kongens Lyngby</w:t>
             </w:r>
           </w:p>
         </w:tc>
@@ -17169,6 +17967,7 @@
                 <w:szCs w:val="22"/>
               </w:rPr>
             </w:pPr>
+            <w:proofErr w:type="spellStart"/>
             <w:r>
               <w:rPr>
                 <w:rFonts w:asciiTheme="majorHAnsi" w:hAnsiTheme="majorHAnsi" w:cstheme="majorHAnsi"/>
@@ -17179,6 +17978,7 @@
               </w:rPr>
               <w:t>Frederiksborgve</w:t>
             </w:r>
+            <w:proofErr w:type="spellEnd"/>
             <w:r>
               <w:rPr>
                 <w:rFonts w:asciiTheme="majorHAnsi" w:hAnsiTheme="majorHAnsi" w:cstheme="majorHAnsi"/>
@@ -17731,8 +18531,8 @@
       </w:pPr>
     </w:p>
     <w:sectPr>
-      <w:footerReference w:type="even" r:id="rId18"/>
-      <w:footerReference w:type="default" r:id="rId19"/>
+      <w:footerReference w:type="even" r:id="rId17"/>
+      <w:footerReference w:type="default" r:id="rId18"/>
       <w:pgSz w:w="11906" w:h="16838"/>
       <w:pgMar w:top="993" w:right="1134" w:bottom="1701" w:left="1134" w:header="709" w:footer="709" w:gutter="0"/>
       <w:pgNumType w:start="1"/>

</xml_diff>

<commit_message>
no mention of PET itself
</commit_message>
<xml_diff>
--- a/contract.docx
+++ b/contract.docx
@@ -19,59 +19,49 @@
           <w:szCs w:val="22"/>
         </w:rPr>
       </w:pPr>
-      <w:r>
-        <w:fldChar w:fldCharType="begin"/>
-      </w:r>
-      <w:r>
-        <w:instrText>HYPERLINK "http://upload.wikimedia.org/wikipedia/commons/b/bc/Region_hovedstaden_logo.png" \h</w:instrText>
-      </w:r>
-      <w:r>
-        <w:fldChar w:fldCharType="separate"/>
-      </w:r>
-      <w:r>
-        <w:rPr>
-          <w:noProof/>
-          <w:color w:val="0000FF"/>
-        </w:rPr>
-        <w:drawing>
-          <wp:inline distT="0" distB="0" distL="114300" distR="114300" wp14:anchorId="223A9D33" wp14:editId="3DAD7BE7">
-            <wp:extent cx="2085340" cy="732155"/>
-            <wp:effectExtent l="0" t="0" r="0" b="0"/>
-            <wp:docPr id="1027" name="image1.png" descr="Fil:Region hovedstaden logo.png"/>
-            <wp:cNvGraphicFramePr/>
-            <a:graphic xmlns:a="http://schemas.openxmlformats.org/drawingml/2006/main">
-              <a:graphicData uri="http://schemas.openxmlformats.org/drawingml/2006/picture">
-                <pic:pic xmlns:pic="http://schemas.openxmlformats.org/drawingml/2006/picture">
-                  <pic:nvPicPr>
-                    <pic:cNvPr id="0" name="image1.png" descr="Fil:Region hovedstaden logo.png"/>
-                    <pic:cNvPicPr preferRelativeResize="0"/>
-                  </pic:nvPicPr>
-                  <pic:blipFill>
-                    <a:blip r:embed="rId9"/>
-                    <a:srcRect/>
-                    <a:stretch>
-                      <a:fillRect/>
-                    </a:stretch>
-                  </pic:blipFill>
-                  <pic:spPr>
-                    <a:xfrm>
-                      <a:off x="0" y="0"/>
-                      <a:ext cx="2085340" cy="732155"/>
-                    </a:xfrm>
-                    <a:prstGeom prst="rect">
-                      <a:avLst/>
-                    </a:prstGeom>
-                    <a:ln/>
-                  </pic:spPr>
-                </pic:pic>
-              </a:graphicData>
-            </a:graphic>
-          </wp:inline>
-        </w:drawing>
-      </w:r>
-      <w:r>
-        <w:fldChar w:fldCharType="end"/>
-      </w:r>
+      <w:hyperlink r:id="rId9">
+        <w:r>
+          <w:rPr>
+            <w:noProof/>
+            <w:color w:val="0000FF"/>
+          </w:rPr>
+          <w:drawing>
+            <wp:inline distT="0" distB="0" distL="114300" distR="114300" wp14:anchorId="223A9D33" wp14:editId="3DAD7BE7">
+              <wp:extent cx="2085340" cy="732155"/>
+              <wp:effectExtent l="0" t="0" r="0" b="0"/>
+              <wp:docPr id="1027" name="image1.png" descr="Fil:Region hovedstaden logo.png"/>
+              <wp:cNvGraphicFramePr/>
+              <a:graphic xmlns:a="http://schemas.openxmlformats.org/drawingml/2006/main">
+                <a:graphicData uri="http://schemas.openxmlformats.org/drawingml/2006/picture">
+                  <pic:pic xmlns:pic="http://schemas.openxmlformats.org/drawingml/2006/picture">
+                    <pic:nvPicPr>
+                      <pic:cNvPr id="0" name="image1.png" descr="Fil:Region hovedstaden logo.png"/>
+                      <pic:cNvPicPr preferRelativeResize="0"/>
+                    </pic:nvPicPr>
+                    <pic:blipFill>
+                      <a:blip r:embed="rId10"/>
+                      <a:srcRect/>
+                      <a:stretch>
+                        <a:fillRect/>
+                      </a:stretch>
+                    </pic:blipFill>
+                    <pic:spPr>
+                      <a:xfrm>
+                        <a:off x="0" y="0"/>
+                        <a:ext cx="2085340" cy="732155"/>
+                      </a:xfrm>
+                      <a:prstGeom prst="rect">
+                        <a:avLst/>
+                      </a:prstGeom>
+                      <a:ln/>
+                    </pic:spPr>
+                  </pic:pic>
+                </a:graphicData>
+              </a:graphic>
+            </wp:inline>
+          </w:drawing>
+        </w:r>
+      </w:hyperlink>
     </w:p>
     <w:p>
       <w:pPr>
@@ -456,7 +446,7 @@
         </w:rPr>
         <w:t xml:space="preserve"> </w:t>
       </w:r>
-      <w:hyperlink r:id="rId10" w:history="1">
+      <w:hyperlink r:id="rId11" w:history="1">
         <w:r>
           <w:rPr>
             <w:rStyle w:val="Hyperlink"/>
@@ -888,9 +878,8 @@
           <w:szCs w:val="22"/>
           <w:highlight w:val="white"/>
         </w:rPr>
-        <w:t xml:space="preserve"> (the Public-</w:t>
-      </w:r>
-      <w:proofErr w:type="spellStart"/>
+        <w:t xml:space="preserve"> (the Public-nEUro platform, detailed in Schedule A) that facilitates sharing of brain imaging research data in accordance with the European General Data Protection Regulation (GDPR</w:t>
+      </w:r>
       <w:r>
         <w:rPr>
           <w:rFonts w:asciiTheme="majorHAnsi" w:eastAsia="Calibri" w:hAnsiTheme="majorHAnsi" w:cstheme="majorHAnsi"/>
@@ -899,9 +888,8 @@
           <w:szCs w:val="22"/>
           <w:highlight w:val="white"/>
         </w:rPr>
-        <w:t>nEUro</w:t>
-      </w:r>
-      <w:proofErr w:type="spellEnd"/>
+        <w:t>)</w:t>
+      </w:r>
       <w:r>
         <w:rPr>
           <w:rFonts w:asciiTheme="majorHAnsi" w:eastAsia="Calibri" w:hAnsiTheme="majorHAnsi" w:cstheme="majorHAnsi"/>
@@ -910,7 +898,7 @@
           <w:szCs w:val="22"/>
           <w:highlight w:val="white"/>
         </w:rPr>
-        <w:t xml:space="preserve"> platform, detailed in Schedule A) that facilitates sharing of brain imaging research data in accordance with the European General Data Protection Regulation (GDPR</w:t>
+        <w:t>, and in compliance with the FAIR principles</w:t>
       </w:r>
       <w:r>
         <w:rPr>
@@ -920,8 +908,97 @@
           <w:szCs w:val="22"/>
           <w:highlight w:val="white"/>
         </w:rPr>
+        <w:t xml:space="preserve"> (</w:t>
+      </w:r>
+      <w:r>
+        <w:rPr>
+          <w:rFonts w:asciiTheme="majorHAnsi" w:eastAsia="Calibri" w:hAnsiTheme="majorHAnsi" w:cstheme="majorHAnsi"/>
+          <w:color w:val="222222"/>
+          <w:sz w:val="22"/>
+          <w:szCs w:val="22"/>
+          <w:highlight w:val="white"/>
+        </w:rPr>
+        <w:t>i.e., that research data should be Findable, Accessible, Interoperable and Reusable</w:t>
+      </w:r>
+      <w:r>
+        <w:rPr>
+          <w:rFonts w:asciiTheme="majorHAnsi" w:eastAsia="Calibri" w:hAnsiTheme="majorHAnsi" w:cstheme="majorHAnsi"/>
+          <w:color w:val="222222"/>
+          <w:sz w:val="22"/>
+          <w:szCs w:val="22"/>
+          <w:highlight w:val="white"/>
+        </w:rPr>
         <w:t>)</w:t>
       </w:r>
+    </w:p>
+    <w:p>
+      <w:pPr>
+        <w:spacing w:line="240" w:lineRule="auto"/>
+        <w:ind w:leftChars="0" w:left="0" w:firstLineChars="0" w:firstLine="284"/>
+        <w:contextualSpacing/>
+        <w:rPr>
+          <w:rFonts w:asciiTheme="majorHAnsi" w:eastAsia="Calibri" w:hAnsiTheme="majorHAnsi" w:cstheme="majorHAnsi"/>
+          <w:sz w:val="22"/>
+          <w:szCs w:val="22"/>
+        </w:rPr>
+      </w:pPr>
+      <w:r>
+        <w:rPr>
+          <w:rFonts w:asciiTheme="majorHAnsi" w:eastAsia="Calibri" w:hAnsiTheme="majorHAnsi" w:cstheme="majorHAnsi"/>
+          <w:b/>
+          <w:sz w:val="22"/>
+          <w:szCs w:val="22"/>
+        </w:rPr>
+        <w:t>WHEREAS,</w:t>
+      </w:r>
+      <w:r>
+        <w:rPr>
+          <w:rFonts w:asciiTheme="majorHAnsi" w:eastAsia="Calibri" w:hAnsiTheme="majorHAnsi" w:cstheme="majorHAnsi"/>
+          <w:sz w:val="22"/>
+          <w:szCs w:val="22"/>
+        </w:rPr>
+        <w:t xml:space="preserve"> Institution is in possession of brain imaging research data</w:t>
+      </w:r>
+      <w:r>
+        <w:rPr>
+          <w:rFonts w:asciiTheme="majorHAnsi" w:eastAsia="Calibri" w:hAnsiTheme="majorHAnsi" w:cstheme="majorHAnsi"/>
+          <w:sz w:val="22"/>
+          <w:szCs w:val="22"/>
+        </w:rPr>
+        <w:t xml:space="preserve"> obtained by research projects carried out at </w:t>
+      </w:r>
+      <w:r>
+        <w:rPr>
+          <w:rFonts w:asciiTheme="majorHAnsi" w:eastAsia="Calibri" w:hAnsiTheme="majorHAnsi" w:cstheme="majorHAnsi"/>
+          <w:sz w:val="22"/>
+          <w:szCs w:val="22"/>
+        </w:rPr>
+        <w:t>I</w:t>
+      </w:r>
+      <w:r>
+        <w:rPr>
+          <w:rFonts w:asciiTheme="majorHAnsi" w:eastAsia="Calibri" w:hAnsiTheme="majorHAnsi" w:cstheme="majorHAnsi"/>
+          <w:sz w:val="22"/>
+          <w:szCs w:val="22"/>
+        </w:rPr>
+        <w:t>nstitution</w:t>
+      </w:r>
+      <w:r>
+        <w:rPr>
+          <w:rFonts w:asciiTheme="majorHAnsi" w:eastAsia="Calibri" w:hAnsiTheme="majorHAnsi" w:cstheme="majorHAnsi"/>
+          <w:sz w:val="22"/>
+          <w:szCs w:val="22"/>
+        </w:rPr>
+        <w:t xml:space="preserve">, </w:t>
+      </w:r>
+      <w:r>
+        <w:rPr>
+          <w:rFonts w:asciiTheme="majorHAnsi" w:eastAsia="Calibri" w:hAnsiTheme="majorHAnsi" w:cstheme="majorHAnsi"/>
+          <w:sz w:val="22"/>
+          <w:szCs w:val="22"/>
+        </w:rPr>
+        <w:t xml:space="preserve">hereinafter referred to as Institution Data and wishes to make Institution Data available to interested users via the </w:t>
+      </w:r>
       <w:r>
         <w:rPr>
           <w:rFonts w:asciiTheme="majorHAnsi" w:eastAsia="Calibri" w:hAnsiTheme="majorHAnsi" w:cstheme="majorHAnsi"/>
@@ -930,172 +1007,7 @@
           <w:szCs w:val="22"/>
           <w:highlight w:val="white"/>
         </w:rPr>
-        <w:t>, and in compliance with the FAIR principles</w:t>
-      </w:r>
-      <w:r>
-        <w:rPr>
-          <w:rFonts w:asciiTheme="majorHAnsi" w:eastAsia="Calibri" w:hAnsiTheme="majorHAnsi" w:cstheme="majorHAnsi"/>
-          <w:color w:val="222222"/>
-          <w:sz w:val="22"/>
-          <w:szCs w:val="22"/>
-          <w:highlight w:val="white"/>
-        </w:rPr>
-        <w:t xml:space="preserve"> (</w:t>
-      </w:r>
-      <w:r>
-        <w:rPr>
-          <w:rFonts w:asciiTheme="majorHAnsi" w:eastAsia="Calibri" w:hAnsiTheme="majorHAnsi" w:cstheme="majorHAnsi"/>
-          <w:color w:val="222222"/>
-          <w:sz w:val="22"/>
-          <w:szCs w:val="22"/>
-          <w:highlight w:val="white"/>
-        </w:rPr>
-        <w:t>i.e., that research data should be Findable, Accessible, Interoperable and Reusable</w:t>
-      </w:r>
-      <w:r>
-        <w:rPr>
-          <w:rFonts w:asciiTheme="majorHAnsi" w:eastAsia="Calibri" w:hAnsiTheme="majorHAnsi" w:cstheme="majorHAnsi"/>
-          <w:color w:val="222222"/>
-          <w:sz w:val="22"/>
-          <w:szCs w:val="22"/>
-          <w:highlight w:val="white"/>
-        </w:rPr>
-        <w:t>)</w:t>
-      </w:r>
-    </w:p>
-    <w:p>
-      <w:pPr>
-        <w:spacing w:line="240" w:lineRule="auto"/>
-        <w:ind w:leftChars="0" w:left="0" w:firstLineChars="0" w:firstLine="284"/>
-        <w:contextualSpacing/>
-        <w:rPr>
-          <w:rFonts w:asciiTheme="majorHAnsi" w:eastAsia="Calibri" w:hAnsiTheme="majorHAnsi" w:cstheme="majorHAnsi"/>
-          <w:sz w:val="22"/>
-          <w:szCs w:val="22"/>
-        </w:rPr>
-      </w:pPr>
-      <w:proofErr w:type="gramStart"/>
-      <w:r>
-        <w:rPr>
-          <w:rFonts w:asciiTheme="majorHAnsi" w:eastAsia="Calibri" w:hAnsiTheme="majorHAnsi" w:cstheme="majorHAnsi"/>
-          <w:b/>
-          <w:sz w:val="22"/>
-          <w:szCs w:val="22"/>
-        </w:rPr>
-        <w:t>WHEREAS,</w:t>
-      </w:r>
-      <w:proofErr w:type="gramEnd"/>
-      <w:r>
-        <w:rPr>
-          <w:rFonts w:asciiTheme="majorHAnsi" w:eastAsia="Calibri" w:hAnsiTheme="majorHAnsi" w:cstheme="majorHAnsi"/>
-          <w:sz w:val="22"/>
-          <w:szCs w:val="22"/>
-        </w:rPr>
-        <w:t xml:space="preserve"> Institution is in possession of brain imaging research data</w:t>
-      </w:r>
-      <w:r>
-        <w:rPr>
-          <w:rFonts w:asciiTheme="majorHAnsi" w:eastAsia="Calibri" w:hAnsiTheme="majorHAnsi" w:cstheme="majorHAnsi"/>
-          <w:sz w:val="22"/>
-          <w:szCs w:val="22"/>
-        </w:rPr>
-        <w:t xml:space="preserve"> obtained by research projects carried out at </w:t>
-      </w:r>
-      <w:r>
-        <w:rPr>
-          <w:rFonts w:asciiTheme="majorHAnsi" w:eastAsia="Calibri" w:hAnsiTheme="majorHAnsi" w:cstheme="majorHAnsi"/>
-          <w:sz w:val="22"/>
-          <w:szCs w:val="22"/>
-        </w:rPr>
-        <w:t>I</w:t>
-      </w:r>
-      <w:r>
-        <w:rPr>
-          <w:rFonts w:asciiTheme="majorHAnsi" w:eastAsia="Calibri" w:hAnsiTheme="majorHAnsi" w:cstheme="majorHAnsi"/>
-          <w:sz w:val="22"/>
-          <w:szCs w:val="22"/>
-        </w:rPr>
-        <w:t xml:space="preserve">nstitution on synaptic density PET </w:t>
-      </w:r>
-      <w:r>
-        <w:rPr>
-          <w:rFonts w:asciiTheme="majorHAnsi" w:eastAsia="Calibri" w:hAnsiTheme="majorHAnsi" w:cstheme="majorHAnsi"/>
-          <w:sz w:val="22"/>
-          <w:szCs w:val="22"/>
-        </w:rPr>
-        <w:t xml:space="preserve">with </w:t>
-      </w:r>
-      <w:r>
-        <w:rPr>
-          <w:rFonts w:asciiTheme="majorHAnsi" w:eastAsia="Calibri" w:hAnsiTheme="majorHAnsi" w:cstheme="majorHAnsi"/>
-          <w:sz w:val="22"/>
-          <w:szCs w:val="22"/>
-        </w:rPr>
-        <w:t>associated PET</w:t>
-      </w:r>
-      <w:r>
-        <w:rPr>
-          <w:rFonts w:asciiTheme="majorHAnsi" w:eastAsia="Calibri" w:hAnsiTheme="majorHAnsi" w:cstheme="majorHAnsi"/>
-          <w:sz w:val="22"/>
-          <w:szCs w:val="22"/>
-        </w:rPr>
-        <w:t>-</w:t>
-      </w:r>
-      <w:r>
-        <w:rPr>
-          <w:rFonts w:asciiTheme="majorHAnsi" w:eastAsia="Calibri" w:hAnsiTheme="majorHAnsi" w:cstheme="majorHAnsi"/>
-          <w:sz w:val="22"/>
-          <w:szCs w:val="22"/>
-        </w:rPr>
-        <w:t>MR data</w:t>
-      </w:r>
-      <w:r>
-        <w:rPr>
-          <w:rFonts w:asciiTheme="majorHAnsi" w:eastAsia="Calibri" w:hAnsiTheme="majorHAnsi" w:cstheme="majorHAnsi"/>
-          <w:sz w:val="22"/>
-          <w:szCs w:val="22"/>
-        </w:rPr>
-        <w:t xml:space="preserve">, </w:t>
-      </w:r>
-      <w:r>
-        <w:rPr>
-          <w:rFonts w:asciiTheme="majorHAnsi" w:eastAsia="Calibri" w:hAnsiTheme="majorHAnsi" w:cstheme="majorHAnsi"/>
-          <w:sz w:val="22"/>
-          <w:szCs w:val="22"/>
-        </w:rPr>
-        <w:t xml:space="preserve">hereinafter referred to as Institution Data) and wishes to make Institution Data available to interested users via the </w:t>
-      </w:r>
-      <w:r>
-        <w:rPr>
-          <w:rFonts w:asciiTheme="majorHAnsi" w:eastAsia="Calibri" w:hAnsiTheme="majorHAnsi" w:cstheme="majorHAnsi"/>
-          <w:color w:val="222222"/>
-          <w:sz w:val="22"/>
-          <w:szCs w:val="22"/>
-          <w:highlight w:val="white"/>
-        </w:rPr>
-        <w:t>Public-</w:t>
-      </w:r>
-      <w:proofErr w:type="spellStart"/>
-      <w:r>
-        <w:rPr>
-          <w:rFonts w:asciiTheme="majorHAnsi" w:eastAsia="Calibri" w:hAnsiTheme="majorHAnsi" w:cstheme="majorHAnsi"/>
-          <w:color w:val="222222"/>
-          <w:sz w:val="22"/>
-          <w:szCs w:val="22"/>
-          <w:highlight w:val="white"/>
-        </w:rPr>
-        <w:t>nEUro</w:t>
-      </w:r>
-      <w:proofErr w:type="spellEnd"/>
-      <w:r>
-        <w:rPr>
-          <w:rFonts w:asciiTheme="majorHAnsi" w:eastAsia="Calibri" w:hAnsiTheme="majorHAnsi" w:cstheme="majorHAnsi"/>
-          <w:color w:val="222222"/>
-          <w:sz w:val="22"/>
-          <w:szCs w:val="22"/>
-          <w:highlight w:val="white"/>
-        </w:rPr>
-        <w:t xml:space="preserve"> platform</w:t>
+        <w:t>Public-nEUro platform</w:t>
       </w:r>
       <w:r>
         <w:rPr>
@@ -1943,18 +1855,8 @@
           <w:sz w:val="22"/>
           <w:szCs w:val="22"/>
         </w:rPr>
-        <w:t xml:space="preserve"> by action of a third party not in breach of any obligation of confidentiality to </w:t>
-      </w:r>
-      <w:proofErr w:type="gramStart"/>
-      <w:r>
-        <w:rPr>
-          <w:rFonts w:asciiTheme="majorHAnsi" w:eastAsia="Calibri" w:hAnsiTheme="majorHAnsi" w:cstheme="majorHAnsi"/>
-          <w:sz w:val="22"/>
-          <w:szCs w:val="22"/>
-        </w:rPr>
-        <w:t>Institution;</w:t>
-      </w:r>
-      <w:proofErr w:type="gramEnd"/>
+        <w:t xml:space="preserve"> by action of a third party not in breach of any obligation of confidentiality to Institution;</w:t>
+      </w:r>
     </w:p>
     <w:p>
       <w:pPr>
@@ -2515,6 +2417,7 @@
           <w:tag w:val="goog_rdk_0"/>
           <w:id w:val="-338621074"/>
         </w:sdtPr>
+        <w:sdtEndPr/>
         <w:sdtContent/>
       </w:sdt>
       <w:r>
@@ -2843,18 +2746,8 @@
           <w:sz w:val="22"/>
           <w:szCs w:val="22"/>
         </w:rPr>
-        <w:t xml:space="preserve">on thirty (30) days written notice given by the non-breaching Party to the breaching Party should the breaching Party commit any material breach of any of its obligations under this </w:t>
-      </w:r>
-      <w:proofErr w:type="gramStart"/>
-      <w:r>
-        <w:rPr>
-          <w:rFonts w:asciiTheme="majorHAnsi" w:eastAsia="Calibri" w:hAnsiTheme="majorHAnsi" w:cstheme="majorHAnsi"/>
-          <w:sz w:val="22"/>
-          <w:szCs w:val="22"/>
-        </w:rPr>
-        <w:t>Agreement;</w:t>
-      </w:r>
-      <w:proofErr w:type="gramEnd"/>
+        <w:t>on thirty (30) days written notice given by the non-breaching Party to the breaching Party should the breaching Party commit any material breach of any of its obligations under this Agreement;</w:t>
+      </w:r>
     </w:p>
     <w:p>
       <w:pPr>
@@ -3210,36 +3103,8 @@
           <w:sz w:val="22"/>
           <w:szCs w:val="22"/>
         </w:rPr>
-        <w:t xml:space="preserve">Head of </w:t>
-      </w:r>
-      <w:proofErr w:type="spellStart"/>
-      <w:r>
-        <w:rPr>
-          <w:rFonts w:asciiTheme="majorHAnsi" w:eastAsia="Calibri" w:hAnsiTheme="majorHAnsi" w:cstheme="majorHAnsi"/>
-          <w:sz w:val="22"/>
-          <w:szCs w:val="22"/>
-        </w:rPr>
-        <w:t>OpenNeuroPET</w:t>
-      </w:r>
-      <w:proofErr w:type="spellEnd"/>
-      <w:r>
-        <w:rPr>
-          <w:rFonts w:asciiTheme="majorHAnsi" w:eastAsia="Calibri" w:hAnsiTheme="majorHAnsi" w:cstheme="majorHAnsi"/>
-          <w:sz w:val="22"/>
-          <w:szCs w:val="22"/>
-        </w:rPr>
-        <w:t>, Technical Lead of Public-</w:t>
-      </w:r>
-      <w:proofErr w:type="spellStart"/>
-      <w:r>
-        <w:rPr>
-          <w:rFonts w:asciiTheme="majorHAnsi" w:eastAsia="Calibri" w:hAnsiTheme="majorHAnsi" w:cstheme="majorHAnsi"/>
-          <w:sz w:val="22"/>
-          <w:szCs w:val="22"/>
-        </w:rPr>
-        <w:t>nEUro</w:t>
-      </w:r>
-      <w:proofErr w:type="spellEnd"/>
+        <w:t>Head of OpenNeuroPET, Technical Lead of Public-nEUro</w:t>
+      </w:r>
     </w:p>
     <w:p>
       <w:pPr>
@@ -3380,25 +3245,7 @@
           <w:sz w:val="22"/>
           <w:szCs w:val="22"/>
         </w:rPr>
-        <w:t xml:space="preserve">Neurobiology Research Unit </w:t>
-      </w:r>
-      <w:proofErr w:type="spellStart"/>
-      <w:r>
-        <w:rPr>
-          <w:rFonts w:asciiTheme="majorHAnsi" w:eastAsia="Calibri" w:hAnsiTheme="majorHAnsi" w:cstheme="majorHAnsi"/>
-          <w:sz w:val="22"/>
-          <w:szCs w:val="22"/>
-        </w:rPr>
-        <w:t>center</w:t>
-      </w:r>
-      <w:proofErr w:type="spellEnd"/>
-      <w:r>
-        <w:rPr>
-          <w:rFonts w:asciiTheme="majorHAnsi" w:eastAsia="Calibri" w:hAnsiTheme="majorHAnsi" w:cstheme="majorHAnsi"/>
-          <w:sz w:val="22"/>
-          <w:szCs w:val="22"/>
-        </w:rPr>
-        <w:t xml:space="preserve"> manager</w:t>
+        <w:t>Neurobiology Research Unit center manager</w:t>
       </w:r>
     </w:p>
     <w:p>
@@ -3764,20 +3611,8 @@
           <w:u w:val="single"/>
         </w:rPr>
         <w:lastRenderedPageBreak/>
-        <w:t>SCHEDULE A - Details about Public-</w:t>
-      </w:r>
-      <w:proofErr w:type="spellStart"/>
-      <w:r>
-        <w:rPr>
-          <w:rFonts w:ascii="Calibri" w:eastAsia="Calibri" w:hAnsi="Calibri" w:cs="Calibri"/>
-          <w:b/>
-          <w:sz w:val="22"/>
-          <w:szCs w:val="22"/>
-          <w:u w:val="single"/>
-        </w:rPr>
-        <w:t>nEUro</w:t>
-      </w:r>
-      <w:proofErr w:type="spellEnd"/>
+        <w:t>SCHEDULE A - Details about Public-nEUro</w:t>
+      </w:r>
     </w:p>
     <w:p>
       <w:pPr>
@@ -3824,29 +3659,7 @@
           <w:szCs w:val="22"/>
           <w:highlight w:val="white"/>
         </w:rPr>
-        <w:t>The Public-</w:t>
-      </w:r>
-      <w:proofErr w:type="spellStart"/>
-      <w:r>
-        <w:rPr>
-          <w:rFonts w:ascii="Calibri" w:eastAsia="Calibri" w:hAnsi="Calibri" w:cs="Calibri"/>
-          <w:color w:val="222222"/>
-          <w:sz w:val="22"/>
-          <w:szCs w:val="22"/>
-          <w:highlight w:val="white"/>
-        </w:rPr>
-        <w:t>nEUro</w:t>
-      </w:r>
-      <w:proofErr w:type="spellEnd"/>
-      <w:r>
-        <w:rPr>
-          <w:rFonts w:ascii="Calibri" w:eastAsia="Calibri" w:hAnsi="Calibri" w:cs="Calibri"/>
-          <w:color w:val="222222"/>
-          <w:sz w:val="22"/>
-          <w:szCs w:val="22"/>
-          <w:highlight w:val="white"/>
-        </w:rPr>
-        <w:t xml:space="preserve"> platform provides a secured infrastructure and service enabling FAIR- and GDPR-compliant sharing of Institution Data between Institution and interested users.</w:t>
+        <w:t>The Public-nEUro platform provides a secured infrastructure and service enabling FAIR- and GDPR-compliant sharing of Institution Data between Institution and interested users.</w:t>
       </w:r>
     </w:p>
     <w:p>
@@ -3918,29 +3731,7 @@
           <w:szCs w:val="22"/>
           <w:highlight w:val="white"/>
         </w:rPr>
-        <w:t xml:space="preserve"> (data processor) who makes it available via the Public-</w:t>
-      </w:r>
-      <w:proofErr w:type="spellStart"/>
-      <w:r>
-        <w:rPr>
-          <w:rFonts w:ascii="Calibri" w:eastAsia="Calibri" w:hAnsi="Calibri" w:cs="Calibri"/>
-          <w:color w:val="222222"/>
-          <w:sz w:val="22"/>
-          <w:szCs w:val="22"/>
-          <w:highlight w:val="white"/>
-        </w:rPr>
-        <w:t>nEUro</w:t>
-      </w:r>
-      <w:proofErr w:type="spellEnd"/>
-      <w:r>
-        <w:rPr>
-          <w:rFonts w:ascii="Calibri" w:eastAsia="Calibri" w:hAnsi="Calibri" w:cs="Calibri"/>
-          <w:color w:val="222222"/>
-          <w:sz w:val="22"/>
-          <w:szCs w:val="22"/>
-          <w:highlight w:val="white"/>
-        </w:rPr>
-        <w:t xml:space="preserve"> platform. </w:t>
+        <w:t xml:space="preserve"> (data processor) who makes it available via the Public-nEUro platform. </w:t>
       </w:r>
       <w:r>
         <w:rPr>
@@ -4019,9 +3810,8 @@
           <w:szCs w:val="22"/>
           <w:highlight w:val="white"/>
         </w:rPr>
-        <w:t xml:space="preserve">Institution deposits the Institution Data via a secured file transfer protocol (SFTP) to </w:t>
-      </w:r>
-      <w:proofErr w:type="gramStart"/>
+        <w:t xml:space="preserve">Institution deposits the Institution Data via a secured file transfer protocol (SFTP) to Public-nEUro. In the </w:t>
+      </w:r>
       <w:r>
         <w:rPr>
           <w:rFonts w:ascii="Calibri" w:eastAsia="Calibri" w:hAnsi="Calibri" w:cs="Calibri"/>
@@ -4030,53 +3820,8 @@
           <w:szCs w:val="22"/>
           <w:highlight w:val="white"/>
         </w:rPr>
-        <w:t>Public-</w:t>
-      </w:r>
-      <w:proofErr w:type="spellStart"/>
-      <w:r>
-        <w:rPr>
-          <w:rFonts w:ascii="Calibri" w:eastAsia="Calibri" w:hAnsi="Calibri" w:cs="Calibri"/>
-          <w:color w:val="222222"/>
-          <w:sz w:val="22"/>
-          <w:szCs w:val="22"/>
-          <w:highlight w:val="white"/>
-        </w:rPr>
-        <w:t>nEUro</w:t>
-      </w:r>
-      <w:proofErr w:type="spellEnd"/>
-      <w:proofErr w:type="gramEnd"/>
-      <w:r>
-        <w:rPr>
-          <w:rFonts w:ascii="Calibri" w:eastAsia="Calibri" w:hAnsi="Calibri" w:cs="Calibri"/>
-          <w:color w:val="222222"/>
-          <w:sz w:val="22"/>
-          <w:szCs w:val="22"/>
-          <w:highlight w:val="white"/>
-        </w:rPr>
-        <w:t xml:space="preserve">. In the </w:t>
-      </w:r>
-      <w:r>
-        <w:rPr>
-          <w:rFonts w:ascii="Calibri" w:eastAsia="Calibri" w:hAnsi="Calibri" w:cs="Calibri"/>
-          <w:color w:val="222222"/>
-          <w:sz w:val="22"/>
-          <w:szCs w:val="22"/>
-          <w:highlight w:val="white"/>
-        </w:rPr>
-        <w:t>Public-</w:t>
-      </w:r>
-      <w:proofErr w:type="spellStart"/>
-      <w:r>
-        <w:rPr>
-          <w:rFonts w:ascii="Calibri" w:eastAsia="Calibri" w:hAnsi="Calibri" w:cs="Calibri"/>
-          <w:color w:val="222222"/>
-          <w:sz w:val="22"/>
-          <w:szCs w:val="22"/>
-          <w:highlight w:val="white"/>
-        </w:rPr>
-        <w:t>nEUro</w:t>
-      </w:r>
-      <w:proofErr w:type="spellEnd"/>
+        <w:t>Public-nEUro</w:t>
+      </w:r>
       <w:r>
         <w:rPr>
           <w:rFonts w:ascii="Calibri" w:eastAsia="Calibri" w:hAnsi="Calibri" w:cs="Calibri"/>
@@ -4267,7 +4012,7 @@
                     <pic:cNvPicPr preferRelativeResize="0"/>
                   </pic:nvPicPr>
                   <pic:blipFill>
-                    <a:blip r:embed="rId11"/>
+                    <a:blip r:embed="rId12"/>
                     <a:srcRect/>
                     <a:stretch>
                       <a:fillRect/>
@@ -4326,7 +4071,7 @@
         </w:rPr>
         <w:t xml:space="preserve"> </w:t>
       </w:r>
-      <w:hyperlink r:id="rId12" w:history="1">
+      <w:hyperlink r:id="rId13" w:history="1">
         <w:r>
           <w:rPr>
             <w:rStyle w:val="Hyperlink"/>
@@ -4348,7 +4093,6 @@
         </w:rPr>
         <w:t xml:space="preserve">), </w:t>
       </w:r>
-      <w:proofErr w:type="spellStart"/>
       <w:r>
         <w:rPr>
           <w:rFonts w:ascii="Calibri" w:eastAsia="Calibri" w:hAnsi="Calibri" w:cs="Calibri"/>
@@ -4358,7 +4102,6 @@
         </w:rPr>
         <w:t>OpenNeuro</w:t>
       </w:r>
-      <w:proofErr w:type="spellEnd"/>
       <w:r>
         <w:rPr>
           <w:rFonts w:ascii="Calibri" w:eastAsia="Calibri" w:hAnsi="Calibri" w:cs="Calibri"/>
@@ -4369,7 +4112,7 @@
         </w:rPr>
         <w:t xml:space="preserve"> (US-based repository, </w:t>
       </w:r>
-      <w:hyperlink r:id="rId13" w:history="1">
+      <w:hyperlink r:id="rId14" w:history="1">
         <w:r>
           <w:rPr>
             <w:rStyle w:val="Hyperlink"/>
@@ -4410,7 +4153,7 @@
         </w:rPr>
         <w:t xml:space="preserve"> (Canada-based repository and computational platform, </w:t>
       </w:r>
-      <w:hyperlink r:id="rId14" w:history="1">
+      <w:hyperlink r:id="rId15" w:history="1">
         <w:r>
           <w:rPr>
             <w:rStyle w:val="Hyperlink"/>
@@ -4687,41 +4430,7 @@
           <w:szCs w:val="22"/>
           <w:highlight w:val="white"/>
         </w:rPr>
-        <w:t xml:space="preserve">In any case, Institution must remove any personal identifiers from the Institution Data before upload to </w:t>
-      </w:r>
-      <w:proofErr w:type="gramStart"/>
-      <w:r>
-        <w:rPr>
-          <w:rFonts w:ascii="Calibri" w:eastAsia="Calibri" w:hAnsi="Calibri" w:cs="Calibri"/>
-          <w:color w:val="222222"/>
-          <w:sz w:val="22"/>
-          <w:szCs w:val="22"/>
-          <w:highlight w:val="white"/>
-        </w:rPr>
-        <w:t>Public-</w:t>
-      </w:r>
-      <w:proofErr w:type="spellStart"/>
-      <w:r>
-        <w:rPr>
-          <w:rFonts w:ascii="Calibri" w:eastAsia="Calibri" w:hAnsi="Calibri" w:cs="Calibri"/>
-          <w:color w:val="222222"/>
-          <w:sz w:val="22"/>
-          <w:szCs w:val="22"/>
-          <w:highlight w:val="white"/>
-        </w:rPr>
-        <w:t>nEUro</w:t>
-      </w:r>
-      <w:proofErr w:type="spellEnd"/>
-      <w:proofErr w:type="gramEnd"/>
-      <w:r>
-        <w:rPr>
-          <w:rFonts w:ascii="Calibri" w:eastAsia="Calibri" w:hAnsi="Calibri" w:cs="Calibri"/>
-          <w:color w:val="222222"/>
-          <w:sz w:val="22"/>
-          <w:szCs w:val="22"/>
-          <w:highlight w:val="white"/>
-        </w:rPr>
-        <w:t>. Should the uploaded Institution Data contain anatomical information, Institution may, but is not required to, perform defacing of the data (i.e., to remove any facial information).</w:t>
+        <w:t>In any case, Institution must remove any personal identifiers from the Institution Data before upload to Public-nEUro. Should the uploaded Institution Data contain anatomical information, Institution may, but is not required to, perform defacing of the data (i.e., to remove any facial information).</w:t>
       </w:r>
     </w:p>
     <w:p>
@@ -5133,33 +4842,7 @@
           <w:highlight w:val="white"/>
           <w:u w:val="single"/>
         </w:rPr>
-        <w:t>Data upload to Public-</w:t>
-      </w:r>
-      <w:proofErr w:type="spellStart"/>
-      <w:r>
-        <w:rPr>
-          <w:rFonts w:ascii="Calibri" w:eastAsia="Calibri" w:hAnsi="Calibri" w:cs="Calibri"/>
-          <w:b/>
-          <w:color w:val="222222"/>
-          <w:sz w:val="22"/>
-          <w:szCs w:val="22"/>
-          <w:highlight w:val="white"/>
-          <w:u w:val="single"/>
-        </w:rPr>
-        <w:t>nEUro</w:t>
-      </w:r>
-      <w:proofErr w:type="spellEnd"/>
-      <w:r>
-        <w:rPr>
-          <w:rFonts w:ascii="Calibri" w:eastAsia="Calibri" w:hAnsi="Calibri" w:cs="Calibri"/>
-          <w:b/>
-          <w:color w:val="222222"/>
-          <w:sz w:val="22"/>
-          <w:szCs w:val="22"/>
-          <w:highlight w:val="white"/>
-          <w:u w:val="single"/>
-        </w:rPr>
-        <w:t xml:space="preserve"> and data curation:</w:t>
+        <w:t>Data upload to Public-nEUro and data curation:</w:t>
       </w:r>
     </w:p>
     <w:p>
@@ -5252,9 +4935,8 @@
           <w:szCs w:val="22"/>
           <w:highlight w:val="white"/>
         </w:rPr>
-        <w:t xml:space="preserve"> Public-</w:t>
-      </w:r>
-      <w:proofErr w:type="spellStart"/>
+        <w:t xml:space="preserve"> Public-nEUro. When Institution has performed the data upload, </w:t>
+      </w:r>
       <w:r>
         <w:rPr>
           <w:rFonts w:ascii="Calibri" w:eastAsia="Calibri" w:hAnsi="Calibri" w:cs="Calibri"/>
@@ -5263,9 +4945,8 @@
           <w:szCs w:val="22"/>
           <w:highlight w:val="white"/>
         </w:rPr>
-        <w:t>nEUro</w:t>
-      </w:r>
-      <w:proofErr w:type="spellEnd"/>
+        <w:t>NRU</w:t>
+      </w:r>
       <w:r>
         <w:rPr>
           <w:rFonts w:ascii="Calibri" w:eastAsia="Calibri" w:hAnsi="Calibri" w:cs="Calibri"/>
@@ -5274,7 +4955,7 @@
           <w:szCs w:val="22"/>
           <w:highlight w:val="white"/>
         </w:rPr>
-        <w:t xml:space="preserve">. When Institution has performed the data upload, </w:t>
+        <w:t xml:space="preserve"> will </w:t>
       </w:r>
       <w:r>
         <w:rPr>
@@ -5284,6 +4965,95 @@
           <w:szCs w:val="22"/>
           <w:highlight w:val="white"/>
         </w:rPr>
+        <w:t>performed requested services included but not necessarily limited to</w:t>
+      </w:r>
+      <w:r>
+        <w:rPr>
+          <w:rFonts w:ascii="Calibri" w:eastAsia="Calibri" w:hAnsi="Calibri" w:cs="Calibri"/>
+          <w:color w:val="222222"/>
+          <w:sz w:val="22"/>
+          <w:szCs w:val="22"/>
+          <w:highlight w:val="white"/>
+        </w:rPr>
+        <w:t xml:space="preserve"> quality control</w:t>
+      </w:r>
+      <w:r>
+        <w:rPr>
+          <w:rFonts w:ascii="Calibri" w:eastAsia="Calibri" w:hAnsi="Calibri" w:cs="Calibri"/>
+          <w:color w:val="222222"/>
+          <w:sz w:val="22"/>
+          <w:szCs w:val="22"/>
+          <w:highlight w:val="white"/>
+        </w:rPr>
+        <w:t xml:space="preserve">, </w:t>
+      </w:r>
+      <w:r>
+        <w:rPr>
+          <w:rFonts w:ascii="Calibri" w:eastAsia="Calibri" w:hAnsi="Calibri" w:cs="Calibri"/>
+          <w:color w:val="222222"/>
+          <w:sz w:val="22"/>
+          <w:szCs w:val="22"/>
+          <w:highlight w:val="white"/>
+        </w:rPr>
+        <w:t xml:space="preserve">compliance check on all uploaded data to make sure that all datasets have been successfully pseudonymized and BIDS-curated by Institution before upload, </w:t>
+      </w:r>
+      <w:r>
+        <w:rPr>
+          <w:rFonts w:ascii="Calibri" w:eastAsia="Calibri" w:hAnsi="Calibri" w:cs="Calibri"/>
+          <w:color w:val="222222"/>
+          <w:sz w:val="22"/>
+          <w:szCs w:val="22"/>
+          <w:highlight w:val="white"/>
+        </w:rPr>
+        <w:t xml:space="preserve">metadata enhancement (e.g. metadata schemas for cross-referencing), </w:t>
+      </w:r>
+      <w:r>
+        <w:rPr>
+          <w:rFonts w:ascii="Calibri" w:eastAsia="Calibri" w:hAnsi="Calibri" w:cs="Calibri"/>
+          <w:color w:val="222222"/>
+          <w:sz w:val="22"/>
+          <w:szCs w:val="22"/>
+          <w:highlight w:val="white"/>
+        </w:rPr>
+        <w:t>and that they are accompanied by an associated DUA</w:t>
+      </w:r>
+      <w:r>
+        <w:rPr>
+          <w:rFonts w:ascii="Calibri" w:eastAsia="Calibri" w:hAnsi="Calibri" w:cs="Calibri"/>
+          <w:color w:val="222222"/>
+          <w:sz w:val="22"/>
+          <w:szCs w:val="22"/>
+          <w:highlight w:val="white"/>
+        </w:rPr>
+        <w:t>/SCC</w:t>
+      </w:r>
+      <w:r>
+        <w:rPr>
+          <w:rFonts w:ascii="Calibri" w:eastAsia="Calibri" w:hAnsi="Calibri" w:cs="Calibri"/>
+          <w:color w:val="222222"/>
+          <w:sz w:val="22"/>
+          <w:szCs w:val="22"/>
+          <w:highlight w:val="white"/>
+        </w:rPr>
+        <w:t xml:space="preserve">. </w:t>
+      </w:r>
+      <w:r>
+        <w:rPr>
+          <w:rFonts w:ascii="Calibri" w:eastAsia="Calibri" w:hAnsi="Calibri" w:cs="Calibri"/>
+          <w:color w:val="222222"/>
+          <w:sz w:val="22"/>
+          <w:szCs w:val="22"/>
+          <w:highlight w:val="white"/>
+        </w:rPr>
+        <w:t xml:space="preserve">Only identified NRU personnel have access to these data, and every login is registered. </w:t>
+      </w:r>
+      <w:r>
+        <w:rPr>
+          <w:rFonts w:ascii="Calibri" w:eastAsia="Calibri" w:hAnsi="Calibri" w:cs="Calibri"/>
+          <w:color w:val="222222"/>
+          <w:sz w:val="22"/>
+          <w:szCs w:val="22"/>
+        </w:rPr>
         <w:t>NRU</w:t>
       </w:r>
       <w:r>
@@ -5292,9 +5062,18 @@
           <w:color w:val="222222"/>
           <w:sz w:val="22"/>
           <w:szCs w:val="22"/>
+        </w:rPr>
+        <w:t xml:space="preserve"> does not accept Institution Dataset constituted entirely of medical records</w:t>
+      </w:r>
+      <w:r>
+        <w:rPr>
+          <w:rFonts w:ascii="Calibri" w:eastAsia="Calibri" w:hAnsi="Calibri" w:cs="Calibri"/>
+          <w:color w:val="222222"/>
+          <w:sz w:val="22"/>
+          <w:szCs w:val="22"/>
           <w:highlight w:val="white"/>
         </w:rPr>
-        <w:t xml:space="preserve"> will </w:t>
+        <w:t xml:space="preserve">. In case Institution has requested </w:t>
       </w:r>
       <w:r>
         <w:rPr>
@@ -5304,7 +5083,7 @@
           <w:szCs w:val="22"/>
           <w:highlight w:val="white"/>
         </w:rPr>
-        <w:t>performed requested services included but not necessarily limited to</w:t>
+        <w:t>NRU</w:t>
       </w:r>
       <w:r>
         <w:rPr>
@@ -5314,7 +5093,7 @@
           <w:szCs w:val="22"/>
           <w:highlight w:val="white"/>
         </w:rPr>
-        <w:t xml:space="preserve"> quality control</w:t>
+        <w:t xml:space="preserve"> to perform the pseudonymization and BIDS-curation on their behalf (see below), Institution will instead upload raw Institution Data and then </w:t>
       </w:r>
       <w:r>
         <w:rPr>
@@ -5324,7 +5103,7 @@
           <w:szCs w:val="22"/>
           <w:highlight w:val="white"/>
         </w:rPr>
-        <w:t xml:space="preserve">, </w:t>
+        <w:t>NRU</w:t>
       </w:r>
       <w:r>
         <w:rPr>
@@ -5334,7 +5113,7 @@
           <w:szCs w:val="22"/>
           <w:highlight w:val="white"/>
         </w:rPr>
-        <w:t xml:space="preserve">compliance check on all uploaded data to make sure that all datasets have been successfully pseudonymized and BIDS-curated by Institution before upload, </w:t>
+        <w:t xml:space="preserve"> will perform the needed processing steps (this does not include performing defacing, unless explicitly requested by Institution) to make all the uploaded datasets compliant and valid for further processing </w:t>
       </w:r>
       <w:r>
         <w:rPr>
@@ -5344,138 +5123,8 @@
           <w:szCs w:val="22"/>
           <w:highlight w:val="white"/>
         </w:rPr>
-        <w:t xml:space="preserve">metadata enhancement (e.g. metadata schemas for cross-referencing), </w:t>
-      </w:r>
-      <w:r>
-        <w:rPr>
-          <w:rFonts w:ascii="Calibri" w:eastAsia="Calibri" w:hAnsi="Calibri" w:cs="Calibri"/>
-          <w:color w:val="222222"/>
-          <w:sz w:val="22"/>
-          <w:szCs w:val="22"/>
-          <w:highlight w:val="white"/>
-        </w:rPr>
-        <w:t>and that they are accompanied by an associated DUA</w:t>
-      </w:r>
-      <w:r>
-        <w:rPr>
-          <w:rFonts w:ascii="Calibri" w:eastAsia="Calibri" w:hAnsi="Calibri" w:cs="Calibri"/>
-          <w:color w:val="222222"/>
-          <w:sz w:val="22"/>
-          <w:szCs w:val="22"/>
-          <w:highlight w:val="white"/>
-        </w:rPr>
-        <w:t>/SCC</w:t>
-      </w:r>
-      <w:r>
-        <w:rPr>
-          <w:rFonts w:ascii="Calibri" w:eastAsia="Calibri" w:hAnsi="Calibri" w:cs="Calibri"/>
-          <w:color w:val="222222"/>
-          <w:sz w:val="22"/>
-          <w:szCs w:val="22"/>
-          <w:highlight w:val="white"/>
-        </w:rPr>
-        <w:t xml:space="preserve">. </w:t>
-      </w:r>
-      <w:r>
-        <w:rPr>
-          <w:rFonts w:ascii="Calibri" w:eastAsia="Calibri" w:hAnsi="Calibri" w:cs="Calibri"/>
-          <w:color w:val="222222"/>
-          <w:sz w:val="22"/>
-          <w:szCs w:val="22"/>
-          <w:highlight w:val="white"/>
-        </w:rPr>
-        <w:t xml:space="preserve">Only identified NRU personnel have access to these data, and every login is registered. </w:t>
-      </w:r>
-      <w:r>
-        <w:rPr>
-          <w:rFonts w:ascii="Calibri" w:eastAsia="Calibri" w:hAnsi="Calibri" w:cs="Calibri"/>
-          <w:color w:val="222222"/>
-          <w:sz w:val="22"/>
-          <w:szCs w:val="22"/>
-        </w:rPr>
-        <w:t>NRU</w:t>
-      </w:r>
-      <w:r>
-        <w:rPr>
-          <w:rFonts w:ascii="Calibri" w:eastAsia="Calibri" w:hAnsi="Calibri" w:cs="Calibri"/>
-          <w:color w:val="222222"/>
-          <w:sz w:val="22"/>
-          <w:szCs w:val="22"/>
-        </w:rPr>
-        <w:t xml:space="preserve"> does not accept Institution Dataset constituted entirely of medical records</w:t>
-      </w:r>
-      <w:r>
-        <w:rPr>
-          <w:rFonts w:ascii="Calibri" w:eastAsia="Calibri" w:hAnsi="Calibri" w:cs="Calibri"/>
-          <w:color w:val="222222"/>
-          <w:sz w:val="22"/>
-          <w:szCs w:val="22"/>
-          <w:highlight w:val="white"/>
-        </w:rPr>
-        <w:t xml:space="preserve">. In case Institution has requested </w:t>
-      </w:r>
-      <w:r>
-        <w:rPr>
-          <w:rFonts w:ascii="Calibri" w:eastAsia="Calibri" w:hAnsi="Calibri" w:cs="Calibri"/>
-          <w:color w:val="222222"/>
-          <w:sz w:val="22"/>
-          <w:szCs w:val="22"/>
-          <w:highlight w:val="white"/>
-        </w:rPr>
-        <w:t>NRU</w:t>
-      </w:r>
-      <w:r>
-        <w:rPr>
-          <w:rFonts w:ascii="Calibri" w:eastAsia="Calibri" w:hAnsi="Calibri" w:cs="Calibri"/>
-          <w:color w:val="222222"/>
-          <w:sz w:val="22"/>
-          <w:szCs w:val="22"/>
-          <w:highlight w:val="white"/>
-        </w:rPr>
-        <w:t xml:space="preserve"> to perform the pseudonymization and BIDS-curation on their behalf (see below), Institution will instead upload raw Institution Data and then </w:t>
-      </w:r>
-      <w:r>
-        <w:rPr>
-          <w:rFonts w:ascii="Calibri" w:eastAsia="Calibri" w:hAnsi="Calibri" w:cs="Calibri"/>
-          <w:color w:val="222222"/>
-          <w:sz w:val="22"/>
-          <w:szCs w:val="22"/>
-          <w:highlight w:val="white"/>
-        </w:rPr>
-        <w:t>NRU</w:t>
-      </w:r>
-      <w:r>
-        <w:rPr>
-          <w:rFonts w:ascii="Calibri" w:eastAsia="Calibri" w:hAnsi="Calibri" w:cs="Calibri"/>
-          <w:color w:val="222222"/>
-          <w:sz w:val="22"/>
-          <w:szCs w:val="22"/>
-          <w:highlight w:val="white"/>
-        </w:rPr>
-        <w:t xml:space="preserve"> will perform the needed processing steps (this does not include performing defacing, unless explicitly requested by Institution) to make all the uploaded datasets compliant and valid for further processing </w:t>
-      </w:r>
-      <w:r>
-        <w:rPr>
-          <w:rFonts w:ascii="Calibri" w:eastAsia="Calibri" w:hAnsi="Calibri" w:cs="Calibri"/>
-          <w:color w:val="222222"/>
-          <w:sz w:val="22"/>
-          <w:szCs w:val="22"/>
-          <w:highlight w:val="white"/>
-        </w:rPr>
-        <w:t>Public-</w:t>
-      </w:r>
-      <w:proofErr w:type="spellStart"/>
-      <w:r>
-        <w:rPr>
-          <w:rFonts w:ascii="Calibri" w:eastAsia="Calibri" w:hAnsi="Calibri" w:cs="Calibri"/>
-          <w:color w:val="222222"/>
-          <w:sz w:val="22"/>
-          <w:szCs w:val="22"/>
-          <w:highlight w:val="white"/>
-        </w:rPr>
-        <w:t>nEUro</w:t>
-      </w:r>
-      <w:proofErr w:type="spellEnd"/>
+        <w:t>Public-nEUro</w:t>
+      </w:r>
       <w:r>
         <w:rPr>
           <w:rFonts w:ascii="Calibri" w:eastAsia="Calibri" w:hAnsi="Calibri" w:cs="Calibri"/>
@@ -5557,7 +5206,6 @@
           <w:szCs w:val="22"/>
         </w:rPr>
       </w:pPr>
-      <w:proofErr w:type="spellStart"/>
       <w:r>
         <w:rPr>
           <w:rFonts w:ascii="Calibri" w:eastAsia="Calibri" w:hAnsi="Calibri" w:cs="Calibri"/>
@@ -5568,7 +5216,6 @@
         </w:rPr>
         <w:t>Dataset_name</w:t>
       </w:r>
-      <w:proofErr w:type="spellEnd"/>
     </w:p>
     <w:p>
       <w:pPr>
@@ -5653,12 +5300,14 @@
           <w:tag w:val="goog_rdk_1"/>
           <w:id w:val="-812333942"/>
         </w:sdtPr>
+        <w:sdtEndPr/>
         <w:sdtContent>
           <w:sdt>
             <w:sdtPr>
               <w:tag w:val="goog_rdk_2"/>
               <w:id w:val="-2046819814"/>
             </w:sdtPr>
+            <w:sdtEndPr/>
             <w:sdtContent>
               <w:sdt>
                 <w:sdtPr>
@@ -5674,6 +5323,7 @@
                     <w14:uncheckedState w14:val="2610" w14:font="MS Gothic"/>
                   </w14:checkbox>
                 </w:sdtPr>
+                <w:sdtEndPr/>
                 <w:sdtContent>
                   <w:r>
                     <w:rPr>
@@ -5724,6 +5374,7 @@
           <w:tag w:val="goog_rdk_2"/>
           <w:id w:val="1209138415"/>
         </w:sdtPr>
+        <w:sdtEndPr/>
         <w:sdtContent>
           <w:sdt>
             <w:sdtPr>
@@ -5739,6 +5390,7 @@
                 <w14:uncheckedState w14:val="2610" w14:font="MS Gothic"/>
               </w14:checkbox>
             </w:sdtPr>
+            <w:sdtEndPr/>
             <w:sdtContent>
               <w:r>
                 <w:rPr>
@@ -5989,6 +5641,7 @@
             <w14:uncheckedState w14:val="2610" w14:font="MS Gothic"/>
           </w14:checkbox>
         </w:sdtPr>
+        <w:sdtEndPr/>
         <w:sdtContent>
           <w:r>
             <w:rPr>
@@ -6050,6 +5703,7 @@
             <w14:uncheckedState w14:val="2610" w14:font="MS Gothic"/>
           </w14:checkbox>
         </w:sdtPr>
+        <w:sdtEndPr/>
         <w:sdtContent>
           <w:r>
             <w:rPr>
@@ -6174,6 +5828,7 @@
             <w14:uncheckedState w14:val="2610" w14:font="MS Gothic"/>
           </w14:checkbox>
         </w:sdtPr>
+        <w:sdtEndPr/>
         <w:sdtContent>
           <w:r>
             <w:rPr>
@@ -6246,6 +5901,7 @@
             <w14:uncheckedState w14:val="2610" w14:font="MS Gothic"/>
           </w14:checkbox>
         </w:sdtPr>
+        <w:sdtEndPr/>
         <w:sdtContent>
           <w:r>
             <w:rPr>
@@ -6360,6 +6016,7 @@
           <w:tag w:val="goog_rdk_3"/>
           <w:id w:val="-1427567801"/>
         </w:sdtPr>
+        <w:sdtEndPr/>
         <w:sdtContent>
           <w:sdt>
             <w:sdtPr>
@@ -6375,6 +6032,7 @@
                 <w14:uncheckedState w14:val="2610" w14:font="MS Gothic"/>
               </w14:checkbox>
             </w:sdtPr>
+            <w:sdtEndPr/>
             <w:sdtContent>
               <w:r>
                 <w:rPr>
@@ -6469,12 +6127,14 @@
           <w:tag w:val="goog_rdk_3"/>
           <w:id w:val="1716768123"/>
         </w:sdtPr>
+        <w:sdtEndPr/>
         <w:sdtContent>
           <w:sdt>
             <w:sdtPr>
               <w:tag w:val="goog_rdk_2"/>
               <w:id w:val="1222636928"/>
             </w:sdtPr>
+            <w:sdtEndPr/>
             <w:sdtContent>
               <w:sdt>
                 <w:sdtPr>
@@ -6490,6 +6150,7 @@
                     <w14:uncheckedState w14:val="2610" w14:font="MS Gothic"/>
                   </w14:checkbox>
                 </w:sdtPr>
+                <w:sdtEndPr/>
                 <w:sdtContent>
                   <w:r>
                     <w:rPr>
@@ -6581,29 +6242,7 @@
           <w:szCs w:val="22"/>
           <w:highlight w:val="white"/>
         </w:rPr>
-        <w:t xml:space="preserve">SCC signature before </w:t>
-      </w:r>
-      <w:proofErr w:type="spellStart"/>
-      <w:r>
-        <w:rPr>
-          <w:rFonts w:ascii="Calibri" w:eastAsia="Calibri" w:hAnsi="Calibri" w:cs="Calibri"/>
-          <w:color w:val="222222"/>
-          <w:sz w:val="22"/>
-          <w:szCs w:val="22"/>
-          <w:highlight w:val="white"/>
-        </w:rPr>
-        <w:t>PublicnEuro</w:t>
-      </w:r>
-      <w:proofErr w:type="spellEnd"/>
-      <w:r>
-        <w:rPr>
-          <w:rFonts w:ascii="Calibri" w:eastAsia="Calibri" w:hAnsi="Calibri" w:cs="Calibri"/>
-          <w:color w:val="222222"/>
-          <w:sz w:val="22"/>
-          <w:szCs w:val="22"/>
-          <w:highlight w:val="white"/>
-        </w:rPr>
-        <w:t xml:space="preserve"> gives access to the data</w:t>
+        <w:t>SCC signature before PublicnEuro gives access to the data</w:t>
       </w:r>
       <w:r>
         <w:rPr>
@@ -6964,27 +6603,7 @@
           <w:sz w:val="22"/>
           <w:szCs w:val="22"/>
         </w:rPr>
-        <w:t xml:space="preserve">of </w:t>
-      </w:r>
-      <w:proofErr w:type="spellStart"/>
-      <w:r>
-        <w:rPr>
-          <w:rFonts w:ascii="Calibri" w:eastAsia="Calibri" w:hAnsi="Calibri" w:cs="Calibri"/>
-          <w:color w:val="222222"/>
-          <w:sz w:val="22"/>
-          <w:szCs w:val="22"/>
-        </w:rPr>
-        <w:t>PublicNeuro</w:t>
-      </w:r>
-      <w:proofErr w:type="spellEnd"/>
-      <w:r>
-        <w:rPr>
-          <w:rFonts w:ascii="Calibri" w:eastAsia="Calibri" w:hAnsi="Calibri" w:cs="Calibri"/>
-          <w:color w:val="222222"/>
-          <w:sz w:val="22"/>
-          <w:szCs w:val="22"/>
-        </w:rPr>
-        <w:t xml:space="preserve"> </w:t>
+        <w:t xml:space="preserve">of PublicNeuro </w:t>
       </w:r>
       <w:r>
         <w:rPr>
@@ -7090,6 +6709,7 @@
           <w:szCs w:val="22"/>
           <w:highlight w:val="white"/>
         </w:rPr>
+        <w:lastRenderedPageBreak/>
         <w:t>Depending on the choices made by Institution below, the released Institution Data will be privately, publicly or openly hosted, and group metadata shared publicly. Public sharing means that an open public record of available data will be published and searchable on the web or other neuroimaging repository, while data access remains controlled.</w:t>
       </w:r>
     </w:p>
@@ -7173,12 +6793,14 @@
           <w:tag w:val="goog_rdk_7"/>
           <w:id w:val="-888641169"/>
         </w:sdtPr>
+        <w:sdtEndPr/>
         <w:sdtContent>
           <w:sdt>
             <w:sdtPr>
               <w:tag w:val="goog_rdk_2"/>
               <w:id w:val="-954412293"/>
             </w:sdtPr>
+            <w:sdtEndPr/>
             <w:sdtContent>
               <w:sdt>
                 <w:sdtPr>
@@ -7194,6 +6816,7 @@
                     <w14:uncheckedState w14:val="2610" w14:font="MS Gothic"/>
                   </w14:checkbox>
                 </w:sdtPr>
+                <w:sdtEndPr/>
                 <w:sdtContent>
                   <w:r>
                     <w:rPr>
@@ -7243,6 +6866,7 @@
           <w:tag w:val="goog_rdk_8"/>
           <w:id w:val="350538318"/>
         </w:sdtPr>
+        <w:sdtEndPr/>
         <w:sdtContent>
           <w:sdt>
             <w:sdtPr>
@@ -7258,6 +6882,7 @@
                 <w14:uncheckedState w14:val="2610" w14:font="MS Gothic"/>
               </w14:checkbox>
             </w:sdtPr>
+            <w:sdtEndPr/>
             <w:sdtContent>
               <w:r>
                 <w:rPr>
@@ -7305,6 +6930,7 @@
           <w:tag w:val="goog_rdk_9"/>
           <w:id w:val="2013486700"/>
         </w:sdtPr>
+        <w:sdtEndPr/>
         <w:sdtContent>
           <w:sdt>
             <w:sdtPr>
@@ -7320,6 +6946,7 @@
                 <w14:uncheckedState w14:val="2610" w14:font="MS Gothic"/>
               </w14:checkbox>
             </w:sdtPr>
+            <w:sdtEndPr/>
             <w:sdtContent>
               <w:r>
                 <w:rPr>
@@ -7485,6 +7112,7 @@
           <w:tag w:val="goog_rdk_10"/>
           <w:id w:val="-1144117425"/>
         </w:sdtPr>
+        <w:sdtEndPr/>
         <w:sdtContent>
           <w:sdt>
             <w:sdtPr>
@@ -7500,6 +7128,7 @@
                 <w14:uncheckedState w14:val="2610" w14:font="MS Gothic"/>
               </w14:checkbox>
             </w:sdtPr>
+            <w:sdtEndPr/>
             <w:sdtContent>
               <w:r>
                 <w:rPr>
@@ -7557,6 +7186,7 @@
           <w:tag w:val="goog_rdk_11"/>
           <w:id w:val="1087047080"/>
         </w:sdtPr>
+        <w:sdtEndPr/>
         <w:sdtContent>
           <w:sdt>
             <w:sdtPr>
@@ -7572,6 +7202,7 @@
                 <w14:uncheckedState w14:val="2610" w14:font="MS Gothic"/>
               </w14:checkbox>
             </w:sdtPr>
+            <w:sdtEndPr/>
             <w:sdtContent>
               <w:r>
                 <w:rPr>
@@ -8013,9 +7644,26 @@
           <w:sz w:val="22"/>
           <w:szCs w:val="22"/>
         </w:rPr>
-        <w:t xml:space="preserve"> new user must register on Public-</w:t>
-      </w:r>
-      <w:proofErr w:type="spellStart"/>
+        <w:t xml:space="preserve"> new user must register on Public-nEUro giving a password for future login. In conformity with best practices, any new access will also require a One-Time Password generated by a third party thus minimizing risks of giving access to an unidentified third person. All new user registrations will be manually handled by a member of the Public-nEUro team, who will ensure that the provided user information is valid. First upon manual approval of the new user, the new user will have a valid status and get access to </w:t>
+      </w:r>
+      <w:r>
+        <w:rPr>
+          <w:rFonts w:ascii="Calibri" w:eastAsia="Calibri" w:hAnsi="Calibri" w:cs="Calibri"/>
+          <w:color w:val="000000"/>
+          <w:sz w:val="22"/>
+          <w:szCs w:val="22"/>
+        </w:rPr>
+        <w:t>Public</w:t>
+      </w:r>
+      <w:r>
+        <w:rPr>
+          <w:rFonts w:ascii="Calibri" w:eastAsia="Calibri" w:hAnsi="Calibri" w:cs="Calibri"/>
+          <w:color w:val="000000"/>
+          <w:sz w:val="22"/>
+          <w:szCs w:val="22"/>
+        </w:rPr>
+        <w:t>-</w:t>
+      </w:r>
       <w:r>
         <w:rPr>
           <w:rFonts w:ascii="Calibri" w:eastAsia="Calibri" w:hAnsi="Calibri" w:cs="Calibri"/>
@@ -8025,67 +7673,6 @@
         </w:rPr>
         <w:t>nEUro</w:t>
       </w:r>
-      <w:proofErr w:type="spellEnd"/>
-      <w:r>
-        <w:rPr>
-          <w:rFonts w:ascii="Calibri" w:eastAsia="Calibri" w:hAnsi="Calibri" w:cs="Calibri"/>
-          <w:color w:val="000000"/>
-          <w:sz w:val="22"/>
-          <w:szCs w:val="22"/>
-        </w:rPr>
-        <w:t xml:space="preserve"> giving a password for future login. In conformity with best practices, any new access will also require a One-Time Password generated by a third party thus minimizing risks of giving access to an unidentified third person. All new user registrations will be manually handled by a member of the Public-</w:t>
-      </w:r>
-      <w:proofErr w:type="spellStart"/>
-      <w:r>
-        <w:rPr>
-          <w:rFonts w:ascii="Calibri" w:eastAsia="Calibri" w:hAnsi="Calibri" w:cs="Calibri"/>
-          <w:color w:val="000000"/>
-          <w:sz w:val="22"/>
-          <w:szCs w:val="22"/>
-        </w:rPr>
-        <w:t>nEUro</w:t>
-      </w:r>
-      <w:proofErr w:type="spellEnd"/>
-      <w:r>
-        <w:rPr>
-          <w:rFonts w:ascii="Calibri" w:eastAsia="Calibri" w:hAnsi="Calibri" w:cs="Calibri"/>
-          <w:color w:val="000000"/>
-          <w:sz w:val="22"/>
-          <w:szCs w:val="22"/>
-        </w:rPr>
-        <w:t xml:space="preserve"> team, who will ensure that the provided user information is valid. First upon manual approval of the new user, the new user will have a valid status and get access to </w:t>
-      </w:r>
-      <w:proofErr w:type="gramStart"/>
-      <w:r>
-        <w:rPr>
-          <w:rFonts w:ascii="Calibri" w:eastAsia="Calibri" w:hAnsi="Calibri" w:cs="Calibri"/>
-          <w:color w:val="000000"/>
-          <w:sz w:val="22"/>
-          <w:szCs w:val="22"/>
-        </w:rPr>
-        <w:t>Public</w:t>
-      </w:r>
-      <w:r>
-        <w:rPr>
-          <w:rFonts w:ascii="Calibri" w:eastAsia="Calibri" w:hAnsi="Calibri" w:cs="Calibri"/>
-          <w:color w:val="000000"/>
-          <w:sz w:val="22"/>
-          <w:szCs w:val="22"/>
-        </w:rPr>
-        <w:t>-</w:t>
-      </w:r>
-      <w:proofErr w:type="spellStart"/>
-      <w:r>
-        <w:rPr>
-          <w:rFonts w:ascii="Calibri" w:eastAsia="Calibri" w:hAnsi="Calibri" w:cs="Calibri"/>
-          <w:color w:val="000000"/>
-          <w:sz w:val="22"/>
-          <w:szCs w:val="22"/>
-        </w:rPr>
-        <w:t>nEUro</w:t>
-      </w:r>
-      <w:proofErr w:type="spellEnd"/>
-      <w:proofErr w:type="gramEnd"/>
       <w:r>
         <w:rPr>
           <w:rFonts w:ascii="Calibri" w:eastAsia="Calibri" w:hAnsi="Calibri" w:cs="Calibri"/>
@@ -8171,27 +7758,7 @@
           <w:sz w:val="22"/>
           <w:szCs w:val="22"/>
         </w:rPr>
-        <w:t xml:space="preserve"> A general possible risk associated with sharing pseudonymized data is re-identification. Since users interested in the released Institution Data are requested to register with Public-</w:t>
-      </w:r>
-      <w:proofErr w:type="spellStart"/>
-      <w:r>
-        <w:rPr>
-          <w:rFonts w:ascii="Calibri" w:eastAsia="Calibri" w:hAnsi="Calibri" w:cs="Calibri"/>
-          <w:color w:val="000000"/>
-          <w:sz w:val="22"/>
-          <w:szCs w:val="22"/>
-        </w:rPr>
-        <w:t>nEUro</w:t>
-      </w:r>
-      <w:proofErr w:type="spellEnd"/>
-      <w:r>
-        <w:rPr>
-          <w:rFonts w:ascii="Calibri" w:eastAsia="Calibri" w:hAnsi="Calibri" w:cs="Calibri"/>
-          <w:color w:val="000000"/>
-          <w:sz w:val="22"/>
-          <w:szCs w:val="22"/>
-        </w:rPr>
-        <w:t xml:space="preserve"> and to sign the DUA associated with the Institution Data, the DUA must state that users are not allowed to attempt to re-identify participants. The risk of re-identification and of potential harm is low since a high level of expertise is required to analyse and interpret biomedical and imaging datasets. Institution has the responsibility for the DUA being lawful, while </w:t>
+        <w:t xml:space="preserve"> A general possible risk associated with sharing pseudonymized data is re-identification. Since users interested in the released Institution Data are requested to register with Public-nEUro and to sign the DUA associated with the Institution Data, the DUA must state that users are not allowed to attempt to re-identify participants. The risk of re-identification and of potential harm is low since a high level of expertise is required to analyse and interpret biomedical and imaging datasets. Institution has the responsibility for the DUA being lawful, while </w:t>
       </w:r>
       <w:r>
         <w:rPr>
@@ -8229,7 +7796,6 @@
         </w:rPr>
         <w:t xml:space="preserve"> can revoke access to </w:t>
       </w:r>
-      <w:proofErr w:type="gramStart"/>
       <w:r>
         <w:rPr>
           <w:rFonts w:ascii="Calibri" w:eastAsia="Calibri" w:hAnsi="Calibri" w:cs="Calibri"/>
@@ -8248,26 +7814,14 @@
         </w:rPr>
         <w:t>-</w:t>
       </w:r>
-      <w:proofErr w:type="spellStart"/>
-      <w:r>
-        <w:rPr>
-          <w:rFonts w:ascii="Calibri" w:eastAsia="Calibri" w:hAnsi="Calibri" w:cs="Calibri"/>
-          <w:color w:val="000000"/>
-          <w:sz w:val="22"/>
-          <w:szCs w:val="22"/>
-        </w:rPr>
-        <w:t>nEUro</w:t>
-      </w:r>
-      <w:proofErr w:type="spellEnd"/>
-      <w:proofErr w:type="gramEnd"/>
-      <w:r>
-        <w:rPr>
-          <w:rFonts w:ascii="Calibri" w:eastAsia="Calibri" w:hAnsi="Calibri" w:cs="Calibri"/>
-          <w:color w:val="000000"/>
-          <w:sz w:val="22"/>
-          <w:szCs w:val="22"/>
-        </w:rPr>
-        <w:t xml:space="preserve"> </w:t>
+      <w:r>
+        <w:rPr>
+          <w:rFonts w:ascii="Calibri" w:eastAsia="Calibri" w:hAnsi="Calibri" w:cs="Calibri"/>
+          <w:color w:val="000000"/>
+          <w:sz w:val="22"/>
+          <w:szCs w:val="22"/>
+        </w:rPr>
+        <w:t xml:space="preserve">nEUro </w:t>
       </w:r>
       <w:r>
         <w:rPr>
@@ -8328,6 +7882,7 @@
           <w:szCs w:val="22"/>
           <w:u w:val="single"/>
         </w:rPr>
+        <w:lastRenderedPageBreak/>
         <w:t>Storage and access:</w:t>
       </w:r>
       <w:r>
@@ -8384,7 +7939,7 @@
         </w:rPr>
         <w:t>Computerome (</w:t>
       </w:r>
-      <w:hyperlink r:id="rId15" w:history="1">
+      <w:hyperlink r:id="rId16" w:history="1">
         <w:r>
           <w:rPr>
             <w:rStyle w:val="Hyperlink"/>
@@ -8402,27 +7957,7 @@
           <w:sz w:val="22"/>
           <w:szCs w:val="22"/>
         </w:rPr>
-        <w:t xml:space="preserve">), the Danish National life science supercomputing </w:t>
-      </w:r>
-      <w:proofErr w:type="spellStart"/>
-      <w:r>
-        <w:rPr>
-          <w:rFonts w:ascii="Calibri" w:eastAsia="Calibri" w:hAnsi="Calibri" w:cs="Calibri"/>
-          <w:color w:val="000000"/>
-          <w:sz w:val="22"/>
-          <w:szCs w:val="22"/>
-        </w:rPr>
-        <w:t>center</w:t>
-      </w:r>
-      <w:proofErr w:type="spellEnd"/>
-      <w:r>
-        <w:rPr>
-          <w:rFonts w:ascii="Calibri" w:eastAsia="Calibri" w:hAnsi="Calibri" w:cs="Calibri"/>
-          <w:color w:val="000000"/>
-          <w:sz w:val="22"/>
-          <w:szCs w:val="22"/>
-        </w:rPr>
-        <w:t>. Computerome</w:t>
+        <w:t>), the Danish National life science supercomputing center. Computerome</w:t>
       </w:r>
       <w:r>
         <w:rPr>
@@ -8532,7 +8067,7 @@
         </w:rPr>
         <w:t xml:space="preserve"> (see </w:t>
       </w:r>
-      <w:hyperlink r:id="rId16" w:history="1">
+      <w:hyperlink r:id="rId17" w:history="1">
         <w:r>
           <w:rPr>
             <w:rStyle w:val="Hyperlink"/>
@@ -8802,29 +8337,7 @@
           <w:szCs w:val="22"/>
           <w:highlight w:val="white"/>
         </w:rPr>
-        <w:t xml:space="preserve">The parties have agreed that services can be terminated earlier than the end date </w:t>
-      </w:r>
-      <w:proofErr w:type="spellStart"/>
-      <w:r>
-        <w:rPr>
-          <w:rFonts w:ascii="Calibri" w:eastAsia="Calibri" w:hAnsi="Calibri" w:cs="Calibri"/>
-          <w:color w:val="222222"/>
-          <w:sz w:val="22"/>
-          <w:szCs w:val="22"/>
-          <w:highlight w:val="white"/>
-        </w:rPr>
-        <w:t>i</w:t>
-      </w:r>
-      <w:proofErr w:type="spellEnd"/>
-      <w:r>
-        <w:rPr>
-          <w:rFonts w:ascii="Calibri" w:eastAsia="Calibri" w:hAnsi="Calibri" w:cs="Calibri"/>
-          <w:color w:val="222222"/>
-          <w:sz w:val="22"/>
-          <w:szCs w:val="22"/>
-          <w:highlight w:val="white"/>
-        </w:rPr>
-        <w:t xml:space="preserve">) </w:t>
+        <w:t xml:space="preserve">The parties have agreed that services can be terminated earlier than the end date i) </w:t>
       </w:r>
       <w:r>
         <w:rPr>
@@ -9006,29 +8519,7 @@
           <w:szCs w:val="22"/>
           <w:highlight w:val="white"/>
         </w:rPr>
-        <w:t xml:space="preserve"> will remove the Institution Data from the cloud. For the new agreement to be drawn, warm storage or archiving will be offered. Archiving still offers data </w:t>
-      </w:r>
-      <w:proofErr w:type="gramStart"/>
-      <w:r>
-        <w:rPr>
-          <w:rFonts w:ascii="Calibri" w:eastAsia="Calibri" w:hAnsi="Calibri" w:cs="Calibri"/>
-          <w:color w:val="222222"/>
-          <w:sz w:val="22"/>
-          <w:szCs w:val="22"/>
-          <w:highlight w:val="white"/>
-        </w:rPr>
-        <w:t>access</w:t>
-      </w:r>
-      <w:proofErr w:type="gramEnd"/>
-      <w:r>
-        <w:rPr>
-          <w:rFonts w:ascii="Calibri" w:eastAsia="Calibri" w:hAnsi="Calibri" w:cs="Calibri"/>
-          <w:color w:val="222222"/>
-          <w:sz w:val="22"/>
-          <w:szCs w:val="22"/>
-          <w:highlight w:val="white"/>
-        </w:rPr>
-        <w:t xml:space="preserve"> but data are not immediately available to users and can take several days. It has the advantage of offering a cheap storage solution for datasets not downloaded frequently. In the cases of data returned to Institution or a new agreement with archival, </w:t>
+        <w:t xml:space="preserve"> will remove the Institution Data from the cloud. For the new agreement to be drawn, warm storage or archiving will be offered. Archiving still offers data access but data are not immediately available to users and can take several days. It has the advantage of offering a cheap storage solution for datasets not downloaded frequently. In the cases of data returned to Institution or a new agreement with archival, </w:t>
       </w:r>
       <w:r>
         <w:rPr>
@@ -9133,6 +8624,7 @@
           <w:tag w:val="goog_rdk_12"/>
           <w:id w:val="-1456789542"/>
         </w:sdtPr>
+        <w:sdtEndPr/>
         <w:sdtContent>
           <w:sdt>
             <w:sdtPr>
@@ -9148,6 +8640,7 @@
                 <w14:uncheckedState w14:val="2610" w14:font="MS Gothic"/>
               </w14:checkbox>
             </w:sdtPr>
+            <w:sdtEndPr/>
             <w:sdtContent>
               <w:r>
                 <w:rPr>
@@ -9200,6 +8693,7 @@
           <w:tag w:val="goog_rdk_12"/>
           <w:id w:val="2145926096"/>
         </w:sdtPr>
+        <w:sdtEndPr/>
         <w:sdtContent>
           <w:sdt>
             <w:sdtPr>
@@ -9215,6 +8709,7 @@
                 <w14:uncheckedState w14:val="2610" w14:font="MS Gothic"/>
               </w14:checkbox>
             </w:sdtPr>
+            <w:sdtEndPr/>
             <w:sdtContent>
               <w:r>
                 <w:rPr>
@@ -9314,25 +8809,7 @@
           <w:sz w:val="22"/>
           <w:szCs w:val="22"/>
         </w:rPr>
-        <w:t xml:space="preserve">Invoices shall be issued to Institution via email </w:t>
-      </w:r>
-      <w:proofErr w:type="gramStart"/>
-      <w:r>
-        <w:rPr>
-          <w:rFonts w:ascii="Calibri" w:eastAsia="Calibri" w:hAnsi="Calibri" w:cs="Calibri"/>
-          <w:sz w:val="22"/>
-          <w:szCs w:val="22"/>
-        </w:rPr>
-        <w:t>to:</w:t>
-      </w:r>
-      <w:proofErr w:type="gramEnd"/>
-      <w:r>
-        <w:rPr>
-          <w:rFonts w:ascii="Calibri" w:eastAsia="Calibri" w:hAnsi="Calibri" w:cs="Calibri"/>
-          <w:sz w:val="22"/>
-          <w:szCs w:val="22"/>
-        </w:rPr>
-        <w:t xml:space="preserve"> </w:t>
+        <w:t xml:space="preserve">Invoices shall be issued to Institution via email to: </w:t>
       </w:r>
       <w:r>
         <w:rPr>
@@ -9496,15 +8973,13 @@
         <w:spacing w:line="240" w:lineRule="auto"/>
         <w:ind w:leftChars="0" w:left="0" w:firstLineChars="0" w:firstLine="0"/>
         <w:contextualSpacing/>
-        <w:rPr>
-          <w:lang w:val="da-DK"/>
-        </w:rPr>
       </w:pPr>
       <w:sdt>
         <w:sdtPr>
           <w:tag w:val="goog_rdk_12"/>
           <w:id w:val="-2070253101"/>
         </w:sdtPr>
+        <w:sdtEndPr/>
         <w:sdtContent>
           <w:sdt>
             <w:sdtPr>
@@ -9515,6 +8990,7 @@
                 <w14:uncheckedState w14:val="2610" w14:font="MS Gothic"/>
               </w14:checkbox>
             </w:sdtPr>
+            <w:sdtEndPr/>
             <w:sdtContent>
               <w:r>
                 <w:rPr>
@@ -9551,7 +9027,7 @@
           <w:position w:val="0"/>
           <w:sz w:val="22"/>
           <w:szCs w:val="22"/>
-          <w:lang w:val="da-DK" w:eastAsia="en-DK"/>
+          <w:lang w:eastAsia="en-DK"/>
         </w:rPr>
         <w:t xml:space="preserve"> </w:t>
       </w:r>
@@ -9583,7 +9059,7 @@
           <w:position w:val="0"/>
           <w:sz w:val="22"/>
           <w:szCs w:val="22"/>
-          <w:lang w:val="da-DK" w:eastAsia="en-DK"/>
+          <w:lang w:eastAsia="en-DK"/>
         </w:rPr>
         <w:t>(once)</w:t>
       </w:r>
@@ -9593,15 +9069,13 @@
         <w:spacing w:line="240" w:lineRule="auto"/>
         <w:ind w:leftChars="0" w:left="0" w:firstLineChars="0" w:firstLine="0"/>
         <w:contextualSpacing/>
-        <w:rPr>
-          <w:lang w:val="da-DK"/>
-        </w:rPr>
       </w:pPr>
       <w:sdt>
         <w:sdtPr>
           <w:tag w:val="goog_rdk_12"/>
           <w:id w:val="1069315122"/>
         </w:sdtPr>
+        <w:sdtEndPr/>
         <w:sdtContent>
           <w:sdt>
             <w:sdtPr>
@@ -9612,6 +9086,7 @@
                 <w14:uncheckedState w14:val="2610" w14:font="MS Gothic"/>
               </w14:checkbox>
             </w:sdtPr>
+            <w:sdtEndPr/>
             <w:sdtContent>
               <w:r>
                 <w:rPr>
@@ -9648,7 +9123,7 @@
           <w:position w:val="0"/>
           <w:sz w:val="22"/>
           <w:szCs w:val="22"/>
-          <w:lang w:val="da-DK" w:eastAsia="en-DK"/>
+          <w:lang w:eastAsia="en-DK"/>
         </w:rPr>
         <w:t xml:space="preserve">                                            </w:t>
       </w:r>
@@ -9660,7 +9135,7 @@
           <w:position w:val="0"/>
           <w:sz w:val="22"/>
           <w:szCs w:val="22"/>
-          <w:lang w:val="da-DK" w:eastAsia="en-DK"/>
+          <w:lang w:eastAsia="en-DK"/>
         </w:rPr>
         <w:t>765</w:t>
       </w:r>
@@ -9672,7 +9147,7 @@
           <w:position w:val="0"/>
           <w:sz w:val="22"/>
           <w:szCs w:val="22"/>
-          <w:lang w:val="da-DK" w:eastAsia="en-DK"/>
+          <w:lang w:eastAsia="en-DK"/>
         </w:rPr>
         <w:t>*</w:t>
       </w:r>
@@ -9696,7 +9171,7 @@
           <w:position w:val="0"/>
           <w:sz w:val="22"/>
           <w:szCs w:val="22"/>
-          <w:lang w:val="da-DK" w:eastAsia="en-DK"/>
+          <w:lang w:eastAsia="en-DK"/>
         </w:rPr>
         <w:t>/year</w:t>
       </w:r>
@@ -9718,6 +9193,7 @@
           <w:tag w:val="goog_rdk_12"/>
           <w:id w:val="-570964474"/>
         </w:sdtPr>
+        <w:sdtEndPr/>
         <w:sdtContent>
           <w:r>
             <w:rPr>
@@ -9752,7 +9228,7 @@
           <w:position w:val="0"/>
           <w:sz w:val="22"/>
           <w:szCs w:val="22"/>
-          <w:lang w:val="da-DK" w:eastAsia="en-DK"/>
+          <w:lang w:eastAsia="en-DK"/>
         </w:rPr>
         <w:t xml:space="preserve"> *                                                                                                                              </w:t>
       </w:r>
@@ -9955,7 +9431,7 @@
           <w:position w:val="0"/>
           <w:sz w:val="22"/>
           <w:szCs w:val="22"/>
-          <w:lang w:val="da-DK" w:eastAsia="en-DK"/>
+          <w:lang w:eastAsia="en-DK"/>
         </w:rPr>
       </w:pPr>
     </w:p>
@@ -9976,7 +9452,7 @@
           <w:position w:val="0"/>
           <w:sz w:val="22"/>
           <w:szCs w:val="22"/>
-          <w:lang w:val="da-DK" w:eastAsia="en-DK"/>
+          <w:lang w:eastAsia="en-DK"/>
         </w:rPr>
       </w:pPr>
     </w:p>
@@ -9997,7 +9473,7 @@
           <w:position w:val="0"/>
           <w:sz w:val="22"/>
           <w:szCs w:val="22"/>
-          <w:lang w:val="da-DK" w:eastAsia="en-DK"/>
+          <w:lang w:eastAsia="en-DK"/>
         </w:rPr>
       </w:pPr>
     </w:p>
@@ -10018,7 +9494,7 @@
           <w:position w:val="0"/>
           <w:sz w:val="22"/>
           <w:szCs w:val="22"/>
-          <w:lang w:val="da-DK" w:eastAsia="en-DK"/>
+          <w:lang w:eastAsia="en-DK"/>
         </w:rPr>
       </w:pPr>
       <w:r>
@@ -10027,7 +9503,7 @@
           <w:position w:val="0"/>
           <w:sz w:val="22"/>
           <w:szCs w:val="22"/>
-          <w:lang w:val="da-DK" w:eastAsia="en-DK"/>
+          <w:lang w:eastAsia="en-DK"/>
         </w:rPr>
         <w:t>Other optional services</w:t>
       </w:r>
@@ -10049,7 +9525,7 @@
           <w:position w:val="0"/>
           <w:sz w:val="22"/>
           <w:szCs w:val="22"/>
-          <w:lang w:val="da-DK" w:eastAsia="en-DK"/>
+          <w:lang w:eastAsia="en-DK"/>
         </w:rPr>
       </w:pPr>
     </w:p>
@@ -10087,6 +9563,7 @@
             <w14:uncheckedState w14:val="2610" w14:font="MS Gothic"/>
           </w14:checkbox>
         </w:sdtPr>
+        <w:sdtEndPr/>
         <w:sdtContent>
           <w:r>
             <w:rPr>
@@ -10170,6 +9647,7 @@
             <w14:uncheckedState w14:val="2610" w14:font="MS Gothic"/>
           </w14:checkbox>
         </w:sdtPr>
+        <w:sdtEndPr/>
         <w:sdtContent>
           <w:r>
             <w:rPr>
@@ -10251,6 +9729,7 @@
             <w14:uncheckedState w14:val="2610" w14:font="MS Gothic"/>
           </w14:checkbox>
         </w:sdtPr>
+        <w:sdtEndPr/>
         <w:sdtContent>
           <w:r>
             <w:rPr>
@@ -10365,6 +9844,7 @@
             <w14:uncheckedState w14:val="2610" w14:font="MS Gothic"/>
           </w14:checkbox>
         </w:sdtPr>
+        <w:sdtEndPr/>
         <w:sdtContent>
           <w:r>
             <w:rPr>
@@ -10475,6 +9955,7 @@
             <w14:uncheckedState w14:val="2610" w14:font="MS Gothic"/>
           </w14:checkbox>
         </w:sdtPr>
+        <w:sdtEndPr/>
         <w:sdtContent>
           <w:r>
             <w:rPr>
@@ -10528,7 +10009,7 @@
           <w:position w:val="0"/>
           <w:sz w:val="22"/>
           <w:szCs w:val="22"/>
-          <w:lang w:val="da-DK" w:eastAsia="en-DK"/>
+          <w:lang w:eastAsia="en-DK"/>
         </w:rPr>
       </w:pPr>
     </w:p>
@@ -10665,6 +10146,7 @@
           <w:id w:val="1978564788"/>
           <w:showingPlcHdr/>
         </w:sdtPr>
+        <w:sdtEndPr/>
         <w:sdtContent>
           <w:r>
             <w:t xml:space="preserve">     </w:t>
@@ -11165,27 +10647,7 @@
           <w:sz w:val="22"/>
           <w:szCs w:val="22"/>
         </w:rPr>
-        <w:t xml:space="preserve">The Data Processing Agreement is part of the Data Controller’s instructions to the Data Processor. The Data Processor processes personal data on behalf of the Data </w:t>
-      </w:r>
-      <w:proofErr w:type="gramStart"/>
-      <w:r>
-        <w:rPr>
-          <w:rFonts w:ascii="Calibri" w:eastAsia="Calibri" w:hAnsi="Calibri" w:cs="Calibri"/>
-          <w:color w:val="000000"/>
-          <w:sz w:val="22"/>
-          <w:szCs w:val="22"/>
-        </w:rPr>
-        <w:t>Controller, and</w:t>
-      </w:r>
-      <w:proofErr w:type="gramEnd"/>
-      <w:r>
-        <w:rPr>
-          <w:rFonts w:ascii="Calibri" w:eastAsia="Calibri" w:hAnsi="Calibri" w:cs="Calibri"/>
-          <w:color w:val="000000"/>
-          <w:sz w:val="22"/>
-          <w:szCs w:val="22"/>
-        </w:rPr>
-        <w:t xml:space="preserve"> must not process personal data covered by the Data Processing Agreement for own purposes, except as described in the Principal Agreement.</w:t>
+        <w:t>The Data Processing Agreement is part of the Data Controller’s instructions to the Data Processor. The Data Processor processes personal data on behalf of the Data Controller, and must not process personal data covered by the Data Processing Agreement for own purposes, except as described in the Principal Agreement.</w:t>
       </w:r>
     </w:p>
     <w:p>
@@ -11861,6 +11323,7 @@
           <w:color w:val="000000"/>
           <w:sz w:val="22"/>
           <w:szCs w:val="22"/>
+          <w:lang w:val="en-GB"/>
         </w:rPr>
       </w:pPr>
     </w:p>
@@ -11913,6 +11376,7 @@
           <w:color w:val="000000"/>
           <w:sz w:val="22"/>
           <w:szCs w:val="22"/>
+          <w:lang w:val="en-GB"/>
         </w:rPr>
       </w:pPr>
     </w:p>
@@ -11965,6 +11429,7 @@
           <w:color w:val="000000"/>
           <w:sz w:val="22"/>
           <w:szCs w:val="22"/>
+          <w:lang w:val="en-GB"/>
         </w:rPr>
       </w:pPr>
     </w:p>
@@ -12147,6 +11612,7 @@
           <w:id w:val="-1007442442"/>
           <w:showingPlcHdr/>
         </w:sdtPr>
+        <w:sdtEndPr/>
         <w:sdtContent>
           <w:r>
             <w:t xml:space="preserve">     </w:t>
@@ -12486,27 +11952,7 @@
           <w:sz w:val="22"/>
           <w:szCs w:val="22"/>
         </w:rPr>
-        <w:t xml:space="preserve">If a transfer of personal data to a sub-processor in a third country, as outlined in clause 6.3, is based on the EU Commission’s Standard Contractual Clauses, the EU Commission’s Standard Contractual Clauses take precedence over the terms in the Data Processing Agreement for that specific transfer of personal data to the sub-processor. However, any requirements or obligations imposed on the Data Processor by the Data Processing </w:t>
-      </w:r>
-      <w:proofErr w:type="gramStart"/>
-      <w:r>
-        <w:rPr>
-          <w:rFonts w:ascii="Calibri" w:eastAsia="Calibri" w:hAnsi="Calibri" w:cs="Calibri"/>
-          <w:color w:val="000000"/>
-          <w:sz w:val="22"/>
-          <w:szCs w:val="22"/>
-        </w:rPr>
-        <w:t>Agreement</w:t>
-      </w:r>
-      <w:proofErr w:type="gramEnd"/>
-      <w:r>
-        <w:rPr>
-          <w:rFonts w:ascii="Calibri" w:eastAsia="Calibri" w:hAnsi="Calibri" w:cs="Calibri"/>
-          <w:color w:val="000000"/>
-          <w:sz w:val="22"/>
-          <w:szCs w:val="22"/>
-        </w:rPr>
-        <w:t xml:space="preserve"> and which are more onerous or which put the data subjects in a better position will still apply.</w:t>
+        <w:t>If a transfer of personal data to a sub-processor in a third country, as outlined in clause 6.3, is based on the EU Commission’s Standard Contractual Clauses, the EU Commission’s Standard Contractual Clauses take precedence over the terms in the Data Processing Agreement for that specific transfer of personal data to the sub-processor. However, any requirements or obligations imposed on the Data Processor by the Data Processing Agreement and which are more onerous or which put the data subjects in a better position will still apply.</w:t>
       </w:r>
     </w:p>
     <w:p>
@@ -12652,27 +12098,7 @@
           <w:sz w:val="22"/>
           <w:szCs w:val="22"/>
         </w:rPr>
-        <w:t xml:space="preserve">The Data Processor must make available to the Data Controller all information necessary to demonstrate compliance with the General Data Protection Legislation and the Data Processing </w:t>
-      </w:r>
-      <w:proofErr w:type="gramStart"/>
-      <w:r>
-        <w:rPr>
-          <w:rFonts w:ascii="Calibri" w:eastAsia="Calibri" w:hAnsi="Calibri" w:cs="Calibri"/>
-          <w:color w:val="000000"/>
-          <w:sz w:val="22"/>
-          <w:szCs w:val="22"/>
-        </w:rPr>
-        <w:t>Agreement, and</w:t>
-      </w:r>
-      <w:proofErr w:type="gramEnd"/>
-      <w:r>
-        <w:rPr>
-          <w:rFonts w:ascii="Calibri" w:eastAsia="Calibri" w:hAnsi="Calibri" w:cs="Calibri"/>
-          <w:color w:val="000000"/>
-          <w:sz w:val="22"/>
-          <w:szCs w:val="22"/>
-        </w:rPr>
-        <w:t xml:space="preserve"> must allow for and contribute to audits and inspections carried out by the Data Controller or another auditor authorised by the Data Controller.</w:t>
+        <w:t>The Data Processor must make available to the Data Controller all information necessary to demonstrate compliance with the General Data Protection Legislation and the Data Processing Agreement, and must allow for and contribute to audits and inspections carried out by the Data Controller or another auditor authorised by the Data Controller.</w:t>
       </w:r>
     </w:p>
     <w:p>
@@ -12746,6 +12172,7 @@
           <w:color w:val="000000"/>
           <w:sz w:val="22"/>
           <w:szCs w:val="22"/>
+          <w:lang w:val="en-GB"/>
         </w:rPr>
       </w:pPr>
     </w:p>
@@ -13274,47 +12701,7 @@
           <w:sz w:val="22"/>
           <w:szCs w:val="22"/>
         </w:rPr>
-        <w:t xml:space="preserve">The Data Processor must assist the Data Controller as much as possible with the fulfilment of the Data Controller’s obligation to respond to requests for the exercise of the data subjects’ rights under chapter 3 of the General Data Protection Regulation, by providing appropriate technical and organisational assistance without unnecessary </w:t>
-      </w:r>
-      <w:proofErr w:type="gramStart"/>
-      <w:r>
-        <w:rPr>
-          <w:rFonts w:ascii="Calibri" w:eastAsia="Calibri" w:hAnsi="Calibri" w:cs="Calibri"/>
-          <w:color w:val="000000"/>
-          <w:sz w:val="22"/>
-          <w:szCs w:val="22"/>
-        </w:rPr>
-        <w:t>delay, and</w:t>
-      </w:r>
-      <w:proofErr w:type="gramEnd"/>
-      <w:r>
-        <w:rPr>
-          <w:rFonts w:ascii="Calibri" w:eastAsia="Calibri" w:hAnsi="Calibri" w:cs="Calibri"/>
-          <w:color w:val="000000"/>
-          <w:sz w:val="22"/>
-          <w:szCs w:val="22"/>
-        </w:rPr>
-        <w:t xml:space="preserve"> </w:t>
-      </w:r>
-      <w:proofErr w:type="gramStart"/>
-      <w:r>
-        <w:rPr>
-          <w:rFonts w:ascii="Calibri" w:eastAsia="Calibri" w:hAnsi="Calibri" w:cs="Calibri"/>
-          <w:color w:val="000000"/>
-          <w:sz w:val="22"/>
-          <w:szCs w:val="22"/>
-        </w:rPr>
-        <w:t>taking into account</w:t>
-      </w:r>
-      <w:proofErr w:type="gramEnd"/>
-      <w:r>
-        <w:rPr>
-          <w:rFonts w:ascii="Calibri" w:eastAsia="Calibri" w:hAnsi="Calibri" w:cs="Calibri"/>
-          <w:color w:val="000000"/>
-          <w:sz w:val="22"/>
-          <w:szCs w:val="22"/>
-        </w:rPr>
-        <w:t xml:space="preserve"> the nature of the processing.</w:t>
+        <w:t>The Data Processor must assist the Data Controller as much as possible with the fulfilment of the Data Controller’s obligation to respond to requests for the exercise of the data subjects’ rights under chapter 3 of the General Data Protection Regulation, by providing appropriate technical and organisational assistance without unnecessary delay, and taking into account the nature of the processing.</w:t>
       </w:r>
     </w:p>
     <w:p>
@@ -13534,6 +12921,7 @@
           <w:color w:val="000000"/>
           <w:sz w:val="22"/>
           <w:szCs w:val="22"/>
+          <w:lang w:val="en-GB"/>
         </w:rPr>
       </w:pPr>
     </w:p>
@@ -13907,25 +13295,7 @@
           <w:sz w:val="22"/>
           <w:szCs w:val="22"/>
         </w:rPr>
-        <w:t>In the case of termination, cancellation or rescission of the Principal Agreement or the Data Processing Agreement, the Data Processor is obliged, at the request of the Data Controller, to provide termination assistance to the Data Controller until (</w:t>
-      </w:r>
-      <w:proofErr w:type="spellStart"/>
-      <w:r>
-        <w:rPr>
-          <w:rFonts w:asciiTheme="majorHAnsi" w:eastAsia="Calibri" w:hAnsiTheme="majorHAnsi" w:cstheme="majorHAnsi"/>
-          <w:sz w:val="22"/>
-          <w:szCs w:val="22"/>
-        </w:rPr>
-        <w:t>i</w:t>
-      </w:r>
-      <w:proofErr w:type="spellEnd"/>
-      <w:r>
-        <w:rPr>
-          <w:rFonts w:asciiTheme="majorHAnsi" w:eastAsia="Calibri" w:hAnsiTheme="majorHAnsi" w:cstheme="majorHAnsi"/>
-          <w:sz w:val="22"/>
-          <w:szCs w:val="22"/>
-        </w:rPr>
-        <w:t>) all personal data has been transferred to the Data Controller in an ordinary, recognised electronic format, and (ii) the services described in the Principal Agreement have been satisfactorily handed over to the Data Controller or a new supplier selected by the Data Controller. The Data Processor must continue to process personal data and to deliver the services in accordance with the Principal Agreement until a satisfactory handover has taken place.</w:t>
+        <w:t>In the case of termination, cancellation or rescission of the Principal Agreement or the Data Processing Agreement, the Data Processor is obliged, at the request of the Data Controller, to provide termination assistance to the Data Controller until (i) all personal data has been transferred to the Data Controller in an ordinary, recognised electronic format, and (ii) the services described in the Principal Agreement have been satisfactorily handed over to the Data Controller or a new supplier selected by the Data Controller. The Data Processor must continue to process personal data and to deliver the services in accordance with the Principal Agreement until a satisfactory handover has taken place.</w:t>
       </w:r>
     </w:p>
     <w:p>
@@ -15436,51 +14806,15 @@
           <w:sz w:val="22"/>
           <w:szCs w:val="22"/>
         </w:rPr>
-        <w:t xml:space="preserve"> Only identified personnel </w:t>
-      </w:r>
-      <w:proofErr w:type="gramStart"/>
-      <w:r>
-        <w:rPr>
-          <w:rFonts w:ascii="Calibri" w:eastAsia="Calibri" w:hAnsi="Calibri" w:cs="Calibri"/>
-          <w:sz w:val="22"/>
-          <w:szCs w:val="22"/>
-        </w:rPr>
-        <w:t>has</w:t>
-      </w:r>
-      <w:proofErr w:type="gramEnd"/>
-      <w:r>
-        <w:rPr>
-          <w:rFonts w:ascii="Calibri" w:eastAsia="Calibri" w:hAnsi="Calibri" w:cs="Calibri"/>
-          <w:sz w:val="22"/>
-          <w:szCs w:val="22"/>
-        </w:rPr>
-        <w:t xml:space="preserve"> access to </w:t>
-      </w:r>
-      <w:r>
-        <w:rPr>
-          <w:rFonts w:ascii="Calibri" w:eastAsia="Calibri" w:hAnsi="Calibri" w:cs="Calibri"/>
-          <w:sz w:val="22"/>
-          <w:szCs w:val="22"/>
-        </w:rPr>
-        <w:t xml:space="preserve">Institution’s data and each data access is  unique (i.e. each personnel </w:t>
-      </w:r>
-      <w:proofErr w:type="gramStart"/>
-      <w:r>
-        <w:rPr>
-          <w:rFonts w:ascii="Calibri" w:eastAsia="Calibri" w:hAnsi="Calibri" w:cs="Calibri"/>
-          <w:sz w:val="22"/>
-          <w:szCs w:val="22"/>
-        </w:rPr>
-        <w:t>has</w:t>
-      </w:r>
-      <w:proofErr w:type="gramEnd"/>
-      <w:r>
-        <w:rPr>
-          <w:rFonts w:ascii="Calibri" w:eastAsia="Calibri" w:hAnsi="Calibri" w:cs="Calibri"/>
-          <w:sz w:val="22"/>
-          <w:szCs w:val="22"/>
-        </w:rPr>
-        <w:t xml:space="preserve"> an account and must login to access, so that operations performed on data are uniquely identifiable).</w:t>
+        <w:t xml:space="preserve"> Only identified personnel has access to </w:t>
+      </w:r>
+      <w:r>
+        <w:rPr>
+          <w:rFonts w:ascii="Calibri" w:eastAsia="Calibri" w:hAnsi="Calibri" w:cs="Calibri"/>
+          <w:sz w:val="22"/>
+          <w:szCs w:val="22"/>
+        </w:rPr>
+        <w:t>Institution’s data and each data access is  unique (i.e. each personnel has an account and must login to access, so that operations performed on data are uniquely identifiable).</w:t>
       </w:r>
     </w:p>
     <w:p>
@@ -16364,25 +15698,7 @@
           <w:sz w:val="22"/>
           <w:szCs w:val="22"/>
         </w:rPr>
-        <w:t>.1. Public-</w:t>
-      </w:r>
-      <w:proofErr w:type="spellStart"/>
-      <w:r>
-        <w:rPr>
-          <w:rFonts w:ascii="Calibri" w:eastAsia="Calibri" w:hAnsi="Calibri" w:cs="Calibri"/>
-          <w:sz w:val="22"/>
-          <w:szCs w:val="22"/>
-        </w:rPr>
-        <w:t>nEUro</w:t>
-      </w:r>
-      <w:proofErr w:type="spellEnd"/>
-      <w:r>
-        <w:rPr>
-          <w:rFonts w:ascii="Calibri" w:eastAsia="Calibri" w:hAnsi="Calibri" w:cs="Calibri"/>
-          <w:sz w:val="22"/>
-          <w:szCs w:val="22"/>
-        </w:rPr>
-        <w:t xml:space="preserve"> users data access is regulated as per Schedule B.</w:t>
+        <w:t>.1. Public-nEUro users data access is regulated as per Schedule B.</w:t>
       </w:r>
     </w:p>
     <w:p>
@@ -17407,25 +16723,7 @@
           <w:sz w:val="22"/>
           <w:szCs w:val="22"/>
         </w:rPr>
-        <w:t xml:space="preserve">When disposing of equipment, the Data Processor must document the methods </w:t>
-      </w:r>
-      <w:proofErr w:type="gramStart"/>
-      <w:r>
-        <w:rPr>
-          <w:rFonts w:ascii="Calibri" w:eastAsia="Calibri" w:hAnsi="Calibri" w:cs="Calibri"/>
-          <w:sz w:val="22"/>
-          <w:szCs w:val="22"/>
-        </w:rPr>
-        <w:t>used, and</w:t>
-      </w:r>
-      <w:proofErr w:type="gramEnd"/>
-      <w:r>
-        <w:rPr>
-          <w:rFonts w:ascii="Calibri" w:eastAsia="Calibri" w:hAnsi="Calibri" w:cs="Calibri"/>
-          <w:sz w:val="22"/>
-          <w:szCs w:val="22"/>
-        </w:rPr>
-        <w:t xml:space="preserve"> be able to produce this documentation upon request.</w:t>
+        <w:t>When disposing of equipment, the Data Processor must document the methods used, and be able to produce this documentation upon request.</w:t>
       </w:r>
     </w:p>
     <w:p>
@@ -17846,6 +17144,7 @@
                 <w:rFonts w:asciiTheme="majorHAnsi" w:eastAsia="Calibri" w:hAnsiTheme="majorHAnsi" w:cstheme="majorHAnsi"/>
                 <w:sz w:val="22"/>
                 <w:szCs w:val="22"/>
+                <w:lang w:val="da-DK"/>
               </w:rPr>
             </w:pPr>
             <w:r>
@@ -17855,30 +17154,9 @@
                 <w:sz w:val="22"/>
                 <w:szCs w:val="22"/>
                 <w:shd w:val="clear" w:color="auto" w:fill="FFFFFF"/>
+                <w:lang w:val="da-DK"/>
               </w:rPr>
-              <w:t xml:space="preserve">Anker </w:t>
-            </w:r>
-            <w:proofErr w:type="spellStart"/>
-            <w:r>
-              <w:rPr>
-                <w:rFonts w:asciiTheme="majorHAnsi" w:hAnsiTheme="majorHAnsi" w:cstheme="majorHAnsi"/>
-                <w:color w:val="212121"/>
-                <w:sz w:val="22"/>
-                <w:szCs w:val="22"/>
-                <w:shd w:val="clear" w:color="auto" w:fill="FFFFFF"/>
-              </w:rPr>
-              <w:t>Engelunds</w:t>
-            </w:r>
-            <w:proofErr w:type="spellEnd"/>
-            <w:r>
-              <w:rPr>
-                <w:rFonts w:asciiTheme="majorHAnsi" w:hAnsiTheme="majorHAnsi" w:cstheme="majorHAnsi"/>
-                <w:color w:val="212121"/>
-                <w:sz w:val="22"/>
-                <w:szCs w:val="22"/>
-                <w:shd w:val="clear" w:color="auto" w:fill="FFFFFF"/>
-              </w:rPr>
-              <w:t xml:space="preserve"> Vej 101, DK-2800 Kongens Lyngby</w:t>
+              <w:t>Anker Engelunds Vej 101, DK-2800 Kongens Lyngby</w:t>
             </w:r>
           </w:p>
         </w:tc>
@@ -17924,6 +17202,7 @@
                 <w:position w:val="0"/>
                 <w:sz w:val="22"/>
                 <w:szCs w:val="22"/>
+                <w:lang w:val="da-DK"/>
               </w:rPr>
             </w:pPr>
             <w:r>
@@ -17931,6 +17210,7 @@
                 <w:rFonts w:asciiTheme="majorHAnsi" w:eastAsia="Calibri" w:hAnsiTheme="majorHAnsi" w:cstheme="majorHAnsi"/>
                 <w:sz w:val="22"/>
                 <w:szCs w:val="22"/>
+                <w:lang w:val="da-DK"/>
               </w:rPr>
               <w:t xml:space="preserve">Computerome - </w:t>
             </w:r>
@@ -17941,6 +17221,7 @@
                 <w:position w:val="0"/>
                 <w:sz w:val="22"/>
                 <w:szCs w:val="22"/>
+                <w:lang w:val="da-DK"/>
               </w:rPr>
               <w:t>DTU Risø Campus</w:t>
             </w:r>
@@ -17965,9 +17246,9 @@
                 <w:position w:val="0"/>
                 <w:sz w:val="22"/>
                 <w:szCs w:val="22"/>
+                <w:lang w:val="da-DK"/>
               </w:rPr>
             </w:pPr>
-            <w:proofErr w:type="spellStart"/>
             <w:r>
               <w:rPr>
                 <w:rFonts w:asciiTheme="majorHAnsi" w:hAnsiTheme="majorHAnsi" w:cstheme="majorHAnsi"/>
@@ -17975,10 +17256,10 @@
                 <w:position w:val="0"/>
                 <w:sz w:val="22"/>
                 <w:szCs w:val="22"/>
+                <w:lang w:val="da-DK"/>
               </w:rPr>
               <w:t>Frederiksborgve</w:t>
             </w:r>
-            <w:proofErr w:type="spellEnd"/>
             <w:r>
               <w:rPr>
                 <w:rFonts w:asciiTheme="majorHAnsi" w:hAnsiTheme="majorHAnsi" w:cstheme="majorHAnsi"/>
@@ -18531,8 +17812,8 @@
       </w:pPr>
     </w:p>
     <w:sectPr>
-      <w:footerReference w:type="even" r:id="rId17"/>
-      <w:footerReference w:type="default" r:id="rId18"/>
+      <w:footerReference w:type="even" r:id="rId18"/>
+      <w:footerReference w:type="default" r:id="rId19"/>
       <w:pgSz w:w="11906" w:h="16838"/>
       <w:pgMar w:top="993" w:right="1134" w:bottom="1701" w:left="1134" w:header="709" w:footer="709" w:gutter="0"/>
       <w:pgNumType w:start="1"/>
@@ -22731,28 +22012,28 @@
 </file>
 
 <file path=customXml/item1.xml><?xml version="1.0" encoding="utf-8"?>
-<b:Sources xmlns:b="http://schemas.openxmlformats.org/officeDocument/2006/bibliography" xmlns="http://schemas.openxmlformats.org/officeDocument/2006/bibliography" SelectedStyle="\APASixthEditionOfficeOnline.xsl" StyleName="APA" Version="6"/>
-</file>
-
-<file path=customXml/item2.xml><?xml version="1.0" encoding="utf-8"?>
 <go:gDocsCustomXmlDataStorage xmlns:go="http://customooxmlschemas.google.com/" xmlns:r="http://schemas.openxmlformats.org/officeDocument/2006/relationships" uri="GoogleDocsCustomDataVersion1">
   <go:docsCustomData xmlns:go="http://customooxmlschemas.google.com/" roundtripDataSignature="AMtx7mgAYKDvXc+IQ9rTIZGrvPUjPqR7Og==">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</go:docsCustomData>
 </go:gDocsCustomXmlDataStorage>
 </file>
 
-<file path=customXml/itemProps1.xml><?xml version="1.0" encoding="utf-8"?>
-<ds:datastoreItem xmlns:ds="http://schemas.openxmlformats.org/officeDocument/2006/customXml" ds:itemID="{4146BE3B-5024-4E63-85F6-19BBA2F17AB7}">
-  <ds:schemaRefs>
-    <ds:schemaRef ds:uri="http://schemas.openxmlformats.org/officeDocument/2006/bibliography"/>
-  </ds:schemaRefs>
-</ds:datastoreItem>
+<file path=customXml/item2.xml><?xml version="1.0" encoding="utf-8"?>
+<b:Sources xmlns:b="http://schemas.openxmlformats.org/officeDocument/2006/bibliography" xmlns="http://schemas.openxmlformats.org/officeDocument/2006/bibliography" SelectedStyle="\APASixthEditionOfficeOnline.xsl" StyleName="APA" Version="6"/>
 </file>
 
-<file path=customXml/itemProps2.xml><?xml version="1.0" encoding="utf-8"?>
+<file path=customXml/itemProps1.xml><?xml version="1.0" encoding="utf-8"?>
 <ds:datastoreItem xmlns:ds="http://schemas.openxmlformats.org/officeDocument/2006/customXml" ds:itemID="{11111111-1234-1234-1234-123412341234}">
   <ds:schemaRefs>
     <ds:schemaRef ds:uri="http://customooxmlschemas.google.com/"/>
     <ds:schemaRef ds:uri="http://schemas.openxmlformats.org/officeDocument/2006/relationships"/>
   </ds:schemaRefs>
 </ds:datastoreItem>
+</file>
+
+<file path=customXml/itemProps2.xml><?xml version="1.0" encoding="utf-8"?>
+<ds:datastoreItem xmlns:ds="http://schemas.openxmlformats.org/officeDocument/2006/customXml" ds:itemID="{4146BE3B-5024-4E63-85F6-19BBA2F17AB7}">
+  <ds:schemaRefs>
+    <ds:schemaRef ds:uri="http://schemas.openxmlformats.org/officeDocument/2006/bibliography"/>
+  </ds:schemaRefs>
+</ds:datastoreItem>
 </file>
</xml_diff>